<commit_message>
More information with new files
</commit_message>
<xml_diff>
--- a/FireFighter work.docx
+++ b/FireFighter work.docx
@@ -8,30 +8,30 @@
         <w:rPr>
           <w:b/>
           <w:i/>
-          <w:sz w:val="44"/>
+          <w:sz w:val="32"/>
           <w:u w:val="single"/>
         </w:rPr>
       </w:pPr>
+      <w:proofErr w:type="spellStart"/>
       <w:r>
         <w:rPr>
           <w:b/>
           <w:i/>
-          <w:sz w:val="44"/>
+          <w:sz w:val="32"/>
           <w:u w:val="single"/>
         </w:rPr>
-        <w:t>FireFighter work</w:t>
-      </w:r>
-    </w:p>
-    <w:p>
-      <w:pPr>
-        <w:jc w:val="center"/>
+        <w:t>FireFighter</w:t>
+      </w:r>
+      <w:proofErr w:type="spellEnd"/>
+      <w:r>
         <w:rPr>
           <w:b/>
           <w:i/>
-          <w:sz w:val="44"/>
+          <w:sz w:val="32"/>
           <w:u w:val="single"/>
         </w:rPr>
-      </w:pPr>
+        <w:t xml:space="preserve"> work</w:t>
+      </w:r>
     </w:p>
     <w:p>
       <w:pPr>
@@ -191,32 +191,14 @@
         </w:rPr>
         <w:t>:-</w:t>
       </w:r>
-      <w:bookmarkStart w:id="0" w:name="_GoBack"/>
-      <w:bookmarkEnd w:id="0"/>
-      <w:r>
-        <w:fldChar w:fldCharType="begin"/>
-      </w:r>
-      <w:r>
-        <w:instrText xml:space="preserve"> HYPERLINK "</w:instrText>
-      </w:r>
-      <w:r>
-        <w:instrText>https://github.com/pearca/qiactive/pulls</w:instrText>
-      </w:r>
-      <w:r>
-        <w:instrText xml:space="preserve">" </w:instrText>
-      </w:r>
-      <w:r>
-        <w:fldChar w:fldCharType="separate"/>
-      </w:r>
-      <w:r>
-        <w:rPr>
-          <w:rStyle w:val="Hyperlink"/>
-        </w:rPr>
-        <w:t>https://github.com/pearca/qiactive/pulls</w:t>
-      </w:r>
-      <w:r>
-        <w:fldChar w:fldCharType="end"/>
-      </w:r>
+      <w:hyperlink r:id="rId6" w:history="1">
+        <w:r>
+          <w:rPr>
+            <w:rStyle w:val="Hyperlink"/>
+          </w:rPr>
+          <w:t>https://github.com/pearca/qiactive/pulls</w:t>
+        </w:r>
+      </w:hyperlink>
       <w:r>
         <w:t xml:space="preserve"> </w:t>
       </w:r>
@@ -248,7 +230,75 @@
           <w:szCs w:val="22"/>
           <w:highlight w:val="darkGray"/>
         </w:rPr>
-        <w:t>git difftool -x json-diff master:filename filename</w:t>
+        <w:t xml:space="preserve">git </w:t>
+      </w:r>
+      <w:proofErr w:type="spellStart"/>
+      <w:r>
+        <w:rPr>
+          <w:rFonts w:ascii="Menlo" w:hAnsi="Menlo" w:cs="Menlo"/>
+          <w:color w:val="000000"/>
+          <w:sz w:val="22"/>
+          <w:szCs w:val="22"/>
+          <w:highlight w:val="darkGray"/>
+        </w:rPr>
+        <w:t>difftool</w:t>
+      </w:r>
+      <w:proofErr w:type="spellEnd"/>
+      <w:r>
+        <w:rPr>
+          <w:rFonts w:ascii="Menlo" w:hAnsi="Menlo" w:cs="Menlo"/>
+          <w:color w:val="000000"/>
+          <w:sz w:val="22"/>
+          <w:szCs w:val="22"/>
+          <w:highlight w:val="darkGray"/>
+        </w:rPr>
+        <w:t xml:space="preserve"> -x </w:t>
+      </w:r>
+      <w:proofErr w:type="spellStart"/>
+      <w:r>
+        <w:rPr>
+          <w:rFonts w:ascii="Menlo" w:hAnsi="Menlo" w:cs="Menlo"/>
+          <w:color w:val="000000"/>
+          <w:sz w:val="22"/>
+          <w:szCs w:val="22"/>
+          <w:highlight w:val="darkGray"/>
+        </w:rPr>
+        <w:t>json</w:t>
+      </w:r>
+      <w:proofErr w:type="spellEnd"/>
+      <w:r>
+        <w:rPr>
+          <w:rFonts w:ascii="Menlo" w:hAnsi="Menlo" w:cs="Menlo"/>
+          <w:color w:val="000000"/>
+          <w:sz w:val="22"/>
+          <w:szCs w:val="22"/>
+          <w:highlight w:val="darkGray"/>
+        </w:rPr>
+        <w:t xml:space="preserve">-diff </w:t>
+      </w:r>
+      <w:proofErr w:type="spellStart"/>
+      <w:proofErr w:type="gramStart"/>
+      <w:r>
+        <w:rPr>
+          <w:rFonts w:ascii="Menlo" w:hAnsi="Menlo" w:cs="Menlo"/>
+          <w:color w:val="000000"/>
+          <w:sz w:val="22"/>
+          <w:szCs w:val="22"/>
+          <w:highlight w:val="darkGray"/>
+        </w:rPr>
+        <w:t>master:filename</w:t>
+      </w:r>
+      <w:proofErr w:type="spellEnd"/>
+      <w:proofErr w:type="gramEnd"/>
+      <w:r>
+        <w:rPr>
+          <w:rFonts w:ascii="Menlo" w:hAnsi="Menlo" w:cs="Menlo"/>
+          <w:color w:val="000000"/>
+          <w:sz w:val="22"/>
+          <w:szCs w:val="22"/>
+          <w:highlight w:val="darkGray"/>
+        </w:rPr>
+        <w:t xml:space="preserve"> filename</w:t>
       </w:r>
     </w:p>
     <w:p>
@@ -287,7 +337,10 @@
         <w:jc w:val="both"/>
       </w:pPr>
       <w:r>
-        <w:t>After that someone from the review team will do the merge staff.</w:t>
+        <w:t>After that someo</w:t>
+      </w:r>
+      <w:r>
+        <w:t>ne from the review team will approve the result.</w:t>
       </w:r>
       <w:r>
         <w:t xml:space="preserve"> </w:t>
@@ -303,8 +356,839 @@
         <w:jc w:val="both"/>
       </w:pPr>
       <w:r>
-        <w:t>Once the merge is done we do the push.</w:t>
-      </w:r>
+        <w:t xml:space="preserve">Once it is approved </w:t>
+      </w:r>
+      <w:r>
+        <w:t xml:space="preserve">we do the </w:t>
+      </w:r>
+      <w:r>
+        <w:t xml:space="preserve">merge and </w:t>
+      </w:r>
+      <w:r>
+        <w:t>push</w:t>
+      </w:r>
+      <w:r>
+        <w:t xml:space="preserve"> to the final branch</w:t>
+      </w:r>
+      <w:r>
+        <w:t>.</w:t>
+      </w:r>
+    </w:p>
+    <w:p>
+      <w:pPr>
+        <w:ind w:left="360"/>
+        <w:jc w:val="both"/>
+        <w:rPr>
+          <w:sz w:val="22"/>
+        </w:rPr>
+      </w:pPr>
+    </w:p>
+    <w:p>
+      <w:pPr>
+        <w:pStyle w:val="ListParagraph"/>
+        <w:jc w:val="both"/>
+        <w:rPr>
+          <w:b/>
+          <w:sz w:val="28"/>
+        </w:rPr>
+      </w:pPr>
+      <w:r>
+        <w:rPr>
+          <w:b/>
+          <w:sz w:val="28"/>
+        </w:rPr>
+        <w:t xml:space="preserve">Merging </w:t>
+      </w:r>
+      <w:r>
+        <w:rPr>
+          <w:b/>
+          <w:sz w:val="28"/>
+        </w:rPr>
+        <w:t xml:space="preserve">the </w:t>
+      </w:r>
+      <w:r>
+        <w:rPr>
+          <w:b/>
+          <w:sz w:val="28"/>
+        </w:rPr>
+        <w:t>approved branch to the Master branch</w:t>
+      </w:r>
+    </w:p>
+    <w:p>
+      <w:pPr>
+        <w:pStyle w:val="ListParagraph"/>
+        <w:numPr>
+          <w:ilvl w:val="0"/>
+          <w:numId w:val="2"/>
+        </w:numPr>
+      </w:pPr>
+      <w:r>
+        <w:rPr>
+          <w:rFonts w:ascii="Menlo" w:hAnsi="Menlo" w:cs="Menlo"/>
+          <w:color w:val="000000"/>
+          <w:sz w:val="22"/>
+          <w:szCs w:val="22"/>
+        </w:rPr>
+        <w:t>Block first anybody from going to do the merge as you are doing</w:t>
+      </w:r>
+      <w:r>
+        <w:rPr>
+          <w:rFonts w:ascii="Menlo" w:hAnsi="Menlo" w:cs="Menlo"/>
+          <w:color w:val="000000"/>
+          <w:sz w:val="22"/>
+          <w:szCs w:val="22"/>
+        </w:rPr>
+        <w:t xml:space="preserve"> merge by going to the link</w:t>
+      </w:r>
+      <w:r>
+        <w:t xml:space="preserve"> </w:t>
+      </w:r>
+      <w:hyperlink r:id="rId7" w:history="1">
+        <w:r>
+          <w:rPr>
+            <w:rStyle w:val="Hyperlink"/>
+          </w:rPr>
+          <w:t>https://qa.qiactive.com/get-banana.html</w:t>
+        </w:r>
+      </w:hyperlink>
+      <w:r>
+        <w:t xml:space="preserve"> </w:t>
+      </w:r>
+    </w:p>
+    <w:p>
+      <w:pPr>
+        <w:pStyle w:val="ListParagraph"/>
+        <w:numPr>
+          <w:ilvl w:val="0"/>
+          <w:numId w:val="2"/>
+        </w:numPr>
+        <w:jc w:val="both"/>
+        <w:rPr>
+          <w:rFonts w:ascii="Menlo" w:hAnsi="Menlo" w:cs="Menlo"/>
+          <w:color w:val="000000"/>
+          <w:sz w:val="22"/>
+          <w:szCs w:val="22"/>
+        </w:rPr>
+      </w:pPr>
+      <w:r>
+        <w:rPr>
+          <w:rFonts w:ascii="Menlo" w:hAnsi="Menlo" w:cs="Menlo"/>
+          <w:color w:val="000000"/>
+          <w:sz w:val="22"/>
+          <w:szCs w:val="22"/>
+        </w:rPr>
+        <w:t xml:space="preserve">Go back to </w:t>
+      </w:r>
+      <w:r>
+        <w:rPr>
+          <w:rFonts w:ascii="Menlo" w:hAnsi="Menlo" w:cs="Menlo"/>
+          <w:color w:val="000000"/>
+          <w:sz w:val="22"/>
+          <w:szCs w:val="22"/>
+        </w:rPr>
+        <w:t>terminal and go to the virtual-env and activate it</w:t>
+      </w:r>
+    </w:p>
+    <w:p>
+      <w:pPr>
+        <w:pStyle w:val="ListParagraph"/>
+        <w:numPr>
+          <w:ilvl w:val="1"/>
+          <w:numId w:val="2"/>
+        </w:numPr>
+        <w:jc w:val="both"/>
+        <w:rPr>
+          <w:rFonts w:asciiTheme="minorHAnsi" w:hAnsiTheme="minorHAnsi" w:cstheme="minorBidi"/>
+        </w:rPr>
+      </w:pPr>
+      <w:r>
+        <w:rPr>
+          <w:rFonts w:ascii="Menlo" w:hAnsi="Menlo" w:cs="Menlo"/>
+          <w:color w:val="000000"/>
+          <w:sz w:val="22"/>
+          <w:szCs w:val="22"/>
+        </w:rPr>
+        <w:t>virtualenv qiactive-venv/</w:t>
+      </w:r>
+    </w:p>
+    <w:p>
+      <w:pPr>
+        <w:pStyle w:val="ListParagraph"/>
+        <w:widowControl w:val="0"/>
+        <w:numPr>
+          <w:ilvl w:val="1"/>
+          <w:numId w:val="2"/>
+        </w:numPr>
+        <w:tabs>
+          <w:tab w:val="left" w:pos="560"/>
+          <w:tab w:val="left" w:pos="1120"/>
+          <w:tab w:val="left" w:pos="1680"/>
+          <w:tab w:val="left" w:pos="2240"/>
+          <w:tab w:val="left" w:pos="2800"/>
+          <w:tab w:val="left" w:pos="3360"/>
+          <w:tab w:val="left" w:pos="3920"/>
+          <w:tab w:val="left" w:pos="4480"/>
+          <w:tab w:val="left" w:pos="5040"/>
+          <w:tab w:val="left" w:pos="5600"/>
+          <w:tab w:val="left" w:pos="6160"/>
+          <w:tab w:val="left" w:pos="6720"/>
+        </w:tabs>
+        <w:autoSpaceDE w:val="0"/>
+        <w:autoSpaceDN w:val="0"/>
+        <w:adjustRightInd w:val="0"/>
+        <w:rPr>
+          <w:rFonts w:ascii="Menlo" w:hAnsi="Menlo" w:cs="Menlo"/>
+          <w:color w:val="000000"/>
+          <w:sz w:val="22"/>
+          <w:szCs w:val="22"/>
+        </w:rPr>
+      </w:pPr>
+      <w:r>
+        <w:rPr>
+          <w:rFonts w:ascii="Menlo" w:hAnsi="Menlo" w:cs="Menlo"/>
+          <w:color w:val="000000"/>
+          <w:sz w:val="22"/>
+          <w:szCs w:val="22"/>
+        </w:rPr>
+        <w:t>source qiactive-venv/bin/activate</w:t>
+      </w:r>
+    </w:p>
+    <w:p>
+      <w:pPr>
+        <w:pStyle w:val="ListParagraph"/>
+        <w:widowControl w:val="0"/>
+        <w:numPr>
+          <w:ilvl w:val="0"/>
+          <w:numId w:val="2"/>
+        </w:numPr>
+        <w:tabs>
+          <w:tab w:val="left" w:pos="560"/>
+          <w:tab w:val="left" w:pos="1120"/>
+          <w:tab w:val="left" w:pos="1680"/>
+          <w:tab w:val="left" w:pos="2240"/>
+          <w:tab w:val="left" w:pos="2800"/>
+          <w:tab w:val="left" w:pos="3360"/>
+          <w:tab w:val="left" w:pos="3920"/>
+          <w:tab w:val="left" w:pos="4480"/>
+          <w:tab w:val="left" w:pos="5040"/>
+          <w:tab w:val="left" w:pos="5600"/>
+          <w:tab w:val="left" w:pos="6160"/>
+          <w:tab w:val="left" w:pos="6720"/>
+        </w:tabs>
+        <w:autoSpaceDE w:val="0"/>
+        <w:autoSpaceDN w:val="0"/>
+        <w:adjustRightInd w:val="0"/>
+        <w:rPr>
+          <w:rFonts w:ascii="Menlo" w:hAnsi="Menlo" w:cs="Menlo"/>
+          <w:color w:val="000000"/>
+          <w:sz w:val="22"/>
+          <w:szCs w:val="22"/>
+        </w:rPr>
+      </w:pPr>
+      <w:r>
+        <w:rPr>
+          <w:rFonts w:ascii="Menlo" w:hAnsi="Menlo" w:cs="Menlo"/>
+          <w:color w:val="000000"/>
+          <w:sz w:val="22"/>
+          <w:szCs w:val="22"/>
+        </w:rPr>
+        <w:t>go back to the repo link cd $PEARSONPATH</w:t>
+      </w:r>
+    </w:p>
+    <w:p>
+      <w:pPr>
+        <w:pStyle w:val="ListParagraph"/>
+        <w:widowControl w:val="0"/>
+        <w:numPr>
+          <w:ilvl w:val="0"/>
+          <w:numId w:val="2"/>
+        </w:numPr>
+        <w:tabs>
+          <w:tab w:val="left" w:pos="560"/>
+          <w:tab w:val="left" w:pos="1120"/>
+          <w:tab w:val="left" w:pos="1680"/>
+          <w:tab w:val="left" w:pos="2240"/>
+          <w:tab w:val="left" w:pos="2800"/>
+          <w:tab w:val="left" w:pos="3360"/>
+          <w:tab w:val="left" w:pos="3920"/>
+          <w:tab w:val="left" w:pos="4480"/>
+          <w:tab w:val="left" w:pos="5040"/>
+          <w:tab w:val="left" w:pos="5600"/>
+          <w:tab w:val="left" w:pos="6160"/>
+          <w:tab w:val="left" w:pos="6720"/>
+        </w:tabs>
+        <w:autoSpaceDE w:val="0"/>
+        <w:autoSpaceDN w:val="0"/>
+        <w:adjustRightInd w:val="0"/>
+        <w:rPr>
+          <w:rFonts w:ascii="Menlo" w:hAnsi="Menlo" w:cs="Menlo"/>
+          <w:color w:val="000000"/>
+          <w:sz w:val="22"/>
+          <w:szCs w:val="22"/>
+        </w:rPr>
+      </w:pPr>
+      <w:r>
+        <w:rPr>
+          <w:rFonts w:ascii="Menlo" w:hAnsi="Menlo" w:cs="Menlo"/>
+          <w:color w:val="000000"/>
+          <w:sz w:val="22"/>
+          <w:szCs w:val="22"/>
+        </w:rPr>
+        <w:t>make sure you are on the master branch using git checkout master</w:t>
+      </w:r>
+    </w:p>
+    <w:p>
+      <w:pPr>
+        <w:pStyle w:val="ListParagraph"/>
+        <w:widowControl w:val="0"/>
+        <w:numPr>
+          <w:ilvl w:val="0"/>
+          <w:numId w:val="2"/>
+        </w:numPr>
+        <w:tabs>
+          <w:tab w:val="left" w:pos="560"/>
+          <w:tab w:val="left" w:pos="1120"/>
+          <w:tab w:val="left" w:pos="1680"/>
+          <w:tab w:val="left" w:pos="2240"/>
+          <w:tab w:val="left" w:pos="2800"/>
+          <w:tab w:val="left" w:pos="3360"/>
+          <w:tab w:val="left" w:pos="3920"/>
+          <w:tab w:val="left" w:pos="4480"/>
+          <w:tab w:val="left" w:pos="5040"/>
+          <w:tab w:val="left" w:pos="5600"/>
+          <w:tab w:val="left" w:pos="6160"/>
+          <w:tab w:val="left" w:pos="6720"/>
+        </w:tabs>
+        <w:autoSpaceDE w:val="0"/>
+        <w:autoSpaceDN w:val="0"/>
+        <w:adjustRightInd w:val="0"/>
+        <w:rPr>
+          <w:rFonts w:ascii="Menlo" w:hAnsi="Menlo" w:cs="Menlo"/>
+          <w:color w:val="000000"/>
+          <w:sz w:val="22"/>
+          <w:szCs w:val="22"/>
+        </w:rPr>
+      </w:pPr>
+      <w:r>
+        <w:rPr>
+          <w:rFonts w:ascii="Menlo" w:hAnsi="Menlo" w:cs="Menlo"/>
+          <w:color w:val="000000"/>
+          <w:sz w:val="22"/>
+          <w:szCs w:val="22"/>
+        </w:rPr>
+        <w:t>make sure you have all the latest source from the master by using git pull</w:t>
+      </w:r>
+    </w:p>
+    <w:p>
+      <w:pPr>
+        <w:pStyle w:val="ListParagraph"/>
+        <w:widowControl w:val="0"/>
+        <w:numPr>
+          <w:ilvl w:val="0"/>
+          <w:numId w:val="2"/>
+        </w:numPr>
+        <w:tabs>
+          <w:tab w:val="left" w:pos="560"/>
+          <w:tab w:val="left" w:pos="1120"/>
+          <w:tab w:val="left" w:pos="1680"/>
+          <w:tab w:val="left" w:pos="2240"/>
+          <w:tab w:val="left" w:pos="2800"/>
+          <w:tab w:val="left" w:pos="3360"/>
+          <w:tab w:val="left" w:pos="3920"/>
+          <w:tab w:val="left" w:pos="4480"/>
+          <w:tab w:val="left" w:pos="5040"/>
+          <w:tab w:val="left" w:pos="5600"/>
+          <w:tab w:val="left" w:pos="6160"/>
+          <w:tab w:val="left" w:pos="6720"/>
+        </w:tabs>
+        <w:autoSpaceDE w:val="0"/>
+        <w:autoSpaceDN w:val="0"/>
+        <w:adjustRightInd w:val="0"/>
+        <w:rPr>
+          <w:rFonts w:ascii="Menlo" w:hAnsi="Menlo" w:cs="Menlo"/>
+          <w:color w:val="000000"/>
+          <w:sz w:val="22"/>
+          <w:szCs w:val="22"/>
+        </w:rPr>
+      </w:pPr>
+      <w:r>
+        <w:rPr>
+          <w:rFonts w:ascii="Menlo" w:hAnsi="Menlo" w:cs="Menlo"/>
+          <w:color w:val="000000"/>
+          <w:sz w:val="22"/>
+          <w:szCs w:val="22"/>
+        </w:rPr>
+        <w:t xml:space="preserve">start </w:t>
+      </w:r>
+      <w:r>
+        <w:rPr>
+          <w:rFonts w:ascii="Menlo" w:hAnsi="Menlo" w:cs="Menlo"/>
+          <w:color w:val="000000"/>
+          <w:sz w:val="22"/>
+          <w:szCs w:val="22"/>
+        </w:rPr>
+        <w:t xml:space="preserve">merging it now safely using </w:t>
+      </w:r>
+      <w:r>
+        <w:rPr>
+          <w:rFonts w:ascii="Menlo" w:hAnsi="Menlo" w:cs="Menlo"/>
+          <w:color w:val="000000"/>
+          <w:sz w:val="22"/>
+          <w:szCs w:val="22"/>
+        </w:rPr>
+        <w:t>tools/</w:t>
+      </w:r>
+      <w:r>
+        <w:rPr>
+          <w:rFonts w:ascii="Menlo" w:hAnsi="Menlo" w:cs="Menlo"/>
+          <w:color w:val="000000"/>
+          <w:sz w:val="22"/>
+          <w:szCs w:val="22"/>
+        </w:rPr>
+        <w:t>git-</w:t>
+      </w:r>
+      <w:r>
+        <w:rPr>
+          <w:rFonts w:ascii="Menlo" w:hAnsi="Menlo" w:cs="Menlo"/>
+          <w:color w:val="000000"/>
+          <w:sz w:val="22"/>
+          <w:szCs w:val="22"/>
+        </w:rPr>
+        <w:t>safemerge origin/content-pull-xx</w:t>
+      </w:r>
+    </w:p>
+    <w:p>
+      <w:pPr>
+        <w:pStyle w:val="ListParagraph"/>
+        <w:widowControl w:val="0"/>
+        <w:numPr>
+          <w:ilvl w:val="0"/>
+          <w:numId w:val="2"/>
+        </w:numPr>
+        <w:tabs>
+          <w:tab w:val="left" w:pos="560"/>
+          <w:tab w:val="left" w:pos="1120"/>
+          <w:tab w:val="left" w:pos="1680"/>
+          <w:tab w:val="left" w:pos="2240"/>
+          <w:tab w:val="left" w:pos="2800"/>
+          <w:tab w:val="left" w:pos="3360"/>
+          <w:tab w:val="left" w:pos="3920"/>
+          <w:tab w:val="left" w:pos="4480"/>
+          <w:tab w:val="left" w:pos="5040"/>
+          <w:tab w:val="left" w:pos="5600"/>
+          <w:tab w:val="left" w:pos="6160"/>
+          <w:tab w:val="left" w:pos="6720"/>
+        </w:tabs>
+        <w:autoSpaceDE w:val="0"/>
+        <w:autoSpaceDN w:val="0"/>
+        <w:adjustRightInd w:val="0"/>
+        <w:rPr>
+          <w:rFonts w:ascii="Menlo" w:hAnsi="Menlo" w:cs="Menlo"/>
+          <w:color w:val="000000"/>
+          <w:sz w:val="22"/>
+          <w:szCs w:val="22"/>
+        </w:rPr>
+      </w:pPr>
+      <w:r>
+        <w:rPr>
+          <w:rFonts w:ascii="Menlo" w:hAnsi="Menlo" w:cs="Menlo"/>
+          <w:color w:val="000000"/>
+          <w:sz w:val="22"/>
+          <w:szCs w:val="22"/>
+        </w:rPr>
+        <w:t>you will be asked to make sure say yes</w:t>
+      </w:r>
+    </w:p>
+    <w:p>
+      <w:pPr>
+        <w:pStyle w:val="ListParagraph"/>
+        <w:widowControl w:val="0"/>
+        <w:numPr>
+          <w:ilvl w:val="0"/>
+          <w:numId w:val="2"/>
+        </w:numPr>
+        <w:tabs>
+          <w:tab w:val="left" w:pos="560"/>
+          <w:tab w:val="left" w:pos="1120"/>
+          <w:tab w:val="left" w:pos="1680"/>
+          <w:tab w:val="left" w:pos="2240"/>
+          <w:tab w:val="left" w:pos="2800"/>
+          <w:tab w:val="left" w:pos="3360"/>
+          <w:tab w:val="left" w:pos="3920"/>
+          <w:tab w:val="left" w:pos="4480"/>
+          <w:tab w:val="left" w:pos="5040"/>
+          <w:tab w:val="left" w:pos="5600"/>
+          <w:tab w:val="left" w:pos="6160"/>
+          <w:tab w:val="left" w:pos="6720"/>
+        </w:tabs>
+        <w:autoSpaceDE w:val="0"/>
+        <w:autoSpaceDN w:val="0"/>
+        <w:adjustRightInd w:val="0"/>
+        <w:rPr>
+          <w:rFonts w:ascii="Menlo" w:hAnsi="Menlo" w:cs="Menlo"/>
+          <w:color w:val="000000"/>
+          <w:sz w:val="22"/>
+          <w:szCs w:val="22"/>
+        </w:rPr>
+      </w:pPr>
+      <w:r>
+        <w:rPr>
+          <w:rFonts w:ascii="Menlo" w:hAnsi="Menlo" w:cs="Menlo"/>
+          <w:color w:val="000000"/>
+          <w:sz w:val="22"/>
+          <w:szCs w:val="22"/>
+        </w:rPr>
+        <w:t xml:space="preserve">you will be asked to commit with a message you can leave it </w:t>
+      </w:r>
+      <w:r>
+        <w:rPr>
+          <w:rFonts w:ascii="Menlo" w:hAnsi="Menlo" w:cs="Menlo"/>
+          <w:color w:val="000000"/>
+          <w:sz w:val="22"/>
+          <w:szCs w:val="22"/>
+        </w:rPr>
+        <w:t>without</w:t>
+      </w:r>
+      <w:r>
+        <w:rPr>
+          <w:rFonts w:ascii="Menlo" w:hAnsi="Menlo" w:cs="Menlo"/>
+          <w:color w:val="000000"/>
+          <w:sz w:val="22"/>
+          <w:szCs w:val="22"/>
+        </w:rPr>
+        <w:t xml:space="preserve"> message using :</w:t>
+      </w:r>
+      <w:proofErr w:type="spellStart"/>
+      <w:r>
+        <w:rPr>
+          <w:rFonts w:ascii="Menlo" w:hAnsi="Menlo" w:cs="Menlo"/>
+          <w:color w:val="000000"/>
+          <w:sz w:val="22"/>
+          <w:szCs w:val="22"/>
+        </w:rPr>
+        <w:t>wq</w:t>
+      </w:r>
+      <w:proofErr w:type="spellEnd"/>
+    </w:p>
+    <w:p>
+      <w:pPr>
+        <w:pStyle w:val="ListParagraph"/>
+        <w:widowControl w:val="0"/>
+        <w:numPr>
+          <w:ilvl w:val="0"/>
+          <w:numId w:val="2"/>
+        </w:numPr>
+        <w:tabs>
+          <w:tab w:val="left" w:pos="560"/>
+          <w:tab w:val="left" w:pos="1120"/>
+          <w:tab w:val="left" w:pos="1680"/>
+          <w:tab w:val="left" w:pos="2240"/>
+          <w:tab w:val="left" w:pos="2800"/>
+          <w:tab w:val="left" w:pos="3360"/>
+          <w:tab w:val="left" w:pos="3920"/>
+          <w:tab w:val="left" w:pos="4480"/>
+          <w:tab w:val="left" w:pos="5040"/>
+          <w:tab w:val="left" w:pos="5600"/>
+          <w:tab w:val="left" w:pos="6160"/>
+          <w:tab w:val="left" w:pos="6720"/>
+        </w:tabs>
+        <w:autoSpaceDE w:val="0"/>
+        <w:autoSpaceDN w:val="0"/>
+        <w:adjustRightInd w:val="0"/>
+        <w:rPr>
+          <w:rFonts w:ascii="Menlo" w:hAnsi="Menlo" w:cs="Menlo"/>
+          <w:color w:val="000000"/>
+          <w:sz w:val="22"/>
+          <w:szCs w:val="22"/>
+        </w:rPr>
+      </w:pPr>
+      <w:r>
+        <w:rPr>
+          <w:rFonts w:ascii="Menlo" w:hAnsi="Menlo" w:cs="Menlo"/>
+          <w:color w:val="000000"/>
+          <w:sz w:val="22"/>
+          <w:szCs w:val="22"/>
+        </w:rPr>
+        <w:t xml:space="preserve">you push it then to the remote master using     </w:t>
+      </w:r>
+      <w:proofErr w:type="gramStart"/>
+      <w:r>
+        <w:rPr>
+          <w:rFonts w:ascii="Menlo" w:hAnsi="Menlo" w:cs="Menlo"/>
+          <w:color w:val="000000"/>
+          <w:sz w:val="22"/>
+          <w:szCs w:val="22"/>
+        </w:rPr>
+        <w:t xml:space="preserve">  .</w:t>
+      </w:r>
+      <w:proofErr w:type="gramEnd"/>
+      <w:r>
+        <w:rPr>
+          <w:rFonts w:ascii="Menlo" w:hAnsi="Menlo" w:cs="Menlo"/>
+          <w:color w:val="000000"/>
+          <w:sz w:val="22"/>
+          <w:szCs w:val="22"/>
+        </w:rPr>
+        <w:t>/pre-push --content-pull</w:t>
+      </w:r>
+    </w:p>
+    <w:p>
+      <w:pPr>
+        <w:pStyle w:val="ListParagraph"/>
+        <w:widowControl w:val="0"/>
+        <w:numPr>
+          <w:ilvl w:val="0"/>
+          <w:numId w:val="2"/>
+        </w:numPr>
+        <w:tabs>
+          <w:tab w:val="left" w:pos="560"/>
+          <w:tab w:val="left" w:pos="1120"/>
+          <w:tab w:val="left" w:pos="1680"/>
+          <w:tab w:val="left" w:pos="2240"/>
+          <w:tab w:val="left" w:pos="2800"/>
+          <w:tab w:val="left" w:pos="3360"/>
+          <w:tab w:val="left" w:pos="3920"/>
+          <w:tab w:val="left" w:pos="4480"/>
+          <w:tab w:val="left" w:pos="5040"/>
+          <w:tab w:val="left" w:pos="5600"/>
+          <w:tab w:val="left" w:pos="6160"/>
+          <w:tab w:val="left" w:pos="6720"/>
+        </w:tabs>
+        <w:autoSpaceDE w:val="0"/>
+        <w:autoSpaceDN w:val="0"/>
+        <w:adjustRightInd w:val="0"/>
+        <w:rPr>
+          <w:rFonts w:ascii="Menlo" w:hAnsi="Menlo" w:cs="Menlo"/>
+          <w:color w:val="000000"/>
+          <w:sz w:val="22"/>
+          <w:szCs w:val="22"/>
+        </w:rPr>
+      </w:pPr>
+      <w:r>
+        <w:rPr>
+          <w:rFonts w:ascii="Menlo" w:hAnsi="Menlo" w:cs="Menlo"/>
+          <w:color w:val="000000"/>
+          <w:sz w:val="22"/>
+          <w:szCs w:val="22"/>
+        </w:rPr>
+        <w:t>at the end it will ask you if you are sure to do the push to the master, you type master and hit enter</w:t>
+      </w:r>
+    </w:p>
+    <w:p>
+      <w:pPr>
+        <w:pStyle w:val="ListParagraph"/>
+        <w:widowControl w:val="0"/>
+        <w:numPr>
+          <w:ilvl w:val="0"/>
+          <w:numId w:val="2"/>
+        </w:numPr>
+        <w:tabs>
+          <w:tab w:val="left" w:pos="560"/>
+          <w:tab w:val="left" w:pos="1120"/>
+          <w:tab w:val="left" w:pos="1680"/>
+          <w:tab w:val="left" w:pos="2240"/>
+          <w:tab w:val="left" w:pos="2800"/>
+          <w:tab w:val="left" w:pos="3360"/>
+          <w:tab w:val="left" w:pos="3920"/>
+          <w:tab w:val="left" w:pos="4480"/>
+          <w:tab w:val="left" w:pos="5040"/>
+          <w:tab w:val="left" w:pos="5600"/>
+          <w:tab w:val="left" w:pos="6160"/>
+          <w:tab w:val="left" w:pos="6720"/>
+        </w:tabs>
+        <w:autoSpaceDE w:val="0"/>
+        <w:autoSpaceDN w:val="0"/>
+        <w:adjustRightInd w:val="0"/>
+        <w:rPr>
+          <w:rFonts w:ascii="Menlo" w:hAnsi="Menlo" w:cs="Menlo"/>
+          <w:color w:val="000000"/>
+          <w:sz w:val="22"/>
+          <w:szCs w:val="22"/>
+        </w:rPr>
+      </w:pPr>
+      <w:r>
+        <w:rPr>
+          <w:rFonts w:ascii="Menlo" w:hAnsi="Menlo" w:cs="Menlo"/>
+          <w:color w:val="000000"/>
+          <w:sz w:val="22"/>
+          <w:szCs w:val="22"/>
+        </w:rPr>
+        <w:t>make sure to release your banana at the end</w:t>
+      </w:r>
+    </w:p>
+    <w:p>
+      <w:pPr>
+        <w:widowControl w:val="0"/>
+        <w:tabs>
+          <w:tab w:val="left" w:pos="560"/>
+          <w:tab w:val="left" w:pos="1120"/>
+          <w:tab w:val="left" w:pos="1680"/>
+          <w:tab w:val="left" w:pos="2240"/>
+          <w:tab w:val="left" w:pos="2800"/>
+          <w:tab w:val="left" w:pos="3360"/>
+          <w:tab w:val="left" w:pos="3920"/>
+          <w:tab w:val="left" w:pos="4480"/>
+          <w:tab w:val="left" w:pos="5040"/>
+          <w:tab w:val="left" w:pos="5600"/>
+          <w:tab w:val="left" w:pos="6160"/>
+          <w:tab w:val="left" w:pos="6720"/>
+        </w:tabs>
+        <w:autoSpaceDE w:val="0"/>
+        <w:autoSpaceDN w:val="0"/>
+        <w:adjustRightInd w:val="0"/>
+        <w:ind w:left="1680"/>
+        <w:rPr>
+          <w:rFonts w:ascii="Menlo" w:hAnsi="Menlo" w:cs="Menlo"/>
+          <w:b/>
+          <w:color w:val="000000"/>
+          <w:sz w:val="22"/>
+          <w:szCs w:val="22"/>
+          <w:highlight w:val="yellow"/>
+        </w:rPr>
+      </w:pPr>
+      <w:r>
+        <w:rPr>
+          <w:rFonts w:ascii="Menlo" w:hAnsi="Menlo" w:cs="Menlo"/>
+          <w:b/>
+          <w:color w:val="000000"/>
+          <w:sz w:val="22"/>
+          <w:szCs w:val="22"/>
+          <w:highlight w:val="yellow"/>
+        </w:rPr>
+        <w:t xml:space="preserve">make sure you running the </w:t>
+      </w:r>
+      <w:proofErr w:type="spellStart"/>
+      <w:r>
+        <w:rPr>
+          <w:rFonts w:ascii="Menlo" w:hAnsi="Menlo" w:cs="Menlo"/>
+          <w:b/>
+          <w:color w:val="000000"/>
+          <w:sz w:val="22"/>
+          <w:szCs w:val="22"/>
+          <w:highlight w:val="yellow"/>
+        </w:rPr>
+        <w:t>virtual</w:t>
+      </w:r>
+      <w:r>
+        <w:rPr>
+          <w:rFonts w:ascii="Menlo" w:hAnsi="Menlo" w:cs="Menlo"/>
+          <w:b/>
+          <w:color w:val="000000"/>
+          <w:sz w:val="22"/>
+          <w:szCs w:val="22"/>
+          <w:highlight w:val="yellow"/>
+        </w:rPr>
+        <w:t>Box</w:t>
+      </w:r>
+      <w:proofErr w:type="spellEnd"/>
+      <w:r>
+        <w:rPr>
+          <w:rFonts w:ascii="Menlo" w:hAnsi="Menlo" w:cs="Menlo"/>
+          <w:b/>
+          <w:color w:val="000000"/>
+          <w:sz w:val="22"/>
+          <w:szCs w:val="22"/>
+          <w:highlight w:val="yellow"/>
+        </w:rPr>
+        <w:t xml:space="preserve"> server</w:t>
+      </w:r>
+    </w:p>
+    <w:p>
+      <w:pPr>
+        <w:widowControl w:val="0"/>
+        <w:tabs>
+          <w:tab w:val="left" w:pos="560"/>
+          <w:tab w:val="left" w:pos="1120"/>
+          <w:tab w:val="left" w:pos="1680"/>
+          <w:tab w:val="left" w:pos="2240"/>
+          <w:tab w:val="left" w:pos="2800"/>
+          <w:tab w:val="left" w:pos="3360"/>
+          <w:tab w:val="left" w:pos="3920"/>
+          <w:tab w:val="left" w:pos="4480"/>
+          <w:tab w:val="left" w:pos="5040"/>
+          <w:tab w:val="left" w:pos="5600"/>
+          <w:tab w:val="left" w:pos="6160"/>
+          <w:tab w:val="left" w:pos="6720"/>
+        </w:tabs>
+        <w:autoSpaceDE w:val="0"/>
+        <w:autoSpaceDN w:val="0"/>
+        <w:adjustRightInd w:val="0"/>
+        <w:ind w:left="1680"/>
+        <w:rPr>
+          <w:rFonts w:ascii="Menlo" w:hAnsi="Menlo" w:cs="Menlo"/>
+          <w:b/>
+          <w:color w:val="000000"/>
+          <w:sz w:val="22"/>
+          <w:szCs w:val="22"/>
+        </w:rPr>
+      </w:pPr>
+      <w:r>
+        <w:rPr>
+          <w:rFonts w:ascii="Menlo" w:hAnsi="Menlo" w:cs="Menlo"/>
+          <w:b/>
+          <w:color w:val="000000"/>
+          <w:sz w:val="22"/>
+          <w:szCs w:val="22"/>
+          <w:highlight w:val="yellow"/>
+        </w:rPr>
+        <w:t xml:space="preserve">in the terminal make sure the grails and </w:t>
+      </w:r>
+      <w:proofErr w:type="spellStart"/>
+      <w:r>
+        <w:rPr>
+          <w:rFonts w:ascii="Menlo" w:hAnsi="Menlo" w:cs="Menlo"/>
+          <w:b/>
+          <w:color w:val="000000"/>
+          <w:sz w:val="22"/>
+          <w:szCs w:val="22"/>
+          <w:highlight w:val="yellow"/>
+        </w:rPr>
+        <w:t>py</w:t>
+      </w:r>
+      <w:proofErr w:type="spellEnd"/>
+      <w:r>
+        <w:rPr>
+          <w:rFonts w:ascii="Menlo" w:hAnsi="Menlo" w:cs="Menlo"/>
+          <w:b/>
+          <w:color w:val="000000"/>
+          <w:sz w:val="22"/>
+          <w:szCs w:val="22"/>
+          <w:highlight w:val="yellow"/>
+        </w:rPr>
+        <w:t xml:space="preserve"> is in the right </w:t>
+      </w:r>
+      <w:r>
+        <w:rPr>
+          <w:rFonts w:ascii="Menlo" w:hAnsi="Menlo" w:cs="Menlo"/>
+          <w:b/>
+          <w:color w:val="000000"/>
+          <w:sz w:val="22"/>
+          <w:szCs w:val="22"/>
+          <w:highlight w:val="yellow"/>
+        </w:rPr>
+        <w:t>direction and</w:t>
+      </w:r>
+      <w:r>
+        <w:rPr>
+          <w:rFonts w:ascii="Menlo" w:hAnsi="Menlo" w:cs="Menlo"/>
+          <w:b/>
+          <w:color w:val="000000"/>
+          <w:sz w:val="22"/>
+          <w:szCs w:val="22"/>
+          <w:highlight w:val="yellow"/>
+        </w:rPr>
+        <w:t xml:space="preserve"> running correctly.</w:t>
+      </w:r>
+    </w:p>
+    <w:p>
+      <w:pPr>
+        <w:jc w:val="both"/>
+      </w:pPr>
+    </w:p>
+    <w:p>
+      <w:pPr>
+        <w:jc w:val="both"/>
+      </w:pPr>
     </w:p>
     <w:p>
       <w:pPr>
@@ -340,7 +1224,7 @@
       <w:r>
         <w:t xml:space="preserve">You can follow the steps in </w:t>
       </w:r>
-      <w:hyperlink r:id="rId6" w:history="1">
+      <w:hyperlink r:id="rId8" w:history="1">
         <w:r>
           <w:rPr>
             <w:rStyle w:val="Hyperlink"/>
@@ -364,7 +1248,7 @@
       <w:r>
         <w:t xml:space="preserve">And </w:t>
       </w:r>
-      <w:hyperlink r:id="rId7" w:history="1">
+      <w:hyperlink r:id="rId9" w:history="1">
         <w:r>
           <w:rPr>
             <w:rStyle w:val="Hyperlink"/>
@@ -375,6 +1259,9 @@
       <w:r>
         <w:t xml:space="preserve"> </w:t>
       </w:r>
+      <w:r>
+        <w:t xml:space="preserve"> you can do this as needed coz it runs every morning auto.</w:t>
+      </w:r>
     </w:p>
     <w:p>
       <w:pPr>
@@ -402,7 +1289,15 @@
         </w:rPr>
       </w:pPr>
       <w:r>
-        <w:t xml:space="preserve">When you are deploying you need to make group aware of your action in case someone is doing or working in it same repo and you can email them saying like: with subject :- </w:t>
+        <w:t xml:space="preserve">When you are deploying you need to make group aware of your action in case someone is doing or working in it same repo and you can email them saying like: with </w:t>
+      </w:r>
+      <w:proofErr w:type="gramStart"/>
+      <w:r>
+        <w:t>subject :</w:t>
+      </w:r>
+      <w:proofErr w:type="gramEnd"/>
+      <w:r>
+        <w:t xml:space="preserve">- </w:t>
       </w:r>
       <w:r>
         <w:rPr>
@@ -436,6 +1331,7 @@
           <w:highlight w:val="blue"/>
         </w:rPr>
       </w:pPr>
+      <w:proofErr w:type="gramStart"/>
       <w:r>
         <w:rPr>
           <w:highlight w:val="blue"/>
@@ -448,15 +1344,10 @@
         </w:rPr>
         <w:t xml:space="preserve"> .</w:t>
       </w:r>
-    </w:p>
-    <w:p/>
-    <w:p>
-      <w:pPr>
-        <w:pStyle w:val="ListParagraph"/>
-        <w:numPr>
-          <w:ilvl w:val="1"/>
-          <w:numId w:val="1"/>
-        </w:numPr>
+      <w:proofErr w:type="gramEnd"/>
+    </w:p>
+    <w:p>
+      <w:pPr>
         <w:jc w:val="both"/>
       </w:pPr>
     </w:p>
@@ -472,7 +1363,7 @@
       <w:r>
         <w:t xml:space="preserve">Then follow what is next as per the info in </w:t>
       </w:r>
-      <w:hyperlink r:id="rId8" w:history="1">
+      <w:hyperlink r:id="rId10" w:history="1">
         <w:r>
           <w:rPr>
             <w:rStyle w:val="Hyperlink"/>
@@ -484,10 +1375,11 @@
         <w:t xml:space="preserve"> </w:t>
       </w:r>
     </w:p>
-    <w:p>
-      <w:pPr>
-        <w:rPr>
-          <w:rFonts w:ascii="Times New Roman" w:eastAsia="Times New Roman" w:hAnsi="Times New Roman" w:cs="Times New Roman"/>
+    <w:p/>
+    <w:p>
+      <w:pPr>
+        <w:rPr>
+          <w:rFonts w:eastAsia="Times New Roman"/>
         </w:rPr>
       </w:pPr>
       <w:r>
@@ -500,7 +1392,15 @@
         <w:t xml:space="preserve">h all the process completed. This is to be done most of the time twice. So you can update them one in mid-day and second at the end of the day. </w:t>
       </w:r>
       <w:r>
-        <w:t xml:space="preserve">The subject can be like :- </w:t>
+        <w:t xml:space="preserve">The subject can be </w:t>
+      </w:r>
+      <w:proofErr w:type="gramStart"/>
+      <w:r>
+        <w:t>like :</w:t>
+      </w:r>
+      <w:proofErr w:type="gramEnd"/>
+      <w:r>
+        <w:t xml:space="preserve">- </w:t>
       </w:r>
       <w:r>
         <w:rPr>
@@ -514,7 +1414,7 @@
       </w:r>
       <w:r>
         <w:rPr>
-          <w:rFonts w:ascii="Times New Roman" w:eastAsia="Times New Roman" w:hAnsi="Times New Roman" w:cs="Times New Roman"/>
+          <w:rFonts w:eastAsia="Times New Roman"/>
         </w:rPr>
         <w:t xml:space="preserve"> and </w:t>
       </w:r>
@@ -524,68 +1424,117 @@
     </w:p>
     <w:p>
       <w:pPr>
-        <w:jc w:val="both"/>
-      </w:pPr>
-    </w:p>
-    <w:p>
-      <w:pPr>
-        <w:jc w:val="both"/>
-      </w:pPr>
-    </w:p>
-    <w:p>
-      <w:pPr>
-        <w:jc w:val="both"/>
-      </w:pPr>
-    </w:p>
-    <w:p>
-      <w:pPr>
-        <w:jc w:val="both"/>
-      </w:pPr>
-    </w:p>
-    <w:p>
-      <w:pPr>
-        <w:jc w:val="both"/>
-      </w:pPr>
-    </w:p>
-    <w:p>
-      <w:pPr>
-        <w:jc w:val="both"/>
-      </w:pPr>
-    </w:p>
-    <w:p>
-      <w:pPr>
-        <w:jc w:val="both"/>
-      </w:pPr>
-    </w:p>
-    <w:p>
-      <w:pPr>
-        <w:jc w:val="both"/>
-      </w:pPr>
-    </w:p>
-    <w:p>
-      <w:pPr>
         <w:shd w:val="clear" w:color="auto" w:fill="FFFFFF"/>
-        <w:spacing w:after="240"/>
         <w:rPr>
           <w:rFonts w:ascii="Arial" w:hAnsi="Arial" w:cs="Arial"/>
-          <w:color w:val="222222"/>
+          <w:color w:val="0B5394"/>
           <w:sz w:val="19"/>
           <w:szCs w:val="19"/>
         </w:rPr>
       </w:pPr>
-      <w:r>
+    </w:p>
+    <w:p>
+      <w:pPr>
+        <w:shd w:val="clear" w:color="auto" w:fill="FFFFFF"/>
         <w:rPr>
           <w:rFonts w:ascii="Arial" w:hAnsi="Arial" w:cs="Arial"/>
-          <w:noProof/>
-          <w:color w:val="222222"/>
+          <w:color w:val="0B5394"/>
           <w:sz w:val="19"/>
           <w:szCs w:val="19"/>
         </w:rPr>
+      </w:pPr>
+    </w:p>
+    <w:p>
+      <w:pPr>
+        <w:tabs>
+          <w:tab w:val="left" w:pos="916"/>
+          <w:tab w:val="left" w:pos="1832"/>
+          <w:tab w:val="left" w:pos="2748"/>
+          <w:tab w:val="left" w:pos="3664"/>
+          <w:tab w:val="left" w:pos="4580"/>
+          <w:tab w:val="left" w:pos="5496"/>
+          <w:tab w:val="left" w:pos="6412"/>
+          <w:tab w:val="left" w:pos="7328"/>
+          <w:tab w:val="left" w:pos="8244"/>
+          <w:tab w:val="left" w:pos="9160"/>
+          <w:tab w:val="left" w:pos="10076"/>
+          <w:tab w:val="left" w:pos="10992"/>
+          <w:tab w:val="left" w:pos="11908"/>
+          <w:tab w:val="left" w:pos="12824"/>
+          <w:tab w:val="left" w:pos="13740"/>
+          <w:tab w:val="left" w:pos="14656"/>
+        </w:tabs>
+        <w:rPr>
+          <w:rFonts w:ascii="Consolas" w:hAnsi="Consolas" w:cs="Courier New"/>
+          <w:color w:val="333333"/>
+          <w:sz w:val="20"/>
+          <w:szCs w:val="20"/>
+          <w:bdr w:val="none" w:sz="0" w:space="0" w:color="auto" w:frame="1"/>
+        </w:rPr>
+      </w:pPr>
+      <w:r>
+        <w:rPr>
+          <w:rFonts w:ascii="Consolas" w:hAnsi="Consolas" w:cs="Courier New"/>
+          <w:color w:val="333333"/>
+          <w:sz w:val="20"/>
+          <w:szCs w:val="20"/>
+          <w:bdr w:val="none" w:sz="0" w:space="0" w:color="auto" w:frame="1"/>
+        </w:rPr>
+        <w:t>MD</w:t>
+      </w:r>
+      <w:r>
+        <w:rPr>
+          <w:rFonts w:ascii="Consolas" w:hAnsi="Consolas" w:cs="Courier New"/>
+          <w:color w:val="333333"/>
+          <w:sz w:val="20"/>
+          <w:szCs w:val="20"/>
+          <w:bdr w:val="none" w:sz="0" w:space="0" w:color="auto" w:frame="1"/>
+        </w:rPr>
+        <w:t xml:space="preserve"> Firefighter Tasks:</w:t>
+      </w:r>
+    </w:p>
+    <w:p>
+      <w:pPr>
+        <w:tabs>
+          <w:tab w:val="left" w:pos="916"/>
+          <w:tab w:val="left" w:pos="1832"/>
+          <w:tab w:val="left" w:pos="2748"/>
+          <w:tab w:val="left" w:pos="3664"/>
+          <w:tab w:val="left" w:pos="4580"/>
+          <w:tab w:val="left" w:pos="5496"/>
+          <w:tab w:val="left" w:pos="6412"/>
+          <w:tab w:val="left" w:pos="7328"/>
+          <w:tab w:val="left" w:pos="8244"/>
+          <w:tab w:val="left" w:pos="9160"/>
+          <w:tab w:val="left" w:pos="10076"/>
+          <w:tab w:val="left" w:pos="10992"/>
+          <w:tab w:val="left" w:pos="11908"/>
+          <w:tab w:val="left" w:pos="12824"/>
+          <w:tab w:val="left" w:pos="13740"/>
+          <w:tab w:val="left" w:pos="14656"/>
+        </w:tabs>
+        <w:rPr>
+          <w:rFonts w:ascii="Consolas" w:hAnsi="Consolas" w:cs="Courier New"/>
+          <w:color w:val="333333"/>
+          <w:sz w:val="20"/>
+          <w:szCs w:val="20"/>
+          <w:bdr w:val="none" w:sz="0" w:space="0" w:color="auto" w:frame="1"/>
+        </w:rPr>
+      </w:pPr>
+      <w:r>
+        <w:rPr>
+          <w:rFonts w:ascii="Consolas" w:hAnsi="Consolas" w:cs="Courier New"/>
+          <w:noProof/>
+          <w:color w:val="333333"/>
+          <w:sz w:val="20"/>
+          <w:szCs w:val="20"/>
+          <w:bdr w:val="none" w:sz="0" w:space="0" w:color="auto" w:frame="1"/>
+        </w:rPr>
         <w:drawing>
-          <wp:inline distT="0" distB="0" distL="0" distR="0" wp14:anchorId="3007FEB5" wp14:editId="2FB0AAC4">
-            <wp:extent cx="457200" cy="457200"/>
+          <wp:inline distT="0" distB="0" distL="0" distR="0" wp14:anchorId="27CDE0DA" wp14:editId="2037E57C">
+            <wp:extent cx="280035" cy="280035"/>
             <wp:effectExtent l="0" t="0" r="0" b="0"/>
-            <wp:docPr id="9" name="Picture 9" descr=""/>
+            <wp:docPr id="42" name="Picture 42" descr=""/>
             <wp:cNvGraphicFramePr>
               <a:graphicFrameLocks xmlns:a="http://schemas.openxmlformats.org/drawingml/2006/main" noChangeAspect="1"/>
             </wp:cNvGraphicFramePr>
@@ -593,13 +1542,13 @@
               <a:graphicData uri="http://schemas.openxmlformats.org/drawingml/2006/picture">
                 <pic:pic xmlns:pic="http://schemas.openxmlformats.org/drawingml/2006/picture">
                   <pic:nvPicPr>
-                    <pic:cNvPr id="0" name="Picture 1" descr=""/>
+                    <pic:cNvPr id="0" name="Picture 2" descr=""/>
                     <pic:cNvPicPr>
                       <a:picLocks noChangeAspect="1" noChangeArrowheads="1"/>
                     </pic:cNvPicPr>
                   </pic:nvPicPr>
                   <pic:blipFill>
-                    <a:blip r:embed="rId9">
+                    <a:blip r:embed="rId11">
                       <a:extLst>
                         <a:ext uri="{28A0092B-C50C-407E-A947-70E740481C1C}">
                           <a14:useLocalDpi xmlns:a14="http://schemas.microsoft.com/office/drawing/2010/main" val="0"/>
@@ -614,7 +1563,7 @@
                   <pic:spPr bwMode="auto">
                     <a:xfrm>
                       <a:off x="0" y="0"/>
-                      <a:ext cx="457200" cy="457200"/>
+                      <a:ext cx="281116" cy="281116"/>
                     </a:xfrm>
                     <a:prstGeom prst="rect">
                       <a:avLst/>
@@ -632,65 +1581,67 @@
       </w:r>
       <w:r>
         <w:rPr>
-          <w:rFonts w:ascii="Arial" w:hAnsi="Arial" w:cs="Arial"/>
-          <w:color w:val="222222"/>
-          <w:sz w:val="19"/>
-          <w:szCs w:val="19"/>
-        </w:rPr>
-        <w:t> </w:t>
-      </w:r>
-      <w:r>
-        <w:rPr>
-          <w:rFonts w:ascii="Arial" w:hAnsi="Arial" w:cs="Arial"/>
-          <w:color w:val="0B5394"/>
-          <w:sz w:val="19"/>
-          <w:szCs w:val="19"/>
-        </w:rPr>
-        <w:t>Content pull  </w:t>
-      </w:r>
-      <w:r>
-        <w:rPr>
-          <w:rFonts w:ascii="Arial" w:hAnsi="Arial" w:cs="Arial"/>
-          <w:color w:val="222222"/>
-          <w:sz w:val="20"/>
-          <w:szCs w:val="20"/>
-        </w:rPr>
-        <w:t> </w:t>
-      </w:r>
-    </w:p>
-    <w:p>
-      <w:pPr>
-        <w:shd w:val="clear" w:color="auto" w:fill="FFFFFF"/>
-        <w:spacing w:after="240"/>
-        <w:rPr>
-          <w:rFonts w:ascii="Arial" w:hAnsi="Arial" w:cs="Arial"/>
-          <w:color w:val="222222"/>
-          <w:sz w:val="19"/>
-          <w:szCs w:val="19"/>
-        </w:rPr>
-      </w:pPr>
-      <w:r>
-        <w:rPr>
-          <w:rFonts w:ascii="Arial" w:hAnsi="Arial" w:cs="Arial"/>
-          <w:color w:val="0B5394"/>
-          <w:sz w:val="20"/>
-          <w:szCs w:val="20"/>
-        </w:rPr>
-        <w:t>                </w:t>
-      </w:r>
-      <w:r>
-        <w:rPr>
-          <w:rFonts w:ascii="Arial" w:hAnsi="Arial" w:cs="Arial"/>
+          <w:rFonts w:ascii="Consolas" w:hAnsi="Consolas" w:cs="Courier New"/>
+          <w:color w:val="333333"/>
+          <w:sz w:val="20"/>
+          <w:szCs w:val="20"/>
+          <w:bdr w:val="none" w:sz="0" w:space="0" w:color="auto" w:frame="1"/>
+        </w:rPr>
+        <w:t xml:space="preserve"> Content Pull </w:t>
+      </w:r>
+    </w:p>
+    <w:p>
+      <w:pPr>
+        <w:tabs>
+          <w:tab w:val="left" w:pos="916"/>
+          <w:tab w:val="left" w:pos="1832"/>
+          <w:tab w:val="left" w:pos="2748"/>
+          <w:tab w:val="left" w:pos="3664"/>
+          <w:tab w:val="left" w:pos="4580"/>
+          <w:tab w:val="left" w:pos="5496"/>
+          <w:tab w:val="left" w:pos="6412"/>
+          <w:tab w:val="left" w:pos="7328"/>
+          <w:tab w:val="left" w:pos="8244"/>
+          <w:tab w:val="left" w:pos="9160"/>
+          <w:tab w:val="left" w:pos="10076"/>
+          <w:tab w:val="left" w:pos="10992"/>
+          <w:tab w:val="left" w:pos="11908"/>
+          <w:tab w:val="left" w:pos="12824"/>
+          <w:tab w:val="left" w:pos="13740"/>
+          <w:tab w:val="left" w:pos="14656"/>
+        </w:tabs>
+        <w:rPr>
+          <w:rFonts w:ascii="Consolas" w:hAnsi="Consolas" w:cs="Courier New"/>
+          <w:color w:val="333333"/>
+          <w:sz w:val="20"/>
+          <w:szCs w:val="20"/>
+          <w:bdr w:val="none" w:sz="0" w:space="0" w:color="auto" w:frame="1"/>
+        </w:rPr>
+      </w:pPr>
+      <w:r>
+        <w:rPr>
+          <w:rFonts w:ascii="Consolas" w:hAnsi="Consolas" w:cs="Courier New"/>
+          <w:color w:val="333333"/>
+          <w:sz w:val="20"/>
+          <w:szCs w:val="20"/>
+          <w:bdr w:val="none" w:sz="0" w:space="0" w:color="auto" w:frame="1"/>
+        </w:rPr>
+        <w:t xml:space="preserve">    </w:t>
+      </w:r>
+      <w:r>
+        <w:rPr>
+          <w:rFonts w:ascii="Consolas" w:hAnsi="Consolas" w:cs="Courier New"/>
           <w:noProof/>
-          <w:color w:val="222222"/>
-          <w:sz w:val="19"/>
-          <w:szCs w:val="19"/>
+          <w:color w:val="333333"/>
+          <w:sz w:val="20"/>
+          <w:szCs w:val="20"/>
+          <w:bdr w:val="none" w:sz="0" w:space="0" w:color="auto" w:frame="1"/>
         </w:rPr>
         <w:drawing>
-          <wp:inline distT="0" distB="0" distL="0" distR="0" wp14:anchorId="3DC336C0" wp14:editId="3F8BB7B5">
-            <wp:extent cx="457200" cy="457200"/>
+          <wp:inline distT="0" distB="0" distL="0" distR="0" wp14:anchorId="1B6B9B2B" wp14:editId="0A2C814A">
+            <wp:extent cx="232188" cy="232188"/>
             <wp:effectExtent l="0" t="0" r="0" b="0"/>
-            <wp:docPr id="8" name="Picture 8" descr=""/>
+            <wp:docPr id="41" name="Picture 41" descr=""/>
             <wp:cNvGraphicFramePr>
               <a:graphicFrameLocks xmlns:a="http://schemas.openxmlformats.org/drawingml/2006/main" noChangeAspect="1"/>
             </wp:cNvGraphicFramePr>
@@ -698,13 +1649,13 @@
               <a:graphicData uri="http://schemas.openxmlformats.org/drawingml/2006/picture">
                 <pic:pic xmlns:pic="http://schemas.openxmlformats.org/drawingml/2006/picture">
                   <pic:nvPicPr>
-                    <pic:cNvPr id="0" name="Picture 2" descr=""/>
+                    <pic:cNvPr id="0" name="Picture 14" descr=""/>
                     <pic:cNvPicPr>
                       <a:picLocks noChangeAspect="1" noChangeArrowheads="1"/>
                     </pic:cNvPicPr>
                   </pic:nvPicPr>
                   <pic:blipFill>
-                    <a:blip r:embed="rId10">
+                    <a:blip r:embed="rId12">
                       <a:extLst>
                         <a:ext uri="{28A0092B-C50C-407E-A947-70E740481C1C}">
                           <a14:useLocalDpi xmlns:a14="http://schemas.microsoft.com/office/drawing/2010/main" val="0"/>
@@ -719,7 +1670,7 @@
                   <pic:spPr bwMode="auto">
                     <a:xfrm>
                       <a:off x="0" y="0"/>
-                      <a:ext cx="457200" cy="457200"/>
+                      <a:ext cx="246397" cy="246397"/>
                     </a:xfrm>
                     <a:prstGeom prst="rect">
                       <a:avLst/>
@@ -737,56 +1688,87 @@
       </w:r>
       <w:r>
         <w:rPr>
-          <w:rFonts w:ascii="Arial" w:hAnsi="Arial" w:cs="Arial"/>
-          <w:color w:val="0B5394"/>
-          <w:sz w:val="20"/>
-          <w:szCs w:val="20"/>
-        </w:rPr>
-        <w:t> </w:t>
-      </w:r>
-      <w:r>
-        <w:rPr>
-          <w:rFonts w:ascii="Arial" w:hAnsi="Arial" w:cs="Arial"/>
-          <w:color w:val="0B5394"/>
-          <w:sz w:val="19"/>
-          <w:szCs w:val="19"/>
-        </w:rPr>
-        <w:t>celf-5</w:t>
-      </w:r>
-    </w:p>
-    <w:p>
-      <w:pPr>
-        <w:shd w:val="clear" w:color="auto" w:fill="FFFFFF"/>
-        <w:spacing w:after="240"/>
-        <w:rPr>
-          <w:rFonts w:ascii="Arial" w:hAnsi="Arial" w:cs="Arial"/>
-          <w:color w:val="222222"/>
-          <w:sz w:val="19"/>
-          <w:szCs w:val="19"/>
-        </w:rPr>
-      </w:pPr>
-      <w:r>
-        <w:rPr>
-          <w:rFonts w:ascii="Arial" w:hAnsi="Arial" w:cs="Arial"/>
-          <w:color w:val="0B5394"/>
-          <w:sz w:val="20"/>
-          <w:szCs w:val="20"/>
-        </w:rPr>
-        <w:t>                </w:t>
-      </w:r>
-      <w:r>
-        <w:rPr>
-          <w:rFonts w:ascii="Arial" w:hAnsi="Arial" w:cs="Arial"/>
+          <w:rFonts w:ascii="Consolas" w:hAnsi="Consolas" w:cs="Courier New"/>
+          <w:color w:val="333333"/>
+          <w:sz w:val="20"/>
+          <w:szCs w:val="20"/>
+          <w:bdr w:val="none" w:sz="0" w:space="0" w:color="auto" w:frame="1"/>
+        </w:rPr>
+        <w:t xml:space="preserve"> </w:t>
+      </w:r>
+      <w:r>
+        <w:rPr>
+          <w:rFonts w:ascii="Consolas" w:hAnsi="Consolas" w:cs="Courier New"/>
+          <w:color w:val="333333"/>
+          <w:sz w:val="20"/>
+          <w:szCs w:val="20"/>
+          <w:bdr w:val="none" w:sz="0" w:space="0" w:color="auto" w:frame="1"/>
+        </w:rPr>
+        <w:t>WAIS</w:t>
+      </w:r>
+      <w:r>
+        <w:rPr>
+          <w:rFonts w:ascii="Consolas" w:hAnsi="Consolas" w:cs="Courier New"/>
+          <w:color w:val="333333"/>
+          <w:sz w:val="20"/>
+          <w:szCs w:val="20"/>
+          <w:bdr w:val="none" w:sz="0" w:space="0" w:color="auto" w:frame="1"/>
+        </w:rPr>
+        <w:t>-5</w:t>
+      </w:r>
+    </w:p>
+    <w:p>
+      <w:pPr>
+        <w:tabs>
+          <w:tab w:val="left" w:pos="916"/>
+          <w:tab w:val="left" w:pos="1832"/>
+          <w:tab w:val="left" w:pos="2748"/>
+          <w:tab w:val="left" w:pos="3664"/>
+          <w:tab w:val="left" w:pos="4580"/>
+          <w:tab w:val="left" w:pos="5496"/>
+          <w:tab w:val="left" w:pos="6412"/>
+          <w:tab w:val="left" w:pos="7328"/>
+          <w:tab w:val="left" w:pos="8244"/>
+          <w:tab w:val="left" w:pos="9160"/>
+          <w:tab w:val="left" w:pos="10076"/>
+          <w:tab w:val="left" w:pos="10992"/>
+          <w:tab w:val="left" w:pos="11908"/>
+          <w:tab w:val="left" w:pos="12824"/>
+          <w:tab w:val="left" w:pos="13740"/>
+          <w:tab w:val="left" w:pos="14656"/>
+        </w:tabs>
+        <w:rPr>
+          <w:rFonts w:ascii="Consolas" w:hAnsi="Consolas" w:cs="Courier New"/>
+          <w:color w:val="333333"/>
+          <w:sz w:val="20"/>
+          <w:szCs w:val="20"/>
+          <w:bdr w:val="none" w:sz="0" w:space="0" w:color="auto" w:frame="1"/>
+        </w:rPr>
+      </w:pPr>
+      <w:r>
+        <w:rPr>
+          <w:rFonts w:ascii="Consolas" w:hAnsi="Consolas" w:cs="Courier New"/>
+          <w:color w:val="333333"/>
+          <w:sz w:val="20"/>
+          <w:szCs w:val="20"/>
+          <w:bdr w:val="none" w:sz="0" w:space="0" w:color="auto" w:frame="1"/>
+        </w:rPr>
+        <w:t xml:space="preserve">    </w:t>
+      </w:r>
+      <w:r>
+        <w:rPr>
+          <w:rFonts w:ascii="Consolas" w:hAnsi="Consolas" w:cs="Courier New"/>
           <w:noProof/>
-          <w:color w:val="222222"/>
-          <w:sz w:val="19"/>
-          <w:szCs w:val="19"/>
+          <w:color w:val="333333"/>
+          <w:sz w:val="20"/>
+          <w:szCs w:val="20"/>
+          <w:bdr w:val="none" w:sz="0" w:space="0" w:color="auto" w:frame="1"/>
         </w:rPr>
         <w:drawing>
-          <wp:inline distT="0" distB="0" distL="0" distR="0" wp14:anchorId="05184B28" wp14:editId="55107FB7">
-            <wp:extent cx="457200" cy="457200"/>
+          <wp:inline distT="0" distB="0" distL="0" distR="0" wp14:anchorId="68689DFE" wp14:editId="1081F643">
+            <wp:extent cx="232188" cy="232188"/>
             <wp:effectExtent l="0" t="0" r="0" b="0"/>
-            <wp:docPr id="7" name="Picture 7" descr=""/>
+            <wp:docPr id="40" name="Picture 40" descr=""/>
             <wp:cNvGraphicFramePr>
               <a:graphicFrameLocks xmlns:a="http://schemas.openxmlformats.org/drawingml/2006/main" noChangeAspect="1"/>
             </wp:cNvGraphicFramePr>
@@ -794,13 +1776,13 @@
               <a:graphicData uri="http://schemas.openxmlformats.org/drawingml/2006/picture">
                 <pic:pic xmlns:pic="http://schemas.openxmlformats.org/drawingml/2006/picture">
                   <pic:nvPicPr>
-                    <pic:cNvPr id="0" name="Picture 3" descr=""/>
+                    <pic:cNvPr id="0" name="Picture 14" descr=""/>
                     <pic:cNvPicPr>
                       <a:picLocks noChangeAspect="1" noChangeArrowheads="1"/>
                     </pic:cNvPicPr>
                   </pic:nvPicPr>
                   <pic:blipFill>
-                    <a:blip r:embed="rId10">
+                    <a:blip r:embed="rId12">
                       <a:extLst>
                         <a:ext uri="{28A0092B-C50C-407E-A947-70E740481C1C}">
                           <a14:useLocalDpi xmlns:a14="http://schemas.microsoft.com/office/drawing/2010/main" val="0"/>
@@ -815,7 +1797,7 @@
                   <pic:spPr bwMode="auto">
                     <a:xfrm>
                       <a:off x="0" y="0"/>
-                      <a:ext cx="457200" cy="457200"/>
+                      <a:ext cx="246397" cy="246397"/>
                     </a:xfrm>
                     <a:prstGeom prst="rect">
                       <a:avLst/>
@@ -833,47 +1815,131 @@
       </w:r>
       <w:r>
         <w:rPr>
-          <w:rFonts w:ascii="Arial" w:hAnsi="Arial" w:cs="Arial"/>
-          <w:color w:val="0B5394"/>
-          <w:sz w:val="20"/>
-          <w:szCs w:val="20"/>
-        </w:rPr>
-        <w:t> test-vt</w:t>
-      </w:r>
-    </w:p>
-    <w:p>
-      <w:pPr>
-        <w:shd w:val="clear" w:color="auto" w:fill="FFFFFF"/>
-        <w:spacing w:after="240"/>
-        <w:rPr>
-          <w:rFonts w:ascii="Arial" w:hAnsi="Arial" w:cs="Arial"/>
-          <w:color w:val="222222"/>
-          <w:sz w:val="19"/>
-          <w:szCs w:val="19"/>
-        </w:rPr>
-      </w:pPr>
-      <w:r>
-        <w:rPr>
-          <w:rFonts w:ascii="Arial" w:hAnsi="Arial" w:cs="Arial"/>
-          <w:color w:val="0B5394"/>
-          <w:sz w:val="20"/>
-          <w:szCs w:val="20"/>
-        </w:rPr>
-        <w:t>                </w:t>
-      </w:r>
-      <w:r>
-        <w:rPr>
-          <w:rFonts w:ascii="Arial" w:hAnsi="Arial" w:cs="Arial"/>
+          <w:rFonts w:ascii="Consolas" w:hAnsi="Consolas" w:cs="Courier New"/>
+          <w:color w:val="333333"/>
+          <w:sz w:val="20"/>
+          <w:szCs w:val="20"/>
+          <w:bdr w:val="none" w:sz="0" w:space="0" w:color="auto" w:frame="1"/>
+        </w:rPr>
+        <w:t xml:space="preserve"> </w:t>
+      </w:r>
+      <w:r>
+        <w:rPr>
+          <w:rFonts w:ascii="Consolas" w:hAnsi="Consolas" w:cs="Courier New"/>
+          <w:color w:val="333333"/>
+          <w:sz w:val="20"/>
+          <w:szCs w:val="20"/>
+          <w:bdr w:val="none" w:sz="0" w:space="0" w:color="auto" w:frame="1"/>
+        </w:rPr>
+        <w:t>wisc-v</w:t>
+      </w:r>
+      <w:r>
+        <w:rPr>
+          <w:rFonts w:ascii="Consolas" w:hAnsi="Consolas" w:cs="Courier New"/>
+          <w:color w:val="333333"/>
+          <w:sz w:val="20"/>
+          <w:szCs w:val="20"/>
+          <w:bdr w:val="none" w:sz="0" w:space="0" w:color="auto" w:frame="1"/>
+        </w:rPr>
+        <w:t>-</w:t>
+      </w:r>
+      <w:r>
+        <w:rPr>
+          <w:rFonts w:ascii="Consolas" w:hAnsi="Consolas" w:cs="Courier New"/>
+          <w:color w:val="333333"/>
+          <w:sz w:val="20"/>
+          <w:szCs w:val="20"/>
+          <w:bdr w:val="none" w:sz="0" w:space="0" w:color="auto" w:frame="1"/>
+        </w:rPr>
+        <w:t>se</w:t>
+      </w:r>
+    </w:p>
+    <w:p>
+      <w:pPr>
+        <w:pStyle w:val="ListParagraph"/>
+        <w:numPr>
+          <w:ilvl w:val="3"/>
+          <w:numId w:val="3"/>
+        </w:numPr>
+        <w:tabs>
+          <w:tab w:val="left" w:pos="916"/>
+          <w:tab w:val="left" w:pos="1832"/>
+          <w:tab w:val="left" w:pos="2748"/>
+          <w:tab w:val="left" w:pos="3664"/>
+          <w:tab w:val="left" w:pos="4580"/>
+          <w:tab w:val="left" w:pos="5496"/>
+          <w:tab w:val="left" w:pos="6412"/>
+          <w:tab w:val="left" w:pos="7328"/>
+          <w:tab w:val="left" w:pos="8244"/>
+          <w:tab w:val="left" w:pos="9160"/>
+          <w:tab w:val="left" w:pos="10076"/>
+          <w:tab w:val="left" w:pos="10992"/>
+          <w:tab w:val="left" w:pos="11908"/>
+          <w:tab w:val="left" w:pos="12824"/>
+          <w:tab w:val="left" w:pos="13740"/>
+          <w:tab w:val="left" w:pos="14656"/>
+        </w:tabs>
+        <w:rPr>
+          <w:rFonts w:ascii="Consolas" w:hAnsi="Consolas" w:cs="Courier New"/>
+          <w:color w:val="333333"/>
+          <w:sz w:val="20"/>
+          <w:szCs w:val="20"/>
+          <w:bdr w:val="none" w:sz="0" w:space="0" w:color="auto" w:frame="1"/>
+        </w:rPr>
+      </w:pPr>
+      <w:r>
+        <w:rPr>
+          <w:rFonts w:ascii="Consolas" w:hAnsi="Consolas" w:cs="Courier New"/>
+          <w:color w:val="333333"/>
+          <w:sz w:val="20"/>
+          <w:szCs w:val="20"/>
+          <w:bdr w:val="none" w:sz="0" w:space="0" w:color="auto" w:frame="1"/>
+        </w:rPr>
+        <w:t>likheter</w:t>
+      </w:r>
+    </w:p>
+    <w:p>
+      <w:pPr>
+        <w:tabs>
+          <w:tab w:val="left" w:pos="916"/>
+          <w:tab w:val="left" w:pos="1832"/>
+          <w:tab w:val="left" w:pos="2748"/>
+          <w:tab w:val="left" w:pos="3664"/>
+          <w:tab w:val="left" w:pos="4580"/>
+          <w:tab w:val="left" w:pos="5496"/>
+          <w:tab w:val="left" w:pos="6412"/>
+          <w:tab w:val="left" w:pos="7328"/>
+          <w:tab w:val="left" w:pos="8244"/>
+          <w:tab w:val="left" w:pos="9160"/>
+          <w:tab w:val="left" w:pos="10076"/>
+          <w:tab w:val="left" w:pos="10992"/>
+          <w:tab w:val="left" w:pos="11908"/>
+          <w:tab w:val="left" w:pos="12824"/>
+          <w:tab w:val="left" w:pos="13740"/>
+          <w:tab w:val="left" w:pos="14656"/>
+        </w:tabs>
+        <w:rPr>
+          <w:rFonts w:ascii="Consolas" w:hAnsi="Consolas" w:cs="Courier New"/>
+          <w:color w:val="333333"/>
+          <w:sz w:val="20"/>
+          <w:szCs w:val="20"/>
+          <w:bdr w:val="none" w:sz="0" w:space="0" w:color="auto" w:frame="1"/>
+        </w:rPr>
+      </w:pPr>
+      <w:r>
+        <w:rPr>
+          <w:rFonts w:ascii="Consolas" w:hAnsi="Consolas" w:cs="Courier New"/>
           <w:noProof/>
-          <w:color w:val="222222"/>
-          <w:sz w:val="19"/>
-          <w:szCs w:val="19"/>
+          <w:color w:val="333333"/>
+          <w:sz w:val="20"/>
+          <w:szCs w:val="20"/>
+          <w:bdr w:val="none" w:sz="0" w:space="0" w:color="auto" w:frame="1"/>
         </w:rPr>
         <w:drawing>
-          <wp:inline distT="0" distB="0" distL="0" distR="0" wp14:anchorId="1007E41F" wp14:editId="2D59472D">
-            <wp:extent cx="457200" cy="457200"/>
+          <wp:inline distT="0" distB="0" distL="0" distR="0" wp14:anchorId="64D12BC6" wp14:editId="4789370D">
+            <wp:extent cx="280035" cy="280035"/>
             <wp:effectExtent l="0" t="0" r="0" b="0"/>
-            <wp:docPr id="6" name="Picture 6" descr=""/>
+            <wp:docPr id="30" name="Picture 30" descr=""/>
             <wp:cNvGraphicFramePr>
               <a:graphicFrameLocks xmlns:a="http://schemas.openxmlformats.org/drawingml/2006/main" noChangeAspect="1"/>
             </wp:cNvGraphicFramePr>
@@ -881,13 +1947,13 @@
               <a:graphicData uri="http://schemas.openxmlformats.org/drawingml/2006/picture">
                 <pic:pic xmlns:pic="http://schemas.openxmlformats.org/drawingml/2006/picture">
                   <pic:nvPicPr>
-                    <pic:cNvPr id="0" name="Picture 4" descr=""/>
+                    <pic:cNvPr id="0" name="Picture 2" descr=""/>
                     <pic:cNvPicPr>
                       <a:picLocks noChangeAspect="1" noChangeArrowheads="1"/>
                     </pic:cNvPicPr>
                   </pic:nvPicPr>
                   <pic:blipFill>
-                    <a:blip r:embed="rId10">
+                    <a:blip r:embed="rId11">
                       <a:extLst>
                         <a:ext uri="{28A0092B-C50C-407E-A947-70E740481C1C}">
                           <a14:useLocalDpi xmlns:a14="http://schemas.microsoft.com/office/drawing/2010/main" val="0"/>
@@ -902,7 +1968,7 @@
                   <pic:spPr bwMode="auto">
                     <a:xfrm>
                       <a:off x="0" y="0"/>
-                      <a:ext cx="457200" cy="457200"/>
+                      <a:ext cx="281116" cy="281116"/>
                     </a:xfrm>
                     <a:prstGeom prst="rect">
                       <a:avLst/>
@@ -920,47 +1986,33 @@
       </w:r>
       <w:r>
         <w:rPr>
-          <w:rFonts w:ascii="Arial" w:hAnsi="Arial" w:cs="Arial"/>
-          <w:color w:val="0B5394"/>
-          <w:sz w:val="20"/>
-          <w:szCs w:val="20"/>
-        </w:rPr>
-        <w:t>  wiat-iii</w:t>
-      </w:r>
-    </w:p>
-    <w:p>
-      <w:pPr>
-        <w:shd w:val="clear" w:color="auto" w:fill="FFFFFF"/>
-        <w:spacing w:after="240"/>
-        <w:rPr>
-          <w:rFonts w:ascii="Arial" w:hAnsi="Arial" w:cs="Arial"/>
-          <w:color w:val="222222"/>
-          <w:sz w:val="19"/>
-          <w:szCs w:val="19"/>
-        </w:rPr>
-      </w:pPr>
-      <w:r>
-        <w:rPr>
-          <w:rFonts w:ascii="Arial" w:hAnsi="Arial" w:cs="Arial"/>
-          <w:color w:val="0B5394"/>
-          <w:sz w:val="20"/>
-          <w:szCs w:val="20"/>
-        </w:rPr>
-        <w:t>                </w:t>
-      </w:r>
-      <w:r>
-        <w:rPr>
-          <w:rFonts w:ascii="Arial" w:hAnsi="Arial" w:cs="Arial"/>
+          <w:rFonts w:ascii="Consolas" w:hAnsi="Consolas" w:cs="Courier New"/>
+          <w:color w:val="333333"/>
+          <w:sz w:val="20"/>
+          <w:szCs w:val="20"/>
+          <w:bdr w:val="none" w:sz="0" w:space="0" w:color="auto" w:frame="1"/>
+        </w:rPr>
+        <w:t xml:space="preserve"> Content Push to QA </w:t>
+      </w:r>
+      <w:r>
+        <w:rPr>
+          <w:rFonts w:ascii="Consolas" w:hAnsi="Consolas" w:cs="Courier New"/>
+          <w:color w:val="333333"/>
+          <w:sz w:val="20"/>
+          <w:szCs w:val="20"/>
+          <w:bdr w:val="none" w:sz="0" w:space="0" w:color="auto" w:frame="1"/>
+        </w:rPr>
+        <w:br/>
+      </w:r>
+      <w:r>
+        <w:rPr>
           <w:noProof/>
-          <w:color w:val="222222"/>
-          <w:sz w:val="19"/>
-          <w:szCs w:val="19"/>
         </w:rPr>
         <w:drawing>
-          <wp:inline distT="0" distB="0" distL="0" distR="0" wp14:anchorId="19C741A5" wp14:editId="6F5514C0">
-            <wp:extent cx="457200" cy="457200"/>
+          <wp:inline distT="0" distB="0" distL="0" distR="0" wp14:anchorId="76F494A2" wp14:editId="1FF6F840">
+            <wp:extent cx="305568" cy="305568"/>
             <wp:effectExtent l="0" t="0" r="0" b="0"/>
-            <wp:docPr id="5" name="Picture 5" descr=""/>
+            <wp:docPr id="47" name="Picture 47" descr="../../../Downloads/images.jpeg"/>
             <wp:cNvGraphicFramePr>
               <a:graphicFrameLocks xmlns:a="http://schemas.openxmlformats.org/drawingml/2006/main" noChangeAspect="1"/>
             </wp:cNvGraphicFramePr>
@@ -968,13 +2020,13 @@
               <a:graphicData uri="http://schemas.openxmlformats.org/drawingml/2006/picture">
                 <pic:pic xmlns:pic="http://schemas.openxmlformats.org/drawingml/2006/picture">
                   <pic:nvPicPr>
-                    <pic:cNvPr id="0" name="Picture 5" descr=""/>
+                    <pic:cNvPr id="0" name="Picture 30" descr="../../../Downloads/images.jpeg"/>
                     <pic:cNvPicPr>
                       <a:picLocks noChangeAspect="1" noChangeArrowheads="1"/>
                     </pic:cNvPicPr>
                   </pic:nvPicPr>
                   <pic:blipFill>
-                    <a:blip r:embed="rId10">
+                    <a:blip r:embed="rId13">
                       <a:extLst>
                         <a:ext uri="{28A0092B-C50C-407E-A947-70E740481C1C}">
                           <a14:useLocalDpi xmlns:a14="http://schemas.microsoft.com/office/drawing/2010/main" val="0"/>
@@ -989,7 +2041,7 @@
                   <pic:spPr bwMode="auto">
                     <a:xfrm>
                       <a:off x="0" y="0"/>
-                      <a:ext cx="457200" cy="457200"/>
+                      <a:ext cx="311629" cy="311629"/>
                     </a:xfrm>
                     <a:prstGeom prst="rect">
                       <a:avLst/>
@@ -1007,47 +2059,61 @@
       </w:r>
       <w:r>
         <w:rPr>
-          <w:rFonts w:ascii="Arial" w:hAnsi="Arial" w:cs="Arial"/>
-          <w:color w:val="0B5394"/>
-          <w:sz w:val="20"/>
-          <w:szCs w:val="20"/>
-        </w:rPr>
-        <w:t> wms-5</w:t>
-      </w:r>
-    </w:p>
-    <w:p>
-      <w:pPr>
-        <w:shd w:val="clear" w:color="auto" w:fill="FFFFFF"/>
-        <w:spacing w:after="240"/>
-        <w:rPr>
-          <w:rFonts w:ascii="Arial" w:hAnsi="Arial" w:cs="Arial"/>
+          <w:rFonts w:ascii="Courier New" w:hAnsi="Courier New" w:cs="Courier New"/>
           <w:color w:val="222222"/>
-          <w:sz w:val="19"/>
-          <w:szCs w:val="19"/>
-        </w:rPr>
-      </w:pPr>
-      <w:r>
-        <w:rPr>
-          <w:rFonts w:ascii="Arial" w:hAnsi="Arial" w:cs="Arial"/>
-          <w:color w:val="0B5394"/>
-          <w:sz w:val="20"/>
-          <w:szCs w:val="20"/>
-        </w:rPr>
-        <w:t>                </w:t>
-      </w:r>
-      <w:r>
-        <w:rPr>
-          <w:rFonts w:ascii="Arial" w:hAnsi="Arial" w:cs="Arial"/>
+          <w:sz w:val="20"/>
+          <w:szCs w:val="20"/>
+        </w:rPr>
+        <w:t xml:space="preserve"> </w:t>
+      </w:r>
+      <w:r>
+        <w:rPr>
+          <w:rFonts w:ascii="Consolas" w:hAnsi="Consolas" w:cs="Courier New"/>
+          <w:color w:val="333333"/>
+          <w:sz w:val="20"/>
+          <w:szCs w:val="20"/>
+          <w:bdr w:val="none" w:sz="0" w:space="0" w:color="auto" w:frame="1"/>
+        </w:rPr>
+        <w:t xml:space="preserve">New war file deployed to QA </w:t>
+      </w:r>
+    </w:p>
+    <w:p>
+      <w:pPr>
+        <w:tabs>
+          <w:tab w:val="left" w:pos="916"/>
+          <w:tab w:val="left" w:pos="1832"/>
+          <w:tab w:val="left" w:pos="2748"/>
+          <w:tab w:val="left" w:pos="3664"/>
+          <w:tab w:val="left" w:pos="4580"/>
+          <w:tab w:val="left" w:pos="5496"/>
+          <w:tab w:val="left" w:pos="6412"/>
+          <w:tab w:val="left" w:pos="7328"/>
+          <w:tab w:val="left" w:pos="8244"/>
+          <w:tab w:val="left" w:pos="9160"/>
+          <w:tab w:val="left" w:pos="10076"/>
+          <w:tab w:val="left" w:pos="10992"/>
+          <w:tab w:val="left" w:pos="11908"/>
+          <w:tab w:val="left" w:pos="12824"/>
+          <w:tab w:val="left" w:pos="13740"/>
+          <w:tab w:val="left" w:pos="14656"/>
+        </w:tabs>
+        <w:rPr>
+          <w:rFonts w:ascii="Consolas" w:hAnsi="Consolas" w:cs="Courier New"/>
+          <w:color w:val="333333"/>
+          <w:sz w:val="20"/>
+          <w:szCs w:val="20"/>
+          <w:bdr w:val="none" w:sz="0" w:space="0" w:color="auto" w:frame="1"/>
+        </w:rPr>
+      </w:pPr>
+      <w:r>
+        <w:rPr>
           <w:noProof/>
-          <w:color w:val="222222"/>
-          <w:sz w:val="19"/>
-          <w:szCs w:val="19"/>
         </w:rPr>
         <w:drawing>
-          <wp:inline distT="0" distB="0" distL="0" distR="0" wp14:anchorId="0C2E1C41" wp14:editId="4203B3EF">
-            <wp:extent cx="457200" cy="457200"/>
-            <wp:effectExtent l="0" t="0" r="0" b="0"/>
-            <wp:docPr id="4" name="Picture 4" descr=""/>
+          <wp:inline distT="0" distB="0" distL="0" distR="0" wp14:anchorId="0FB04D00" wp14:editId="7986BC6F">
+            <wp:extent cx="219208" cy="219208"/>
+            <wp:effectExtent l="0" t="0" r="9525" b="9525"/>
+            <wp:docPr id="44" name="Picture 44" descr="../../../Downloads/images.png"/>
             <wp:cNvGraphicFramePr>
               <a:graphicFrameLocks xmlns:a="http://schemas.openxmlformats.org/drawingml/2006/main" noChangeAspect="1"/>
             </wp:cNvGraphicFramePr>
@@ -1055,13 +2121,13 @@
               <a:graphicData uri="http://schemas.openxmlformats.org/drawingml/2006/picture">
                 <pic:pic xmlns:pic="http://schemas.openxmlformats.org/drawingml/2006/picture">
                   <pic:nvPicPr>
-                    <pic:cNvPr id="0" name="Picture 6" descr=""/>
+                    <pic:cNvPr id="0" name="Picture 29" descr="../../../Downloads/images.png"/>
                     <pic:cNvPicPr>
                       <a:picLocks noChangeAspect="1" noChangeArrowheads="1"/>
                     </pic:cNvPicPr>
                   </pic:nvPicPr>
                   <pic:blipFill>
-                    <a:blip r:embed="rId10">
+                    <a:blip r:embed="rId14">
                       <a:extLst>
                         <a:ext uri="{28A0092B-C50C-407E-A947-70E740481C1C}">
                           <a14:useLocalDpi xmlns:a14="http://schemas.microsoft.com/office/drawing/2010/main" val="0"/>
@@ -1076,7 +2142,7 @@
                   <pic:spPr bwMode="auto">
                     <a:xfrm>
                       <a:off x="0" y="0"/>
-                      <a:ext cx="457200" cy="457200"/>
+                      <a:ext cx="233396" cy="233396"/>
                     </a:xfrm>
                     <a:prstGeom prst="rect">
                       <a:avLst/>
@@ -1094,37 +2160,153 @@
       </w:r>
       <w:r>
         <w:rPr>
-          <w:rFonts w:ascii="Arial" w:hAnsi="Arial" w:cs="Arial"/>
-          <w:color w:val="0B5394"/>
-          <w:sz w:val="20"/>
-          <w:szCs w:val="20"/>
-        </w:rPr>
-        <w:t> wais-5</w:t>
-      </w:r>
-    </w:p>
-    <w:p>
-      <w:pPr>
-        <w:shd w:val="clear" w:color="auto" w:fill="FFFFFF"/>
-        <w:rPr>
-          <w:rFonts w:ascii="Arial" w:hAnsi="Arial" w:cs="Arial"/>
-          <w:color w:val="222222"/>
-          <w:sz w:val="19"/>
-          <w:szCs w:val="19"/>
-        </w:rPr>
-      </w:pPr>
-      <w:r>
-        <w:rPr>
-          <w:rFonts w:ascii="Arial" w:hAnsi="Arial" w:cs="Arial"/>
+          <w:rFonts w:ascii="Consolas" w:hAnsi="Consolas" w:cs="Courier New"/>
+          <w:color w:val="333333"/>
+          <w:sz w:val="20"/>
+          <w:szCs w:val="20"/>
+          <w:bdr w:val="none" w:sz="0" w:space="0" w:color="auto" w:frame="1"/>
+        </w:rPr>
+        <w:t>JIRA RTDs marked as RTT</w:t>
+      </w:r>
+    </w:p>
+    <w:p>
+      <w:pPr>
+        <w:tabs>
+          <w:tab w:val="left" w:pos="916"/>
+          <w:tab w:val="left" w:pos="1832"/>
+          <w:tab w:val="left" w:pos="2748"/>
+          <w:tab w:val="left" w:pos="3664"/>
+          <w:tab w:val="left" w:pos="4580"/>
+          <w:tab w:val="left" w:pos="5496"/>
+          <w:tab w:val="left" w:pos="6412"/>
+          <w:tab w:val="left" w:pos="7328"/>
+          <w:tab w:val="left" w:pos="8244"/>
+          <w:tab w:val="left" w:pos="9160"/>
+          <w:tab w:val="left" w:pos="10076"/>
+          <w:tab w:val="left" w:pos="10992"/>
+          <w:tab w:val="left" w:pos="11908"/>
+          <w:tab w:val="left" w:pos="12824"/>
+          <w:tab w:val="left" w:pos="13740"/>
+          <w:tab w:val="left" w:pos="14656"/>
+        </w:tabs>
+        <w:rPr>
+          <w:rFonts w:ascii="Consolas" w:hAnsi="Consolas" w:cs="Courier New"/>
+          <w:color w:val="333333"/>
+          <w:sz w:val="20"/>
+          <w:szCs w:val="20"/>
+          <w:bdr w:val="none" w:sz="0" w:space="0" w:color="auto" w:frame="1"/>
+        </w:rPr>
+      </w:pPr>
+    </w:p>
+    <w:p>
+      <w:pPr>
+        <w:tabs>
+          <w:tab w:val="left" w:pos="916"/>
+          <w:tab w:val="left" w:pos="1832"/>
+          <w:tab w:val="left" w:pos="2748"/>
+          <w:tab w:val="left" w:pos="3664"/>
+          <w:tab w:val="left" w:pos="4580"/>
+          <w:tab w:val="left" w:pos="5496"/>
+          <w:tab w:val="left" w:pos="6412"/>
+          <w:tab w:val="left" w:pos="7328"/>
+          <w:tab w:val="left" w:pos="8244"/>
+          <w:tab w:val="left" w:pos="9160"/>
+          <w:tab w:val="left" w:pos="10076"/>
+          <w:tab w:val="left" w:pos="10992"/>
+          <w:tab w:val="left" w:pos="11908"/>
+          <w:tab w:val="left" w:pos="12824"/>
+          <w:tab w:val="left" w:pos="13740"/>
+          <w:tab w:val="left" w:pos="14656"/>
+        </w:tabs>
+        <w:rPr>
+          <w:rFonts w:ascii="Consolas" w:hAnsi="Consolas" w:cs="Courier New"/>
+          <w:color w:val="333333"/>
+          <w:sz w:val="20"/>
+          <w:szCs w:val="20"/>
+          <w:bdr w:val="none" w:sz="0" w:space="0" w:color="auto" w:frame="1"/>
+        </w:rPr>
+      </w:pPr>
+    </w:p>
+    <w:p>
+      <w:pPr>
+        <w:tabs>
+          <w:tab w:val="left" w:pos="916"/>
+          <w:tab w:val="left" w:pos="1832"/>
+          <w:tab w:val="left" w:pos="2748"/>
+          <w:tab w:val="left" w:pos="3664"/>
+          <w:tab w:val="left" w:pos="4580"/>
+          <w:tab w:val="left" w:pos="5496"/>
+          <w:tab w:val="left" w:pos="6412"/>
+          <w:tab w:val="left" w:pos="7328"/>
+          <w:tab w:val="left" w:pos="8244"/>
+          <w:tab w:val="left" w:pos="9160"/>
+          <w:tab w:val="left" w:pos="10076"/>
+          <w:tab w:val="left" w:pos="10992"/>
+          <w:tab w:val="left" w:pos="11908"/>
+          <w:tab w:val="left" w:pos="12824"/>
+          <w:tab w:val="left" w:pos="13740"/>
+          <w:tab w:val="left" w:pos="14656"/>
+        </w:tabs>
+        <w:rPr>
+          <w:rFonts w:ascii="Consolas" w:hAnsi="Consolas" w:cs="Courier New"/>
+          <w:color w:val="333333"/>
+          <w:sz w:val="20"/>
+          <w:szCs w:val="20"/>
+          <w:bdr w:val="none" w:sz="0" w:space="0" w:color="auto" w:frame="1"/>
+        </w:rPr>
+      </w:pPr>
+      <w:r>
+        <w:rPr>
+          <w:rFonts w:ascii="Consolas" w:hAnsi="Consolas" w:cs="Courier New"/>
+          <w:color w:val="333333"/>
+          <w:sz w:val="20"/>
+          <w:szCs w:val="20"/>
+          <w:bdr w:val="none" w:sz="0" w:space="0" w:color="auto" w:frame="1"/>
+        </w:rPr>
+        <w:t>Legend:</w:t>
+      </w:r>
+    </w:p>
+    <w:p>
+      <w:pPr>
+        <w:tabs>
+          <w:tab w:val="left" w:pos="916"/>
+          <w:tab w:val="left" w:pos="1832"/>
+          <w:tab w:val="left" w:pos="2748"/>
+          <w:tab w:val="left" w:pos="3664"/>
+          <w:tab w:val="left" w:pos="4580"/>
+          <w:tab w:val="left" w:pos="5496"/>
+          <w:tab w:val="left" w:pos="6412"/>
+          <w:tab w:val="left" w:pos="7328"/>
+          <w:tab w:val="left" w:pos="8244"/>
+          <w:tab w:val="left" w:pos="9160"/>
+          <w:tab w:val="left" w:pos="10076"/>
+          <w:tab w:val="left" w:pos="10992"/>
+          <w:tab w:val="left" w:pos="11908"/>
+          <w:tab w:val="left" w:pos="12824"/>
+          <w:tab w:val="left" w:pos="13740"/>
+          <w:tab w:val="left" w:pos="14656"/>
+        </w:tabs>
+        <w:rPr>
+          <w:rFonts w:ascii="Consolas" w:hAnsi="Consolas" w:cs="Courier New"/>
+          <w:color w:val="333333"/>
+          <w:szCs w:val="20"/>
+          <w:bdr w:val="none" w:sz="0" w:space="0" w:color="auto" w:frame="1"/>
+        </w:rPr>
+      </w:pPr>
+      <w:r>
+        <w:rPr>
+          <w:rFonts w:ascii="Consolas" w:hAnsi="Consolas" w:cs="Courier New"/>
           <w:noProof/>
-          <w:color w:val="222222"/>
-          <w:sz w:val="19"/>
-          <w:szCs w:val="19"/>
+          <w:color w:val="333333"/>
+          <w:sz w:val="20"/>
+          <w:szCs w:val="20"/>
+          <w:bdr w:val="none" w:sz="0" w:space="0" w:color="auto" w:frame="1"/>
         </w:rPr>
         <w:drawing>
-          <wp:inline distT="0" distB="0" distL="0" distR="0" wp14:anchorId="5FFE9DC3" wp14:editId="6A95D539">
-            <wp:extent cx="457200" cy="457200"/>
+          <wp:inline distT="0" distB="0" distL="0" distR="0" wp14:anchorId="40F7DA72" wp14:editId="7F842572">
+            <wp:extent cx="284303" cy="284303"/>
             <wp:effectExtent l="0" t="0" r="0" b="0"/>
-            <wp:docPr id="3" name="Picture 3" descr=""/>
+            <wp:docPr id="38" name="Picture 38" descr=""/>
             <wp:cNvGraphicFramePr>
               <a:graphicFrameLocks xmlns:a="http://schemas.openxmlformats.org/drawingml/2006/main" noChangeAspect="1"/>
             </wp:cNvGraphicFramePr>
@@ -1132,13 +2314,13 @@
               <a:graphicData uri="http://schemas.openxmlformats.org/drawingml/2006/picture">
                 <pic:pic xmlns:pic="http://schemas.openxmlformats.org/drawingml/2006/picture">
                   <pic:nvPicPr>
-                    <pic:cNvPr id="0" name="Picture 7" descr=""/>
+                    <pic:cNvPr id="0" name="Picture 2" descr=""/>
                     <pic:cNvPicPr>
                       <a:picLocks noChangeAspect="1" noChangeArrowheads="1"/>
                     </pic:cNvPicPr>
                   </pic:nvPicPr>
                   <pic:blipFill>
-                    <a:blip r:embed="rId9">
+                    <a:blip r:embed="rId11">
                       <a:extLst>
                         <a:ext uri="{28A0092B-C50C-407E-A947-70E740481C1C}">
                           <a14:useLocalDpi xmlns:a14="http://schemas.microsoft.com/office/drawing/2010/main" val="0"/>
@@ -1153,7 +2335,7 @@
                   <pic:spPr bwMode="auto">
                     <a:xfrm>
                       <a:off x="0" y="0"/>
-                      <a:ext cx="457200" cy="457200"/>
+                      <a:ext cx="289571" cy="289571"/>
                     </a:xfrm>
                     <a:prstGeom prst="rect">
                       <a:avLst/>
@@ -1171,58 +2353,57 @@
       </w:r>
       <w:r>
         <w:rPr>
-          <w:rFonts w:ascii="Arial" w:hAnsi="Arial" w:cs="Arial"/>
-          <w:color w:val="222222"/>
-          <w:sz w:val="19"/>
-          <w:szCs w:val="19"/>
-        </w:rPr>
-        <w:t> </w:t>
-      </w:r>
-      <w:r>
-        <w:rPr>
-          <w:rFonts w:ascii="Arial" w:hAnsi="Arial" w:cs="Arial"/>
-          <w:color w:val="0B5394"/>
-          <w:sz w:val="19"/>
-          <w:szCs w:val="19"/>
-        </w:rPr>
-        <w:t>Content Pushed</w:t>
-      </w:r>
-    </w:p>
-    <w:p>
-      <w:pPr>
-        <w:shd w:val="clear" w:color="auto" w:fill="FFFFFF"/>
-        <w:rPr>
-          <w:rFonts w:ascii="Arial" w:hAnsi="Arial" w:cs="Arial"/>
-          <w:color w:val="222222"/>
-          <w:sz w:val="19"/>
-          <w:szCs w:val="19"/>
-        </w:rPr>
-      </w:pPr>
-    </w:p>
-    <w:p>
-      <w:pPr>
-        <w:shd w:val="clear" w:color="auto" w:fill="FFFFFF"/>
-        <w:spacing w:after="240"/>
-        <w:rPr>
-          <w:rFonts w:ascii="Arial" w:hAnsi="Arial" w:cs="Arial"/>
-          <w:color w:val="222222"/>
-          <w:sz w:val="19"/>
-          <w:szCs w:val="19"/>
-        </w:rPr>
-      </w:pPr>
-      <w:r>
-        <w:rPr>
-          <w:rFonts w:ascii="Arial" w:hAnsi="Arial" w:cs="Arial"/>
+          <w:rFonts w:ascii="Consolas" w:hAnsi="Consolas" w:cs="Courier New"/>
+          <w:color w:val="333333"/>
+          <w:sz w:val="20"/>
+          <w:szCs w:val="20"/>
+          <w:bdr w:val="none" w:sz="0" w:space="0" w:color="auto" w:frame="1"/>
+        </w:rPr>
+        <w:t xml:space="preserve"> = </w:t>
+      </w:r>
+      <w:r>
+        <w:rPr>
+          <w:rFonts w:ascii="Consolas" w:hAnsi="Consolas" w:cs="Courier New"/>
+          <w:color w:val="333333"/>
+          <w:szCs w:val="20"/>
+          <w:bdr w:val="none" w:sz="0" w:space="0" w:color="auto" w:frame="1"/>
+        </w:rPr>
+        <w:t>Completed</w:t>
+      </w:r>
+      <w:r>
+        <w:rPr>
+          <w:rFonts w:ascii="Consolas" w:hAnsi="Consolas" w:cs="Courier New"/>
+          <w:color w:val="333333"/>
+          <w:sz w:val="20"/>
+          <w:szCs w:val="20"/>
+          <w:bdr w:val="none" w:sz="0" w:space="0" w:color="auto" w:frame="1"/>
+        </w:rPr>
+        <w:t xml:space="preserve"> </w:t>
+      </w:r>
+      <w:r>
+        <w:rPr>
+          <w:rFonts w:ascii="Consolas" w:hAnsi="Consolas" w:cs="Courier New"/>
+          <w:color w:val="333333"/>
+          <w:sz w:val="20"/>
+          <w:szCs w:val="20"/>
+          <w:bdr w:val="none" w:sz="0" w:space="0" w:color="auto" w:frame="1"/>
+        </w:rPr>
+        <w:t xml:space="preserve">  </w:t>
+      </w:r>
+      <w:r>
+        <w:rPr>
+          <w:rFonts w:ascii="Consolas" w:hAnsi="Consolas" w:cs="Courier New"/>
           <w:noProof/>
-          <w:color w:val="222222"/>
-          <w:sz w:val="19"/>
-          <w:szCs w:val="19"/>
+          <w:color w:val="333333"/>
+          <w:sz w:val="20"/>
+          <w:szCs w:val="20"/>
+          <w:bdr w:val="none" w:sz="0" w:space="0" w:color="auto" w:frame="1"/>
         </w:rPr>
         <w:drawing>
-          <wp:inline distT="0" distB="0" distL="0" distR="0" wp14:anchorId="45F72BDD" wp14:editId="4DAD8547">
-            <wp:extent cx="457200" cy="457200"/>
+          <wp:inline distT="0" distB="0" distL="0" distR="0" wp14:anchorId="0B9D850C" wp14:editId="3505CFF0">
+            <wp:extent cx="232188" cy="232188"/>
             <wp:effectExtent l="0" t="0" r="0" b="0"/>
-            <wp:docPr id="2" name="Picture 2" descr=""/>
+            <wp:docPr id="18" name="Picture 18" descr=""/>
             <wp:cNvGraphicFramePr>
               <a:graphicFrameLocks xmlns:a="http://schemas.openxmlformats.org/drawingml/2006/main" noChangeAspect="1"/>
             </wp:cNvGraphicFramePr>
@@ -1230,13 +2411,13 @@
               <a:graphicData uri="http://schemas.openxmlformats.org/drawingml/2006/picture">
                 <pic:pic xmlns:pic="http://schemas.openxmlformats.org/drawingml/2006/picture">
                   <pic:nvPicPr>
-                    <pic:cNvPr id="0" name="Picture 8" descr=""/>
+                    <pic:cNvPr id="0" name="Picture 14" descr=""/>
                     <pic:cNvPicPr>
                       <a:picLocks noChangeAspect="1" noChangeArrowheads="1"/>
                     </pic:cNvPicPr>
                   </pic:nvPicPr>
                   <pic:blipFill>
-                    <a:blip r:embed="rId9">
+                    <a:blip r:embed="rId12">
                       <a:extLst>
                         <a:ext uri="{28A0092B-C50C-407E-A947-70E740481C1C}">
                           <a14:useLocalDpi xmlns:a14="http://schemas.microsoft.com/office/drawing/2010/main" val="0"/>
@@ -1251,7 +2432,7 @@
                   <pic:spPr bwMode="auto">
                     <a:xfrm>
                       <a:off x="0" y="0"/>
-                      <a:ext cx="457200" cy="457200"/>
+                      <a:ext cx="246397" cy="246397"/>
                     </a:xfrm>
                     <a:prstGeom prst="rect">
                       <a:avLst/>
@@ -1269,38 +2450,89 @@
       </w:r>
       <w:r>
         <w:rPr>
-          <w:rFonts w:ascii="Arial" w:hAnsi="Arial" w:cs="Arial"/>
-          <w:color w:val="0B5394"/>
-          <w:sz w:val="19"/>
-          <w:szCs w:val="19"/>
-        </w:rPr>
-        <w:t>QA DB-Maintain</w:t>
-      </w:r>
-    </w:p>
-    <w:p>
-      <w:pPr>
-        <w:shd w:val="clear" w:color="auto" w:fill="FFFFFF"/>
-        <w:spacing w:after="240"/>
-        <w:rPr>
-          <w:rFonts w:ascii="Arial" w:hAnsi="Arial" w:cs="Arial"/>
-          <w:color w:val="222222"/>
-          <w:sz w:val="19"/>
-          <w:szCs w:val="19"/>
-        </w:rPr>
-      </w:pPr>
-      <w:r>
-        <w:rPr>
-          <w:rFonts w:ascii="Arial" w:hAnsi="Arial" w:cs="Arial"/>
+          <w:rFonts w:ascii="Consolas" w:hAnsi="Consolas" w:cs="Courier New"/>
+          <w:color w:val="333333"/>
+          <w:sz w:val="20"/>
+          <w:szCs w:val="20"/>
+          <w:bdr w:val="none" w:sz="0" w:space="0" w:color="auto" w:frame="1"/>
+        </w:rPr>
+        <w:t xml:space="preserve"> = </w:t>
+      </w:r>
+      <w:r>
+        <w:rPr>
+          <w:rFonts w:ascii="Consolas" w:hAnsi="Consolas" w:cs="Courier New"/>
+          <w:color w:val="333333"/>
+          <w:szCs w:val="20"/>
+          <w:bdr w:val="none" w:sz="0" w:space="0" w:color="auto" w:frame="1"/>
+        </w:rPr>
+        <w:t>tests</w:t>
+      </w:r>
+      <w:r>
+        <w:rPr>
+          <w:rFonts w:ascii="Consolas" w:hAnsi="Consolas" w:cs="Courier New"/>
+          <w:color w:val="333333"/>
+          <w:sz w:val="20"/>
+          <w:szCs w:val="20"/>
+          <w:bdr w:val="none" w:sz="0" w:space="0" w:color="auto" w:frame="1"/>
+        </w:rPr>
+        <w:t xml:space="preserve">    </w:t>
+      </w:r>
+      <w:r>
+        <w:rPr>
+          <w:rFonts w:ascii="Consolas" w:hAnsi="Consolas" w:cs="Courier New"/>
+          <w:color w:val="333333"/>
+          <w:sz w:val="56"/>
+          <w:szCs w:val="20"/>
+          <w:bdr w:val="none" w:sz="0" w:space="0" w:color="auto" w:frame="1"/>
+        </w:rPr>
+        <w:t>.</w:t>
+      </w:r>
+      <w:r>
+        <w:rPr>
+          <w:rFonts w:ascii="Consolas" w:hAnsi="Consolas" w:cs="Courier New"/>
+          <w:color w:val="333333"/>
+          <w:szCs w:val="20"/>
+          <w:bdr w:val="none" w:sz="0" w:space="0" w:color="auto" w:frame="1"/>
+        </w:rPr>
+        <w:t>subtest</w:t>
+      </w:r>
+    </w:p>
+    <w:p>
+      <w:pPr>
+        <w:tabs>
+          <w:tab w:val="left" w:pos="916"/>
+          <w:tab w:val="left" w:pos="1832"/>
+          <w:tab w:val="left" w:pos="2748"/>
+          <w:tab w:val="left" w:pos="3664"/>
+          <w:tab w:val="left" w:pos="4580"/>
+          <w:tab w:val="left" w:pos="5496"/>
+          <w:tab w:val="left" w:pos="6412"/>
+          <w:tab w:val="left" w:pos="7328"/>
+          <w:tab w:val="left" w:pos="8244"/>
+          <w:tab w:val="left" w:pos="9160"/>
+          <w:tab w:val="left" w:pos="10076"/>
+          <w:tab w:val="left" w:pos="10992"/>
+          <w:tab w:val="left" w:pos="11908"/>
+          <w:tab w:val="left" w:pos="12824"/>
+          <w:tab w:val="left" w:pos="13740"/>
+          <w:tab w:val="left" w:pos="14656"/>
+        </w:tabs>
+        <w:rPr>
+          <w:rFonts w:ascii="Consolas" w:hAnsi="Consolas" w:cs="Courier New"/>
+          <w:color w:val="333333"/>
+          <w:szCs w:val="20"/>
+          <w:bdr w:val="none" w:sz="0" w:space="0" w:color="auto" w:frame="1"/>
+        </w:rPr>
+      </w:pPr>
+      <w:r>
+        <w:rPr>
           <w:noProof/>
-          <w:color w:val="222222"/>
-          <w:sz w:val="19"/>
-          <w:szCs w:val="19"/>
         </w:rPr>
         <w:drawing>
-          <wp:inline distT="0" distB="0" distL="0" distR="0" wp14:anchorId="365A97F3" wp14:editId="170E2C4E">
-            <wp:extent cx="457200" cy="457200"/>
+          <wp:inline distT="0" distB="0" distL="0" distR="0" wp14:anchorId="22057972" wp14:editId="4710CA7A">
+            <wp:extent cx="305568" cy="305568"/>
             <wp:effectExtent l="0" t="0" r="0" b="0"/>
-            <wp:docPr id="1" name="Picture 1" descr=""/>
+            <wp:docPr id="48" name="Picture 48" descr="../../../Downloads/images.jpeg"/>
             <wp:cNvGraphicFramePr>
               <a:graphicFrameLocks xmlns:a="http://schemas.openxmlformats.org/drawingml/2006/main" noChangeAspect="1"/>
             </wp:cNvGraphicFramePr>
@@ -1308,13 +2540,13 @@
               <a:graphicData uri="http://schemas.openxmlformats.org/drawingml/2006/picture">
                 <pic:pic xmlns:pic="http://schemas.openxmlformats.org/drawingml/2006/picture">
                   <pic:nvPicPr>
-                    <pic:cNvPr id="0" name="Picture 9" descr=""/>
+                    <pic:cNvPr id="0" name="Picture 30" descr="../../../Downloads/images.jpeg"/>
                     <pic:cNvPicPr>
                       <a:picLocks noChangeAspect="1" noChangeArrowheads="1"/>
                     </pic:cNvPicPr>
                   </pic:nvPicPr>
                   <pic:blipFill>
-                    <a:blip r:embed="rId9">
+                    <a:blip r:embed="rId13">
                       <a:extLst>
                         <a:ext uri="{28A0092B-C50C-407E-A947-70E740481C1C}">
                           <a14:useLocalDpi xmlns:a14="http://schemas.microsoft.com/office/drawing/2010/main" val="0"/>
@@ -1329,7 +2561,7 @@
                   <pic:spPr bwMode="auto">
                     <a:xfrm>
                       <a:off x="0" y="0"/>
-                      <a:ext cx="457200" cy="457200"/>
+                      <a:ext cx="311629" cy="311629"/>
                     </a:xfrm>
                     <a:prstGeom prst="rect">
                       <a:avLst/>
@@ -1347,41 +2579,1285 @@
       </w:r>
       <w:r>
         <w:rPr>
-          <w:rFonts w:ascii="Arial" w:hAnsi="Arial" w:cs="Arial"/>
-          <w:color w:val="0B5394"/>
-          <w:sz w:val="19"/>
-          <w:szCs w:val="19"/>
-        </w:rPr>
-        <w:t>QA Deploy WAR file</w:t>
-      </w:r>
-    </w:p>
-    <w:p>
-      <w:pPr>
-        <w:shd w:val="clear" w:color="auto" w:fill="FFFFFF"/>
-        <w:rPr>
-          <w:rFonts w:ascii="Arial" w:hAnsi="Arial" w:cs="Arial"/>
+          <w:rFonts w:ascii="Consolas" w:hAnsi="Consolas" w:cs="Courier New"/>
+          <w:color w:val="333333"/>
+          <w:szCs w:val="20"/>
+          <w:bdr w:val="none" w:sz="0" w:space="0" w:color="auto" w:frame="1"/>
+        </w:rPr>
+        <w:t xml:space="preserve"> = In progress  </w:t>
+      </w:r>
+      <w:r>
+        <w:rPr>
+          <w:noProof/>
+        </w:rPr>
+        <w:drawing>
+          <wp:inline distT="0" distB="0" distL="0" distR="0" wp14:anchorId="3B06F4F7" wp14:editId="14F08C36">
+            <wp:extent cx="196584" cy="196584"/>
+            <wp:effectExtent l="0" t="0" r="6985" b="6985"/>
+            <wp:docPr id="45" name="Picture 45" descr="../../../Downloads/images.png"/>
+            <wp:cNvGraphicFramePr>
+              <a:graphicFrameLocks xmlns:a="http://schemas.openxmlformats.org/drawingml/2006/main" noChangeAspect="1"/>
+            </wp:cNvGraphicFramePr>
+            <a:graphic xmlns:a="http://schemas.openxmlformats.org/drawingml/2006/main">
+              <a:graphicData uri="http://schemas.openxmlformats.org/drawingml/2006/picture">
+                <pic:pic xmlns:pic="http://schemas.openxmlformats.org/drawingml/2006/picture">
+                  <pic:nvPicPr>
+                    <pic:cNvPr id="0" name="Picture 29" descr="../../../Downloads/images.png"/>
+                    <pic:cNvPicPr>
+                      <a:picLocks noChangeAspect="1" noChangeArrowheads="1"/>
+                    </pic:cNvPicPr>
+                  </pic:nvPicPr>
+                  <pic:blipFill>
+                    <a:blip r:embed="rId14">
+                      <a:extLst>
+                        <a:ext uri="{28A0092B-C50C-407E-A947-70E740481C1C}">
+                          <a14:useLocalDpi xmlns:a14="http://schemas.microsoft.com/office/drawing/2010/main" val="0"/>
+                        </a:ext>
+                      </a:extLst>
+                    </a:blip>
+                    <a:srcRect/>
+                    <a:stretch>
+                      <a:fillRect/>
+                    </a:stretch>
+                  </pic:blipFill>
+                  <pic:spPr bwMode="auto">
+                    <a:xfrm>
+                      <a:off x="0" y="0"/>
+                      <a:ext cx="202215" cy="202215"/>
+                    </a:xfrm>
+                    <a:prstGeom prst="rect">
+                      <a:avLst/>
+                    </a:prstGeom>
+                    <a:noFill/>
+                    <a:ln>
+                      <a:noFill/>
+                    </a:ln>
+                  </pic:spPr>
+                </pic:pic>
+              </a:graphicData>
+            </a:graphic>
+          </wp:inline>
+        </w:drawing>
+      </w:r>
+      <w:r>
+        <w:rPr>
+          <w:rFonts w:ascii="Courier New" w:hAnsi="Courier New" w:cs="Courier New"/>
           <w:color w:val="222222"/>
-          <w:sz w:val="19"/>
-          <w:szCs w:val="19"/>
-        </w:rPr>
-      </w:pPr>
-      <w:r>
-        <w:rPr>
-          <w:rFonts w:ascii="Apple Color Emoji" w:hAnsi="Apple Color Emoji" w:cs="Arial"/>
-          <w:color w:val="0B5394"/>
-          <w:sz w:val="19"/>
-          <w:szCs w:val="19"/>
-        </w:rPr>
-        <w:t>🔜</w:t>
-      </w:r>
-      <w:r>
-        <w:rPr>
-          <w:rFonts w:ascii="Arial" w:hAnsi="Arial" w:cs="Arial"/>
-          <w:color w:val="0B5394"/>
-          <w:sz w:val="19"/>
-          <w:szCs w:val="19"/>
-        </w:rPr>
-        <w:t>  JIRA RTDs marked as RTT</w:t>
+          <w:szCs w:val="20"/>
+        </w:rPr>
+        <w:t xml:space="preserve"> = </w:t>
+      </w:r>
+      <w:r>
+        <w:rPr>
+          <w:rFonts w:ascii="Consolas" w:hAnsi="Consolas" w:cs="Courier New"/>
+          <w:color w:val="333333"/>
+          <w:szCs w:val="20"/>
+          <w:bdr w:val="none" w:sz="0" w:space="0" w:color="auto" w:frame="1"/>
+        </w:rPr>
+        <w:t>coming soon</w:t>
+      </w:r>
+    </w:p>
+    <w:p>
+      <w:pPr>
+        <w:tabs>
+          <w:tab w:val="left" w:pos="916"/>
+          <w:tab w:val="left" w:pos="1832"/>
+          <w:tab w:val="left" w:pos="2748"/>
+          <w:tab w:val="left" w:pos="3664"/>
+          <w:tab w:val="left" w:pos="4580"/>
+          <w:tab w:val="left" w:pos="5496"/>
+          <w:tab w:val="left" w:pos="6412"/>
+          <w:tab w:val="left" w:pos="7328"/>
+          <w:tab w:val="left" w:pos="8244"/>
+          <w:tab w:val="left" w:pos="9160"/>
+          <w:tab w:val="left" w:pos="10076"/>
+          <w:tab w:val="left" w:pos="10992"/>
+          <w:tab w:val="left" w:pos="11908"/>
+          <w:tab w:val="left" w:pos="12824"/>
+          <w:tab w:val="left" w:pos="13740"/>
+          <w:tab w:val="left" w:pos="14656"/>
+        </w:tabs>
+        <w:rPr>
+          <w:rFonts w:ascii="Consolas" w:hAnsi="Consolas" w:cs="Courier New"/>
+          <w:color w:val="333333"/>
+          <w:szCs w:val="20"/>
+          <w:bdr w:val="none" w:sz="0" w:space="0" w:color="auto" w:frame="1"/>
+        </w:rPr>
+      </w:pPr>
+    </w:p>
+    <w:p>
+      <w:pPr>
+        <w:tabs>
+          <w:tab w:val="left" w:pos="916"/>
+          <w:tab w:val="left" w:pos="1832"/>
+          <w:tab w:val="left" w:pos="2748"/>
+          <w:tab w:val="left" w:pos="3664"/>
+          <w:tab w:val="left" w:pos="4580"/>
+          <w:tab w:val="left" w:pos="5496"/>
+          <w:tab w:val="left" w:pos="6412"/>
+          <w:tab w:val="left" w:pos="7328"/>
+          <w:tab w:val="left" w:pos="8244"/>
+          <w:tab w:val="left" w:pos="9160"/>
+          <w:tab w:val="left" w:pos="10076"/>
+          <w:tab w:val="left" w:pos="10992"/>
+          <w:tab w:val="left" w:pos="11908"/>
+          <w:tab w:val="left" w:pos="12824"/>
+          <w:tab w:val="left" w:pos="13740"/>
+          <w:tab w:val="left" w:pos="14656"/>
+        </w:tabs>
+        <w:rPr>
+          <w:rFonts w:ascii="Consolas" w:hAnsi="Consolas" w:cs="Courier New"/>
+          <w:color w:val="333333"/>
+          <w:szCs w:val="20"/>
+          <w:bdr w:val="none" w:sz="0" w:space="0" w:color="auto" w:frame="1"/>
+        </w:rPr>
+      </w:pPr>
+    </w:p>
+    <w:p>
+      <w:pPr>
+        <w:tabs>
+          <w:tab w:val="left" w:pos="916"/>
+          <w:tab w:val="left" w:pos="1832"/>
+          <w:tab w:val="left" w:pos="2748"/>
+          <w:tab w:val="left" w:pos="3664"/>
+          <w:tab w:val="left" w:pos="4580"/>
+          <w:tab w:val="left" w:pos="5496"/>
+          <w:tab w:val="left" w:pos="6412"/>
+          <w:tab w:val="left" w:pos="7328"/>
+          <w:tab w:val="left" w:pos="8244"/>
+          <w:tab w:val="left" w:pos="9160"/>
+          <w:tab w:val="left" w:pos="10076"/>
+          <w:tab w:val="left" w:pos="10992"/>
+          <w:tab w:val="left" w:pos="11908"/>
+          <w:tab w:val="left" w:pos="12824"/>
+          <w:tab w:val="left" w:pos="13740"/>
+          <w:tab w:val="left" w:pos="14656"/>
+        </w:tabs>
+        <w:rPr>
+          <w:rFonts w:ascii="Consolas" w:hAnsi="Consolas" w:cs="Courier New"/>
+          <w:color w:val="333333"/>
+          <w:szCs w:val="20"/>
+          <w:bdr w:val="none" w:sz="0" w:space="0" w:color="auto" w:frame="1"/>
+        </w:rPr>
+      </w:pPr>
+    </w:p>
+    <w:p>
+      <w:pPr>
+        <w:tabs>
+          <w:tab w:val="left" w:pos="916"/>
+          <w:tab w:val="left" w:pos="1832"/>
+          <w:tab w:val="left" w:pos="2748"/>
+          <w:tab w:val="left" w:pos="3664"/>
+          <w:tab w:val="left" w:pos="4580"/>
+          <w:tab w:val="left" w:pos="5496"/>
+          <w:tab w:val="left" w:pos="6412"/>
+          <w:tab w:val="left" w:pos="7328"/>
+          <w:tab w:val="left" w:pos="8244"/>
+          <w:tab w:val="left" w:pos="9160"/>
+          <w:tab w:val="left" w:pos="10076"/>
+          <w:tab w:val="left" w:pos="10992"/>
+          <w:tab w:val="left" w:pos="11908"/>
+          <w:tab w:val="left" w:pos="12824"/>
+          <w:tab w:val="left" w:pos="13740"/>
+          <w:tab w:val="left" w:pos="14656"/>
+        </w:tabs>
+        <w:rPr>
+          <w:rFonts w:ascii="Consolas" w:hAnsi="Consolas" w:cs="Courier New"/>
+          <w:color w:val="333333"/>
+          <w:szCs w:val="20"/>
+          <w:bdr w:val="none" w:sz="0" w:space="0" w:color="auto" w:frame="1"/>
+        </w:rPr>
+      </w:pPr>
+    </w:p>
+    <w:p>
+      <w:pPr>
+        <w:tabs>
+          <w:tab w:val="left" w:pos="916"/>
+          <w:tab w:val="left" w:pos="1832"/>
+          <w:tab w:val="left" w:pos="2748"/>
+          <w:tab w:val="left" w:pos="3664"/>
+          <w:tab w:val="left" w:pos="4580"/>
+          <w:tab w:val="left" w:pos="5496"/>
+          <w:tab w:val="left" w:pos="6412"/>
+          <w:tab w:val="left" w:pos="7328"/>
+          <w:tab w:val="left" w:pos="8244"/>
+          <w:tab w:val="left" w:pos="9160"/>
+          <w:tab w:val="left" w:pos="10076"/>
+          <w:tab w:val="left" w:pos="10992"/>
+          <w:tab w:val="left" w:pos="11908"/>
+          <w:tab w:val="left" w:pos="12824"/>
+          <w:tab w:val="left" w:pos="13740"/>
+          <w:tab w:val="left" w:pos="14656"/>
+        </w:tabs>
+        <w:rPr>
+          <w:rFonts w:ascii="Consolas" w:hAnsi="Consolas" w:cs="Courier New"/>
+          <w:color w:val="333333"/>
+          <w:szCs w:val="20"/>
+          <w:bdr w:val="none" w:sz="0" w:space="0" w:color="auto" w:frame="1"/>
+        </w:rPr>
+      </w:pPr>
+    </w:p>
+    <w:p>
+      <w:pPr>
+        <w:tabs>
+          <w:tab w:val="left" w:pos="916"/>
+          <w:tab w:val="left" w:pos="1832"/>
+          <w:tab w:val="left" w:pos="2748"/>
+          <w:tab w:val="left" w:pos="3664"/>
+          <w:tab w:val="left" w:pos="4580"/>
+          <w:tab w:val="left" w:pos="5496"/>
+          <w:tab w:val="left" w:pos="6412"/>
+          <w:tab w:val="left" w:pos="7328"/>
+          <w:tab w:val="left" w:pos="8244"/>
+          <w:tab w:val="left" w:pos="9160"/>
+          <w:tab w:val="left" w:pos="10076"/>
+          <w:tab w:val="left" w:pos="10992"/>
+          <w:tab w:val="left" w:pos="11908"/>
+          <w:tab w:val="left" w:pos="12824"/>
+          <w:tab w:val="left" w:pos="13740"/>
+          <w:tab w:val="left" w:pos="14656"/>
+        </w:tabs>
+        <w:rPr>
+          <w:rFonts w:ascii="Consolas" w:hAnsi="Consolas" w:cs="Courier New"/>
+          <w:color w:val="333333"/>
+          <w:sz w:val="20"/>
+          <w:szCs w:val="20"/>
+          <w:bdr w:val="none" w:sz="0" w:space="0" w:color="auto" w:frame="1"/>
+        </w:rPr>
+      </w:pPr>
+      <w:r>
+        <w:rPr>
+          <w:rFonts w:ascii="Consolas" w:hAnsi="Consolas" w:cs="Courier New"/>
+          <w:color w:val="333333"/>
+          <w:sz w:val="20"/>
+          <w:szCs w:val="20"/>
+          <w:bdr w:val="none" w:sz="0" w:space="0" w:color="auto" w:frame="1"/>
+        </w:rPr>
+        <w:t>EOD</w:t>
+      </w:r>
+      <w:r>
+        <w:rPr>
+          <w:rFonts w:ascii="Consolas" w:hAnsi="Consolas" w:cs="Courier New"/>
+          <w:color w:val="333333"/>
+          <w:sz w:val="20"/>
+          <w:szCs w:val="20"/>
+          <w:bdr w:val="none" w:sz="0" w:space="0" w:color="auto" w:frame="1"/>
+        </w:rPr>
+        <w:t xml:space="preserve"> Firefighter Tasks:</w:t>
+      </w:r>
+    </w:p>
+    <w:p>
+      <w:pPr>
+        <w:tabs>
+          <w:tab w:val="left" w:pos="916"/>
+          <w:tab w:val="left" w:pos="1832"/>
+          <w:tab w:val="left" w:pos="2748"/>
+          <w:tab w:val="left" w:pos="3664"/>
+          <w:tab w:val="left" w:pos="4580"/>
+          <w:tab w:val="left" w:pos="5496"/>
+          <w:tab w:val="left" w:pos="6412"/>
+          <w:tab w:val="left" w:pos="7328"/>
+          <w:tab w:val="left" w:pos="8244"/>
+          <w:tab w:val="left" w:pos="9160"/>
+          <w:tab w:val="left" w:pos="10076"/>
+          <w:tab w:val="left" w:pos="10992"/>
+          <w:tab w:val="left" w:pos="11908"/>
+          <w:tab w:val="left" w:pos="12824"/>
+          <w:tab w:val="left" w:pos="13740"/>
+          <w:tab w:val="left" w:pos="14656"/>
+        </w:tabs>
+        <w:rPr>
+          <w:rFonts w:ascii="Consolas" w:hAnsi="Consolas" w:cs="Courier New"/>
+          <w:color w:val="333333"/>
+          <w:sz w:val="20"/>
+          <w:szCs w:val="20"/>
+          <w:bdr w:val="none" w:sz="0" w:space="0" w:color="auto" w:frame="1"/>
+        </w:rPr>
+      </w:pPr>
+      <w:r>
+        <w:rPr>
+          <w:rFonts w:ascii="Consolas" w:hAnsi="Consolas" w:cs="Courier New"/>
+          <w:noProof/>
+          <w:color w:val="333333"/>
+          <w:sz w:val="20"/>
+          <w:szCs w:val="20"/>
+          <w:bdr w:val="none" w:sz="0" w:space="0" w:color="auto" w:frame="1"/>
+        </w:rPr>
+        <w:drawing>
+          <wp:inline distT="0" distB="0" distL="0" distR="0" wp14:anchorId="0317AC27" wp14:editId="3E33FE47">
+            <wp:extent cx="280035" cy="280035"/>
+            <wp:effectExtent l="0" t="0" r="0" b="0"/>
+            <wp:docPr id="49" name="Picture 49" descr=""/>
+            <wp:cNvGraphicFramePr>
+              <a:graphicFrameLocks xmlns:a="http://schemas.openxmlformats.org/drawingml/2006/main" noChangeAspect="1"/>
+            </wp:cNvGraphicFramePr>
+            <a:graphic xmlns:a="http://schemas.openxmlformats.org/drawingml/2006/main">
+              <a:graphicData uri="http://schemas.openxmlformats.org/drawingml/2006/picture">
+                <pic:pic xmlns:pic="http://schemas.openxmlformats.org/drawingml/2006/picture">
+                  <pic:nvPicPr>
+                    <pic:cNvPr id="0" name="Picture 2" descr=""/>
+                    <pic:cNvPicPr>
+                      <a:picLocks noChangeAspect="1" noChangeArrowheads="1"/>
+                    </pic:cNvPicPr>
+                  </pic:nvPicPr>
+                  <pic:blipFill>
+                    <a:blip r:embed="rId11">
+                      <a:extLst>
+                        <a:ext uri="{28A0092B-C50C-407E-A947-70E740481C1C}">
+                          <a14:useLocalDpi xmlns:a14="http://schemas.microsoft.com/office/drawing/2010/main" val="0"/>
+                        </a:ext>
+                      </a:extLst>
+                    </a:blip>
+                    <a:srcRect/>
+                    <a:stretch>
+                      <a:fillRect/>
+                    </a:stretch>
+                  </pic:blipFill>
+                  <pic:spPr bwMode="auto">
+                    <a:xfrm>
+                      <a:off x="0" y="0"/>
+                      <a:ext cx="281116" cy="281116"/>
+                    </a:xfrm>
+                    <a:prstGeom prst="rect">
+                      <a:avLst/>
+                    </a:prstGeom>
+                    <a:noFill/>
+                    <a:ln>
+                      <a:noFill/>
+                    </a:ln>
+                  </pic:spPr>
+                </pic:pic>
+              </a:graphicData>
+            </a:graphic>
+          </wp:inline>
+        </w:drawing>
+      </w:r>
+      <w:r>
+        <w:rPr>
+          <w:rFonts w:ascii="Consolas" w:hAnsi="Consolas" w:cs="Courier New"/>
+          <w:color w:val="333333"/>
+          <w:sz w:val="20"/>
+          <w:szCs w:val="20"/>
+          <w:bdr w:val="none" w:sz="0" w:space="0" w:color="auto" w:frame="1"/>
+        </w:rPr>
+        <w:t xml:space="preserve"> Content Pull </w:t>
+      </w:r>
+    </w:p>
+    <w:p>
+      <w:pPr>
+        <w:tabs>
+          <w:tab w:val="left" w:pos="916"/>
+          <w:tab w:val="left" w:pos="1832"/>
+          <w:tab w:val="left" w:pos="2748"/>
+          <w:tab w:val="left" w:pos="3664"/>
+          <w:tab w:val="left" w:pos="4580"/>
+          <w:tab w:val="left" w:pos="5496"/>
+          <w:tab w:val="left" w:pos="6412"/>
+          <w:tab w:val="left" w:pos="7328"/>
+          <w:tab w:val="left" w:pos="8244"/>
+          <w:tab w:val="left" w:pos="9160"/>
+          <w:tab w:val="left" w:pos="10076"/>
+          <w:tab w:val="left" w:pos="10992"/>
+          <w:tab w:val="left" w:pos="11908"/>
+          <w:tab w:val="left" w:pos="12824"/>
+          <w:tab w:val="left" w:pos="13740"/>
+          <w:tab w:val="left" w:pos="14656"/>
+        </w:tabs>
+        <w:rPr>
+          <w:rFonts w:ascii="Consolas" w:hAnsi="Consolas" w:cs="Courier New"/>
+          <w:color w:val="333333"/>
+          <w:sz w:val="20"/>
+          <w:szCs w:val="20"/>
+          <w:bdr w:val="none" w:sz="0" w:space="0" w:color="auto" w:frame="1"/>
+        </w:rPr>
+      </w:pPr>
+      <w:r>
+        <w:rPr>
+          <w:rFonts w:ascii="Consolas" w:hAnsi="Consolas" w:cs="Courier New"/>
+          <w:color w:val="333333"/>
+          <w:sz w:val="20"/>
+          <w:szCs w:val="20"/>
+          <w:bdr w:val="none" w:sz="0" w:space="0" w:color="auto" w:frame="1"/>
+        </w:rPr>
+        <w:t xml:space="preserve">    </w:t>
+      </w:r>
+      <w:r>
+        <w:rPr>
+          <w:rFonts w:ascii="Consolas" w:hAnsi="Consolas" w:cs="Courier New"/>
+          <w:noProof/>
+          <w:color w:val="333333"/>
+          <w:sz w:val="20"/>
+          <w:szCs w:val="20"/>
+          <w:bdr w:val="none" w:sz="0" w:space="0" w:color="auto" w:frame="1"/>
+        </w:rPr>
+        <w:drawing>
+          <wp:inline distT="0" distB="0" distL="0" distR="0" wp14:anchorId="6BAEC6C7" wp14:editId="2B0CC119">
+            <wp:extent cx="232188" cy="232188"/>
+            <wp:effectExtent l="0" t="0" r="0" b="0"/>
+            <wp:docPr id="50" name="Picture 50" descr=""/>
+            <wp:cNvGraphicFramePr>
+              <a:graphicFrameLocks xmlns:a="http://schemas.openxmlformats.org/drawingml/2006/main" noChangeAspect="1"/>
+            </wp:cNvGraphicFramePr>
+            <a:graphic xmlns:a="http://schemas.openxmlformats.org/drawingml/2006/main">
+              <a:graphicData uri="http://schemas.openxmlformats.org/drawingml/2006/picture">
+                <pic:pic xmlns:pic="http://schemas.openxmlformats.org/drawingml/2006/picture">
+                  <pic:nvPicPr>
+                    <pic:cNvPr id="0" name="Picture 14" descr=""/>
+                    <pic:cNvPicPr>
+                      <a:picLocks noChangeAspect="1" noChangeArrowheads="1"/>
+                    </pic:cNvPicPr>
+                  </pic:nvPicPr>
+                  <pic:blipFill>
+                    <a:blip r:embed="rId12">
+                      <a:extLst>
+                        <a:ext uri="{28A0092B-C50C-407E-A947-70E740481C1C}">
+                          <a14:useLocalDpi xmlns:a14="http://schemas.microsoft.com/office/drawing/2010/main" val="0"/>
+                        </a:ext>
+                      </a:extLst>
+                    </a:blip>
+                    <a:srcRect/>
+                    <a:stretch>
+                      <a:fillRect/>
+                    </a:stretch>
+                  </pic:blipFill>
+                  <pic:spPr bwMode="auto">
+                    <a:xfrm>
+                      <a:off x="0" y="0"/>
+                      <a:ext cx="246397" cy="246397"/>
+                    </a:xfrm>
+                    <a:prstGeom prst="rect">
+                      <a:avLst/>
+                    </a:prstGeom>
+                    <a:noFill/>
+                    <a:ln>
+                      <a:noFill/>
+                    </a:ln>
+                  </pic:spPr>
+                </pic:pic>
+              </a:graphicData>
+            </a:graphic>
+          </wp:inline>
+        </w:drawing>
+      </w:r>
+      <w:r>
+        <w:rPr>
+          <w:rFonts w:ascii="Consolas" w:hAnsi="Consolas" w:cs="Courier New"/>
+          <w:color w:val="333333"/>
+          <w:sz w:val="20"/>
+          <w:szCs w:val="20"/>
+          <w:bdr w:val="none" w:sz="0" w:space="0" w:color="auto" w:frame="1"/>
+        </w:rPr>
+        <w:t xml:space="preserve"> </w:t>
+      </w:r>
+      <w:r>
+        <w:rPr>
+          <w:rFonts w:ascii="Consolas" w:hAnsi="Consolas" w:cs="Courier New"/>
+          <w:color w:val="333333"/>
+          <w:sz w:val="20"/>
+          <w:szCs w:val="20"/>
+          <w:bdr w:val="none" w:sz="0" w:space="0" w:color="auto" w:frame="1"/>
+        </w:rPr>
+        <w:t>WAIS</w:t>
+      </w:r>
+      <w:r>
+        <w:rPr>
+          <w:rFonts w:ascii="Consolas" w:hAnsi="Consolas" w:cs="Courier New"/>
+          <w:color w:val="333333"/>
+          <w:sz w:val="20"/>
+          <w:szCs w:val="20"/>
+          <w:bdr w:val="none" w:sz="0" w:space="0" w:color="auto" w:frame="1"/>
+        </w:rPr>
+        <w:t>-5</w:t>
+      </w:r>
+    </w:p>
+    <w:p>
+      <w:pPr>
+        <w:tabs>
+          <w:tab w:val="left" w:pos="916"/>
+          <w:tab w:val="left" w:pos="1832"/>
+          <w:tab w:val="left" w:pos="2748"/>
+          <w:tab w:val="left" w:pos="3664"/>
+          <w:tab w:val="left" w:pos="4580"/>
+          <w:tab w:val="left" w:pos="5496"/>
+          <w:tab w:val="left" w:pos="6412"/>
+          <w:tab w:val="left" w:pos="7328"/>
+          <w:tab w:val="left" w:pos="8244"/>
+          <w:tab w:val="left" w:pos="9160"/>
+          <w:tab w:val="left" w:pos="10076"/>
+          <w:tab w:val="left" w:pos="10992"/>
+          <w:tab w:val="left" w:pos="11908"/>
+          <w:tab w:val="left" w:pos="12824"/>
+          <w:tab w:val="left" w:pos="13740"/>
+          <w:tab w:val="left" w:pos="14656"/>
+        </w:tabs>
+        <w:rPr>
+          <w:rFonts w:ascii="Consolas" w:hAnsi="Consolas" w:cs="Courier New"/>
+          <w:color w:val="333333"/>
+          <w:sz w:val="20"/>
+          <w:szCs w:val="20"/>
+          <w:bdr w:val="none" w:sz="0" w:space="0" w:color="auto" w:frame="1"/>
+        </w:rPr>
+      </w:pPr>
+      <w:r>
+        <w:rPr>
+          <w:rFonts w:ascii="Consolas" w:hAnsi="Consolas" w:cs="Courier New"/>
+          <w:color w:val="333333"/>
+          <w:sz w:val="20"/>
+          <w:szCs w:val="20"/>
+          <w:bdr w:val="none" w:sz="0" w:space="0" w:color="auto" w:frame="1"/>
+        </w:rPr>
+        <w:t xml:space="preserve">    </w:t>
+      </w:r>
+      <w:r>
+        <w:rPr>
+          <w:rFonts w:ascii="Consolas" w:hAnsi="Consolas" w:cs="Courier New"/>
+          <w:noProof/>
+          <w:color w:val="333333"/>
+          <w:sz w:val="20"/>
+          <w:szCs w:val="20"/>
+          <w:bdr w:val="none" w:sz="0" w:space="0" w:color="auto" w:frame="1"/>
+        </w:rPr>
+        <w:drawing>
+          <wp:inline distT="0" distB="0" distL="0" distR="0" wp14:anchorId="235898DA" wp14:editId="18ECA296">
+            <wp:extent cx="232188" cy="232188"/>
+            <wp:effectExtent l="0" t="0" r="0" b="0"/>
+            <wp:docPr id="51" name="Picture 51" descr=""/>
+            <wp:cNvGraphicFramePr>
+              <a:graphicFrameLocks xmlns:a="http://schemas.openxmlformats.org/drawingml/2006/main" noChangeAspect="1"/>
+            </wp:cNvGraphicFramePr>
+            <a:graphic xmlns:a="http://schemas.openxmlformats.org/drawingml/2006/main">
+              <a:graphicData uri="http://schemas.openxmlformats.org/drawingml/2006/picture">
+                <pic:pic xmlns:pic="http://schemas.openxmlformats.org/drawingml/2006/picture">
+                  <pic:nvPicPr>
+                    <pic:cNvPr id="0" name="Picture 14" descr=""/>
+                    <pic:cNvPicPr>
+                      <a:picLocks noChangeAspect="1" noChangeArrowheads="1"/>
+                    </pic:cNvPicPr>
+                  </pic:nvPicPr>
+                  <pic:blipFill>
+                    <a:blip r:embed="rId12">
+                      <a:extLst>
+                        <a:ext uri="{28A0092B-C50C-407E-A947-70E740481C1C}">
+                          <a14:useLocalDpi xmlns:a14="http://schemas.microsoft.com/office/drawing/2010/main" val="0"/>
+                        </a:ext>
+                      </a:extLst>
+                    </a:blip>
+                    <a:srcRect/>
+                    <a:stretch>
+                      <a:fillRect/>
+                    </a:stretch>
+                  </pic:blipFill>
+                  <pic:spPr bwMode="auto">
+                    <a:xfrm>
+                      <a:off x="0" y="0"/>
+                      <a:ext cx="246397" cy="246397"/>
+                    </a:xfrm>
+                    <a:prstGeom prst="rect">
+                      <a:avLst/>
+                    </a:prstGeom>
+                    <a:noFill/>
+                    <a:ln>
+                      <a:noFill/>
+                    </a:ln>
+                  </pic:spPr>
+                </pic:pic>
+              </a:graphicData>
+            </a:graphic>
+          </wp:inline>
+        </w:drawing>
+      </w:r>
+      <w:r>
+        <w:rPr>
+          <w:rFonts w:ascii="Consolas" w:hAnsi="Consolas" w:cs="Courier New"/>
+          <w:color w:val="333333"/>
+          <w:sz w:val="20"/>
+          <w:szCs w:val="20"/>
+          <w:bdr w:val="none" w:sz="0" w:space="0" w:color="auto" w:frame="1"/>
+        </w:rPr>
+        <w:t xml:space="preserve"> </w:t>
+      </w:r>
+      <w:r>
+        <w:rPr>
+          <w:rFonts w:ascii="Consolas" w:hAnsi="Consolas" w:cs="Courier New"/>
+          <w:color w:val="333333"/>
+          <w:sz w:val="20"/>
+          <w:szCs w:val="20"/>
+          <w:bdr w:val="none" w:sz="0" w:space="0" w:color="auto" w:frame="1"/>
+        </w:rPr>
+        <w:t>wisc-v</w:t>
+      </w:r>
+      <w:r>
+        <w:rPr>
+          <w:rFonts w:ascii="Consolas" w:hAnsi="Consolas" w:cs="Courier New"/>
+          <w:color w:val="333333"/>
+          <w:sz w:val="20"/>
+          <w:szCs w:val="20"/>
+          <w:bdr w:val="none" w:sz="0" w:space="0" w:color="auto" w:frame="1"/>
+        </w:rPr>
+        <w:t>-</w:t>
+      </w:r>
+      <w:r>
+        <w:rPr>
+          <w:rFonts w:ascii="Consolas" w:hAnsi="Consolas" w:cs="Courier New"/>
+          <w:color w:val="333333"/>
+          <w:sz w:val="20"/>
+          <w:szCs w:val="20"/>
+          <w:bdr w:val="none" w:sz="0" w:space="0" w:color="auto" w:frame="1"/>
+        </w:rPr>
+        <w:t>se</w:t>
+      </w:r>
+    </w:p>
+    <w:p>
+      <w:pPr>
+        <w:pStyle w:val="ListParagraph"/>
+        <w:numPr>
+          <w:ilvl w:val="3"/>
+          <w:numId w:val="3"/>
+        </w:numPr>
+        <w:tabs>
+          <w:tab w:val="left" w:pos="916"/>
+          <w:tab w:val="left" w:pos="1832"/>
+          <w:tab w:val="left" w:pos="2748"/>
+          <w:tab w:val="left" w:pos="3664"/>
+          <w:tab w:val="left" w:pos="4580"/>
+          <w:tab w:val="left" w:pos="5496"/>
+          <w:tab w:val="left" w:pos="6412"/>
+          <w:tab w:val="left" w:pos="7328"/>
+          <w:tab w:val="left" w:pos="8244"/>
+          <w:tab w:val="left" w:pos="9160"/>
+          <w:tab w:val="left" w:pos="10076"/>
+          <w:tab w:val="left" w:pos="10992"/>
+          <w:tab w:val="left" w:pos="11908"/>
+          <w:tab w:val="left" w:pos="12824"/>
+          <w:tab w:val="left" w:pos="13740"/>
+          <w:tab w:val="left" w:pos="14656"/>
+        </w:tabs>
+        <w:rPr>
+          <w:rFonts w:ascii="Consolas" w:hAnsi="Consolas" w:cs="Courier New"/>
+          <w:color w:val="333333"/>
+          <w:sz w:val="20"/>
+          <w:szCs w:val="20"/>
+          <w:bdr w:val="none" w:sz="0" w:space="0" w:color="auto" w:frame="1"/>
+        </w:rPr>
+      </w:pPr>
+      <w:r>
+        <w:rPr>
+          <w:rFonts w:ascii="Consolas" w:hAnsi="Consolas" w:cs="Courier New"/>
+          <w:color w:val="333333"/>
+          <w:sz w:val="20"/>
+          <w:szCs w:val="20"/>
+          <w:bdr w:val="none" w:sz="0" w:space="0" w:color="auto" w:frame="1"/>
+        </w:rPr>
+        <w:t>likheter</w:t>
+      </w:r>
+    </w:p>
+    <w:p>
+      <w:pPr>
+        <w:tabs>
+          <w:tab w:val="left" w:pos="916"/>
+          <w:tab w:val="left" w:pos="1832"/>
+          <w:tab w:val="left" w:pos="2748"/>
+          <w:tab w:val="left" w:pos="3664"/>
+          <w:tab w:val="left" w:pos="4580"/>
+          <w:tab w:val="left" w:pos="5496"/>
+          <w:tab w:val="left" w:pos="6412"/>
+          <w:tab w:val="left" w:pos="7328"/>
+          <w:tab w:val="left" w:pos="8244"/>
+          <w:tab w:val="left" w:pos="9160"/>
+          <w:tab w:val="left" w:pos="10076"/>
+          <w:tab w:val="left" w:pos="10992"/>
+          <w:tab w:val="left" w:pos="11908"/>
+          <w:tab w:val="left" w:pos="12824"/>
+          <w:tab w:val="left" w:pos="13740"/>
+          <w:tab w:val="left" w:pos="14656"/>
+        </w:tabs>
+        <w:rPr>
+          <w:rFonts w:ascii="Consolas" w:hAnsi="Consolas" w:cs="Courier New"/>
+          <w:color w:val="333333"/>
+          <w:sz w:val="20"/>
+          <w:szCs w:val="20"/>
+          <w:bdr w:val="none" w:sz="0" w:space="0" w:color="auto" w:frame="1"/>
+        </w:rPr>
+      </w:pPr>
+      <w:r>
+        <w:rPr>
+          <w:rFonts w:ascii="Consolas" w:hAnsi="Consolas" w:cs="Courier New"/>
+          <w:noProof/>
+          <w:color w:val="333333"/>
+          <w:sz w:val="20"/>
+          <w:szCs w:val="20"/>
+          <w:bdr w:val="none" w:sz="0" w:space="0" w:color="auto" w:frame="1"/>
+        </w:rPr>
+        <w:drawing>
+          <wp:inline distT="0" distB="0" distL="0" distR="0" wp14:anchorId="49262198" wp14:editId="56E39A89">
+            <wp:extent cx="280035" cy="280035"/>
+            <wp:effectExtent l="0" t="0" r="0" b="0"/>
+            <wp:docPr id="52" name="Picture 52" descr=""/>
+            <wp:cNvGraphicFramePr>
+              <a:graphicFrameLocks xmlns:a="http://schemas.openxmlformats.org/drawingml/2006/main" noChangeAspect="1"/>
+            </wp:cNvGraphicFramePr>
+            <a:graphic xmlns:a="http://schemas.openxmlformats.org/drawingml/2006/main">
+              <a:graphicData uri="http://schemas.openxmlformats.org/drawingml/2006/picture">
+                <pic:pic xmlns:pic="http://schemas.openxmlformats.org/drawingml/2006/picture">
+                  <pic:nvPicPr>
+                    <pic:cNvPr id="0" name="Picture 2" descr=""/>
+                    <pic:cNvPicPr>
+                      <a:picLocks noChangeAspect="1" noChangeArrowheads="1"/>
+                    </pic:cNvPicPr>
+                  </pic:nvPicPr>
+                  <pic:blipFill>
+                    <a:blip r:embed="rId11">
+                      <a:extLst>
+                        <a:ext uri="{28A0092B-C50C-407E-A947-70E740481C1C}">
+                          <a14:useLocalDpi xmlns:a14="http://schemas.microsoft.com/office/drawing/2010/main" val="0"/>
+                        </a:ext>
+                      </a:extLst>
+                    </a:blip>
+                    <a:srcRect/>
+                    <a:stretch>
+                      <a:fillRect/>
+                    </a:stretch>
+                  </pic:blipFill>
+                  <pic:spPr bwMode="auto">
+                    <a:xfrm>
+                      <a:off x="0" y="0"/>
+                      <a:ext cx="281116" cy="281116"/>
+                    </a:xfrm>
+                    <a:prstGeom prst="rect">
+                      <a:avLst/>
+                    </a:prstGeom>
+                    <a:noFill/>
+                    <a:ln>
+                      <a:noFill/>
+                    </a:ln>
+                  </pic:spPr>
+                </pic:pic>
+              </a:graphicData>
+            </a:graphic>
+          </wp:inline>
+        </w:drawing>
+      </w:r>
+      <w:r>
+        <w:rPr>
+          <w:rFonts w:ascii="Consolas" w:hAnsi="Consolas" w:cs="Courier New"/>
+          <w:color w:val="333333"/>
+          <w:sz w:val="20"/>
+          <w:szCs w:val="20"/>
+          <w:bdr w:val="none" w:sz="0" w:space="0" w:color="auto" w:frame="1"/>
+        </w:rPr>
+        <w:t xml:space="preserve"> Content Push to QA </w:t>
+      </w:r>
+      <w:r>
+        <w:rPr>
+          <w:rFonts w:ascii="Consolas" w:hAnsi="Consolas" w:cs="Courier New"/>
+          <w:color w:val="333333"/>
+          <w:sz w:val="20"/>
+          <w:szCs w:val="20"/>
+          <w:bdr w:val="none" w:sz="0" w:space="0" w:color="auto" w:frame="1"/>
+        </w:rPr>
+        <w:br/>
+      </w:r>
+      <w:r>
+        <w:rPr>
+          <w:rFonts w:ascii="Consolas" w:hAnsi="Consolas" w:cs="Courier New"/>
+          <w:noProof/>
+          <w:color w:val="333333"/>
+          <w:sz w:val="20"/>
+          <w:szCs w:val="20"/>
+          <w:bdr w:val="none" w:sz="0" w:space="0" w:color="auto" w:frame="1"/>
+        </w:rPr>
+        <w:drawing>
+          <wp:inline distT="0" distB="0" distL="0" distR="0" wp14:anchorId="1B9D11AB" wp14:editId="73BBA024">
+            <wp:extent cx="280035" cy="280035"/>
+            <wp:effectExtent l="0" t="0" r="0" b="0"/>
+            <wp:docPr id="59" name="Picture 59" descr=""/>
+            <wp:cNvGraphicFramePr>
+              <a:graphicFrameLocks xmlns:a="http://schemas.openxmlformats.org/drawingml/2006/main" noChangeAspect="1"/>
+            </wp:cNvGraphicFramePr>
+            <a:graphic xmlns:a="http://schemas.openxmlformats.org/drawingml/2006/main">
+              <a:graphicData uri="http://schemas.openxmlformats.org/drawingml/2006/picture">
+                <pic:pic xmlns:pic="http://schemas.openxmlformats.org/drawingml/2006/picture">
+                  <pic:nvPicPr>
+                    <pic:cNvPr id="0" name="Picture 2" descr=""/>
+                    <pic:cNvPicPr>
+                      <a:picLocks noChangeAspect="1" noChangeArrowheads="1"/>
+                    </pic:cNvPicPr>
+                  </pic:nvPicPr>
+                  <pic:blipFill>
+                    <a:blip r:embed="rId11">
+                      <a:extLst>
+                        <a:ext uri="{28A0092B-C50C-407E-A947-70E740481C1C}">
+                          <a14:useLocalDpi xmlns:a14="http://schemas.microsoft.com/office/drawing/2010/main" val="0"/>
+                        </a:ext>
+                      </a:extLst>
+                    </a:blip>
+                    <a:srcRect/>
+                    <a:stretch>
+                      <a:fillRect/>
+                    </a:stretch>
+                  </pic:blipFill>
+                  <pic:spPr bwMode="auto">
+                    <a:xfrm>
+                      <a:off x="0" y="0"/>
+                      <a:ext cx="281116" cy="281116"/>
+                    </a:xfrm>
+                    <a:prstGeom prst="rect">
+                      <a:avLst/>
+                    </a:prstGeom>
+                    <a:noFill/>
+                    <a:ln>
+                      <a:noFill/>
+                    </a:ln>
+                  </pic:spPr>
+                </pic:pic>
+              </a:graphicData>
+            </a:graphic>
+          </wp:inline>
+        </w:drawing>
+      </w:r>
+      <w:r>
+        <w:rPr>
+          <w:rFonts w:ascii="Courier New" w:hAnsi="Courier New" w:cs="Courier New"/>
+          <w:color w:val="222222"/>
+          <w:sz w:val="20"/>
+          <w:szCs w:val="20"/>
+        </w:rPr>
+        <w:t xml:space="preserve"> </w:t>
+      </w:r>
+      <w:r>
+        <w:rPr>
+          <w:rFonts w:ascii="Consolas" w:hAnsi="Consolas" w:cs="Courier New"/>
+          <w:color w:val="333333"/>
+          <w:sz w:val="20"/>
+          <w:szCs w:val="20"/>
+          <w:bdr w:val="none" w:sz="0" w:space="0" w:color="auto" w:frame="1"/>
+        </w:rPr>
+        <w:t xml:space="preserve">New war file deployed to QA </w:t>
+      </w:r>
+    </w:p>
+    <w:p>
+      <w:pPr>
+        <w:tabs>
+          <w:tab w:val="left" w:pos="916"/>
+          <w:tab w:val="left" w:pos="1832"/>
+          <w:tab w:val="left" w:pos="2748"/>
+          <w:tab w:val="left" w:pos="3664"/>
+          <w:tab w:val="left" w:pos="4580"/>
+          <w:tab w:val="left" w:pos="5496"/>
+          <w:tab w:val="left" w:pos="6412"/>
+          <w:tab w:val="left" w:pos="7328"/>
+          <w:tab w:val="left" w:pos="8244"/>
+          <w:tab w:val="left" w:pos="9160"/>
+          <w:tab w:val="left" w:pos="10076"/>
+          <w:tab w:val="left" w:pos="10992"/>
+          <w:tab w:val="left" w:pos="11908"/>
+          <w:tab w:val="left" w:pos="12824"/>
+          <w:tab w:val="left" w:pos="13740"/>
+          <w:tab w:val="left" w:pos="14656"/>
+        </w:tabs>
+        <w:rPr>
+          <w:rFonts w:ascii="Consolas" w:hAnsi="Consolas" w:cs="Courier New"/>
+          <w:color w:val="333333"/>
+          <w:sz w:val="20"/>
+          <w:szCs w:val="20"/>
+          <w:bdr w:val="none" w:sz="0" w:space="0" w:color="auto" w:frame="1"/>
+        </w:rPr>
+      </w:pPr>
+      <w:r>
+        <w:rPr>
+          <w:rFonts w:ascii="Consolas" w:hAnsi="Consolas" w:cs="Courier New"/>
+          <w:noProof/>
+          <w:color w:val="333333"/>
+          <w:sz w:val="20"/>
+          <w:szCs w:val="20"/>
+          <w:bdr w:val="none" w:sz="0" w:space="0" w:color="auto" w:frame="1"/>
+        </w:rPr>
+        <w:drawing>
+          <wp:inline distT="0" distB="0" distL="0" distR="0" wp14:anchorId="6AF09E0B" wp14:editId="2BEC0BE6">
+            <wp:extent cx="280035" cy="280035"/>
+            <wp:effectExtent l="0" t="0" r="0" b="0"/>
+            <wp:docPr id="60" name="Picture 60" descr=""/>
+            <wp:cNvGraphicFramePr>
+              <a:graphicFrameLocks xmlns:a="http://schemas.openxmlformats.org/drawingml/2006/main" noChangeAspect="1"/>
+            </wp:cNvGraphicFramePr>
+            <a:graphic xmlns:a="http://schemas.openxmlformats.org/drawingml/2006/main">
+              <a:graphicData uri="http://schemas.openxmlformats.org/drawingml/2006/picture">
+                <pic:pic xmlns:pic="http://schemas.openxmlformats.org/drawingml/2006/picture">
+                  <pic:nvPicPr>
+                    <pic:cNvPr id="0" name="Picture 2" descr=""/>
+                    <pic:cNvPicPr>
+                      <a:picLocks noChangeAspect="1" noChangeArrowheads="1"/>
+                    </pic:cNvPicPr>
+                  </pic:nvPicPr>
+                  <pic:blipFill>
+                    <a:blip r:embed="rId11">
+                      <a:extLst>
+                        <a:ext uri="{28A0092B-C50C-407E-A947-70E740481C1C}">
+                          <a14:useLocalDpi xmlns:a14="http://schemas.microsoft.com/office/drawing/2010/main" val="0"/>
+                        </a:ext>
+                      </a:extLst>
+                    </a:blip>
+                    <a:srcRect/>
+                    <a:stretch>
+                      <a:fillRect/>
+                    </a:stretch>
+                  </pic:blipFill>
+                  <pic:spPr bwMode="auto">
+                    <a:xfrm>
+                      <a:off x="0" y="0"/>
+                      <a:ext cx="281116" cy="281116"/>
+                    </a:xfrm>
+                    <a:prstGeom prst="rect">
+                      <a:avLst/>
+                    </a:prstGeom>
+                    <a:noFill/>
+                    <a:ln>
+                      <a:noFill/>
+                    </a:ln>
+                  </pic:spPr>
+                </pic:pic>
+              </a:graphicData>
+            </a:graphic>
+          </wp:inline>
+        </w:drawing>
+      </w:r>
+      <w:r>
+        <w:rPr>
+          <w:rFonts w:ascii="Consolas" w:hAnsi="Consolas" w:cs="Courier New"/>
+          <w:color w:val="333333"/>
+          <w:sz w:val="20"/>
+          <w:szCs w:val="20"/>
+          <w:bdr w:val="none" w:sz="0" w:space="0" w:color="auto" w:frame="1"/>
+        </w:rPr>
+        <w:t>JIRA RTDs marked as RTT</w:t>
+      </w:r>
+    </w:p>
+    <w:p>
+      <w:pPr>
+        <w:tabs>
+          <w:tab w:val="left" w:pos="916"/>
+          <w:tab w:val="left" w:pos="1832"/>
+          <w:tab w:val="left" w:pos="2748"/>
+          <w:tab w:val="left" w:pos="3664"/>
+          <w:tab w:val="left" w:pos="4580"/>
+          <w:tab w:val="left" w:pos="5496"/>
+          <w:tab w:val="left" w:pos="6412"/>
+          <w:tab w:val="left" w:pos="7328"/>
+          <w:tab w:val="left" w:pos="8244"/>
+          <w:tab w:val="left" w:pos="9160"/>
+          <w:tab w:val="left" w:pos="10076"/>
+          <w:tab w:val="left" w:pos="10992"/>
+          <w:tab w:val="left" w:pos="11908"/>
+          <w:tab w:val="left" w:pos="12824"/>
+          <w:tab w:val="left" w:pos="13740"/>
+          <w:tab w:val="left" w:pos="14656"/>
+        </w:tabs>
+        <w:rPr>
+          <w:rFonts w:ascii="Consolas" w:hAnsi="Consolas" w:cs="Courier New"/>
+          <w:color w:val="333333"/>
+          <w:sz w:val="20"/>
+          <w:szCs w:val="20"/>
+          <w:bdr w:val="none" w:sz="0" w:space="0" w:color="auto" w:frame="1"/>
+        </w:rPr>
+      </w:pPr>
+    </w:p>
+    <w:p>
+      <w:pPr>
+        <w:tabs>
+          <w:tab w:val="left" w:pos="916"/>
+          <w:tab w:val="left" w:pos="1832"/>
+          <w:tab w:val="left" w:pos="2748"/>
+          <w:tab w:val="left" w:pos="3664"/>
+          <w:tab w:val="left" w:pos="4580"/>
+          <w:tab w:val="left" w:pos="5496"/>
+          <w:tab w:val="left" w:pos="6412"/>
+          <w:tab w:val="left" w:pos="7328"/>
+          <w:tab w:val="left" w:pos="8244"/>
+          <w:tab w:val="left" w:pos="9160"/>
+          <w:tab w:val="left" w:pos="10076"/>
+          <w:tab w:val="left" w:pos="10992"/>
+          <w:tab w:val="left" w:pos="11908"/>
+          <w:tab w:val="left" w:pos="12824"/>
+          <w:tab w:val="left" w:pos="13740"/>
+          <w:tab w:val="left" w:pos="14656"/>
+        </w:tabs>
+        <w:rPr>
+          <w:rFonts w:ascii="Consolas" w:hAnsi="Consolas" w:cs="Courier New"/>
+          <w:color w:val="333333"/>
+          <w:sz w:val="20"/>
+          <w:szCs w:val="20"/>
+          <w:bdr w:val="none" w:sz="0" w:space="0" w:color="auto" w:frame="1"/>
+        </w:rPr>
+      </w:pPr>
+    </w:p>
+    <w:p>
+      <w:pPr>
+        <w:tabs>
+          <w:tab w:val="left" w:pos="916"/>
+          <w:tab w:val="left" w:pos="1832"/>
+          <w:tab w:val="left" w:pos="2748"/>
+          <w:tab w:val="left" w:pos="3664"/>
+          <w:tab w:val="left" w:pos="4580"/>
+          <w:tab w:val="left" w:pos="5496"/>
+          <w:tab w:val="left" w:pos="6412"/>
+          <w:tab w:val="left" w:pos="7328"/>
+          <w:tab w:val="left" w:pos="8244"/>
+          <w:tab w:val="left" w:pos="9160"/>
+          <w:tab w:val="left" w:pos="10076"/>
+          <w:tab w:val="left" w:pos="10992"/>
+          <w:tab w:val="left" w:pos="11908"/>
+          <w:tab w:val="left" w:pos="12824"/>
+          <w:tab w:val="left" w:pos="13740"/>
+          <w:tab w:val="left" w:pos="14656"/>
+        </w:tabs>
+        <w:rPr>
+          <w:rFonts w:ascii="Consolas" w:hAnsi="Consolas" w:cs="Courier New"/>
+          <w:color w:val="333333"/>
+          <w:sz w:val="20"/>
+          <w:szCs w:val="20"/>
+          <w:bdr w:val="none" w:sz="0" w:space="0" w:color="auto" w:frame="1"/>
+        </w:rPr>
+      </w:pPr>
+      <w:r>
+        <w:rPr>
+          <w:rFonts w:ascii="Consolas" w:hAnsi="Consolas" w:cs="Courier New"/>
+          <w:color w:val="333333"/>
+          <w:sz w:val="20"/>
+          <w:szCs w:val="20"/>
+          <w:bdr w:val="none" w:sz="0" w:space="0" w:color="auto" w:frame="1"/>
+        </w:rPr>
+        <w:t>Legend:</w:t>
+      </w:r>
+    </w:p>
+    <w:p>
+      <w:pPr>
+        <w:tabs>
+          <w:tab w:val="left" w:pos="916"/>
+          <w:tab w:val="left" w:pos="1832"/>
+          <w:tab w:val="left" w:pos="2748"/>
+          <w:tab w:val="left" w:pos="3664"/>
+          <w:tab w:val="left" w:pos="4580"/>
+          <w:tab w:val="left" w:pos="5496"/>
+          <w:tab w:val="left" w:pos="6412"/>
+          <w:tab w:val="left" w:pos="7328"/>
+          <w:tab w:val="left" w:pos="8244"/>
+          <w:tab w:val="left" w:pos="9160"/>
+          <w:tab w:val="left" w:pos="10076"/>
+          <w:tab w:val="left" w:pos="10992"/>
+          <w:tab w:val="left" w:pos="11908"/>
+          <w:tab w:val="left" w:pos="12824"/>
+          <w:tab w:val="left" w:pos="13740"/>
+          <w:tab w:val="left" w:pos="14656"/>
+        </w:tabs>
+        <w:rPr>
+          <w:rFonts w:ascii="Consolas" w:hAnsi="Consolas" w:cs="Courier New"/>
+          <w:color w:val="333333"/>
+          <w:szCs w:val="20"/>
+          <w:bdr w:val="none" w:sz="0" w:space="0" w:color="auto" w:frame="1"/>
+        </w:rPr>
+      </w:pPr>
+      <w:r>
+        <w:rPr>
+          <w:rFonts w:ascii="Consolas" w:hAnsi="Consolas" w:cs="Courier New"/>
+          <w:noProof/>
+          <w:color w:val="333333"/>
+          <w:sz w:val="20"/>
+          <w:szCs w:val="20"/>
+          <w:bdr w:val="none" w:sz="0" w:space="0" w:color="auto" w:frame="1"/>
+        </w:rPr>
+        <w:drawing>
+          <wp:inline distT="0" distB="0" distL="0" distR="0" wp14:anchorId="4520D812" wp14:editId="180E00DC">
+            <wp:extent cx="284303" cy="284303"/>
+            <wp:effectExtent l="0" t="0" r="0" b="0"/>
+            <wp:docPr id="55" name="Picture 55" descr=""/>
+            <wp:cNvGraphicFramePr>
+              <a:graphicFrameLocks xmlns:a="http://schemas.openxmlformats.org/drawingml/2006/main" noChangeAspect="1"/>
+            </wp:cNvGraphicFramePr>
+            <a:graphic xmlns:a="http://schemas.openxmlformats.org/drawingml/2006/main">
+              <a:graphicData uri="http://schemas.openxmlformats.org/drawingml/2006/picture">
+                <pic:pic xmlns:pic="http://schemas.openxmlformats.org/drawingml/2006/picture">
+                  <pic:nvPicPr>
+                    <pic:cNvPr id="0" name="Picture 2" descr=""/>
+                    <pic:cNvPicPr>
+                      <a:picLocks noChangeAspect="1" noChangeArrowheads="1"/>
+                    </pic:cNvPicPr>
+                  </pic:nvPicPr>
+                  <pic:blipFill>
+                    <a:blip r:embed="rId11">
+                      <a:extLst>
+                        <a:ext uri="{28A0092B-C50C-407E-A947-70E740481C1C}">
+                          <a14:useLocalDpi xmlns:a14="http://schemas.microsoft.com/office/drawing/2010/main" val="0"/>
+                        </a:ext>
+                      </a:extLst>
+                    </a:blip>
+                    <a:srcRect/>
+                    <a:stretch>
+                      <a:fillRect/>
+                    </a:stretch>
+                  </pic:blipFill>
+                  <pic:spPr bwMode="auto">
+                    <a:xfrm>
+                      <a:off x="0" y="0"/>
+                      <a:ext cx="289571" cy="289571"/>
+                    </a:xfrm>
+                    <a:prstGeom prst="rect">
+                      <a:avLst/>
+                    </a:prstGeom>
+                    <a:noFill/>
+                    <a:ln>
+                      <a:noFill/>
+                    </a:ln>
+                  </pic:spPr>
+                </pic:pic>
+              </a:graphicData>
+            </a:graphic>
+          </wp:inline>
+        </w:drawing>
+      </w:r>
+      <w:r>
+        <w:rPr>
+          <w:rFonts w:ascii="Consolas" w:hAnsi="Consolas" w:cs="Courier New"/>
+          <w:color w:val="333333"/>
+          <w:sz w:val="20"/>
+          <w:szCs w:val="20"/>
+          <w:bdr w:val="none" w:sz="0" w:space="0" w:color="auto" w:frame="1"/>
+        </w:rPr>
+        <w:t xml:space="preserve"> = </w:t>
+      </w:r>
+      <w:r>
+        <w:rPr>
+          <w:rFonts w:ascii="Consolas" w:hAnsi="Consolas" w:cs="Courier New"/>
+          <w:color w:val="333333"/>
+          <w:szCs w:val="20"/>
+          <w:bdr w:val="none" w:sz="0" w:space="0" w:color="auto" w:frame="1"/>
+        </w:rPr>
+        <w:t>Completed</w:t>
+      </w:r>
+      <w:r>
+        <w:rPr>
+          <w:rFonts w:ascii="Consolas" w:hAnsi="Consolas" w:cs="Courier New"/>
+          <w:color w:val="333333"/>
+          <w:sz w:val="20"/>
+          <w:szCs w:val="20"/>
+          <w:bdr w:val="none" w:sz="0" w:space="0" w:color="auto" w:frame="1"/>
+        </w:rPr>
+        <w:t xml:space="preserve"> </w:t>
+      </w:r>
+      <w:r>
+        <w:rPr>
+          <w:rFonts w:ascii="Consolas" w:hAnsi="Consolas" w:cs="Courier New"/>
+          <w:color w:val="333333"/>
+          <w:sz w:val="20"/>
+          <w:szCs w:val="20"/>
+          <w:bdr w:val="none" w:sz="0" w:space="0" w:color="auto" w:frame="1"/>
+        </w:rPr>
+        <w:t xml:space="preserve">  </w:t>
+      </w:r>
+      <w:r>
+        <w:rPr>
+          <w:rFonts w:ascii="Consolas" w:hAnsi="Consolas" w:cs="Courier New"/>
+          <w:noProof/>
+          <w:color w:val="333333"/>
+          <w:sz w:val="20"/>
+          <w:szCs w:val="20"/>
+          <w:bdr w:val="none" w:sz="0" w:space="0" w:color="auto" w:frame="1"/>
+        </w:rPr>
+        <w:drawing>
+          <wp:inline distT="0" distB="0" distL="0" distR="0" wp14:anchorId="6C43B4FC" wp14:editId="7C83292B">
+            <wp:extent cx="232188" cy="232188"/>
+            <wp:effectExtent l="0" t="0" r="0" b="0"/>
+            <wp:docPr id="56" name="Picture 56" descr=""/>
+            <wp:cNvGraphicFramePr>
+              <a:graphicFrameLocks xmlns:a="http://schemas.openxmlformats.org/drawingml/2006/main" noChangeAspect="1"/>
+            </wp:cNvGraphicFramePr>
+            <a:graphic xmlns:a="http://schemas.openxmlformats.org/drawingml/2006/main">
+              <a:graphicData uri="http://schemas.openxmlformats.org/drawingml/2006/picture">
+                <pic:pic xmlns:pic="http://schemas.openxmlformats.org/drawingml/2006/picture">
+                  <pic:nvPicPr>
+                    <pic:cNvPr id="0" name="Picture 14" descr=""/>
+                    <pic:cNvPicPr>
+                      <a:picLocks noChangeAspect="1" noChangeArrowheads="1"/>
+                    </pic:cNvPicPr>
+                  </pic:nvPicPr>
+                  <pic:blipFill>
+                    <a:blip r:embed="rId12">
+                      <a:extLst>
+                        <a:ext uri="{28A0092B-C50C-407E-A947-70E740481C1C}">
+                          <a14:useLocalDpi xmlns:a14="http://schemas.microsoft.com/office/drawing/2010/main" val="0"/>
+                        </a:ext>
+                      </a:extLst>
+                    </a:blip>
+                    <a:srcRect/>
+                    <a:stretch>
+                      <a:fillRect/>
+                    </a:stretch>
+                  </pic:blipFill>
+                  <pic:spPr bwMode="auto">
+                    <a:xfrm>
+                      <a:off x="0" y="0"/>
+                      <a:ext cx="246397" cy="246397"/>
+                    </a:xfrm>
+                    <a:prstGeom prst="rect">
+                      <a:avLst/>
+                    </a:prstGeom>
+                    <a:noFill/>
+                    <a:ln>
+                      <a:noFill/>
+                    </a:ln>
+                  </pic:spPr>
+                </pic:pic>
+              </a:graphicData>
+            </a:graphic>
+          </wp:inline>
+        </w:drawing>
+      </w:r>
+      <w:r>
+        <w:rPr>
+          <w:rFonts w:ascii="Consolas" w:hAnsi="Consolas" w:cs="Courier New"/>
+          <w:color w:val="333333"/>
+          <w:sz w:val="20"/>
+          <w:szCs w:val="20"/>
+          <w:bdr w:val="none" w:sz="0" w:space="0" w:color="auto" w:frame="1"/>
+        </w:rPr>
+        <w:t xml:space="preserve"> = </w:t>
+      </w:r>
+      <w:r>
+        <w:rPr>
+          <w:rFonts w:ascii="Consolas" w:hAnsi="Consolas" w:cs="Courier New"/>
+          <w:color w:val="333333"/>
+          <w:szCs w:val="20"/>
+          <w:bdr w:val="none" w:sz="0" w:space="0" w:color="auto" w:frame="1"/>
+        </w:rPr>
+        <w:t>tests</w:t>
+      </w:r>
+      <w:r>
+        <w:rPr>
+          <w:rFonts w:ascii="Consolas" w:hAnsi="Consolas" w:cs="Courier New"/>
+          <w:color w:val="333333"/>
+          <w:sz w:val="20"/>
+          <w:szCs w:val="20"/>
+          <w:bdr w:val="none" w:sz="0" w:space="0" w:color="auto" w:frame="1"/>
+        </w:rPr>
+        <w:t xml:space="preserve">    </w:t>
+      </w:r>
+      <w:r>
+        <w:rPr>
+          <w:rFonts w:ascii="Consolas" w:hAnsi="Consolas" w:cs="Courier New"/>
+          <w:color w:val="333333"/>
+          <w:sz w:val="56"/>
+          <w:szCs w:val="20"/>
+          <w:bdr w:val="none" w:sz="0" w:space="0" w:color="auto" w:frame="1"/>
+        </w:rPr>
+        <w:t>.</w:t>
+      </w:r>
+      <w:r>
+        <w:rPr>
+          <w:rFonts w:ascii="Consolas" w:hAnsi="Consolas" w:cs="Courier New"/>
+          <w:color w:val="333333"/>
+          <w:szCs w:val="20"/>
+          <w:bdr w:val="none" w:sz="0" w:space="0" w:color="auto" w:frame="1"/>
+        </w:rPr>
+        <w:t>subtest</w:t>
       </w:r>
     </w:p>
     <w:p>
@@ -1398,23 +3874,11 @@
       <w:pPr>
         <w:jc w:val="both"/>
       </w:pPr>
-    </w:p>
-    <w:p>
-      <w:pPr>
-        <w:jc w:val="both"/>
-      </w:pPr>
-    </w:p>
-    <w:p>
-      <w:pPr>
-        <w:jc w:val="both"/>
-      </w:pPr>
-    </w:p>
-    <w:p>
-      <w:pPr>
-        <w:jc w:val="both"/>
-      </w:pPr>
-      <w:r>
-        <w:t xml:space="preserve">under the </w:t>
+      <w:r>
+        <w:t>U</w:t>
+      </w:r>
+      <w:r>
+        <w:t xml:space="preserve">nder the </w:t>
       </w:r>
       <w:r>
         <w:t xml:space="preserve">content </w:t>
@@ -1437,7 +3901,7 @@
       <w:r>
         <w:t xml:space="preserve"> in </w:t>
       </w:r>
-      <w:hyperlink r:id="rId11" w:history="1">
+      <w:hyperlink r:id="rId15" w:history="1">
         <w:r>
           <w:rPr>
             <w:rStyle w:val="Hyperlink"/>
@@ -1477,12 +3941,14 @@
       <w:r>
         <w:t xml:space="preserve">link </w:t>
       </w:r>
+      <w:proofErr w:type="gramStart"/>
       <w:r>
         <w:rPr>
           <w:color w:val="5B9BD5" w:themeColor="accent1"/>
         </w:rPr>
         <w:t>10.25.97.40 .</w:t>
       </w:r>
+      <w:proofErr w:type="gramEnd"/>
       <w:r>
         <w:t xml:space="preserve"> Refer to the spread sheet link to get the full link and credential info.</w:t>
       </w:r>
@@ -1492,7 +3958,7 @@
       <w:r>
         <w:t xml:space="preserve"> in </w:t>
       </w:r>
-      <w:hyperlink r:id="rId12" w:history="1">
+      <w:hyperlink r:id="rId16" w:history="1">
         <w:r>
           <w:rPr>
             <w:rStyle w:val="Hyperlink"/>
@@ -1516,7 +3982,7 @@
       <w:r>
         <w:t xml:space="preserve">Once it is done as well, you can go to the </w:t>
       </w:r>
-      <w:hyperlink r:id="rId13" w:history="1">
+      <w:hyperlink r:id="rId17" w:history="1">
         <w:r>
           <w:rPr>
             <w:rStyle w:val="Hyperlink"/>
@@ -1530,6 +3996,18 @@
       <w:r>
         <w:t xml:space="preserve"> </w:t>
       </w:r>
+    </w:p>
+    <w:p>
+      <w:pPr>
+        <w:jc w:val="both"/>
+      </w:pPr>
+    </w:p>
+    <w:p>
+      <w:pPr>
+        <w:jc w:val="both"/>
+      </w:pPr>
+      <w:bookmarkStart w:id="0" w:name="_GoBack"/>
+      <w:bookmarkEnd w:id="0"/>
     </w:p>
     <w:sectPr>
       <w:pgSz w:w="12240" w:h="15840"/>
@@ -1544,6 +4022,354 @@
 <file path=word/numbering.xml><?xml version="1.0" encoding="utf-8"?>
 <w:numbering xmlns:wpc="http://schemas.microsoft.com/office/word/2010/wordprocessingCanvas" xmlns:mo="http://schemas.microsoft.com/office/mac/office/2008/main" xmlns:mc="http://schemas.openxmlformats.org/markup-compatibility/2006" xmlns:mv="urn:schemas-microsoft-com:mac:vml" xmlns:o="urn:schemas-microsoft-com:office:office" xmlns:r="http://schemas.openxmlformats.org/officeDocument/2006/relationships" xmlns:m="http://schemas.openxmlformats.org/officeDocument/2006/math" xmlns:v="urn:schemas-microsoft-com:vml" xmlns:wp14="http://schemas.microsoft.com/office/word/2010/wordprocessingDrawing" xmlns:wp="http://schemas.openxmlformats.org/drawingml/2006/wordprocessingDrawing" xmlns:w10="urn:schemas-microsoft-com:office:word" xmlns:w="http://schemas.openxmlformats.org/wordprocessingml/2006/main" xmlns:w14="http://schemas.microsoft.com/office/word/2010/wordml" xmlns:w15="http://schemas.microsoft.com/office/word/2012/wordml" xmlns:wpg="http://schemas.microsoft.com/office/word/2010/wordprocessingGroup" xmlns:wpi="http://schemas.microsoft.com/office/word/2010/wordprocessingInk" xmlns:wne="http://schemas.microsoft.com/office/word/2006/wordml" xmlns:wps="http://schemas.microsoft.com/office/word/2010/wordprocessingShape" mc:Ignorable="w14 w15 wp14">
   <w:abstractNum w:abstractNumId="0">
+    <w:nsid w:val="01457080"/>
+    <w:multiLevelType w:val="hybridMultilevel"/>
+    <w:tmpl w:val="80827A46"/>
+    <w:lvl w:ilvl="0" w:tplc="0409000F">
+      <w:start w:val="1"/>
+      <w:numFmt w:val="decimal"/>
+      <w:lvlText w:val="%1."/>
+      <w:lvlJc w:val="left"/>
+      <w:pPr>
+        <w:ind w:left="2160" w:hanging="360"/>
+      </w:pPr>
+    </w:lvl>
+    <w:lvl w:ilvl="1" w:tplc="04090019">
+      <w:start w:val="1"/>
+      <w:numFmt w:val="lowerLetter"/>
+      <w:lvlText w:val="%2."/>
+      <w:lvlJc w:val="left"/>
+      <w:pPr>
+        <w:ind w:left="2880" w:hanging="360"/>
+      </w:pPr>
+    </w:lvl>
+    <w:lvl w:ilvl="2" w:tplc="0409001B" w:tentative="1">
+      <w:start w:val="1"/>
+      <w:numFmt w:val="lowerRoman"/>
+      <w:lvlText w:val="%3."/>
+      <w:lvlJc w:val="right"/>
+      <w:pPr>
+        <w:ind w:left="3600" w:hanging="180"/>
+      </w:pPr>
+    </w:lvl>
+    <w:lvl w:ilvl="3" w:tplc="0409000F" w:tentative="1">
+      <w:start w:val="1"/>
+      <w:numFmt w:val="decimal"/>
+      <w:lvlText w:val="%4."/>
+      <w:lvlJc w:val="left"/>
+      <w:pPr>
+        <w:ind w:left="4320" w:hanging="360"/>
+      </w:pPr>
+    </w:lvl>
+    <w:lvl w:ilvl="4" w:tplc="04090019" w:tentative="1">
+      <w:start w:val="1"/>
+      <w:numFmt w:val="lowerLetter"/>
+      <w:lvlText w:val="%5."/>
+      <w:lvlJc w:val="left"/>
+      <w:pPr>
+        <w:ind w:left="5040" w:hanging="360"/>
+      </w:pPr>
+    </w:lvl>
+    <w:lvl w:ilvl="5" w:tplc="0409001B" w:tentative="1">
+      <w:start w:val="1"/>
+      <w:numFmt w:val="lowerRoman"/>
+      <w:lvlText w:val="%6."/>
+      <w:lvlJc w:val="right"/>
+      <w:pPr>
+        <w:ind w:left="5760" w:hanging="180"/>
+      </w:pPr>
+    </w:lvl>
+    <w:lvl w:ilvl="6" w:tplc="0409000F" w:tentative="1">
+      <w:start w:val="1"/>
+      <w:numFmt w:val="decimal"/>
+      <w:lvlText w:val="%7."/>
+      <w:lvlJc w:val="left"/>
+      <w:pPr>
+        <w:ind w:left="6480" w:hanging="360"/>
+      </w:pPr>
+    </w:lvl>
+    <w:lvl w:ilvl="7" w:tplc="04090019" w:tentative="1">
+      <w:start w:val="1"/>
+      <w:numFmt w:val="lowerLetter"/>
+      <w:lvlText w:val="%8."/>
+      <w:lvlJc w:val="left"/>
+      <w:pPr>
+        <w:ind w:left="7200" w:hanging="360"/>
+      </w:pPr>
+    </w:lvl>
+    <w:lvl w:ilvl="8" w:tplc="0409001B" w:tentative="1">
+      <w:start w:val="1"/>
+      <w:numFmt w:val="lowerRoman"/>
+      <w:lvlText w:val="%9."/>
+      <w:lvlJc w:val="right"/>
+      <w:pPr>
+        <w:ind w:left="7920" w:hanging="180"/>
+      </w:pPr>
+    </w:lvl>
+  </w:abstractNum>
+  <w:abstractNum w:abstractNumId="1">
+    <w:nsid w:val="07F45BAC"/>
+    <w:multiLevelType w:val="multilevel"/>
+    <w:tmpl w:val="216232C0"/>
+    <w:lvl w:ilvl="0">
+      <w:start w:val="1"/>
+      <w:numFmt w:val="bullet"/>
+      <w:lvlText w:val=""/>
+      <w:lvlJc w:val="left"/>
+      <w:pPr>
+        <w:tabs>
+          <w:tab w:val="num" w:pos="1800"/>
+        </w:tabs>
+        <w:ind w:left="1800" w:hanging="360"/>
+      </w:pPr>
+      <w:rPr>
+        <w:rFonts w:ascii="Symbol" w:hAnsi="Symbol" w:hint="default"/>
+        <w:sz w:val="20"/>
+      </w:rPr>
+    </w:lvl>
+    <w:lvl w:ilvl="1" w:tentative="1">
+      <w:start w:val="1"/>
+      <w:numFmt w:val="bullet"/>
+      <w:lvlText w:val="o"/>
+      <w:lvlJc w:val="left"/>
+      <w:pPr>
+        <w:tabs>
+          <w:tab w:val="num" w:pos="2520"/>
+        </w:tabs>
+        <w:ind w:left="2520" w:hanging="360"/>
+      </w:pPr>
+      <w:rPr>
+        <w:rFonts w:ascii="Courier New" w:hAnsi="Courier New" w:hint="default"/>
+        <w:sz w:val="20"/>
+      </w:rPr>
+    </w:lvl>
+    <w:lvl w:ilvl="2" w:tentative="1">
+      <w:start w:val="1"/>
+      <w:numFmt w:val="bullet"/>
+      <w:lvlText w:val=""/>
+      <w:lvlJc w:val="left"/>
+      <w:pPr>
+        <w:tabs>
+          <w:tab w:val="num" w:pos="3240"/>
+        </w:tabs>
+        <w:ind w:left="3240" w:hanging="360"/>
+      </w:pPr>
+      <w:rPr>
+        <w:rFonts w:ascii="Wingdings" w:hAnsi="Wingdings" w:hint="default"/>
+        <w:sz w:val="20"/>
+      </w:rPr>
+    </w:lvl>
+    <w:lvl w:ilvl="3" w:tentative="1">
+      <w:start w:val="1"/>
+      <w:numFmt w:val="bullet"/>
+      <w:lvlText w:val=""/>
+      <w:lvlJc w:val="left"/>
+      <w:pPr>
+        <w:tabs>
+          <w:tab w:val="num" w:pos="3960"/>
+        </w:tabs>
+        <w:ind w:left="3960" w:hanging="360"/>
+      </w:pPr>
+      <w:rPr>
+        <w:rFonts w:ascii="Wingdings" w:hAnsi="Wingdings" w:hint="default"/>
+        <w:sz w:val="20"/>
+      </w:rPr>
+    </w:lvl>
+    <w:lvl w:ilvl="4" w:tentative="1">
+      <w:start w:val="1"/>
+      <w:numFmt w:val="bullet"/>
+      <w:lvlText w:val=""/>
+      <w:lvlJc w:val="left"/>
+      <w:pPr>
+        <w:tabs>
+          <w:tab w:val="num" w:pos="4680"/>
+        </w:tabs>
+        <w:ind w:left="4680" w:hanging="360"/>
+      </w:pPr>
+      <w:rPr>
+        <w:rFonts w:ascii="Wingdings" w:hAnsi="Wingdings" w:hint="default"/>
+        <w:sz w:val="20"/>
+      </w:rPr>
+    </w:lvl>
+    <w:lvl w:ilvl="5" w:tentative="1">
+      <w:start w:val="1"/>
+      <w:numFmt w:val="bullet"/>
+      <w:lvlText w:val=""/>
+      <w:lvlJc w:val="left"/>
+      <w:pPr>
+        <w:tabs>
+          <w:tab w:val="num" w:pos="5400"/>
+        </w:tabs>
+        <w:ind w:left="5400" w:hanging="360"/>
+      </w:pPr>
+      <w:rPr>
+        <w:rFonts w:ascii="Wingdings" w:hAnsi="Wingdings" w:hint="default"/>
+        <w:sz w:val="20"/>
+      </w:rPr>
+    </w:lvl>
+    <w:lvl w:ilvl="6" w:tentative="1">
+      <w:start w:val="1"/>
+      <w:numFmt w:val="bullet"/>
+      <w:lvlText w:val=""/>
+      <w:lvlJc w:val="left"/>
+      <w:pPr>
+        <w:tabs>
+          <w:tab w:val="num" w:pos="6120"/>
+        </w:tabs>
+        <w:ind w:left="6120" w:hanging="360"/>
+      </w:pPr>
+      <w:rPr>
+        <w:rFonts w:ascii="Wingdings" w:hAnsi="Wingdings" w:hint="default"/>
+        <w:sz w:val="20"/>
+      </w:rPr>
+    </w:lvl>
+    <w:lvl w:ilvl="7" w:tentative="1">
+      <w:start w:val="1"/>
+      <w:numFmt w:val="bullet"/>
+      <w:lvlText w:val=""/>
+      <w:lvlJc w:val="left"/>
+      <w:pPr>
+        <w:tabs>
+          <w:tab w:val="num" w:pos="6840"/>
+        </w:tabs>
+        <w:ind w:left="6840" w:hanging="360"/>
+      </w:pPr>
+      <w:rPr>
+        <w:rFonts w:ascii="Wingdings" w:hAnsi="Wingdings" w:hint="default"/>
+        <w:sz w:val="20"/>
+      </w:rPr>
+    </w:lvl>
+    <w:lvl w:ilvl="8" w:tentative="1">
+      <w:start w:val="1"/>
+      <w:numFmt w:val="bullet"/>
+      <w:lvlText w:val=""/>
+      <w:lvlJc w:val="left"/>
+      <w:pPr>
+        <w:tabs>
+          <w:tab w:val="num" w:pos="7560"/>
+        </w:tabs>
+        <w:ind w:left="7560" w:hanging="360"/>
+      </w:pPr>
+      <w:rPr>
+        <w:rFonts w:ascii="Wingdings" w:hAnsi="Wingdings" w:hint="default"/>
+        <w:sz w:val="20"/>
+      </w:rPr>
+    </w:lvl>
+  </w:abstractNum>
+  <w:abstractNum w:abstractNumId="2">
+    <w:nsid w:val="287724FC"/>
+    <w:multiLevelType w:val="multilevel"/>
+    <w:tmpl w:val="04090021"/>
+    <w:lvl w:ilvl="0">
+      <w:start w:val="1"/>
+      <w:numFmt w:val="bullet"/>
+      <w:lvlText w:val=""/>
+      <w:lvlJc w:val="left"/>
+      <w:pPr>
+        <w:ind w:left="360" w:hanging="360"/>
+      </w:pPr>
+      <w:rPr>
+        <w:rFonts w:ascii="Wingdings" w:hAnsi="Wingdings" w:hint="default"/>
+      </w:rPr>
+    </w:lvl>
+    <w:lvl w:ilvl="1">
+      <w:start w:val="1"/>
+      <w:numFmt w:val="bullet"/>
+      <w:lvlText w:val=""/>
+      <w:lvlJc w:val="left"/>
+      <w:pPr>
+        <w:ind w:left="720" w:hanging="360"/>
+      </w:pPr>
+      <w:rPr>
+        <w:rFonts w:ascii="Wingdings" w:hAnsi="Wingdings" w:hint="default"/>
+      </w:rPr>
+    </w:lvl>
+    <w:lvl w:ilvl="2">
+      <w:start w:val="1"/>
+      <w:numFmt w:val="bullet"/>
+      <w:lvlText w:val=""/>
+      <w:lvlJc w:val="left"/>
+      <w:pPr>
+        <w:ind w:left="1080" w:hanging="360"/>
+      </w:pPr>
+      <w:rPr>
+        <w:rFonts w:ascii="Wingdings" w:hAnsi="Wingdings" w:hint="default"/>
+      </w:rPr>
+    </w:lvl>
+    <w:lvl w:ilvl="3">
+      <w:start w:val="1"/>
+      <w:numFmt w:val="bullet"/>
+      <w:lvlText w:val=""/>
+      <w:lvlJc w:val="left"/>
+      <w:pPr>
+        <w:ind w:left="1440" w:hanging="360"/>
+      </w:pPr>
+      <w:rPr>
+        <w:rFonts w:ascii="Symbol" w:hAnsi="Symbol" w:hint="default"/>
+      </w:rPr>
+    </w:lvl>
+    <w:lvl w:ilvl="4">
+      <w:start w:val="1"/>
+      <w:numFmt w:val="bullet"/>
+      <w:lvlText w:val=""/>
+      <w:lvlJc w:val="left"/>
+      <w:pPr>
+        <w:ind w:left="1800" w:hanging="360"/>
+      </w:pPr>
+      <w:rPr>
+        <w:rFonts w:ascii="Symbol" w:hAnsi="Symbol" w:hint="default"/>
+      </w:rPr>
+    </w:lvl>
+    <w:lvl w:ilvl="5">
+      <w:start w:val="1"/>
+      <w:numFmt w:val="bullet"/>
+      <w:lvlText w:val=""/>
+      <w:lvlJc w:val="left"/>
+      <w:pPr>
+        <w:ind w:left="2160" w:hanging="360"/>
+      </w:pPr>
+      <w:rPr>
+        <w:rFonts w:ascii="Wingdings" w:hAnsi="Wingdings" w:hint="default"/>
+      </w:rPr>
+    </w:lvl>
+    <w:lvl w:ilvl="6">
+      <w:start w:val="1"/>
+      <w:numFmt w:val="bullet"/>
+      <w:lvlText w:val=""/>
+      <w:lvlJc w:val="left"/>
+      <w:pPr>
+        <w:ind w:left="2520" w:hanging="360"/>
+      </w:pPr>
+      <w:rPr>
+        <w:rFonts w:ascii="Wingdings" w:hAnsi="Wingdings" w:hint="default"/>
+      </w:rPr>
+    </w:lvl>
+    <w:lvl w:ilvl="7">
+      <w:start w:val="1"/>
+      <w:numFmt w:val="bullet"/>
+      <w:lvlText w:val=""/>
+      <w:lvlJc w:val="left"/>
+      <w:pPr>
+        <w:ind w:left="2880" w:hanging="360"/>
+      </w:pPr>
+      <w:rPr>
+        <w:rFonts w:ascii="Symbol" w:hAnsi="Symbol" w:hint="default"/>
+      </w:rPr>
+    </w:lvl>
+    <w:lvl w:ilvl="8">
+      <w:start w:val="1"/>
+      <w:numFmt w:val="bullet"/>
+      <w:lvlText w:val=""/>
+      <w:lvlJc w:val="left"/>
+      <w:pPr>
+        <w:ind w:left="3240" w:hanging="360"/>
+      </w:pPr>
+      <w:rPr>
+        <w:rFonts w:ascii="Symbol" w:hAnsi="Symbol" w:hint="default"/>
+      </w:rPr>
+    </w:lvl>
+  </w:abstractNum>
+  <w:abstractNum w:abstractNumId="3">
     <w:nsid w:val="4EA37D88"/>
     <w:multiLevelType w:val="hybridMultilevel"/>
     <w:tmpl w:val="F8E63FE4"/>
@@ -1633,7 +4459,16 @@
     </w:lvl>
   </w:abstractNum>
   <w:num w:numId="1">
+    <w:abstractNumId w:val="3"/>
+  </w:num>
+  <w:num w:numId="2">
     <w:abstractNumId w:val="0"/>
+  </w:num>
+  <w:num w:numId="3">
+    <w:abstractNumId w:val="2"/>
+  </w:num>
+  <w:num w:numId="4">
+    <w:abstractNumId w:val="1"/>
   </w:num>
 </w:numbering>
 </file>
@@ -2038,6 +4873,10 @@
   <w:style w:type="paragraph" w:default="1" w:styleId="Normal">
     <w:name w:val="Normal"/>
     <w:qFormat/>
+    <w:rsid w:val="00CE70FD"/>
+    <w:rPr>
+      <w:rFonts w:ascii="Times New Roman" w:hAnsi="Times New Roman" w:cs="Times New Roman"/>
+    </w:rPr>
   </w:style>
   <w:style w:type="character" w:default="1" w:styleId="DefaultParagraphFont">
     <w:name w:val="Default Paragraph Font"/>
@@ -2098,6 +4937,66 @@
     <w:rPr>
       <w:color w:val="954F72" w:themeColor="followedHyperlink"/>
       <w:u w:val="single"/>
+    </w:rPr>
+  </w:style>
+  <w:style w:type="paragraph" w:styleId="HTMLPreformatted">
+    <w:name w:val="HTML Preformatted"/>
+    <w:basedOn w:val="Normal"/>
+    <w:link w:val="HTMLPreformattedChar"/>
+    <w:uiPriority w:val="99"/>
+    <w:semiHidden/>
+    <w:unhideWhenUsed/>
+    <w:rsid w:val="00CE70FD"/>
+    <w:pPr>
+      <w:tabs>
+        <w:tab w:val="left" w:pos="916"/>
+        <w:tab w:val="left" w:pos="1832"/>
+        <w:tab w:val="left" w:pos="2748"/>
+        <w:tab w:val="left" w:pos="3664"/>
+        <w:tab w:val="left" w:pos="4580"/>
+        <w:tab w:val="left" w:pos="5496"/>
+        <w:tab w:val="left" w:pos="6412"/>
+        <w:tab w:val="left" w:pos="7328"/>
+        <w:tab w:val="left" w:pos="8244"/>
+        <w:tab w:val="left" w:pos="9160"/>
+        <w:tab w:val="left" w:pos="10076"/>
+        <w:tab w:val="left" w:pos="10992"/>
+        <w:tab w:val="left" w:pos="11908"/>
+        <w:tab w:val="left" w:pos="12824"/>
+        <w:tab w:val="left" w:pos="13740"/>
+        <w:tab w:val="left" w:pos="14656"/>
+      </w:tabs>
+    </w:pPr>
+    <w:rPr>
+      <w:rFonts w:ascii="Courier New" w:hAnsi="Courier New" w:cs="Courier New"/>
+      <w:sz w:val="20"/>
+      <w:szCs w:val="20"/>
+    </w:rPr>
+  </w:style>
+  <w:style w:type="character" w:customStyle="1" w:styleId="HTMLPreformattedChar">
+    <w:name w:val="HTML Preformatted Char"/>
+    <w:basedOn w:val="DefaultParagraphFont"/>
+    <w:link w:val="HTMLPreformatted"/>
+    <w:uiPriority w:val="99"/>
+    <w:semiHidden/>
+    <w:rsid w:val="00CE70FD"/>
+    <w:rPr>
+      <w:rFonts w:ascii="Courier New" w:hAnsi="Courier New" w:cs="Courier New"/>
+      <w:sz w:val="20"/>
+      <w:szCs w:val="20"/>
+    </w:rPr>
+  </w:style>
+  <w:style w:type="character" w:styleId="HTMLCode">
+    <w:name w:val="HTML Code"/>
+    <w:basedOn w:val="DefaultParagraphFont"/>
+    <w:uiPriority w:val="99"/>
+    <w:semiHidden/>
+    <w:unhideWhenUsed/>
+    <w:rsid w:val="00CE70FD"/>
+    <w:rPr>
+      <w:rFonts w:ascii="Courier New" w:eastAsiaTheme="minorHAnsi" w:hAnsi="Courier New" w:cs="Courier New"/>
+      <w:sz w:val="20"/>
+      <w:szCs w:val="20"/>
     </w:rPr>
   </w:style>
 </w:styles>

</xml_diff>

<commit_message>
how to deploy to Beta1
</commit_message>
<xml_diff>
--- a/FireFighter work.docx
+++ b/FireFighter work.docx
@@ -12,7 +12,6 @@
           <w:u w:val="single"/>
         </w:rPr>
       </w:pPr>
-      <w:proofErr w:type="spellStart"/>
       <w:r>
         <w:rPr>
           <w:b/>
@@ -20,17 +19,7 @@
           <w:sz w:val="32"/>
           <w:u w:val="single"/>
         </w:rPr>
-        <w:t>FireFighter</w:t>
-      </w:r>
-      <w:proofErr w:type="spellEnd"/>
-      <w:r>
-        <w:rPr>
-          <w:b/>
-          <w:i/>
-          <w:sz w:val="32"/>
-          <w:u w:val="single"/>
-        </w:rPr>
-        <w:t xml:space="preserve"> work</w:t>
+        <w:t>FireFighter work</w:t>
       </w:r>
     </w:p>
     <w:p>
@@ -192,19 +181,11 @@
       <w:r>
         <w:t xml:space="preserve"> access it. You can make sure using </w:t>
       </w:r>
-      <w:proofErr w:type="spellStart"/>
       <w:r>
         <w:rPr>
           <w:highlight w:val="lightGray"/>
         </w:rPr>
-        <w:t>git</w:t>
-      </w:r>
-      <w:proofErr w:type="spellEnd"/>
-      <w:r>
-        <w:rPr>
-          <w:highlight w:val="lightGray"/>
-        </w:rPr>
-        <w:t xml:space="preserve"> fetch origin</w:t>
+        <w:t>git fetch origin</w:t>
       </w:r>
       <w:r>
         <w:rPr>
@@ -234,19 +215,11 @@
       <w:r>
         <w:t xml:space="preserve">Switch the branch to the new branch created during the job’s build by like </w:t>
       </w:r>
-      <w:proofErr w:type="spellStart"/>
       <w:r>
         <w:rPr>
           <w:highlight w:val="lightGray"/>
         </w:rPr>
-        <w:t>git</w:t>
-      </w:r>
-      <w:proofErr w:type="spellEnd"/>
-      <w:r>
-        <w:rPr>
-          <w:highlight w:val="lightGray"/>
-        </w:rPr>
-        <w:t xml:space="preserve"> checkout content-pull-QA-XX</w:t>
+        <w:t>git checkout content-pull-QA-XX</w:t>
       </w:r>
       <w:r>
         <w:rPr>
@@ -297,7 +270,6 @@
       <w:r>
         <w:t xml:space="preserve">Then see the difference made as compare to the master using the command </w:t>
       </w:r>
-      <w:proofErr w:type="spellStart"/>
       <w:r>
         <w:rPr>
           <w:rFonts w:ascii="Menlo" w:hAnsi="Menlo" w:cs="Menlo"/>
@@ -306,86 +278,7 @@
           <w:szCs w:val="22"/>
           <w:highlight w:val="darkGray"/>
         </w:rPr>
-        <w:t>git</w:t>
-      </w:r>
-      <w:proofErr w:type="spellEnd"/>
-      <w:r>
-        <w:rPr>
-          <w:rFonts w:ascii="Menlo" w:hAnsi="Menlo" w:cs="Menlo"/>
-          <w:color w:val="000000"/>
-          <w:sz w:val="22"/>
-          <w:szCs w:val="22"/>
-          <w:highlight w:val="darkGray"/>
-        </w:rPr>
-        <w:t xml:space="preserve"> </w:t>
-      </w:r>
-      <w:proofErr w:type="spellStart"/>
-      <w:r>
-        <w:rPr>
-          <w:rFonts w:ascii="Menlo" w:hAnsi="Menlo" w:cs="Menlo"/>
-          <w:color w:val="000000"/>
-          <w:sz w:val="22"/>
-          <w:szCs w:val="22"/>
-          <w:highlight w:val="darkGray"/>
-        </w:rPr>
-        <w:t>difftool</w:t>
-      </w:r>
-      <w:proofErr w:type="spellEnd"/>
-      <w:r>
-        <w:rPr>
-          <w:rFonts w:ascii="Menlo" w:hAnsi="Menlo" w:cs="Menlo"/>
-          <w:color w:val="000000"/>
-          <w:sz w:val="22"/>
-          <w:szCs w:val="22"/>
-          <w:highlight w:val="darkGray"/>
-        </w:rPr>
-        <w:t xml:space="preserve"> -x </w:t>
-      </w:r>
-      <w:proofErr w:type="spellStart"/>
-      <w:r>
-        <w:rPr>
-          <w:rFonts w:ascii="Menlo" w:hAnsi="Menlo" w:cs="Menlo"/>
-          <w:color w:val="000000"/>
-          <w:sz w:val="22"/>
-          <w:szCs w:val="22"/>
-          <w:highlight w:val="darkGray"/>
-        </w:rPr>
-        <w:t>json</w:t>
-      </w:r>
-      <w:proofErr w:type="spellEnd"/>
-      <w:r>
-        <w:rPr>
-          <w:rFonts w:ascii="Menlo" w:hAnsi="Menlo" w:cs="Menlo"/>
-          <w:color w:val="000000"/>
-          <w:sz w:val="22"/>
-          <w:szCs w:val="22"/>
-          <w:highlight w:val="darkGray"/>
-        </w:rPr>
-        <w:t xml:space="preserve">-diff </w:t>
-      </w:r>
-      <w:proofErr w:type="spellStart"/>
-      <w:proofErr w:type="gramStart"/>
-      <w:r>
-        <w:rPr>
-          <w:rFonts w:ascii="Menlo" w:hAnsi="Menlo" w:cs="Menlo"/>
-          <w:color w:val="000000"/>
-          <w:sz w:val="22"/>
-          <w:szCs w:val="22"/>
-          <w:highlight w:val="darkGray"/>
-        </w:rPr>
-        <w:t>master:filename</w:t>
-      </w:r>
-      <w:proofErr w:type="spellEnd"/>
-      <w:proofErr w:type="gramEnd"/>
-      <w:r>
-        <w:rPr>
-          <w:rFonts w:ascii="Menlo" w:hAnsi="Menlo" w:cs="Menlo"/>
-          <w:color w:val="000000"/>
-          <w:sz w:val="22"/>
-          <w:szCs w:val="22"/>
-          <w:highlight w:val="darkGray"/>
-        </w:rPr>
-        <w:t xml:space="preserve"> filename</w:t>
+        <w:t>git difftool -x json-diff master:filename filename</w:t>
       </w:r>
     </w:p>
     <w:p>
@@ -535,6 +428,24 @@
           <w:ilvl w:val="0"/>
           <w:numId w:val="2"/>
         </w:numPr>
+      </w:pPr>
+      <w:r>
+        <w:t xml:space="preserve">Make sure you don’t have other </w:t>
+      </w:r>
+      <w:r>
+        <w:t>application running in your grail local server</w:t>
+      </w:r>
+      <w:r>
+        <w:t xml:space="preserve"> and make sure you close any previous local running specs or tests.</w:t>
+      </w:r>
+    </w:p>
+    <w:p>
+      <w:pPr>
+        <w:pStyle w:val="ListParagraph"/>
+        <w:numPr>
+          <w:ilvl w:val="0"/>
+          <w:numId w:val="2"/>
+        </w:numPr>
         <w:jc w:val="both"/>
         <w:rPr>
           <w:rFonts w:ascii="Menlo" w:hAnsi="Menlo" w:cs="Menlo"/>
@@ -559,27 +470,7 @@
           <w:sz w:val="22"/>
           <w:szCs w:val="22"/>
         </w:rPr>
-        <w:t>terminal and go to the virtual-</w:t>
-      </w:r>
-      <w:proofErr w:type="spellStart"/>
-      <w:r>
-        <w:rPr>
-          <w:rFonts w:ascii="Menlo" w:hAnsi="Menlo" w:cs="Menlo"/>
-          <w:color w:val="000000"/>
-          <w:sz w:val="22"/>
-          <w:szCs w:val="22"/>
-        </w:rPr>
-        <w:t>env</w:t>
-      </w:r>
-      <w:proofErr w:type="spellEnd"/>
-      <w:r>
-        <w:rPr>
-          <w:rFonts w:ascii="Menlo" w:hAnsi="Menlo" w:cs="Menlo"/>
-          <w:color w:val="000000"/>
-          <w:sz w:val="22"/>
-          <w:szCs w:val="22"/>
-        </w:rPr>
-        <w:t xml:space="preserve"> and activate it</w:t>
+        <w:t>terminal and go to the virtual-env and activate it</w:t>
       </w:r>
     </w:p>
     <w:p>
@@ -607,7 +498,6 @@
           </w14:textOutline>
         </w:rPr>
       </w:pPr>
-      <w:proofErr w:type="spellStart"/>
       <w:r>
         <w:rPr>
           <w:rFonts w:ascii="Menlo" w:hAnsi="Menlo" w:cs="Menlo"/>
@@ -625,10 +515,34 @@
             <w14:round/>
           </w14:textOutline>
         </w:rPr>
-        <w:t>virtualenv</w:t>
-      </w:r>
-      <w:proofErr w:type="spellEnd"/>
-      <w:r>
+        <w:t>virtualenv qiactive-venv/</w:t>
+      </w:r>
+    </w:p>
+    <w:p>
+      <w:pPr>
+        <w:pStyle w:val="ListParagraph"/>
+        <w:widowControl w:val="0"/>
+        <w:numPr>
+          <w:ilvl w:val="1"/>
+          <w:numId w:val="2"/>
+        </w:numPr>
+        <w:tabs>
+          <w:tab w:val="left" w:pos="560"/>
+          <w:tab w:val="left" w:pos="1120"/>
+          <w:tab w:val="left" w:pos="1680"/>
+          <w:tab w:val="left" w:pos="2240"/>
+          <w:tab w:val="left" w:pos="2800"/>
+          <w:tab w:val="left" w:pos="3360"/>
+          <w:tab w:val="left" w:pos="3920"/>
+          <w:tab w:val="left" w:pos="4480"/>
+          <w:tab w:val="left" w:pos="5040"/>
+          <w:tab w:val="left" w:pos="5600"/>
+          <w:tab w:val="left" w:pos="6160"/>
+          <w:tab w:val="left" w:pos="6720"/>
+        </w:tabs>
+        <w:autoSpaceDE w:val="0"/>
+        <w:autoSpaceDN w:val="0"/>
+        <w:adjustRightInd w:val="0"/>
         <w:rPr>
           <w:rFonts w:ascii="Menlo" w:hAnsi="Menlo" w:cs="Menlo"/>
           <w:color w:val="5B9BD5" w:themeColor="accent1"/>
@@ -645,9 +559,7 @@
             <w14:round/>
           </w14:textOutline>
         </w:rPr>
-        <w:t xml:space="preserve"> </w:t>
-      </w:r>
-      <w:proofErr w:type="spellStart"/>
+      </w:pPr>
       <w:r>
         <w:rPr>
           <w:rFonts w:ascii="Menlo" w:hAnsi="Menlo" w:cs="Menlo"/>
@@ -665,9 +577,59 @@
             <w14:round/>
           </w14:textOutline>
         </w:rPr>
-        <w:t>qiactive-venv</w:t>
-      </w:r>
-      <w:proofErr w:type="spellEnd"/>
+        <w:t>source qiactive-venv/bin/activate</w:t>
+      </w:r>
+    </w:p>
+    <w:p>
+      <w:pPr>
+        <w:pStyle w:val="ListParagraph"/>
+        <w:widowControl w:val="0"/>
+        <w:numPr>
+          <w:ilvl w:val="0"/>
+          <w:numId w:val="2"/>
+        </w:numPr>
+        <w:tabs>
+          <w:tab w:val="left" w:pos="560"/>
+          <w:tab w:val="left" w:pos="1120"/>
+          <w:tab w:val="left" w:pos="1680"/>
+          <w:tab w:val="left" w:pos="2240"/>
+          <w:tab w:val="left" w:pos="2800"/>
+          <w:tab w:val="left" w:pos="3360"/>
+          <w:tab w:val="left" w:pos="3920"/>
+          <w:tab w:val="left" w:pos="4480"/>
+          <w:tab w:val="left" w:pos="5040"/>
+          <w:tab w:val="left" w:pos="5600"/>
+          <w:tab w:val="left" w:pos="6160"/>
+          <w:tab w:val="left" w:pos="6720"/>
+        </w:tabs>
+        <w:autoSpaceDE w:val="0"/>
+        <w:autoSpaceDN w:val="0"/>
+        <w:adjustRightInd w:val="0"/>
+        <w:rPr>
+          <w:rFonts w:ascii="Menlo" w:hAnsi="Menlo" w:cs="Menlo"/>
+          <w:color w:val="000000"/>
+          <w:sz w:val="22"/>
+          <w:szCs w:val="22"/>
+        </w:rPr>
+      </w:pPr>
+      <w:r>
+        <w:rPr>
+          <w:rFonts w:ascii="Menlo" w:hAnsi="Menlo" w:cs="Menlo"/>
+          <w:color w:val="000000"/>
+          <w:sz w:val="22"/>
+          <w:szCs w:val="22"/>
+        </w:rPr>
+        <w:t>G</w:t>
+      </w:r>
+      <w:r>
+        <w:rPr>
+          <w:rFonts w:ascii="Menlo" w:hAnsi="Menlo" w:cs="Menlo"/>
+          <w:color w:val="000000"/>
+          <w:sz w:val="22"/>
+          <w:szCs w:val="22"/>
+        </w:rPr>
+        <w:t xml:space="preserve">o back to the repo link </w:t>
+      </w:r>
       <w:r>
         <w:rPr>
           <w:rFonts w:ascii="Menlo" w:hAnsi="Menlo" w:cs="Menlo"/>
@@ -685,7 +647,7 @@
             <w14:round/>
           </w14:textOutline>
         </w:rPr>
-        <w:t>/</w:t>
+        <w:t>cd $PEARSONPATH</w:t>
       </w:r>
     </w:p>
     <w:p>
@@ -693,7 +655,7 @@
         <w:pStyle w:val="ListParagraph"/>
         <w:widowControl w:val="0"/>
         <w:numPr>
-          <w:ilvl w:val="1"/>
+          <w:ilvl w:val="0"/>
           <w:numId w:val="2"/>
         </w:numPr>
         <w:tabs>
@@ -733,23 +695,12 @@
       <w:r>
         <w:rPr>
           <w:rFonts w:ascii="Menlo" w:hAnsi="Menlo" w:cs="Menlo"/>
-          <w:color w:val="5B9BD5" w:themeColor="accent1"/>
+          <w:color w:val="000000"/>
           <w:sz w:val="22"/>
           <w:szCs w:val="22"/>
-          <w14:shadow w14:blurRad="38100" w14:dist="25400" w14:dir="5400000" w14:sx="100000" w14:sy="100000" w14:kx="0" w14:ky="0" w14:algn="ctr">
-            <w14:srgbClr w14:val="6E747A">
-              <w14:alpha w14:val="57000"/>
-            </w14:srgbClr>
-          </w14:shadow>
-          <w14:textOutline w14:w="0" w14:cap="flat" w14:cmpd="sng" w14:algn="ctr">
-            <w14:noFill/>
-            <w14:prstDash w14:val="solid"/>
-            <w14:round/>
-          </w14:textOutline>
-        </w:rPr>
-        <w:t xml:space="preserve">source </w:t>
-      </w:r>
-      <w:proofErr w:type="spellStart"/>
+        </w:rPr>
+        <w:t xml:space="preserve">make sure you are on the master branch using </w:t>
+      </w:r>
       <w:r>
         <w:rPr>
           <w:rFonts w:ascii="Menlo" w:hAnsi="Menlo" w:cs="Menlo"/>
@@ -767,10 +718,34 @@
             <w14:round/>
           </w14:textOutline>
         </w:rPr>
-        <w:t>qiactive-venv</w:t>
-      </w:r>
-      <w:proofErr w:type="spellEnd"/>
-      <w:r>
+        <w:t>git checkout master</w:t>
+      </w:r>
+    </w:p>
+    <w:p>
+      <w:pPr>
+        <w:pStyle w:val="ListParagraph"/>
+        <w:widowControl w:val="0"/>
+        <w:numPr>
+          <w:ilvl w:val="0"/>
+          <w:numId w:val="2"/>
+        </w:numPr>
+        <w:tabs>
+          <w:tab w:val="left" w:pos="560"/>
+          <w:tab w:val="left" w:pos="1120"/>
+          <w:tab w:val="left" w:pos="1680"/>
+          <w:tab w:val="left" w:pos="2240"/>
+          <w:tab w:val="left" w:pos="2800"/>
+          <w:tab w:val="left" w:pos="3360"/>
+          <w:tab w:val="left" w:pos="3920"/>
+          <w:tab w:val="left" w:pos="4480"/>
+          <w:tab w:val="left" w:pos="5040"/>
+          <w:tab w:val="left" w:pos="5600"/>
+          <w:tab w:val="left" w:pos="6160"/>
+          <w:tab w:val="left" w:pos="6720"/>
+        </w:tabs>
+        <w:autoSpaceDE w:val="0"/>
+        <w:autoSpaceDN w:val="0"/>
+        <w:adjustRightInd w:val="0"/>
         <w:rPr>
           <w:rFonts w:ascii="Menlo" w:hAnsi="Menlo" w:cs="Menlo"/>
           <w:color w:val="5B9BD5" w:themeColor="accent1"/>
@@ -787,58 +762,15 @@
             <w14:round/>
           </w14:textOutline>
         </w:rPr>
-        <w:t>/bin/activate</w:t>
-      </w:r>
-    </w:p>
-    <w:p>
-      <w:pPr>
-        <w:pStyle w:val="ListParagraph"/>
-        <w:widowControl w:val="0"/>
-        <w:numPr>
-          <w:ilvl w:val="0"/>
-          <w:numId w:val="2"/>
-        </w:numPr>
-        <w:tabs>
-          <w:tab w:val="left" w:pos="560"/>
-          <w:tab w:val="left" w:pos="1120"/>
-          <w:tab w:val="left" w:pos="1680"/>
-          <w:tab w:val="left" w:pos="2240"/>
-          <w:tab w:val="left" w:pos="2800"/>
-          <w:tab w:val="left" w:pos="3360"/>
-          <w:tab w:val="left" w:pos="3920"/>
-          <w:tab w:val="left" w:pos="4480"/>
-          <w:tab w:val="left" w:pos="5040"/>
-          <w:tab w:val="left" w:pos="5600"/>
-          <w:tab w:val="left" w:pos="6160"/>
-          <w:tab w:val="left" w:pos="6720"/>
-        </w:tabs>
-        <w:autoSpaceDE w:val="0"/>
-        <w:autoSpaceDN w:val="0"/>
-        <w:adjustRightInd w:val="0"/>
+      </w:pPr>
+      <w:r>
         <w:rPr>
           <w:rFonts w:ascii="Menlo" w:hAnsi="Menlo" w:cs="Menlo"/>
           <w:color w:val="000000"/>
           <w:sz w:val="22"/>
           <w:szCs w:val="22"/>
         </w:rPr>
-      </w:pPr>
-      <w:r>
-        <w:rPr>
-          <w:rFonts w:ascii="Menlo" w:hAnsi="Menlo" w:cs="Menlo"/>
-          <w:color w:val="000000"/>
-          <w:sz w:val="22"/>
-          <w:szCs w:val="22"/>
-        </w:rPr>
-        <w:t>G</w:t>
-      </w:r>
-      <w:r>
-        <w:rPr>
-          <w:rFonts w:ascii="Menlo" w:hAnsi="Menlo" w:cs="Menlo"/>
-          <w:color w:val="000000"/>
-          <w:sz w:val="22"/>
-          <w:szCs w:val="22"/>
-        </w:rPr>
-        <w:t xml:space="preserve">o back to the repo link </w:t>
+        <w:t xml:space="preserve">make sure you have all the latest source from the master by using </w:t>
       </w:r>
       <w:r>
         <w:rPr>
@@ -857,7 +789,7 @@
             <w14:round/>
           </w14:textOutline>
         </w:rPr>
-        <w:t>cd $PEARSONPATH</w:t>
+        <w:t>git pull</w:t>
       </w:r>
     </w:p>
     <w:p>
@@ -909,9 +841,17 @@
           <w:sz w:val="22"/>
           <w:szCs w:val="22"/>
         </w:rPr>
-        <w:t xml:space="preserve">make sure you are on the master branch using </w:t>
-      </w:r>
-      <w:proofErr w:type="spellStart"/>
+        <w:t xml:space="preserve">start </w:t>
+      </w:r>
+      <w:r>
+        <w:rPr>
+          <w:rFonts w:ascii="Menlo" w:hAnsi="Menlo" w:cs="Menlo"/>
+          <w:color w:val="000000"/>
+          <w:sz w:val="22"/>
+          <w:szCs w:val="22"/>
+        </w:rPr>
+        <w:t xml:space="preserve">merging it now safely using </w:t>
+      </w:r>
       <w:r>
         <w:rPr>
           <w:rFonts w:ascii="Menlo" w:hAnsi="Menlo" w:cs="Menlo"/>
@@ -929,9 +869,8 @@
             <w14:round/>
           </w14:textOutline>
         </w:rPr>
-        <w:t>git</w:t>
-      </w:r>
-      <w:proofErr w:type="spellEnd"/>
+        <w:t>tools/</w:t>
+      </w:r>
       <w:r>
         <w:rPr>
           <w:rFonts w:ascii="Menlo" w:hAnsi="Menlo" w:cs="Menlo"/>
@@ -949,34 +888,9 @@
             <w14:round/>
           </w14:textOutline>
         </w:rPr>
-        <w:t xml:space="preserve"> checkout master</w:t>
-      </w:r>
-    </w:p>
-    <w:p>
-      <w:pPr>
-        <w:pStyle w:val="ListParagraph"/>
-        <w:widowControl w:val="0"/>
-        <w:numPr>
-          <w:ilvl w:val="0"/>
-          <w:numId w:val="2"/>
-        </w:numPr>
-        <w:tabs>
-          <w:tab w:val="left" w:pos="560"/>
-          <w:tab w:val="left" w:pos="1120"/>
-          <w:tab w:val="left" w:pos="1680"/>
-          <w:tab w:val="left" w:pos="2240"/>
-          <w:tab w:val="left" w:pos="2800"/>
-          <w:tab w:val="left" w:pos="3360"/>
-          <w:tab w:val="left" w:pos="3920"/>
-          <w:tab w:val="left" w:pos="4480"/>
-          <w:tab w:val="left" w:pos="5040"/>
-          <w:tab w:val="left" w:pos="5600"/>
-          <w:tab w:val="left" w:pos="6160"/>
-          <w:tab w:val="left" w:pos="6720"/>
-        </w:tabs>
-        <w:autoSpaceDE w:val="0"/>
-        <w:autoSpaceDN w:val="0"/>
-        <w:adjustRightInd w:val="0"/>
+        <w:t>git-</w:t>
+      </w:r>
+      <w:r>
         <w:rPr>
           <w:rFonts w:ascii="Menlo" w:hAnsi="Menlo" w:cs="Menlo"/>
           <w:color w:val="5B9BD5" w:themeColor="accent1"/>
@@ -993,17 +907,50 @@
             <w14:round/>
           </w14:textOutline>
         </w:rPr>
-      </w:pPr>
-      <w:r>
+        <w:t>safemerge origin/content-pull-xx</w:t>
+      </w:r>
+    </w:p>
+    <w:p>
+      <w:pPr>
+        <w:pStyle w:val="ListParagraph"/>
+        <w:widowControl w:val="0"/>
+        <w:numPr>
+          <w:ilvl w:val="0"/>
+          <w:numId w:val="2"/>
+        </w:numPr>
+        <w:tabs>
+          <w:tab w:val="left" w:pos="560"/>
+          <w:tab w:val="left" w:pos="1120"/>
+          <w:tab w:val="left" w:pos="1680"/>
+          <w:tab w:val="left" w:pos="2240"/>
+          <w:tab w:val="left" w:pos="2800"/>
+          <w:tab w:val="left" w:pos="3360"/>
+          <w:tab w:val="left" w:pos="3920"/>
+          <w:tab w:val="left" w:pos="4480"/>
+          <w:tab w:val="left" w:pos="5040"/>
+          <w:tab w:val="left" w:pos="5600"/>
+          <w:tab w:val="left" w:pos="6160"/>
+          <w:tab w:val="left" w:pos="6720"/>
+        </w:tabs>
+        <w:autoSpaceDE w:val="0"/>
+        <w:autoSpaceDN w:val="0"/>
+        <w:adjustRightInd w:val="0"/>
         <w:rPr>
           <w:rFonts w:ascii="Menlo" w:hAnsi="Menlo" w:cs="Menlo"/>
           <w:color w:val="000000"/>
           <w:sz w:val="22"/>
           <w:szCs w:val="22"/>
         </w:rPr>
-        <w:t xml:space="preserve">make sure you have all the latest source from the master by using </w:t>
-      </w:r>
-      <w:proofErr w:type="spellStart"/>
+      </w:pPr>
+      <w:r>
+        <w:rPr>
+          <w:rFonts w:ascii="Menlo" w:hAnsi="Menlo" w:cs="Menlo"/>
+          <w:color w:val="000000"/>
+          <w:sz w:val="22"/>
+          <w:szCs w:val="22"/>
+        </w:rPr>
+        <w:t xml:space="preserve">you will be asked to make sure say </w:t>
+      </w:r>
       <w:r>
         <w:rPr>
           <w:rFonts w:ascii="Menlo" w:hAnsi="Menlo" w:cs="Menlo"/>
@@ -1021,10 +968,34 @@
             <w14:round/>
           </w14:textOutline>
         </w:rPr>
-        <w:t>git</w:t>
-      </w:r>
-      <w:proofErr w:type="spellEnd"/>
-      <w:r>
+        <w:t>yes</w:t>
+      </w:r>
+    </w:p>
+    <w:p>
+      <w:pPr>
+        <w:pStyle w:val="ListParagraph"/>
+        <w:widowControl w:val="0"/>
+        <w:numPr>
+          <w:ilvl w:val="0"/>
+          <w:numId w:val="2"/>
+        </w:numPr>
+        <w:tabs>
+          <w:tab w:val="left" w:pos="560"/>
+          <w:tab w:val="left" w:pos="1120"/>
+          <w:tab w:val="left" w:pos="1680"/>
+          <w:tab w:val="left" w:pos="2240"/>
+          <w:tab w:val="left" w:pos="2800"/>
+          <w:tab w:val="left" w:pos="3360"/>
+          <w:tab w:val="left" w:pos="3920"/>
+          <w:tab w:val="left" w:pos="4480"/>
+          <w:tab w:val="left" w:pos="5040"/>
+          <w:tab w:val="left" w:pos="5600"/>
+          <w:tab w:val="left" w:pos="6160"/>
+          <w:tab w:val="left" w:pos="6720"/>
+        </w:tabs>
+        <w:autoSpaceDE w:val="0"/>
+        <w:autoSpaceDN w:val="0"/>
+        <w:adjustRightInd w:val="0"/>
         <w:rPr>
           <w:rFonts w:ascii="Menlo" w:hAnsi="Menlo" w:cs="Menlo"/>
           <w:color w:val="5B9BD5" w:themeColor="accent1"/>
@@ -1041,34 +1012,35 @@
             <w14:round/>
           </w14:textOutline>
         </w:rPr>
-        <w:t xml:space="preserve"> pull</w:t>
-      </w:r>
-    </w:p>
-    <w:p>
-      <w:pPr>
-        <w:pStyle w:val="ListParagraph"/>
-        <w:widowControl w:val="0"/>
-        <w:numPr>
-          <w:ilvl w:val="0"/>
-          <w:numId w:val="2"/>
-        </w:numPr>
-        <w:tabs>
-          <w:tab w:val="left" w:pos="560"/>
-          <w:tab w:val="left" w:pos="1120"/>
-          <w:tab w:val="left" w:pos="1680"/>
-          <w:tab w:val="left" w:pos="2240"/>
-          <w:tab w:val="left" w:pos="2800"/>
-          <w:tab w:val="left" w:pos="3360"/>
-          <w:tab w:val="left" w:pos="3920"/>
-          <w:tab w:val="left" w:pos="4480"/>
-          <w:tab w:val="left" w:pos="5040"/>
-          <w:tab w:val="left" w:pos="5600"/>
-          <w:tab w:val="left" w:pos="6160"/>
-          <w:tab w:val="left" w:pos="6720"/>
-        </w:tabs>
-        <w:autoSpaceDE w:val="0"/>
-        <w:autoSpaceDN w:val="0"/>
-        <w:adjustRightInd w:val="0"/>
+      </w:pPr>
+      <w:r>
+        <w:rPr>
+          <w:rFonts w:ascii="Menlo" w:hAnsi="Menlo" w:cs="Menlo"/>
+          <w:color w:val="000000"/>
+          <w:sz w:val="22"/>
+          <w:szCs w:val="22"/>
+        </w:rPr>
+        <w:t xml:space="preserve">you will be asked to commit with a message you can leave it </w:t>
+      </w:r>
+      <w:r>
+        <w:rPr>
+          <w:rFonts w:ascii="Menlo" w:hAnsi="Menlo" w:cs="Menlo"/>
+          <w:color w:val="000000"/>
+          <w:sz w:val="22"/>
+          <w:szCs w:val="22"/>
+        </w:rPr>
+        <w:t>without</w:t>
+      </w:r>
+      <w:r>
+        <w:rPr>
+          <w:rFonts w:ascii="Menlo" w:hAnsi="Menlo" w:cs="Menlo"/>
+          <w:color w:val="000000"/>
+          <w:sz w:val="22"/>
+          <w:szCs w:val="22"/>
+        </w:rPr>
+        <w:t xml:space="preserve"> message using :</w:t>
+      </w:r>
+      <w:r>
         <w:rPr>
           <w:rFonts w:ascii="Menlo" w:hAnsi="Menlo" w:cs="Menlo"/>
           <w:color w:val="5B9BD5" w:themeColor="accent1"/>
@@ -1085,26 +1057,34 @@
             <w14:round/>
           </w14:textOutline>
         </w:rPr>
-      </w:pPr>
-      <w:r>
-        <w:rPr>
-          <w:rFonts w:ascii="Menlo" w:hAnsi="Menlo" w:cs="Menlo"/>
-          <w:color w:val="000000"/>
-          <w:sz w:val="22"/>
-          <w:szCs w:val="22"/>
-        </w:rPr>
-        <w:t xml:space="preserve">start </w:t>
-      </w:r>
-      <w:r>
-        <w:rPr>
-          <w:rFonts w:ascii="Menlo" w:hAnsi="Menlo" w:cs="Menlo"/>
-          <w:color w:val="000000"/>
-          <w:sz w:val="22"/>
-          <w:szCs w:val="22"/>
-        </w:rPr>
-        <w:t xml:space="preserve">merging it now safely using </w:t>
-      </w:r>
-      <w:r>
+        <w:t>wq</w:t>
+      </w:r>
+    </w:p>
+    <w:p>
+      <w:pPr>
+        <w:pStyle w:val="ListParagraph"/>
+        <w:widowControl w:val="0"/>
+        <w:numPr>
+          <w:ilvl w:val="0"/>
+          <w:numId w:val="2"/>
+        </w:numPr>
+        <w:tabs>
+          <w:tab w:val="left" w:pos="560"/>
+          <w:tab w:val="left" w:pos="1120"/>
+          <w:tab w:val="left" w:pos="1680"/>
+          <w:tab w:val="left" w:pos="2240"/>
+          <w:tab w:val="left" w:pos="2800"/>
+          <w:tab w:val="left" w:pos="3360"/>
+          <w:tab w:val="left" w:pos="3920"/>
+          <w:tab w:val="left" w:pos="4480"/>
+          <w:tab w:val="left" w:pos="5040"/>
+          <w:tab w:val="left" w:pos="5600"/>
+          <w:tab w:val="left" w:pos="6160"/>
+          <w:tab w:val="left" w:pos="6720"/>
+        </w:tabs>
+        <w:autoSpaceDE w:val="0"/>
+        <w:autoSpaceDN w:val="0"/>
+        <w:adjustRightInd w:val="0"/>
         <w:rPr>
           <w:rFonts w:ascii="Menlo" w:hAnsi="Menlo" w:cs="Menlo"/>
           <w:color w:val="5B9BD5" w:themeColor="accent1"/>
@@ -1121,9 +1101,16 @@
             <w14:round/>
           </w14:textOutline>
         </w:rPr>
-        <w:t>tools/</w:t>
-      </w:r>
-      <w:proofErr w:type="spellStart"/>
+      </w:pPr>
+      <w:r>
+        <w:rPr>
+          <w:rFonts w:ascii="Menlo" w:hAnsi="Menlo" w:cs="Menlo"/>
+          <w:color w:val="000000"/>
+          <w:sz w:val="22"/>
+          <w:szCs w:val="22"/>
+        </w:rPr>
+        <w:t xml:space="preserve">you push it then to the remote master using       </w:t>
+      </w:r>
       <w:r>
         <w:rPr>
           <w:rFonts w:ascii="Menlo" w:hAnsi="Menlo" w:cs="Menlo"/>
@@ -1141,7 +1128,50 @@
             <w14:round/>
           </w14:textOutline>
         </w:rPr>
-        <w:t>git-</w:t>
+        <w:lastRenderedPageBreak/>
+        <w:t>./pre-push --content-pull</w:t>
+      </w:r>
+    </w:p>
+    <w:p>
+      <w:pPr>
+        <w:pStyle w:val="ListParagraph"/>
+        <w:widowControl w:val="0"/>
+        <w:numPr>
+          <w:ilvl w:val="0"/>
+          <w:numId w:val="2"/>
+        </w:numPr>
+        <w:tabs>
+          <w:tab w:val="left" w:pos="560"/>
+          <w:tab w:val="left" w:pos="1120"/>
+          <w:tab w:val="left" w:pos="1680"/>
+          <w:tab w:val="left" w:pos="2240"/>
+          <w:tab w:val="left" w:pos="2800"/>
+          <w:tab w:val="left" w:pos="3360"/>
+          <w:tab w:val="left" w:pos="3920"/>
+          <w:tab w:val="left" w:pos="4480"/>
+          <w:tab w:val="left" w:pos="5040"/>
+          <w:tab w:val="left" w:pos="5600"/>
+          <w:tab w:val="left" w:pos="6160"/>
+          <w:tab w:val="left" w:pos="6720"/>
+        </w:tabs>
+        <w:autoSpaceDE w:val="0"/>
+        <w:autoSpaceDN w:val="0"/>
+        <w:adjustRightInd w:val="0"/>
+        <w:rPr>
+          <w:rFonts w:ascii="Menlo" w:hAnsi="Menlo" w:cs="Menlo"/>
+          <w:color w:val="000000"/>
+          <w:sz w:val="22"/>
+          <w:szCs w:val="22"/>
+        </w:rPr>
+      </w:pPr>
+      <w:r>
+        <w:rPr>
+          <w:rFonts w:ascii="Menlo" w:hAnsi="Menlo" w:cs="Menlo"/>
+          <w:color w:val="000000"/>
+          <w:sz w:val="22"/>
+          <w:szCs w:val="22"/>
+        </w:rPr>
+        <w:t xml:space="preserve">at the end it will ask you if you are sure to do the push to the master, you type </w:t>
       </w:r>
       <w:r>
         <w:rPr>
@@ -1160,27 +1190,16 @@
             <w14:round/>
           </w14:textOutline>
         </w:rPr>
-        <w:t>safemerge</w:t>
-      </w:r>
-      <w:proofErr w:type="spellEnd"/>
+        <w:t>master</w:t>
+      </w:r>
       <w:r>
         <w:rPr>
           <w:rFonts w:ascii="Menlo" w:hAnsi="Menlo" w:cs="Menlo"/>
-          <w:color w:val="5B9BD5" w:themeColor="accent1"/>
+          <w:color w:val="000000"/>
           <w:sz w:val="22"/>
           <w:szCs w:val="22"/>
-          <w14:shadow w14:blurRad="38100" w14:dist="25400" w14:dir="5400000" w14:sx="100000" w14:sy="100000" w14:kx="0" w14:ky="0" w14:algn="ctr">
-            <w14:srgbClr w14:val="6E747A">
-              <w14:alpha w14:val="57000"/>
-            </w14:srgbClr>
-          </w14:shadow>
-          <w14:textOutline w14:w="0" w14:cap="flat" w14:cmpd="sng" w14:algn="ctr">
-            <w14:noFill/>
-            <w14:prstDash w14:val="solid"/>
-            <w14:round/>
-          </w14:textOutline>
-        </w:rPr>
-        <w:t xml:space="preserve"> origin/content-pull-xx</w:t>
+        </w:rPr>
+        <w:t xml:space="preserve"> and hit enter</w:t>
       </w:r>
     </w:p>
     <w:p>
@@ -1222,36 +1241,12 @@
           <w:sz w:val="22"/>
           <w:szCs w:val="22"/>
         </w:rPr>
-        <w:t xml:space="preserve">you will be asked to make sure say </w:t>
-      </w:r>
-      <w:r>
-        <w:rPr>
-          <w:rFonts w:ascii="Menlo" w:hAnsi="Menlo" w:cs="Menlo"/>
-          <w:color w:val="5B9BD5" w:themeColor="accent1"/>
-          <w:sz w:val="22"/>
-          <w:szCs w:val="22"/>
-          <w14:shadow w14:blurRad="38100" w14:dist="25400" w14:dir="5400000" w14:sx="100000" w14:sy="100000" w14:kx="0" w14:ky="0" w14:algn="ctr">
-            <w14:srgbClr w14:val="6E747A">
-              <w14:alpha w14:val="57000"/>
-            </w14:srgbClr>
-          </w14:shadow>
-          <w14:textOutline w14:w="0" w14:cap="flat" w14:cmpd="sng" w14:algn="ctr">
-            <w14:noFill/>
-            <w14:prstDash w14:val="solid"/>
-            <w14:round/>
-          </w14:textOutline>
-        </w:rPr>
-        <w:t>yes</w:t>
-      </w:r>
-    </w:p>
-    <w:p>
-      <w:pPr>
-        <w:pStyle w:val="ListParagraph"/>
+        <w:t>make sure to release your banana at the end</w:t>
+      </w:r>
+    </w:p>
+    <w:p>
+      <w:pPr>
         <w:widowControl w:val="0"/>
-        <w:numPr>
-          <w:ilvl w:val="0"/>
-          <w:numId w:val="2"/>
-        </w:numPr>
         <w:tabs>
           <w:tab w:val="left" w:pos="560"/>
           <w:tab w:val="left" w:pos="1120"/>
@@ -1271,89 +1266,15 @@
         <w:adjustRightInd w:val="0"/>
         <w:rPr>
           <w:rFonts w:ascii="Menlo" w:hAnsi="Menlo" w:cs="Menlo"/>
-          <w:color w:val="5B9BD5" w:themeColor="accent1"/>
-          <w:sz w:val="22"/>
-          <w:szCs w:val="22"/>
-          <w14:shadow w14:blurRad="38100" w14:dist="25400" w14:dir="5400000" w14:sx="100000" w14:sy="100000" w14:kx="0" w14:ky="0" w14:algn="ctr">
-            <w14:srgbClr w14:val="6E747A">
-              <w14:alpha w14:val="57000"/>
-            </w14:srgbClr>
-          </w14:shadow>
-          <w14:textOutline w14:w="0" w14:cap="flat" w14:cmpd="sng" w14:algn="ctr">
-            <w14:noFill/>
-            <w14:prstDash w14:val="solid"/>
-            <w14:round/>
-          </w14:textOutline>
-        </w:rPr>
-      </w:pPr>
-      <w:r>
-        <w:rPr>
-          <w:rFonts w:ascii="Menlo" w:hAnsi="Menlo" w:cs="Menlo"/>
           <w:color w:val="000000"/>
           <w:sz w:val="22"/>
           <w:szCs w:val="22"/>
         </w:rPr>
-        <w:t xml:space="preserve">you will be asked to commit with a message you can leave it </w:t>
-      </w:r>
-      <w:r>
-        <w:rPr>
-          <w:rFonts w:ascii="Menlo" w:hAnsi="Menlo" w:cs="Menlo"/>
-          <w:color w:val="000000"/>
-          <w:sz w:val="22"/>
-          <w:szCs w:val="22"/>
-        </w:rPr>
-        <w:t>without</w:t>
-      </w:r>
-      <w:r>
-        <w:rPr>
-          <w:rFonts w:ascii="Menlo" w:hAnsi="Menlo" w:cs="Menlo"/>
-          <w:color w:val="000000"/>
-          <w:sz w:val="22"/>
-          <w:szCs w:val="22"/>
-        </w:rPr>
-        <w:t xml:space="preserve"> message </w:t>
-      </w:r>
-      <w:proofErr w:type="gramStart"/>
-      <w:r>
-        <w:rPr>
-          <w:rFonts w:ascii="Menlo" w:hAnsi="Menlo" w:cs="Menlo"/>
-          <w:color w:val="000000"/>
-          <w:sz w:val="22"/>
-          <w:szCs w:val="22"/>
-        </w:rPr>
-        <w:t>using :</w:t>
-      </w:r>
-      <w:proofErr w:type="spellStart"/>
-      <w:r>
-        <w:rPr>
-          <w:rFonts w:ascii="Menlo" w:hAnsi="Menlo" w:cs="Menlo"/>
-          <w:color w:val="5B9BD5" w:themeColor="accent1"/>
-          <w:sz w:val="22"/>
-          <w:szCs w:val="22"/>
-          <w14:shadow w14:blurRad="38100" w14:dist="25400" w14:dir="5400000" w14:sx="100000" w14:sy="100000" w14:kx="0" w14:ky="0" w14:algn="ctr">
-            <w14:srgbClr w14:val="6E747A">
-              <w14:alpha w14:val="57000"/>
-            </w14:srgbClr>
-          </w14:shadow>
-          <w14:textOutline w14:w="0" w14:cap="flat" w14:cmpd="sng" w14:algn="ctr">
-            <w14:noFill/>
-            <w14:prstDash w14:val="solid"/>
-            <w14:round/>
-          </w14:textOutline>
-        </w:rPr>
-        <w:t>wq</w:t>
-      </w:r>
-      <w:proofErr w:type="spellEnd"/>
-      <w:proofErr w:type="gramEnd"/>
-    </w:p>
-    <w:p>
-      <w:pPr>
-        <w:pStyle w:val="ListParagraph"/>
+      </w:pPr>
+    </w:p>
+    <w:p>
+      <w:pPr>
         <w:widowControl w:val="0"/>
-        <w:numPr>
-          <w:ilvl w:val="0"/>
-          <w:numId w:val="2"/>
-        </w:numPr>
         <w:tabs>
           <w:tab w:val="left" w:pos="560"/>
           <w:tab w:val="left" w:pos="1120"/>
@@ -1371,90 +1292,53 @@
         <w:autoSpaceDE w:val="0"/>
         <w:autoSpaceDN w:val="0"/>
         <w:adjustRightInd w:val="0"/>
+        <w:ind w:left="1680"/>
         <w:rPr>
           <w:rFonts w:ascii="Menlo" w:hAnsi="Menlo" w:cs="Menlo"/>
-          <w:color w:val="5B9BD5" w:themeColor="accent1"/>
-          <w:sz w:val="22"/>
-          <w:szCs w:val="22"/>
-          <w14:shadow w14:blurRad="38100" w14:dist="25400" w14:dir="5400000" w14:sx="100000" w14:sy="100000" w14:kx="0" w14:ky="0" w14:algn="ctr">
-            <w14:srgbClr w14:val="6E747A">
-              <w14:alpha w14:val="57000"/>
-            </w14:srgbClr>
-          </w14:shadow>
-          <w14:textOutline w14:w="0" w14:cap="flat" w14:cmpd="sng" w14:algn="ctr">
-            <w14:noFill/>
-            <w14:prstDash w14:val="solid"/>
-            <w14:round/>
-          </w14:textOutline>
-        </w:rPr>
-      </w:pPr>
-      <w:r>
-        <w:rPr>
-          <w:rFonts w:ascii="Menlo" w:hAnsi="Menlo" w:cs="Menlo"/>
+          <w:b/>
           <w:color w:val="000000"/>
           <w:sz w:val="22"/>
           <w:szCs w:val="22"/>
-        </w:rPr>
-        <w:t xml:space="preserve">you push it then to the remote master using     </w:t>
-      </w:r>
-      <w:proofErr w:type="gramStart"/>
+          <w:highlight w:val="yellow"/>
+        </w:rPr>
+      </w:pPr>
       <w:r>
         <w:rPr>
           <w:rFonts w:ascii="Menlo" w:hAnsi="Menlo" w:cs="Menlo"/>
+          <w:b/>
           <w:color w:val="000000"/>
           <w:sz w:val="22"/>
           <w:szCs w:val="22"/>
-        </w:rPr>
-        <w:t xml:space="preserve">  </w:t>
+          <w:highlight w:val="yellow"/>
+        </w:rPr>
+        <w:t>make sure you running the virtual</w:t>
       </w:r>
       <w:r>
         <w:rPr>
           <w:rFonts w:ascii="Menlo" w:hAnsi="Menlo" w:cs="Menlo"/>
-          <w:color w:val="5B9BD5" w:themeColor="accent1"/>
+          <w:b/>
+          <w:color w:val="000000"/>
           <w:sz w:val="22"/>
           <w:szCs w:val="22"/>
-          <w14:shadow w14:blurRad="38100" w14:dist="25400" w14:dir="5400000" w14:sx="100000" w14:sy="100000" w14:kx="0" w14:ky="0" w14:algn="ctr">
-            <w14:srgbClr w14:val="6E747A">
-              <w14:alpha w14:val="57000"/>
-            </w14:srgbClr>
-          </w14:shadow>
-          <w14:textOutline w14:w="0" w14:cap="flat" w14:cmpd="sng" w14:algn="ctr">
-            <w14:noFill/>
-            <w14:prstDash w14:val="solid"/>
-            <w14:round/>
-          </w14:textOutline>
-        </w:rPr>
-        <w:t>.</w:t>
-      </w:r>
-      <w:proofErr w:type="gramEnd"/>
+          <w:highlight w:val="yellow"/>
+        </w:rPr>
+        <w:t>Box</w:t>
+      </w:r>
       <w:r>
         <w:rPr>
           <w:rFonts w:ascii="Menlo" w:hAnsi="Menlo" w:cs="Menlo"/>
-          <w:color w:val="5B9BD5" w:themeColor="accent1"/>
+          <w:b/>
+          <w:color w:val="000000"/>
           <w:sz w:val="22"/>
           <w:szCs w:val="22"/>
-          <w14:shadow w14:blurRad="38100" w14:dist="25400" w14:dir="5400000" w14:sx="100000" w14:sy="100000" w14:kx="0" w14:ky="0" w14:algn="ctr">
-            <w14:srgbClr w14:val="6E747A">
-              <w14:alpha w14:val="57000"/>
-            </w14:srgbClr>
-          </w14:shadow>
-          <w14:textOutline w14:w="0" w14:cap="flat" w14:cmpd="sng" w14:algn="ctr">
-            <w14:noFill/>
-            <w14:prstDash w14:val="solid"/>
-            <w14:round/>
-          </w14:textOutline>
-        </w:rPr>
-        <w:t>/pre-push --content-pull</w:t>
-      </w:r>
-    </w:p>
-    <w:p>
-      <w:pPr>
-        <w:pStyle w:val="ListParagraph"/>
+          <w:highlight w:val="yellow"/>
+        </w:rPr>
+        <w:t xml:space="preserve"> server</w:t>
+      </w:r>
+    </w:p>
+    <w:p>
+      <w:pPr>
         <w:widowControl w:val="0"/>
-        <w:numPr>
-          <w:ilvl w:val="0"/>
-          <w:numId w:val="2"/>
-        </w:numPr>
         <w:tabs>
           <w:tab w:val="left" w:pos="560"/>
           <w:tab w:val="left" w:pos="1120"/>
@@ -1472,152 +1356,16 @@
         <w:autoSpaceDE w:val="0"/>
         <w:autoSpaceDN w:val="0"/>
         <w:adjustRightInd w:val="0"/>
+        <w:ind w:left="1680"/>
         <w:rPr>
           <w:rFonts w:ascii="Menlo" w:hAnsi="Menlo" w:cs="Menlo"/>
+          <w:b/>
           <w:color w:val="000000"/>
           <w:sz w:val="22"/>
           <w:szCs w:val="22"/>
         </w:rPr>
       </w:pPr>
       <w:r>
-        <w:rPr>
-          <w:rFonts w:ascii="Menlo" w:hAnsi="Menlo" w:cs="Menlo"/>
-          <w:color w:val="000000"/>
-          <w:sz w:val="22"/>
-          <w:szCs w:val="22"/>
-        </w:rPr>
-        <w:t xml:space="preserve">at the end it will ask you if you are sure to do the </w:t>
-      </w:r>
-      <w:r>
-        <w:rPr>
-          <w:rFonts w:ascii="Menlo" w:hAnsi="Menlo" w:cs="Menlo"/>
-          <w:color w:val="000000"/>
-          <w:sz w:val="22"/>
-          <w:szCs w:val="22"/>
-        </w:rPr>
-        <w:lastRenderedPageBreak/>
-        <w:t xml:space="preserve">push to the master, you type </w:t>
-      </w:r>
-      <w:r>
-        <w:rPr>
-          <w:rFonts w:ascii="Menlo" w:hAnsi="Menlo" w:cs="Menlo"/>
-          <w:color w:val="5B9BD5" w:themeColor="accent1"/>
-          <w:sz w:val="22"/>
-          <w:szCs w:val="22"/>
-          <w14:shadow w14:blurRad="38100" w14:dist="25400" w14:dir="5400000" w14:sx="100000" w14:sy="100000" w14:kx="0" w14:ky="0" w14:algn="ctr">
-            <w14:srgbClr w14:val="6E747A">
-              <w14:alpha w14:val="57000"/>
-            </w14:srgbClr>
-          </w14:shadow>
-          <w14:textOutline w14:w="0" w14:cap="flat" w14:cmpd="sng" w14:algn="ctr">
-            <w14:noFill/>
-            <w14:prstDash w14:val="solid"/>
-            <w14:round/>
-          </w14:textOutline>
-        </w:rPr>
-        <w:t>master</w:t>
-      </w:r>
-      <w:r>
-        <w:rPr>
-          <w:rFonts w:ascii="Menlo" w:hAnsi="Menlo" w:cs="Menlo"/>
-          <w:color w:val="000000"/>
-          <w:sz w:val="22"/>
-          <w:szCs w:val="22"/>
-        </w:rPr>
-        <w:t xml:space="preserve"> and hit enter</w:t>
-      </w:r>
-    </w:p>
-    <w:p>
-      <w:pPr>
-        <w:pStyle w:val="ListParagraph"/>
-        <w:widowControl w:val="0"/>
-        <w:numPr>
-          <w:ilvl w:val="0"/>
-          <w:numId w:val="2"/>
-        </w:numPr>
-        <w:tabs>
-          <w:tab w:val="left" w:pos="560"/>
-          <w:tab w:val="left" w:pos="1120"/>
-          <w:tab w:val="left" w:pos="1680"/>
-          <w:tab w:val="left" w:pos="2240"/>
-          <w:tab w:val="left" w:pos="2800"/>
-          <w:tab w:val="left" w:pos="3360"/>
-          <w:tab w:val="left" w:pos="3920"/>
-          <w:tab w:val="left" w:pos="4480"/>
-          <w:tab w:val="left" w:pos="5040"/>
-          <w:tab w:val="left" w:pos="5600"/>
-          <w:tab w:val="left" w:pos="6160"/>
-          <w:tab w:val="left" w:pos="6720"/>
-        </w:tabs>
-        <w:autoSpaceDE w:val="0"/>
-        <w:autoSpaceDN w:val="0"/>
-        <w:adjustRightInd w:val="0"/>
-        <w:rPr>
-          <w:rFonts w:ascii="Menlo" w:hAnsi="Menlo" w:cs="Menlo"/>
-          <w:color w:val="000000"/>
-          <w:sz w:val="22"/>
-          <w:szCs w:val="22"/>
-        </w:rPr>
-      </w:pPr>
-      <w:r>
-        <w:rPr>
-          <w:rFonts w:ascii="Menlo" w:hAnsi="Menlo" w:cs="Menlo"/>
-          <w:color w:val="000000"/>
-          <w:sz w:val="22"/>
-          <w:szCs w:val="22"/>
-        </w:rPr>
-        <w:t>make sure to release your banana at the end</w:t>
-      </w:r>
-    </w:p>
-    <w:p>
-      <w:pPr>
-        <w:widowControl w:val="0"/>
-        <w:tabs>
-          <w:tab w:val="left" w:pos="560"/>
-          <w:tab w:val="left" w:pos="1120"/>
-          <w:tab w:val="left" w:pos="1680"/>
-          <w:tab w:val="left" w:pos="2240"/>
-          <w:tab w:val="left" w:pos="2800"/>
-          <w:tab w:val="left" w:pos="3360"/>
-          <w:tab w:val="left" w:pos="3920"/>
-          <w:tab w:val="left" w:pos="4480"/>
-          <w:tab w:val="left" w:pos="5040"/>
-          <w:tab w:val="left" w:pos="5600"/>
-          <w:tab w:val="left" w:pos="6160"/>
-          <w:tab w:val="left" w:pos="6720"/>
-        </w:tabs>
-        <w:autoSpaceDE w:val="0"/>
-        <w:autoSpaceDN w:val="0"/>
-        <w:adjustRightInd w:val="0"/>
-        <w:rPr>
-          <w:rFonts w:ascii="Menlo" w:hAnsi="Menlo" w:cs="Menlo"/>
-          <w:color w:val="000000"/>
-          <w:sz w:val="22"/>
-          <w:szCs w:val="22"/>
-        </w:rPr>
-      </w:pPr>
-    </w:p>
-    <w:p>
-      <w:pPr>
-        <w:widowControl w:val="0"/>
-        <w:tabs>
-          <w:tab w:val="left" w:pos="560"/>
-          <w:tab w:val="left" w:pos="1120"/>
-          <w:tab w:val="left" w:pos="1680"/>
-          <w:tab w:val="left" w:pos="2240"/>
-          <w:tab w:val="left" w:pos="2800"/>
-          <w:tab w:val="left" w:pos="3360"/>
-          <w:tab w:val="left" w:pos="3920"/>
-          <w:tab w:val="left" w:pos="4480"/>
-          <w:tab w:val="left" w:pos="5040"/>
-          <w:tab w:val="left" w:pos="5600"/>
-          <w:tab w:val="left" w:pos="6160"/>
-          <w:tab w:val="left" w:pos="6720"/>
-        </w:tabs>
-        <w:autoSpaceDE w:val="0"/>
-        <w:autoSpaceDN w:val="0"/>
-        <w:adjustRightInd w:val="0"/>
-        <w:ind w:left="1680"/>
         <w:rPr>
           <w:rFonts w:ascii="Menlo" w:hAnsi="Menlo" w:cs="Menlo"/>
           <w:b/>
@@ -1626,117 +1374,7 @@
           <w:szCs w:val="22"/>
           <w:highlight w:val="yellow"/>
         </w:rPr>
-      </w:pPr>
-      <w:r>
-        <w:rPr>
-          <w:rFonts w:ascii="Menlo" w:hAnsi="Menlo" w:cs="Menlo"/>
-          <w:b/>
-          <w:color w:val="000000"/>
-          <w:sz w:val="22"/>
-          <w:szCs w:val="22"/>
-          <w:highlight w:val="yellow"/>
-        </w:rPr>
-        <w:t xml:space="preserve">make sure you running the </w:t>
-      </w:r>
-      <w:proofErr w:type="spellStart"/>
-      <w:r>
-        <w:rPr>
-          <w:rFonts w:ascii="Menlo" w:hAnsi="Menlo" w:cs="Menlo"/>
-          <w:b/>
-          <w:color w:val="000000"/>
-          <w:sz w:val="22"/>
-          <w:szCs w:val="22"/>
-          <w:highlight w:val="yellow"/>
-        </w:rPr>
-        <w:t>virtual</w:t>
-      </w:r>
-      <w:r>
-        <w:rPr>
-          <w:rFonts w:ascii="Menlo" w:hAnsi="Menlo" w:cs="Menlo"/>
-          <w:b/>
-          <w:color w:val="000000"/>
-          <w:sz w:val="22"/>
-          <w:szCs w:val="22"/>
-          <w:highlight w:val="yellow"/>
-        </w:rPr>
-        <w:t>Box</w:t>
-      </w:r>
-      <w:proofErr w:type="spellEnd"/>
-      <w:r>
-        <w:rPr>
-          <w:rFonts w:ascii="Menlo" w:hAnsi="Menlo" w:cs="Menlo"/>
-          <w:b/>
-          <w:color w:val="000000"/>
-          <w:sz w:val="22"/>
-          <w:szCs w:val="22"/>
-          <w:highlight w:val="yellow"/>
-        </w:rPr>
-        <w:t xml:space="preserve"> server</w:t>
-      </w:r>
-    </w:p>
-    <w:p>
-      <w:pPr>
-        <w:widowControl w:val="0"/>
-        <w:tabs>
-          <w:tab w:val="left" w:pos="560"/>
-          <w:tab w:val="left" w:pos="1120"/>
-          <w:tab w:val="left" w:pos="1680"/>
-          <w:tab w:val="left" w:pos="2240"/>
-          <w:tab w:val="left" w:pos="2800"/>
-          <w:tab w:val="left" w:pos="3360"/>
-          <w:tab w:val="left" w:pos="3920"/>
-          <w:tab w:val="left" w:pos="4480"/>
-          <w:tab w:val="left" w:pos="5040"/>
-          <w:tab w:val="left" w:pos="5600"/>
-          <w:tab w:val="left" w:pos="6160"/>
-          <w:tab w:val="left" w:pos="6720"/>
-        </w:tabs>
-        <w:autoSpaceDE w:val="0"/>
-        <w:autoSpaceDN w:val="0"/>
-        <w:adjustRightInd w:val="0"/>
-        <w:ind w:left="1680"/>
-        <w:rPr>
-          <w:rFonts w:ascii="Menlo" w:hAnsi="Menlo" w:cs="Menlo"/>
-          <w:b/>
-          <w:color w:val="000000"/>
-          <w:sz w:val="22"/>
-          <w:szCs w:val="22"/>
-        </w:rPr>
-      </w:pPr>
-      <w:r>
-        <w:rPr>
-          <w:rFonts w:ascii="Menlo" w:hAnsi="Menlo" w:cs="Menlo"/>
-          <w:b/>
-          <w:color w:val="000000"/>
-          <w:sz w:val="22"/>
-          <w:szCs w:val="22"/>
-          <w:highlight w:val="yellow"/>
-        </w:rPr>
-        <w:t xml:space="preserve">in the terminal make sure the grails and </w:t>
-      </w:r>
-      <w:proofErr w:type="spellStart"/>
-      <w:r>
-        <w:rPr>
-          <w:rFonts w:ascii="Menlo" w:hAnsi="Menlo" w:cs="Menlo"/>
-          <w:b/>
-          <w:color w:val="000000"/>
-          <w:sz w:val="22"/>
-          <w:szCs w:val="22"/>
-          <w:highlight w:val="yellow"/>
-        </w:rPr>
-        <w:t>py</w:t>
-      </w:r>
-      <w:proofErr w:type="spellEnd"/>
-      <w:r>
-        <w:rPr>
-          <w:rFonts w:ascii="Menlo" w:hAnsi="Menlo" w:cs="Menlo"/>
-          <w:b/>
-          <w:color w:val="000000"/>
-          <w:sz w:val="22"/>
-          <w:szCs w:val="22"/>
-          <w:highlight w:val="yellow"/>
-        </w:rPr>
-        <w:t xml:space="preserve"> is in the right </w:t>
+        <w:t xml:space="preserve">in the terminal make sure the grails and py is in the right </w:t>
       </w:r>
       <w:r>
         <w:rPr>
@@ -1811,6 +1449,95 @@
         <w:jc w:val="both"/>
       </w:pPr>
       <w:r>
+        <w:t>There are times that we can push data to the QA in step 9 as there could be a problem</w:t>
+      </w:r>
+    </w:p>
+    <w:p>
+      <w:pPr>
+        <w:pStyle w:val="ListParagraph"/>
+        <w:numPr>
+          <w:ilvl w:val="1"/>
+          <w:numId w:val="1"/>
+        </w:numPr>
+        <w:jc w:val="both"/>
+      </w:pPr>
+      <w:r>
+        <w:t>Error code 302 which is a problem the Jenkin jobs from logging in to the QA using the giving credentials. To avoid this, you login and make some changes like renew the terms policy or changes of password, which is very rare, but still can happen</w:t>
+      </w:r>
+    </w:p>
+    <w:p>
+      <w:pPr>
+        <w:pStyle w:val="ListParagraph"/>
+        <w:numPr>
+          <w:ilvl w:val="1"/>
+          <w:numId w:val="1"/>
+        </w:numPr>
+        <w:jc w:val="both"/>
+      </w:pPr>
+      <w:r>
+        <w:t xml:space="preserve">Error code 500, server problem from pushing datas to the QA because of some criteria been violated. For example, subtest GUID conflict can happen, in which to same subtest having different subtest GUID. This is not allowed and the Jenkins can not override the file and does fail automatically. To avoid this, </w:t>
+      </w:r>
+    </w:p>
+    <w:p>
+      <w:pPr>
+        <w:pStyle w:val="ListParagraph"/>
+        <w:numPr>
+          <w:ilvl w:val="2"/>
+          <w:numId w:val="1"/>
+        </w:numPr>
+        <w:jc w:val="both"/>
+      </w:pPr>
+      <w:r>
+        <w:t>You should make sure you have same GUID for same subtest and make sure they are under different test group. You can also set the ID manually.</w:t>
+      </w:r>
+    </w:p>
+    <w:p>
+      <w:pPr>
+        <w:pStyle w:val="ListParagraph"/>
+        <w:numPr>
+          <w:ilvl w:val="2"/>
+          <w:numId w:val="1"/>
+        </w:numPr>
+        <w:jc w:val="both"/>
+      </w:pPr>
+      <w:r>
+        <w:t xml:space="preserve">You can upload it manually by login to the QA. </w:t>
+      </w:r>
+      <w:r>
+        <w:t>First download the metadata from CIT by going to the specific subtest. Then y</w:t>
+      </w:r>
+      <w:r>
+        <w:t xml:space="preserve">ou login </w:t>
+      </w:r>
+      <w:r>
+        <w:sym w:font="Wingdings" w:char="F0E0"/>
+      </w:r>
+      <w:r>
+        <w:t xml:space="preserve"> admin</w:t>
+      </w:r>
+      <w:r>
+        <w:sym w:font="Wingdings" w:char="F0E0"/>
+      </w:r>
+      <w:r>
+        <w:t>test</w:t>
+      </w:r>
+      <w:r>
+        <w:sym w:font="Wingdings" w:char="F0E0"/>
+      </w:r>
+      <w:r>
+        <w:t>godown and choose the upload file.</w:t>
+      </w:r>
+    </w:p>
+    <w:p>
+      <w:pPr>
+        <w:pStyle w:val="ListParagraph"/>
+        <w:numPr>
+          <w:ilvl w:val="0"/>
+          <w:numId w:val="1"/>
+        </w:numPr>
+        <w:jc w:val="both"/>
+      </w:pPr>
+      <w:r>
         <w:t xml:space="preserve">Then you do the deployment process </w:t>
       </w:r>
       <w:hyperlink r:id="rId9" w:history="1">
@@ -1920,15 +1647,7 @@
         <w:t xml:space="preserve"> </w:t>
       </w:r>
       <w:r>
-        <w:t xml:space="preserve">you need to make group aware of your action in case someone is doing or working in it same repo and you can email them saying like: with </w:t>
-      </w:r>
-      <w:proofErr w:type="gramStart"/>
-      <w:r>
-        <w:t>subject :</w:t>
-      </w:r>
-      <w:proofErr w:type="gramEnd"/>
-      <w:r>
-        <w:t xml:space="preserve">- </w:t>
+        <w:t xml:space="preserve">you need to make group aware of your action in case someone is doing or working in it same repo and you can email them saying like: with subject :- </w:t>
       </w:r>
       <w:r>
         <w:rPr>
@@ -1962,7 +1681,6 @@
           <w:highlight w:val="blue"/>
         </w:rPr>
       </w:pPr>
-      <w:proofErr w:type="gramStart"/>
       <w:r>
         <w:rPr>
           <w:highlight w:val="blue"/>
@@ -1975,7 +1693,6 @@
         </w:rPr>
         <w:t xml:space="preserve"> .</w:t>
       </w:r>
-      <w:proofErr w:type="gramEnd"/>
     </w:p>
     <w:p>
       <w:pPr>
@@ -2057,15 +1774,7 @@
         <w:t xml:space="preserve">Is that case we can do it manually. That is we go to the </w:t>
       </w:r>
       <w:r>
-        <w:t xml:space="preserve">folder location where the war file </w:t>
-      </w:r>
-      <w:proofErr w:type="gramStart"/>
-      <w:r>
-        <w:t>exist ,</w:t>
-      </w:r>
-      <w:proofErr w:type="gramEnd"/>
-      <w:r>
-        <w:t xml:space="preserve"> </w:t>
+        <w:t xml:space="preserve">folder location where the war file exist , </w:t>
       </w:r>
       <w:r>
         <w:rPr>
@@ -2239,15 +1948,7 @@
         <w:t xml:space="preserve">h all the process completed. This is to be done most of the time twice. So you can update them one in mid-day and second at the end of the day. </w:t>
       </w:r>
       <w:r>
-        <w:t xml:space="preserve">The subject can be </w:t>
-      </w:r>
-      <w:proofErr w:type="gramStart"/>
-      <w:r>
-        <w:t>like :</w:t>
-      </w:r>
-      <w:proofErr w:type="gramEnd"/>
-      <w:r>
-        <w:t xml:space="preserve">- </w:t>
+        <w:t xml:space="preserve">The subject can be like :- </w:t>
       </w:r>
       <w:r>
         <w:rPr>
@@ -2322,16 +2023,11 @@
       <w:r>
         <w:t xml:space="preserve">  I build the </w:t>
       </w:r>
-      <w:proofErr w:type="spellStart"/>
       <w:r>
         <w:t>C</w:t>
       </w:r>
       <w:r>
-        <w:t>hooShare</w:t>
-      </w:r>
-      <w:proofErr w:type="spellEnd"/>
-      <w:r>
-        <w:t xml:space="preserve"> </w:t>
+        <w:t xml:space="preserve">hooShare </w:t>
       </w:r>
       <w:hyperlink r:id="rId13" w:history="1">
         <w:r>
@@ -2453,33 +2149,11 @@
         <w:t>ive</w:t>
       </w:r>
       <w:r>
-        <w:t xml:space="preserve"> C related </w:t>
-      </w:r>
-      <w:proofErr w:type="gramStart"/>
-      <w:r>
-        <w:t>staffs  –</w:t>
-      </w:r>
-      <w:proofErr w:type="gramEnd"/>
-      <w:r>
-        <w:t xml:space="preserve"> run the </w:t>
-      </w:r>
-      <w:proofErr w:type="spellStart"/>
-      <w:r>
-        <w:t>ios</w:t>
-      </w:r>
-      <w:proofErr w:type="spellEnd"/>
-      <w:r>
-        <w:t xml:space="preserve"> projects</w:t>
+        <w:t xml:space="preserve"> C related staffs  – run the ios projects</w:t>
       </w:r>
       <w:r>
         <w:t xml:space="preserve"> the names with App----</w:t>
       </w:r>
-    </w:p>
-    <w:p>
-      <w:pPr>
-        <w:pStyle w:val="ListParagraph"/>
-        <w:jc w:val="both"/>
-      </w:pPr>
     </w:p>
     <w:p>
       <w:pPr>
@@ -2568,7 +2242,6 @@
           <w:bdr w:val="none" w:sz="0" w:space="0" w:color="auto" w:frame="1"/>
         </w:rPr>
       </w:pPr>
-      <w:bookmarkStart w:id="0" w:name="_GoBack"/>
       <w:r>
         <w:rPr>
           <w:rFonts w:ascii="Consolas" w:hAnsi="Consolas" w:cs="Courier New"/>
@@ -2627,7 +2300,6 @@
           </wp:inline>
         </w:drawing>
       </w:r>
-      <w:bookmarkEnd w:id="0"/>
       <w:r>
         <w:rPr>
           <w:rFonts w:ascii="Consolas" w:hAnsi="Consolas" w:cs="Courier New"/>
@@ -4678,622 +4350,6 @@
     </w:p>
     <w:p>
       <w:pPr>
-        <w:tabs>
-          <w:tab w:val="left" w:pos="916"/>
-          <w:tab w:val="left" w:pos="1832"/>
-          <w:tab w:val="left" w:pos="2748"/>
-          <w:tab w:val="left" w:pos="3664"/>
-          <w:tab w:val="left" w:pos="4580"/>
-          <w:tab w:val="left" w:pos="5496"/>
-          <w:tab w:val="left" w:pos="6412"/>
-          <w:tab w:val="left" w:pos="7328"/>
-          <w:tab w:val="left" w:pos="8244"/>
-          <w:tab w:val="left" w:pos="9160"/>
-          <w:tab w:val="left" w:pos="10076"/>
-          <w:tab w:val="left" w:pos="10992"/>
-          <w:tab w:val="left" w:pos="11908"/>
-          <w:tab w:val="left" w:pos="12824"/>
-          <w:tab w:val="left" w:pos="13740"/>
-          <w:tab w:val="left" w:pos="14656"/>
-        </w:tabs>
-        <w:rPr>
-          <w:rFonts w:ascii="Consolas" w:hAnsi="Consolas" w:cs="Courier New"/>
-          <w:color w:val="333333"/>
-          <w:szCs w:val="20"/>
-          <w:bdr w:val="none" w:sz="0" w:space="0" w:color="auto" w:frame="1"/>
-        </w:rPr>
-      </w:pPr>
-    </w:p>
-    <w:p>
-      <w:pPr>
-        <w:tabs>
-          <w:tab w:val="left" w:pos="916"/>
-          <w:tab w:val="left" w:pos="1832"/>
-          <w:tab w:val="left" w:pos="2748"/>
-          <w:tab w:val="left" w:pos="3664"/>
-          <w:tab w:val="left" w:pos="4580"/>
-          <w:tab w:val="left" w:pos="5496"/>
-          <w:tab w:val="left" w:pos="6412"/>
-          <w:tab w:val="left" w:pos="7328"/>
-          <w:tab w:val="left" w:pos="8244"/>
-          <w:tab w:val="left" w:pos="9160"/>
-          <w:tab w:val="left" w:pos="10076"/>
-          <w:tab w:val="left" w:pos="10992"/>
-          <w:tab w:val="left" w:pos="11908"/>
-          <w:tab w:val="left" w:pos="12824"/>
-          <w:tab w:val="left" w:pos="13740"/>
-          <w:tab w:val="left" w:pos="14656"/>
-        </w:tabs>
-        <w:rPr>
-          <w:rFonts w:ascii="Consolas" w:hAnsi="Consolas" w:cs="Courier New"/>
-          <w:color w:val="333333"/>
-          <w:szCs w:val="20"/>
-          <w:bdr w:val="none" w:sz="0" w:space="0" w:color="auto" w:frame="1"/>
-        </w:rPr>
-      </w:pPr>
-    </w:p>
-    <w:p>
-      <w:pPr>
-        <w:tabs>
-          <w:tab w:val="left" w:pos="916"/>
-          <w:tab w:val="left" w:pos="1832"/>
-          <w:tab w:val="left" w:pos="2748"/>
-          <w:tab w:val="left" w:pos="3664"/>
-          <w:tab w:val="left" w:pos="4580"/>
-          <w:tab w:val="left" w:pos="5496"/>
-          <w:tab w:val="left" w:pos="6412"/>
-          <w:tab w:val="left" w:pos="7328"/>
-          <w:tab w:val="left" w:pos="8244"/>
-          <w:tab w:val="left" w:pos="9160"/>
-          <w:tab w:val="left" w:pos="10076"/>
-          <w:tab w:val="left" w:pos="10992"/>
-          <w:tab w:val="left" w:pos="11908"/>
-          <w:tab w:val="left" w:pos="12824"/>
-          <w:tab w:val="left" w:pos="13740"/>
-          <w:tab w:val="left" w:pos="14656"/>
-        </w:tabs>
-        <w:rPr>
-          <w:rFonts w:ascii="Consolas" w:hAnsi="Consolas" w:cs="Courier New"/>
-          <w:color w:val="333333"/>
-          <w:szCs w:val="20"/>
-          <w:bdr w:val="none" w:sz="0" w:space="0" w:color="auto" w:frame="1"/>
-        </w:rPr>
-      </w:pPr>
-    </w:p>
-    <w:p>
-      <w:pPr>
-        <w:tabs>
-          <w:tab w:val="left" w:pos="916"/>
-          <w:tab w:val="left" w:pos="1832"/>
-          <w:tab w:val="left" w:pos="2748"/>
-          <w:tab w:val="left" w:pos="3664"/>
-          <w:tab w:val="left" w:pos="4580"/>
-          <w:tab w:val="left" w:pos="5496"/>
-          <w:tab w:val="left" w:pos="6412"/>
-          <w:tab w:val="left" w:pos="7328"/>
-          <w:tab w:val="left" w:pos="8244"/>
-          <w:tab w:val="left" w:pos="9160"/>
-          <w:tab w:val="left" w:pos="10076"/>
-          <w:tab w:val="left" w:pos="10992"/>
-          <w:tab w:val="left" w:pos="11908"/>
-          <w:tab w:val="left" w:pos="12824"/>
-          <w:tab w:val="left" w:pos="13740"/>
-          <w:tab w:val="left" w:pos="14656"/>
-        </w:tabs>
-        <w:rPr>
-          <w:rFonts w:ascii="Consolas" w:hAnsi="Consolas" w:cs="Courier New"/>
-          <w:color w:val="333333"/>
-          <w:szCs w:val="20"/>
-          <w:bdr w:val="none" w:sz="0" w:space="0" w:color="auto" w:frame="1"/>
-        </w:rPr>
-      </w:pPr>
-    </w:p>
-    <w:p>
-      <w:pPr>
-        <w:tabs>
-          <w:tab w:val="left" w:pos="916"/>
-          <w:tab w:val="left" w:pos="1832"/>
-          <w:tab w:val="left" w:pos="2748"/>
-          <w:tab w:val="left" w:pos="3664"/>
-          <w:tab w:val="left" w:pos="4580"/>
-          <w:tab w:val="left" w:pos="5496"/>
-          <w:tab w:val="left" w:pos="6412"/>
-          <w:tab w:val="left" w:pos="7328"/>
-          <w:tab w:val="left" w:pos="8244"/>
-          <w:tab w:val="left" w:pos="9160"/>
-          <w:tab w:val="left" w:pos="10076"/>
-          <w:tab w:val="left" w:pos="10992"/>
-          <w:tab w:val="left" w:pos="11908"/>
-          <w:tab w:val="left" w:pos="12824"/>
-          <w:tab w:val="left" w:pos="13740"/>
-          <w:tab w:val="left" w:pos="14656"/>
-        </w:tabs>
-        <w:rPr>
-          <w:rFonts w:ascii="Consolas" w:hAnsi="Consolas" w:cs="Courier New"/>
-          <w:color w:val="333333"/>
-          <w:szCs w:val="20"/>
-          <w:bdr w:val="none" w:sz="0" w:space="0" w:color="auto" w:frame="1"/>
-        </w:rPr>
-      </w:pPr>
-    </w:p>
-    <w:p>
-      <w:pPr>
-        <w:tabs>
-          <w:tab w:val="left" w:pos="916"/>
-          <w:tab w:val="left" w:pos="1832"/>
-          <w:tab w:val="left" w:pos="2748"/>
-          <w:tab w:val="left" w:pos="3664"/>
-          <w:tab w:val="left" w:pos="4580"/>
-          <w:tab w:val="left" w:pos="5496"/>
-          <w:tab w:val="left" w:pos="6412"/>
-          <w:tab w:val="left" w:pos="7328"/>
-          <w:tab w:val="left" w:pos="8244"/>
-          <w:tab w:val="left" w:pos="9160"/>
-          <w:tab w:val="left" w:pos="10076"/>
-          <w:tab w:val="left" w:pos="10992"/>
-          <w:tab w:val="left" w:pos="11908"/>
-          <w:tab w:val="left" w:pos="12824"/>
-          <w:tab w:val="left" w:pos="13740"/>
-          <w:tab w:val="left" w:pos="14656"/>
-        </w:tabs>
-        <w:rPr>
-          <w:rFonts w:ascii="Consolas" w:hAnsi="Consolas" w:cs="Courier New"/>
-          <w:color w:val="333333"/>
-          <w:szCs w:val="20"/>
-          <w:bdr w:val="none" w:sz="0" w:space="0" w:color="auto" w:frame="1"/>
-        </w:rPr>
-      </w:pPr>
-    </w:p>
-    <w:p>
-      <w:pPr>
-        <w:tabs>
-          <w:tab w:val="left" w:pos="916"/>
-          <w:tab w:val="left" w:pos="1832"/>
-          <w:tab w:val="left" w:pos="2748"/>
-          <w:tab w:val="left" w:pos="3664"/>
-          <w:tab w:val="left" w:pos="4580"/>
-          <w:tab w:val="left" w:pos="5496"/>
-          <w:tab w:val="left" w:pos="6412"/>
-          <w:tab w:val="left" w:pos="7328"/>
-          <w:tab w:val="left" w:pos="8244"/>
-          <w:tab w:val="left" w:pos="9160"/>
-          <w:tab w:val="left" w:pos="10076"/>
-          <w:tab w:val="left" w:pos="10992"/>
-          <w:tab w:val="left" w:pos="11908"/>
-          <w:tab w:val="left" w:pos="12824"/>
-          <w:tab w:val="left" w:pos="13740"/>
-          <w:tab w:val="left" w:pos="14656"/>
-        </w:tabs>
-        <w:rPr>
-          <w:rFonts w:ascii="Consolas" w:hAnsi="Consolas" w:cs="Courier New"/>
-          <w:color w:val="333333"/>
-          <w:szCs w:val="20"/>
-          <w:bdr w:val="none" w:sz="0" w:space="0" w:color="auto" w:frame="1"/>
-        </w:rPr>
-      </w:pPr>
-    </w:p>
-    <w:p>
-      <w:pPr>
-        <w:tabs>
-          <w:tab w:val="left" w:pos="916"/>
-          <w:tab w:val="left" w:pos="1832"/>
-          <w:tab w:val="left" w:pos="2748"/>
-          <w:tab w:val="left" w:pos="3664"/>
-          <w:tab w:val="left" w:pos="4580"/>
-          <w:tab w:val="left" w:pos="5496"/>
-          <w:tab w:val="left" w:pos="6412"/>
-          <w:tab w:val="left" w:pos="7328"/>
-          <w:tab w:val="left" w:pos="8244"/>
-          <w:tab w:val="left" w:pos="9160"/>
-          <w:tab w:val="left" w:pos="10076"/>
-          <w:tab w:val="left" w:pos="10992"/>
-          <w:tab w:val="left" w:pos="11908"/>
-          <w:tab w:val="left" w:pos="12824"/>
-          <w:tab w:val="left" w:pos="13740"/>
-          <w:tab w:val="left" w:pos="14656"/>
-        </w:tabs>
-        <w:rPr>
-          <w:rFonts w:ascii="Consolas" w:hAnsi="Consolas" w:cs="Courier New"/>
-          <w:color w:val="333333"/>
-          <w:szCs w:val="20"/>
-          <w:bdr w:val="none" w:sz="0" w:space="0" w:color="auto" w:frame="1"/>
-        </w:rPr>
-      </w:pPr>
-    </w:p>
-    <w:p>
-      <w:pPr>
-        <w:tabs>
-          <w:tab w:val="left" w:pos="916"/>
-          <w:tab w:val="left" w:pos="1832"/>
-          <w:tab w:val="left" w:pos="2748"/>
-          <w:tab w:val="left" w:pos="3664"/>
-          <w:tab w:val="left" w:pos="4580"/>
-          <w:tab w:val="left" w:pos="5496"/>
-          <w:tab w:val="left" w:pos="6412"/>
-          <w:tab w:val="left" w:pos="7328"/>
-          <w:tab w:val="left" w:pos="8244"/>
-          <w:tab w:val="left" w:pos="9160"/>
-          <w:tab w:val="left" w:pos="10076"/>
-          <w:tab w:val="left" w:pos="10992"/>
-          <w:tab w:val="left" w:pos="11908"/>
-          <w:tab w:val="left" w:pos="12824"/>
-          <w:tab w:val="left" w:pos="13740"/>
-          <w:tab w:val="left" w:pos="14656"/>
-        </w:tabs>
-        <w:rPr>
-          <w:rFonts w:ascii="Consolas" w:hAnsi="Consolas" w:cs="Courier New"/>
-          <w:color w:val="333333"/>
-          <w:szCs w:val="20"/>
-          <w:bdr w:val="none" w:sz="0" w:space="0" w:color="auto" w:frame="1"/>
-        </w:rPr>
-      </w:pPr>
-    </w:p>
-    <w:p>
-      <w:pPr>
-        <w:tabs>
-          <w:tab w:val="left" w:pos="916"/>
-          <w:tab w:val="left" w:pos="1832"/>
-          <w:tab w:val="left" w:pos="2748"/>
-          <w:tab w:val="left" w:pos="3664"/>
-          <w:tab w:val="left" w:pos="4580"/>
-          <w:tab w:val="left" w:pos="5496"/>
-          <w:tab w:val="left" w:pos="6412"/>
-          <w:tab w:val="left" w:pos="7328"/>
-          <w:tab w:val="left" w:pos="8244"/>
-          <w:tab w:val="left" w:pos="9160"/>
-          <w:tab w:val="left" w:pos="10076"/>
-          <w:tab w:val="left" w:pos="10992"/>
-          <w:tab w:val="left" w:pos="11908"/>
-          <w:tab w:val="left" w:pos="12824"/>
-          <w:tab w:val="left" w:pos="13740"/>
-          <w:tab w:val="left" w:pos="14656"/>
-        </w:tabs>
-        <w:rPr>
-          <w:rFonts w:ascii="Consolas" w:hAnsi="Consolas" w:cs="Courier New"/>
-          <w:color w:val="333333"/>
-          <w:szCs w:val="20"/>
-          <w:bdr w:val="none" w:sz="0" w:space="0" w:color="auto" w:frame="1"/>
-        </w:rPr>
-      </w:pPr>
-    </w:p>
-    <w:p>
-      <w:pPr>
-        <w:tabs>
-          <w:tab w:val="left" w:pos="916"/>
-          <w:tab w:val="left" w:pos="1832"/>
-          <w:tab w:val="left" w:pos="2748"/>
-          <w:tab w:val="left" w:pos="3664"/>
-          <w:tab w:val="left" w:pos="4580"/>
-          <w:tab w:val="left" w:pos="5496"/>
-          <w:tab w:val="left" w:pos="6412"/>
-          <w:tab w:val="left" w:pos="7328"/>
-          <w:tab w:val="left" w:pos="8244"/>
-          <w:tab w:val="left" w:pos="9160"/>
-          <w:tab w:val="left" w:pos="10076"/>
-          <w:tab w:val="left" w:pos="10992"/>
-          <w:tab w:val="left" w:pos="11908"/>
-          <w:tab w:val="left" w:pos="12824"/>
-          <w:tab w:val="left" w:pos="13740"/>
-          <w:tab w:val="left" w:pos="14656"/>
-        </w:tabs>
-        <w:rPr>
-          <w:rFonts w:ascii="Consolas" w:hAnsi="Consolas" w:cs="Courier New"/>
-          <w:color w:val="333333"/>
-          <w:szCs w:val="20"/>
-          <w:bdr w:val="none" w:sz="0" w:space="0" w:color="auto" w:frame="1"/>
-        </w:rPr>
-      </w:pPr>
-    </w:p>
-    <w:p>
-      <w:pPr>
-        <w:tabs>
-          <w:tab w:val="left" w:pos="916"/>
-          <w:tab w:val="left" w:pos="1832"/>
-          <w:tab w:val="left" w:pos="2748"/>
-          <w:tab w:val="left" w:pos="3664"/>
-          <w:tab w:val="left" w:pos="4580"/>
-          <w:tab w:val="left" w:pos="5496"/>
-          <w:tab w:val="left" w:pos="6412"/>
-          <w:tab w:val="left" w:pos="7328"/>
-          <w:tab w:val="left" w:pos="8244"/>
-          <w:tab w:val="left" w:pos="9160"/>
-          <w:tab w:val="left" w:pos="10076"/>
-          <w:tab w:val="left" w:pos="10992"/>
-          <w:tab w:val="left" w:pos="11908"/>
-          <w:tab w:val="left" w:pos="12824"/>
-          <w:tab w:val="left" w:pos="13740"/>
-          <w:tab w:val="left" w:pos="14656"/>
-        </w:tabs>
-        <w:rPr>
-          <w:rFonts w:ascii="Consolas" w:hAnsi="Consolas" w:cs="Courier New"/>
-          <w:color w:val="333333"/>
-          <w:szCs w:val="20"/>
-          <w:bdr w:val="none" w:sz="0" w:space="0" w:color="auto" w:frame="1"/>
-        </w:rPr>
-      </w:pPr>
-    </w:p>
-    <w:p>
-      <w:pPr>
-        <w:tabs>
-          <w:tab w:val="left" w:pos="916"/>
-          <w:tab w:val="left" w:pos="1832"/>
-          <w:tab w:val="left" w:pos="2748"/>
-          <w:tab w:val="left" w:pos="3664"/>
-          <w:tab w:val="left" w:pos="4580"/>
-          <w:tab w:val="left" w:pos="5496"/>
-          <w:tab w:val="left" w:pos="6412"/>
-          <w:tab w:val="left" w:pos="7328"/>
-          <w:tab w:val="left" w:pos="8244"/>
-          <w:tab w:val="left" w:pos="9160"/>
-          <w:tab w:val="left" w:pos="10076"/>
-          <w:tab w:val="left" w:pos="10992"/>
-          <w:tab w:val="left" w:pos="11908"/>
-          <w:tab w:val="left" w:pos="12824"/>
-          <w:tab w:val="left" w:pos="13740"/>
-          <w:tab w:val="left" w:pos="14656"/>
-        </w:tabs>
-        <w:rPr>
-          <w:rFonts w:ascii="Consolas" w:hAnsi="Consolas" w:cs="Courier New"/>
-          <w:color w:val="333333"/>
-          <w:szCs w:val="20"/>
-          <w:bdr w:val="none" w:sz="0" w:space="0" w:color="auto" w:frame="1"/>
-        </w:rPr>
-      </w:pPr>
-    </w:p>
-    <w:p>
-      <w:pPr>
-        <w:tabs>
-          <w:tab w:val="left" w:pos="916"/>
-          <w:tab w:val="left" w:pos="1832"/>
-          <w:tab w:val="left" w:pos="2748"/>
-          <w:tab w:val="left" w:pos="3664"/>
-          <w:tab w:val="left" w:pos="4580"/>
-          <w:tab w:val="left" w:pos="5496"/>
-          <w:tab w:val="left" w:pos="6412"/>
-          <w:tab w:val="left" w:pos="7328"/>
-          <w:tab w:val="left" w:pos="8244"/>
-          <w:tab w:val="left" w:pos="9160"/>
-          <w:tab w:val="left" w:pos="10076"/>
-          <w:tab w:val="left" w:pos="10992"/>
-          <w:tab w:val="left" w:pos="11908"/>
-          <w:tab w:val="left" w:pos="12824"/>
-          <w:tab w:val="left" w:pos="13740"/>
-          <w:tab w:val="left" w:pos="14656"/>
-        </w:tabs>
-        <w:rPr>
-          <w:rFonts w:ascii="Consolas" w:hAnsi="Consolas" w:cs="Courier New"/>
-          <w:color w:val="333333"/>
-          <w:szCs w:val="20"/>
-          <w:bdr w:val="none" w:sz="0" w:space="0" w:color="auto" w:frame="1"/>
-        </w:rPr>
-      </w:pPr>
-    </w:p>
-    <w:p>
-      <w:pPr>
-        <w:tabs>
-          <w:tab w:val="left" w:pos="916"/>
-          <w:tab w:val="left" w:pos="1832"/>
-          <w:tab w:val="left" w:pos="2748"/>
-          <w:tab w:val="left" w:pos="3664"/>
-          <w:tab w:val="left" w:pos="4580"/>
-          <w:tab w:val="left" w:pos="5496"/>
-          <w:tab w:val="left" w:pos="6412"/>
-          <w:tab w:val="left" w:pos="7328"/>
-          <w:tab w:val="left" w:pos="8244"/>
-          <w:tab w:val="left" w:pos="9160"/>
-          <w:tab w:val="left" w:pos="10076"/>
-          <w:tab w:val="left" w:pos="10992"/>
-          <w:tab w:val="left" w:pos="11908"/>
-          <w:tab w:val="left" w:pos="12824"/>
-          <w:tab w:val="left" w:pos="13740"/>
-          <w:tab w:val="left" w:pos="14656"/>
-        </w:tabs>
-        <w:rPr>
-          <w:rFonts w:ascii="Consolas" w:hAnsi="Consolas" w:cs="Courier New"/>
-          <w:color w:val="333333"/>
-          <w:szCs w:val="20"/>
-          <w:bdr w:val="none" w:sz="0" w:space="0" w:color="auto" w:frame="1"/>
-        </w:rPr>
-      </w:pPr>
-    </w:p>
-    <w:p>
-      <w:pPr>
-        <w:tabs>
-          <w:tab w:val="left" w:pos="916"/>
-          <w:tab w:val="left" w:pos="1832"/>
-          <w:tab w:val="left" w:pos="2748"/>
-          <w:tab w:val="left" w:pos="3664"/>
-          <w:tab w:val="left" w:pos="4580"/>
-          <w:tab w:val="left" w:pos="5496"/>
-          <w:tab w:val="left" w:pos="6412"/>
-          <w:tab w:val="left" w:pos="7328"/>
-          <w:tab w:val="left" w:pos="8244"/>
-          <w:tab w:val="left" w:pos="9160"/>
-          <w:tab w:val="left" w:pos="10076"/>
-          <w:tab w:val="left" w:pos="10992"/>
-          <w:tab w:val="left" w:pos="11908"/>
-          <w:tab w:val="left" w:pos="12824"/>
-          <w:tab w:val="left" w:pos="13740"/>
-          <w:tab w:val="left" w:pos="14656"/>
-        </w:tabs>
-        <w:rPr>
-          <w:rFonts w:ascii="Consolas" w:hAnsi="Consolas" w:cs="Courier New"/>
-          <w:color w:val="333333"/>
-          <w:szCs w:val="20"/>
-          <w:bdr w:val="none" w:sz="0" w:space="0" w:color="auto" w:frame="1"/>
-        </w:rPr>
-      </w:pPr>
-    </w:p>
-    <w:p>
-      <w:pPr>
-        <w:tabs>
-          <w:tab w:val="left" w:pos="916"/>
-          <w:tab w:val="left" w:pos="1832"/>
-          <w:tab w:val="left" w:pos="2748"/>
-          <w:tab w:val="left" w:pos="3664"/>
-          <w:tab w:val="left" w:pos="4580"/>
-          <w:tab w:val="left" w:pos="5496"/>
-          <w:tab w:val="left" w:pos="6412"/>
-          <w:tab w:val="left" w:pos="7328"/>
-          <w:tab w:val="left" w:pos="8244"/>
-          <w:tab w:val="left" w:pos="9160"/>
-          <w:tab w:val="left" w:pos="10076"/>
-          <w:tab w:val="left" w:pos="10992"/>
-          <w:tab w:val="left" w:pos="11908"/>
-          <w:tab w:val="left" w:pos="12824"/>
-          <w:tab w:val="left" w:pos="13740"/>
-          <w:tab w:val="left" w:pos="14656"/>
-        </w:tabs>
-        <w:rPr>
-          <w:rFonts w:ascii="Consolas" w:hAnsi="Consolas" w:cs="Courier New"/>
-          <w:color w:val="333333"/>
-          <w:szCs w:val="20"/>
-          <w:bdr w:val="none" w:sz="0" w:space="0" w:color="auto" w:frame="1"/>
-        </w:rPr>
-      </w:pPr>
-    </w:p>
-    <w:p>
-      <w:pPr>
-        <w:tabs>
-          <w:tab w:val="left" w:pos="916"/>
-          <w:tab w:val="left" w:pos="1832"/>
-          <w:tab w:val="left" w:pos="2748"/>
-          <w:tab w:val="left" w:pos="3664"/>
-          <w:tab w:val="left" w:pos="4580"/>
-          <w:tab w:val="left" w:pos="5496"/>
-          <w:tab w:val="left" w:pos="6412"/>
-          <w:tab w:val="left" w:pos="7328"/>
-          <w:tab w:val="left" w:pos="8244"/>
-          <w:tab w:val="left" w:pos="9160"/>
-          <w:tab w:val="left" w:pos="10076"/>
-          <w:tab w:val="left" w:pos="10992"/>
-          <w:tab w:val="left" w:pos="11908"/>
-          <w:tab w:val="left" w:pos="12824"/>
-          <w:tab w:val="left" w:pos="13740"/>
-          <w:tab w:val="left" w:pos="14656"/>
-        </w:tabs>
-        <w:rPr>
-          <w:rFonts w:ascii="Consolas" w:hAnsi="Consolas" w:cs="Courier New"/>
-          <w:color w:val="333333"/>
-          <w:szCs w:val="20"/>
-          <w:bdr w:val="none" w:sz="0" w:space="0" w:color="auto" w:frame="1"/>
-        </w:rPr>
-      </w:pPr>
-    </w:p>
-    <w:p>
-      <w:pPr>
-        <w:tabs>
-          <w:tab w:val="left" w:pos="916"/>
-          <w:tab w:val="left" w:pos="1832"/>
-          <w:tab w:val="left" w:pos="2748"/>
-          <w:tab w:val="left" w:pos="3664"/>
-          <w:tab w:val="left" w:pos="4580"/>
-          <w:tab w:val="left" w:pos="5496"/>
-          <w:tab w:val="left" w:pos="6412"/>
-          <w:tab w:val="left" w:pos="7328"/>
-          <w:tab w:val="left" w:pos="8244"/>
-          <w:tab w:val="left" w:pos="9160"/>
-          <w:tab w:val="left" w:pos="10076"/>
-          <w:tab w:val="left" w:pos="10992"/>
-          <w:tab w:val="left" w:pos="11908"/>
-          <w:tab w:val="left" w:pos="12824"/>
-          <w:tab w:val="left" w:pos="13740"/>
-          <w:tab w:val="left" w:pos="14656"/>
-        </w:tabs>
-        <w:rPr>
-          <w:rFonts w:ascii="Consolas" w:hAnsi="Consolas" w:cs="Courier New"/>
-          <w:color w:val="333333"/>
-          <w:szCs w:val="20"/>
-          <w:bdr w:val="none" w:sz="0" w:space="0" w:color="auto" w:frame="1"/>
-        </w:rPr>
-      </w:pPr>
-    </w:p>
-    <w:p>
-      <w:pPr>
-        <w:tabs>
-          <w:tab w:val="left" w:pos="916"/>
-          <w:tab w:val="left" w:pos="1832"/>
-          <w:tab w:val="left" w:pos="2748"/>
-          <w:tab w:val="left" w:pos="3664"/>
-          <w:tab w:val="left" w:pos="4580"/>
-          <w:tab w:val="left" w:pos="5496"/>
-          <w:tab w:val="left" w:pos="6412"/>
-          <w:tab w:val="left" w:pos="7328"/>
-          <w:tab w:val="left" w:pos="8244"/>
-          <w:tab w:val="left" w:pos="9160"/>
-          <w:tab w:val="left" w:pos="10076"/>
-          <w:tab w:val="left" w:pos="10992"/>
-          <w:tab w:val="left" w:pos="11908"/>
-          <w:tab w:val="left" w:pos="12824"/>
-          <w:tab w:val="left" w:pos="13740"/>
-          <w:tab w:val="left" w:pos="14656"/>
-        </w:tabs>
-        <w:rPr>
-          <w:rFonts w:ascii="Consolas" w:hAnsi="Consolas" w:cs="Courier New"/>
-          <w:color w:val="333333"/>
-          <w:szCs w:val="20"/>
-          <w:bdr w:val="none" w:sz="0" w:space="0" w:color="auto" w:frame="1"/>
-        </w:rPr>
-      </w:pPr>
-    </w:p>
-    <w:p>
-      <w:pPr>
-        <w:tabs>
-          <w:tab w:val="left" w:pos="916"/>
-          <w:tab w:val="left" w:pos="1832"/>
-          <w:tab w:val="left" w:pos="2748"/>
-          <w:tab w:val="left" w:pos="3664"/>
-          <w:tab w:val="left" w:pos="4580"/>
-          <w:tab w:val="left" w:pos="5496"/>
-          <w:tab w:val="left" w:pos="6412"/>
-          <w:tab w:val="left" w:pos="7328"/>
-          <w:tab w:val="left" w:pos="8244"/>
-          <w:tab w:val="left" w:pos="9160"/>
-          <w:tab w:val="left" w:pos="10076"/>
-          <w:tab w:val="left" w:pos="10992"/>
-          <w:tab w:val="left" w:pos="11908"/>
-          <w:tab w:val="left" w:pos="12824"/>
-          <w:tab w:val="left" w:pos="13740"/>
-          <w:tab w:val="left" w:pos="14656"/>
-        </w:tabs>
-        <w:rPr>
-          <w:rFonts w:ascii="Consolas" w:hAnsi="Consolas" w:cs="Courier New"/>
-          <w:color w:val="333333"/>
-          <w:szCs w:val="20"/>
-          <w:bdr w:val="none" w:sz="0" w:space="0" w:color="auto" w:frame="1"/>
-        </w:rPr>
-      </w:pPr>
-    </w:p>
-    <w:p>
-      <w:pPr>
-        <w:tabs>
-          <w:tab w:val="left" w:pos="916"/>
-          <w:tab w:val="left" w:pos="1832"/>
-          <w:tab w:val="left" w:pos="2748"/>
-          <w:tab w:val="left" w:pos="3664"/>
-          <w:tab w:val="left" w:pos="4580"/>
-          <w:tab w:val="left" w:pos="5496"/>
-          <w:tab w:val="left" w:pos="6412"/>
-          <w:tab w:val="left" w:pos="7328"/>
-          <w:tab w:val="left" w:pos="8244"/>
-          <w:tab w:val="left" w:pos="9160"/>
-          <w:tab w:val="left" w:pos="10076"/>
-          <w:tab w:val="left" w:pos="10992"/>
-          <w:tab w:val="left" w:pos="11908"/>
-          <w:tab w:val="left" w:pos="12824"/>
-          <w:tab w:val="left" w:pos="13740"/>
-          <w:tab w:val="left" w:pos="14656"/>
-        </w:tabs>
-        <w:rPr>
-          <w:rFonts w:ascii="Consolas" w:hAnsi="Consolas" w:cs="Courier New"/>
-          <w:color w:val="333333"/>
-          <w:szCs w:val="20"/>
-          <w:bdr w:val="none" w:sz="0" w:space="0" w:color="auto" w:frame="1"/>
-        </w:rPr>
-      </w:pPr>
-    </w:p>
-    <w:p>
-      <w:pPr>
         <w:rPr>
           <w:rFonts w:ascii="Arial" w:hAnsi="Arial" w:cs="Arial"/>
           <w:color w:val="0B5394"/>
@@ -6334,63 +5390,6 @@
         <w:rPr>
           <w:rFonts w:ascii="Consolas" w:hAnsi="Consolas" w:cs="Courier New"/>
           <w:color w:val="333333"/>
-          <w:sz w:val="20"/>
-          <w:szCs w:val="20"/>
-          <w:bdr w:val="none" w:sz="0" w:space="0" w:color="auto" w:frame="1"/>
-        </w:rPr>
-      </w:pPr>
-    </w:p>
-    <w:p>
-      <w:pPr>
-        <w:tabs>
-          <w:tab w:val="left" w:pos="916"/>
-          <w:tab w:val="left" w:pos="1832"/>
-          <w:tab w:val="left" w:pos="2748"/>
-          <w:tab w:val="left" w:pos="3664"/>
-          <w:tab w:val="left" w:pos="4580"/>
-          <w:tab w:val="left" w:pos="5496"/>
-          <w:tab w:val="left" w:pos="6412"/>
-          <w:tab w:val="left" w:pos="7328"/>
-          <w:tab w:val="left" w:pos="8244"/>
-          <w:tab w:val="left" w:pos="9160"/>
-          <w:tab w:val="left" w:pos="10076"/>
-          <w:tab w:val="left" w:pos="10992"/>
-          <w:tab w:val="left" w:pos="11908"/>
-          <w:tab w:val="left" w:pos="12824"/>
-          <w:tab w:val="left" w:pos="13740"/>
-          <w:tab w:val="left" w:pos="14656"/>
-        </w:tabs>
-        <w:rPr>
-          <w:rFonts w:ascii="Consolas" w:hAnsi="Consolas" w:cs="Courier New"/>
-          <w:color w:val="333333"/>
-          <w:szCs w:val="20"/>
-          <w:bdr w:val="none" w:sz="0" w:space="0" w:color="auto" w:frame="1"/>
-        </w:rPr>
-      </w:pPr>
-    </w:p>
-    <w:p>
-      <w:pPr>
-        <w:tabs>
-          <w:tab w:val="left" w:pos="916"/>
-          <w:tab w:val="left" w:pos="1832"/>
-          <w:tab w:val="left" w:pos="2748"/>
-          <w:tab w:val="left" w:pos="3664"/>
-          <w:tab w:val="left" w:pos="4580"/>
-          <w:tab w:val="left" w:pos="5496"/>
-          <w:tab w:val="left" w:pos="6412"/>
-          <w:tab w:val="left" w:pos="7328"/>
-          <w:tab w:val="left" w:pos="8244"/>
-          <w:tab w:val="left" w:pos="9160"/>
-          <w:tab w:val="left" w:pos="10076"/>
-          <w:tab w:val="left" w:pos="10992"/>
-          <w:tab w:val="left" w:pos="11908"/>
-          <w:tab w:val="left" w:pos="12824"/>
-          <w:tab w:val="left" w:pos="13740"/>
-          <w:tab w:val="left" w:pos="14656"/>
-        </w:tabs>
-        <w:rPr>
-          <w:rFonts w:ascii="Consolas" w:hAnsi="Consolas" w:cs="Courier New"/>
-          <w:color w:val="333333"/>
           <w:szCs w:val="20"/>
           <w:bdr w:val="none" w:sz="0" w:space="0" w:color="auto" w:frame="1"/>
         </w:rPr>
@@ -6472,14 +5471,12 @@
       <w:r>
         <w:t xml:space="preserve">link </w:t>
       </w:r>
-      <w:proofErr w:type="gramStart"/>
       <w:r>
         <w:rPr>
           <w:color w:val="5B9BD5" w:themeColor="accent1"/>
         </w:rPr>
         <w:t>10.25.97.40 .</w:t>
       </w:r>
-      <w:proofErr w:type="gramEnd"/>
       <w:r>
         <w:t xml:space="preserve"> Refer to the spread sheet link to get the full link and credential info.</w:t>
       </w:r>
@@ -6568,21 +5565,19 @@
         <w:rPr>
           <w:sz w:val="36"/>
         </w:rPr>
-        <w:t xml:space="preserve">There are </w:t>
-      </w:r>
-      <w:proofErr w:type="spellStart"/>
+        <w:t>There are err</w:t>
+      </w:r>
       <w:r>
         <w:rPr>
           <w:sz w:val="36"/>
         </w:rPr>
-        <w:t>errirs</w:t>
-      </w:r>
-      <w:proofErr w:type="spellEnd"/>
+        <w:t>o</w:t>
+      </w:r>
       <w:r>
         <w:rPr>
           <w:sz w:val="36"/>
         </w:rPr>
-        <w:t xml:space="preserve"> that can happen because of some scripts we write in the command shell and not being able to use it or access it. Or if the request reply with a null…in this case we can disable the export, like </w:t>
+        <w:t xml:space="preserve">rs that can happen because of some scripts we write in the command shell and not being able to use it or access it. Or if the request reply with a null…in this case we can disable the export, like </w:t>
       </w:r>
       <w:r>
         <w:rPr>
@@ -6916,7 +5911,6 @@
         </w:rPr>
         <w:t>if this does not work, you will need to go to the .</w:t>
       </w:r>
-      <w:proofErr w:type="spellStart"/>
       <w:r>
         <w:rPr>
           <w:color w:val="5B9BD5" w:themeColor="accent1"/>
@@ -6934,7 +5928,6 @@
         </w:rPr>
         <w:t>bash_profile</w:t>
       </w:r>
-      <w:proofErr w:type="spellEnd"/>
       <w:r>
         <w:rPr>
           <w:sz w:val="36"/>
@@ -7264,6 +6257,477 @@
         </w:rPr>
       </w:pPr>
     </w:p>
+    <w:p>
+      <w:pPr>
+        <w:jc w:val="both"/>
+        <w:rPr>
+          <w:color w:val="5B9BD5" w:themeColor="accent1"/>
+          <w:sz w:val="36"/>
+          <w14:shadow w14:blurRad="38100" w14:dist="25400" w14:dir="5400000" w14:sx="100000" w14:sy="100000" w14:kx="0" w14:ky="0" w14:algn="ctr">
+            <w14:srgbClr w14:val="6E747A">
+              <w14:alpha w14:val="57000"/>
+            </w14:srgbClr>
+          </w14:shadow>
+          <w14:textOutline w14:w="0" w14:cap="flat" w14:cmpd="sng" w14:algn="ctr">
+            <w14:noFill/>
+            <w14:prstDash w14:val="solid"/>
+            <w14:round/>
+          </w14:textOutline>
+        </w:rPr>
+      </w:pPr>
+      <w:r>
+        <w:rPr>
+          <w:sz w:val="36"/>
+        </w:rPr>
+        <w:t>whenever I made a change to my local codes and I try to pull content from the master, I ma</w:t>
+      </w:r>
+      <w:r>
+        <w:rPr>
+          <w:sz w:val="36"/>
+        </w:rPr>
+        <w:t xml:space="preserve">y get code diff message and if </w:t>
+      </w:r>
+      <w:r>
+        <w:rPr>
+          <w:sz w:val="36"/>
+        </w:rPr>
+        <w:t xml:space="preserve">did not make any major change and do not want to stop me from pulling my content, I can first go to the terminal and do thses commandes, </w:t>
+      </w:r>
+      <w:r>
+        <w:rPr>
+          <w:color w:val="5B9BD5" w:themeColor="accent1"/>
+          <w:sz w:val="36"/>
+          <w14:shadow w14:blurRad="38100" w14:dist="25400" w14:dir="5400000" w14:sx="100000" w14:sy="100000" w14:kx="0" w14:ky="0" w14:algn="ctr">
+            <w14:srgbClr w14:val="6E747A">
+              <w14:alpha w14:val="57000"/>
+            </w14:srgbClr>
+          </w14:shadow>
+          <w14:textOutline w14:w="0" w14:cap="flat" w14:cmpd="sng" w14:algn="ctr">
+            <w14:noFill/>
+            <w14:prstDash w14:val="solid"/>
+            <w14:round/>
+          </w14:textOutline>
+        </w:rPr>
+        <w:t>git reset --</w:t>
+      </w:r>
+      <w:r>
+        <w:rPr>
+          <w:color w:val="5B9BD5" w:themeColor="accent1"/>
+          <w:sz w:val="36"/>
+          <w14:shadow w14:blurRad="38100" w14:dist="25400" w14:dir="5400000" w14:sx="100000" w14:sy="100000" w14:kx="0" w14:ky="0" w14:algn="ctr">
+            <w14:srgbClr w14:val="6E747A">
+              <w14:alpha w14:val="57000"/>
+            </w14:srgbClr>
+          </w14:shadow>
+          <w14:textOutline w14:w="0" w14:cap="flat" w14:cmpd="sng" w14:algn="ctr">
+            <w14:noFill/>
+            <w14:prstDash w14:val="solid"/>
+            <w14:round/>
+          </w14:textOutline>
+        </w:rPr>
+        <w:t>hard origin/master</w:t>
+      </w:r>
+      <w:r>
+        <w:rPr>
+          <w:color w:val="5B9BD5" w:themeColor="accent1"/>
+          <w:sz w:val="36"/>
+          <w14:shadow w14:blurRad="38100" w14:dist="25400" w14:dir="5400000" w14:sx="100000" w14:sy="100000" w14:kx="0" w14:ky="0" w14:algn="ctr">
+            <w14:srgbClr w14:val="6E747A">
+              <w14:alpha w14:val="57000"/>
+            </w14:srgbClr>
+          </w14:shadow>
+          <w14:textOutline w14:w="0" w14:cap="flat" w14:cmpd="sng" w14:algn="ctr">
+            <w14:noFill/>
+            <w14:prstDash w14:val="solid"/>
+            <w14:round/>
+          </w14:textOutline>
+        </w:rPr>
+        <w:t xml:space="preserve">. </w:t>
+      </w:r>
+    </w:p>
+    <w:p>
+      <w:pPr>
+        <w:jc w:val="both"/>
+        <w:rPr>
+          <w:color w:val="5B9BD5" w:themeColor="accent1"/>
+          <w:sz w:val="36"/>
+          <w14:shadow w14:blurRad="38100" w14:dist="25400" w14:dir="5400000" w14:sx="100000" w14:sy="100000" w14:kx="0" w14:ky="0" w14:algn="ctr">
+            <w14:srgbClr w14:val="6E747A">
+              <w14:alpha w14:val="57000"/>
+            </w14:srgbClr>
+          </w14:shadow>
+          <w14:textOutline w14:w="0" w14:cap="flat" w14:cmpd="sng" w14:algn="ctr">
+            <w14:noFill/>
+            <w14:prstDash w14:val="solid"/>
+            <w14:round/>
+          </w14:textOutline>
+        </w:rPr>
+      </w:pPr>
+    </w:p>
+    <w:p>
+      <w:pPr>
+        <w:jc w:val="both"/>
+        <w:rPr>
+          <w:sz w:val="52"/>
+        </w:rPr>
+      </w:pPr>
+      <w:r>
+        <w:rPr>
+          <w:sz w:val="52"/>
+        </w:rPr>
+        <w:t>Running a test locally without the server or running the whole app</w:t>
+      </w:r>
+    </w:p>
+    <w:p>
+      <w:pPr>
+        <w:pStyle w:val="ListParagraph"/>
+        <w:numPr>
+          <w:ilvl w:val="0"/>
+          <w:numId w:val="22"/>
+        </w:numPr>
+        <w:jc w:val="both"/>
+        <w:rPr>
+          <w:sz w:val="36"/>
+        </w:rPr>
+      </w:pPr>
+      <w:r>
+        <w:rPr>
+          <w:sz w:val="36"/>
+        </w:rPr>
+        <w:t>If I want to run single test, I just have to go to the specific html runnerSpec and run it.</w:t>
+      </w:r>
+      <w:r>
+        <w:rPr>
+          <w:sz w:val="36"/>
+        </w:rPr>
+        <w:t xml:space="preserve"> </w:t>
+      </w:r>
+      <w:r>
+        <w:rPr>
+          <w:sz w:val="36"/>
+        </w:rPr>
+        <w:tab/>
+      </w:r>
+      <w:r>
+        <w:rPr>
+          <w:sz w:val="36"/>
+        </w:rPr>
+        <w:tab/>
+      </w:r>
+      <w:r>
+        <w:rPr>
+          <w:sz w:val="36"/>
+        </w:rPr>
+        <w:tab/>
+      </w:r>
+      <w:r>
+        <w:rPr>
+          <w:sz w:val="36"/>
+        </w:rPr>
+        <w:tab/>
+      </w:r>
+      <w:r>
+        <w:rPr>
+          <w:sz w:val="36"/>
+        </w:rPr>
+        <w:tab/>
+        <w:t>E</w:t>
+      </w:r>
+      <w:r>
+        <w:rPr>
+          <w:sz w:val="36"/>
+        </w:rPr>
+        <w:t>xample</w:t>
+      </w:r>
+      <w:r>
+        <w:rPr>
+          <w:sz w:val="36"/>
+        </w:rPr>
+        <w:t xml:space="preserve"> </w:t>
+      </w:r>
+      <w:r>
+        <w:rPr>
+          <w:color w:val="5B9BD5" w:themeColor="accent1"/>
+          <w:sz w:val="32"/>
+          <w14:shadow w14:blurRad="38100" w14:dist="25400" w14:dir="5400000" w14:sx="100000" w14:sy="100000" w14:kx="0" w14:ky="0" w14:algn="ctr">
+            <w14:srgbClr w14:val="6E747A">
+              <w14:alpha w14:val="57000"/>
+            </w14:srgbClr>
+          </w14:shadow>
+          <w14:textOutline w14:w="0" w14:cap="flat" w14:cmpd="sng" w14:algn="ctr">
+            <w14:noFill/>
+            <w14:prstDash w14:val="solid"/>
+            <w14:round/>
+          </w14:textOutline>
+        </w:rPr>
+        <w:t>cd $PEARSONPATH/jasmine-tests/</w:t>
+      </w:r>
+      <w:r>
+        <w:rPr>
+          <w:color w:val="5B9BD5" w:themeColor="accent1"/>
+          <w:sz w:val="32"/>
+          <w14:shadow w14:blurRad="38100" w14:dist="25400" w14:dir="5400000" w14:sx="100000" w14:sy="100000" w14:kx="0" w14:ky="0" w14:algn="ctr">
+            <w14:srgbClr w14:val="6E747A">
+              <w14:alpha w14:val="57000"/>
+            </w14:srgbClr>
+          </w14:shadow>
+          <w14:textOutline w14:w="0" w14:cap="flat" w14:cmpd="sng" w14:algn="ctr">
+            <w14:noFill/>
+            <w14:prstDash w14:val="solid"/>
+            <w14:round/>
+          </w14:textOutline>
+        </w:rPr>
+        <w:t>SpecRunner-td-1.html</w:t>
+      </w:r>
+    </w:p>
+    <w:p>
+      <w:pPr>
+        <w:pStyle w:val="ListParagraph"/>
+        <w:numPr>
+          <w:ilvl w:val="0"/>
+          <w:numId w:val="22"/>
+        </w:numPr>
+        <w:jc w:val="both"/>
+        <w:rPr>
+          <w:color w:val="5B9BD5" w:themeColor="accent1"/>
+          <w:sz w:val="32"/>
+          <w14:shadow w14:blurRad="38100" w14:dist="25400" w14:dir="5400000" w14:sx="100000" w14:sy="100000" w14:kx="0" w14:ky="0" w14:algn="ctr">
+            <w14:srgbClr w14:val="6E747A">
+              <w14:alpha w14:val="57000"/>
+            </w14:srgbClr>
+          </w14:shadow>
+          <w14:textOutline w14:w="0" w14:cap="flat" w14:cmpd="sng" w14:algn="ctr">
+            <w14:noFill/>
+            <w14:prstDash w14:val="solid"/>
+            <w14:round/>
+          </w14:textOutline>
+        </w:rPr>
+      </w:pPr>
+      <w:r>
+        <w:rPr>
+          <w:sz w:val="36"/>
+        </w:rPr>
+        <w:t>If I</w:t>
+      </w:r>
+      <w:r>
+        <w:rPr>
+          <w:sz w:val="36"/>
+        </w:rPr>
+        <w:t xml:space="preserve"> want to run the whole test in the master repo</w:t>
+      </w:r>
+      <w:r>
+        <w:rPr>
+          <w:sz w:val="36"/>
+        </w:rPr>
+        <w:t xml:space="preserve"> I go to the </w:t>
+      </w:r>
+      <w:r>
+        <w:rPr>
+          <w:sz w:val="36"/>
+        </w:rPr>
+        <w:t>location</w:t>
+      </w:r>
+      <w:r>
+        <w:rPr>
+          <w:color w:val="5B9BD5" w:themeColor="accent1"/>
+          <w:sz w:val="32"/>
+          <w14:shadow w14:blurRad="38100" w14:dist="25400" w14:dir="5400000" w14:sx="100000" w14:sy="100000" w14:kx="0" w14:ky="0" w14:algn="ctr">
+            <w14:srgbClr w14:val="6E747A">
+              <w14:alpha w14:val="57000"/>
+            </w14:srgbClr>
+          </w14:shadow>
+          <w14:textOutline w14:w="0" w14:cap="flat" w14:cmpd="sng" w14:algn="ctr">
+            <w14:noFill/>
+            <w14:prstDash w14:val="solid"/>
+            <w14:round/>
+          </w14:textOutline>
+        </w:rPr>
+        <w:t xml:space="preserve"> cd $PEARSONPATH/tools/allJasmine</w:t>
+      </w:r>
+    </w:p>
+    <w:p>
+      <w:pPr>
+        <w:jc w:val="both"/>
+        <w:rPr>
+          <w:sz w:val="36"/>
+        </w:rPr>
+      </w:pPr>
+    </w:p>
+    <w:p>
+      <w:pPr>
+        <w:jc w:val="both"/>
+        <w:rPr>
+          <w:sz w:val="36"/>
+        </w:rPr>
+      </w:pPr>
+    </w:p>
+    <w:p>
+      <w:pPr>
+        <w:jc w:val="both"/>
+        <w:rPr>
+          <w:sz w:val="36"/>
+        </w:rPr>
+      </w:pPr>
+    </w:p>
+    <w:p>
+      <w:pPr>
+        <w:jc w:val="both"/>
+        <w:rPr>
+          <w:sz w:val="36"/>
+        </w:rPr>
+      </w:pPr>
+    </w:p>
+    <w:p>
+      <w:pPr>
+        <w:jc w:val="both"/>
+        <w:rPr>
+          <w:sz w:val="36"/>
+        </w:rPr>
+      </w:pPr>
+    </w:p>
+    <w:p>
+      <w:pPr>
+        <w:rPr>
+          <w:sz w:val="28"/>
+        </w:rPr>
+      </w:pPr>
+      <w:r>
+        <w:rPr>
+          <w:sz w:val="28"/>
+        </w:rPr>
+        <w:t xml:space="preserve">How to raise ticket to </w:t>
+      </w:r>
+      <w:r>
+        <w:rPr>
+          <w:sz w:val="28"/>
+        </w:rPr>
+        <w:t xml:space="preserve">deployment of Q-i </w:t>
+      </w:r>
+      <w:r>
+        <w:rPr>
+          <w:sz w:val="28"/>
+        </w:rPr>
+        <w:t>2.9  to</w:t>
+      </w:r>
+      <w:r>
+        <w:rPr>
+          <w:sz w:val="28"/>
+        </w:rPr>
+        <w:t> </w:t>
+      </w:r>
+      <w:hyperlink r:id="rId25" w:tgtFrame="_blank" w:history="1">
+        <w:r>
+          <w:rPr>
+            <w:sz w:val="28"/>
+          </w:rPr>
+          <w:t>beta1.qiactive.com</w:t>
+        </w:r>
+      </w:hyperlink>
+      <w:r>
+        <w:rPr>
+          <w:sz w:val="28"/>
+        </w:rPr>
+        <w:t> </w:t>
+      </w:r>
+    </w:p>
+    <w:p>
+      <w:pPr>
+        <w:pStyle w:val="ListParagraph"/>
+        <w:numPr>
+          <w:ilvl w:val="0"/>
+          <w:numId w:val="24"/>
+        </w:numPr>
+        <w:rPr>
+          <w:sz w:val="28"/>
+        </w:rPr>
+      </w:pPr>
+      <w:r>
+        <w:rPr>
+          <w:sz w:val="28"/>
+        </w:rPr>
+        <w:t xml:space="preserve">You should first </w:t>
+      </w:r>
+      <w:r>
+        <w:rPr>
+          <w:sz w:val="28"/>
+        </w:rPr>
+        <w:t xml:space="preserve">prepare a pull request for the database for all the springs not deployed since the last deploymen. Prepare it like </w:t>
+      </w:r>
+      <w:r>
+        <w:rPr>
+          <w:sz w:val="28"/>
+        </w:rPr>
+        <w:t xml:space="preserve"> </w:t>
+      </w:r>
+      <w:hyperlink r:id="rId26" w:history="1">
+        <w:r>
+          <w:rPr>
+            <w:rStyle w:val="Hyperlink"/>
+            <w:sz w:val="28"/>
+          </w:rPr>
+          <w:t>https://github.com/pearca/qiactive/pull/5259/</w:t>
+        </w:r>
+      </w:hyperlink>
+      <w:r>
+        <w:rPr>
+          <w:sz w:val="28"/>
+        </w:rPr>
+        <w:t xml:space="preserve"> </w:t>
+      </w:r>
+    </w:p>
+    <w:p>
+      <w:pPr>
+        <w:pStyle w:val="ListParagraph"/>
+        <w:numPr>
+          <w:ilvl w:val="0"/>
+          <w:numId w:val="24"/>
+        </w:numPr>
+        <w:rPr>
+          <w:sz w:val="28"/>
+        </w:rPr>
+      </w:pPr>
+      <w:r>
+        <w:rPr>
+          <w:sz w:val="28"/>
+        </w:rPr>
+        <w:t>Place a folders full of these database data to the SFTP server so that other teams can access it.</w:t>
+      </w:r>
+      <w:r>
+        <w:rPr>
+          <w:sz w:val="28"/>
+        </w:rPr>
+        <w:t xml:space="preserve"> Then you raise a ticket for that. In the </w:t>
+      </w:r>
+      <w:bookmarkStart w:id="0" w:name="_GoBack"/>
+      <w:bookmarkEnd w:id="0"/>
+      <w:r>
+        <w:rPr>
+          <w:sz w:val="28"/>
+        </w:rPr>
+        <w:t>giving link</w:t>
+      </w:r>
+      <w:r>
+        <w:rPr>
+          <w:sz w:val="28"/>
+        </w:rPr>
+        <w:t xml:space="preserve">  </w:t>
+      </w:r>
+      <w:hyperlink r:id="rId27" w:history="1">
+        <w:r>
+          <w:rPr>
+            <w:rStyle w:val="Hyperlink"/>
+            <w:sz w:val="28"/>
+          </w:rPr>
+          <w:t>https://pearsonstsprod.service-now.com/main/newchange.do</w:t>
+        </w:r>
+      </w:hyperlink>
+      <w:r>
+        <w:rPr>
+          <w:sz w:val="28"/>
+        </w:rPr>
+        <w:t xml:space="preserve"> </w:t>
+      </w:r>
+    </w:p>
     <w:sectPr>
       <w:pgSz w:w="12240" w:h="15840"/>
       <w:pgMar w:top="1440" w:right="1440" w:bottom="1440" w:left="1440" w:header="720" w:footer="720" w:gutter="0"/>
@@ -7363,6 +6827,95 @@
     </w:lvl>
   </w:abstractNum>
   <w:abstractNum w:abstractNumId="1">
+    <w:nsid w:val="03853BBC"/>
+    <w:multiLevelType w:val="hybridMultilevel"/>
+    <w:tmpl w:val="EF4E2D84"/>
+    <w:lvl w:ilvl="0" w:tplc="0409000F">
+      <w:start w:val="1"/>
+      <w:numFmt w:val="decimal"/>
+      <w:lvlText w:val="%1."/>
+      <w:lvlJc w:val="left"/>
+      <w:pPr>
+        <w:ind w:left="720" w:hanging="360"/>
+      </w:pPr>
+      <w:rPr>
+        <w:rFonts w:hint="default"/>
+      </w:rPr>
+    </w:lvl>
+    <w:lvl w:ilvl="1" w:tplc="04090019" w:tentative="1">
+      <w:start w:val="1"/>
+      <w:numFmt w:val="lowerLetter"/>
+      <w:lvlText w:val="%2."/>
+      <w:lvlJc w:val="left"/>
+      <w:pPr>
+        <w:ind w:left="1440" w:hanging="360"/>
+      </w:pPr>
+    </w:lvl>
+    <w:lvl w:ilvl="2" w:tplc="0409001B" w:tentative="1">
+      <w:start w:val="1"/>
+      <w:numFmt w:val="lowerRoman"/>
+      <w:lvlText w:val="%3."/>
+      <w:lvlJc w:val="right"/>
+      <w:pPr>
+        <w:ind w:left="2160" w:hanging="180"/>
+      </w:pPr>
+    </w:lvl>
+    <w:lvl w:ilvl="3" w:tplc="0409000F" w:tentative="1">
+      <w:start w:val="1"/>
+      <w:numFmt w:val="decimal"/>
+      <w:lvlText w:val="%4."/>
+      <w:lvlJc w:val="left"/>
+      <w:pPr>
+        <w:ind w:left="2880" w:hanging="360"/>
+      </w:pPr>
+    </w:lvl>
+    <w:lvl w:ilvl="4" w:tplc="04090019" w:tentative="1">
+      <w:start w:val="1"/>
+      <w:numFmt w:val="lowerLetter"/>
+      <w:lvlText w:val="%5."/>
+      <w:lvlJc w:val="left"/>
+      <w:pPr>
+        <w:ind w:left="3600" w:hanging="360"/>
+      </w:pPr>
+    </w:lvl>
+    <w:lvl w:ilvl="5" w:tplc="0409001B" w:tentative="1">
+      <w:start w:val="1"/>
+      <w:numFmt w:val="lowerRoman"/>
+      <w:lvlText w:val="%6."/>
+      <w:lvlJc w:val="right"/>
+      <w:pPr>
+        <w:ind w:left="4320" w:hanging="180"/>
+      </w:pPr>
+    </w:lvl>
+    <w:lvl w:ilvl="6" w:tplc="0409000F" w:tentative="1">
+      <w:start w:val="1"/>
+      <w:numFmt w:val="decimal"/>
+      <w:lvlText w:val="%7."/>
+      <w:lvlJc w:val="left"/>
+      <w:pPr>
+        <w:ind w:left="5040" w:hanging="360"/>
+      </w:pPr>
+    </w:lvl>
+    <w:lvl w:ilvl="7" w:tplc="04090019" w:tentative="1">
+      <w:start w:val="1"/>
+      <w:numFmt w:val="lowerLetter"/>
+      <w:lvlText w:val="%8."/>
+      <w:lvlJc w:val="left"/>
+      <w:pPr>
+        <w:ind w:left="5760" w:hanging="360"/>
+      </w:pPr>
+    </w:lvl>
+    <w:lvl w:ilvl="8" w:tplc="0409001B" w:tentative="1">
+      <w:start w:val="1"/>
+      <w:numFmt w:val="lowerRoman"/>
+      <w:lvlText w:val="%9."/>
+      <w:lvlJc w:val="right"/>
+      <w:pPr>
+        <w:ind w:left="6480" w:hanging="180"/>
+      </w:pPr>
+    </w:lvl>
+  </w:abstractNum>
+  <w:abstractNum w:abstractNumId="2">
     <w:nsid w:val="07F45BAC"/>
     <w:multiLevelType w:val="multilevel"/>
     <w:tmpl w:val="216232C0"/>
@@ -7511,7 +7064,7 @@
       </w:rPr>
     </w:lvl>
   </w:abstractNum>
-  <w:abstractNum w:abstractNumId="2">
+  <w:abstractNum w:abstractNumId="3">
     <w:nsid w:val="15062B27"/>
     <w:multiLevelType w:val="multilevel"/>
     <w:tmpl w:val="55F04410"/>
@@ -7660,7 +7213,7 @@
       </w:rPr>
     </w:lvl>
   </w:abstractNum>
-  <w:abstractNum w:abstractNumId="3">
+  <w:abstractNum w:abstractNumId="4">
     <w:nsid w:val="19C66DF7"/>
     <w:multiLevelType w:val="multilevel"/>
     <w:tmpl w:val="E2C0760E"/>
@@ -7809,7 +7362,7 @@
       </w:rPr>
     </w:lvl>
   </w:abstractNum>
-  <w:abstractNum w:abstractNumId="4">
+  <w:abstractNum w:abstractNumId="5">
     <w:nsid w:val="1BBB0D0D"/>
     <w:multiLevelType w:val="multilevel"/>
     <w:tmpl w:val="BC025034"/>
@@ -7958,7 +7511,7 @@
       </w:rPr>
     </w:lvl>
   </w:abstractNum>
-  <w:abstractNum w:abstractNumId="5">
+  <w:abstractNum w:abstractNumId="6">
     <w:nsid w:val="287724FC"/>
     <w:multiLevelType w:val="multilevel"/>
     <w:tmpl w:val="07EC551E"/>
@@ -8071,7 +7624,7 @@
       </w:rPr>
     </w:lvl>
   </w:abstractNum>
-  <w:abstractNum w:abstractNumId="6">
+  <w:abstractNum w:abstractNumId="7">
     <w:nsid w:val="28F339F0"/>
     <w:multiLevelType w:val="multilevel"/>
     <w:tmpl w:val="D5ACB566"/>
@@ -8220,7 +7773,7 @@
       </w:rPr>
     </w:lvl>
   </w:abstractNum>
-  <w:abstractNum w:abstractNumId="7">
+  <w:abstractNum w:abstractNumId="8">
     <w:nsid w:val="2DC9215F"/>
     <w:multiLevelType w:val="hybridMultilevel"/>
     <w:tmpl w:val="D5E4173C"/>
@@ -8306,7 +7859,7 @@
       </w:pPr>
     </w:lvl>
   </w:abstractNum>
-  <w:abstractNum w:abstractNumId="8">
+  <w:abstractNum w:abstractNumId="9">
     <w:nsid w:val="2E582A5D"/>
     <w:multiLevelType w:val="multilevel"/>
     <w:tmpl w:val="04090021"/>
@@ -8419,7 +7972,7 @@
       </w:rPr>
     </w:lvl>
   </w:abstractNum>
-  <w:abstractNum w:abstractNumId="9">
+  <w:abstractNum w:abstractNumId="10">
     <w:nsid w:val="33730EA4"/>
     <w:multiLevelType w:val="multilevel"/>
     <w:tmpl w:val="A9CED762"/>
@@ -8568,7 +8121,7 @@
       </w:rPr>
     </w:lvl>
   </w:abstractNum>
-  <w:abstractNum w:abstractNumId="10">
+  <w:abstractNum w:abstractNumId="11">
     <w:nsid w:val="34707AB1"/>
     <w:multiLevelType w:val="multilevel"/>
     <w:tmpl w:val="7A24466A"/>
@@ -8717,7 +8270,7 @@
       </w:rPr>
     </w:lvl>
   </w:abstractNum>
-  <w:abstractNum w:abstractNumId="11">
+  <w:abstractNum w:abstractNumId="12">
     <w:nsid w:val="3A580F7B"/>
     <w:multiLevelType w:val="multilevel"/>
     <w:tmpl w:val="3724B828"/>
@@ -8866,7 +8419,7 @@
       </w:rPr>
     </w:lvl>
   </w:abstractNum>
-  <w:abstractNum w:abstractNumId="12">
+  <w:abstractNum w:abstractNumId="13">
     <w:nsid w:val="3ADF3F18"/>
     <w:multiLevelType w:val="multilevel"/>
     <w:tmpl w:val="71CC4312"/>
@@ -9015,7 +8568,7 @@
       </w:rPr>
     </w:lvl>
   </w:abstractNum>
-  <w:abstractNum w:abstractNumId="13">
+  <w:abstractNum w:abstractNumId="14">
     <w:nsid w:val="411C1815"/>
     <w:multiLevelType w:val="hybridMultilevel"/>
     <w:tmpl w:val="3672195C"/>
@@ -9128,7 +8681,7 @@
       </w:rPr>
     </w:lvl>
   </w:abstractNum>
-  <w:abstractNum w:abstractNumId="14">
+  <w:abstractNum w:abstractNumId="15">
     <w:nsid w:val="4E832FAC"/>
     <w:multiLevelType w:val="hybridMultilevel"/>
     <w:tmpl w:val="D9EE26EE"/>
@@ -9217,7 +8770,7 @@
       </w:pPr>
     </w:lvl>
   </w:abstractNum>
-  <w:abstractNum w:abstractNumId="15">
+  <w:abstractNum w:abstractNumId="16">
     <w:nsid w:val="4EA37D88"/>
     <w:multiLevelType w:val="hybridMultilevel"/>
     <w:tmpl w:val="58D0A724"/>
@@ -9242,7 +8795,7 @@
         <w:ind w:left="1440" w:hanging="360"/>
       </w:pPr>
     </w:lvl>
-    <w:lvl w:ilvl="2" w:tplc="0409001B" w:tentative="1">
+    <w:lvl w:ilvl="2" w:tplc="0409001B">
       <w:start w:val="1"/>
       <w:numFmt w:val="lowerRoman"/>
       <w:lvlText w:val="%3."/>
@@ -9306,7 +8859,7 @@
       </w:pPr>
     </w:lvl>
   </w:abstractNum>
-  <w:abstractNum w:abstractNumId="16">
+  <w:abstractNum w:abstractNumId="17">
     <w:nsid w:val="52914102"/>
     <w:multiLevelType w:val="multilevel"/>
     <w:tmpl w:val="53A0AAF4"/>
@@ -9455,7 +9008,7 @@
       </w:rPr>
     </w:lvl>
   </w:abstractNum>
-  <w:abstractNum w:abstractNumId="17">
+  <w:abstractNum w:abstractNumId="18">
     <w:nsid w:val="54F90DD9"/>
     <w:multiLevelType w:val="multilevel"/>
     <w:tmpl w:val="C42A203E"/>
@@ -9604,7 +9157,7 @@
       </w:rPr>
     </w:lvl>
   </w:abstractNum>
-  <w:abstractNum w:abstractNumId="18">
+  <w:abstractNum w:abstractNumId="19">
     <w:nsid w:val="5C1674B0"/>
     <w:multiLevelType w:val="multilevel"/>
     <w:tmpl w:val="B2A05634"/>
@@ -9753,7 +9306,96 @@
       </w:rPr>
     </w:lvl>
   </w:abstractNum>
-  <w:abstractNum w:abstractNumId="19">
+  <w:abstractNum w:abstractNumId="20">
+    <w:nsid w:val="6C705138"/>
+    <w:multiLevelType w:val="hybridMultilevel"/>
+    <w:tmpl w:val="FD30C7EC"/>
+    <w:lvl w:ilvl="0" w:tplc="0409000F">
+      <w:start w:val="1"/>
+      <w:numFmt w:val="decimal"/>
+      <w:lvlText w:val="%1."/>
+      <w:lvlJc w:val="left"/>
+      <w:pPr>
+        <w:ind w:left="720" w:hanging="360"/>
+      </w:pPr>
+      <w:rPr>
+        <w:rFonts w:hint="default"/>
+      </w:rPr>
+    </w:lvl>
+    <w:lvl w:ilvl="1" w:tplc="04090019" w:tentative="1">
+      <w:start w:val="1"/>
+      <w:numFmt w:val="lowerLetter"/>
+      <w:lvlText w:val="%2."/>
+      <w:lvlJc w:val="left"/>
+      <w:pPr>
+        <w:ind w:left="1440" w:hanging="360"/>
+      </w:pPr>
+    </w:lvl>
+    <w:lvl w:ilvl="2" w:tplc="0409001B" w:tentative="1">
+      <w:start w:val="1"/>
+      <w:numFmt w:val="lowerRoman"/>
+      <w:lvlText w:val="%3."/>
+      <w:lvlJc w:val="right"/>
+      <w:pPr>
+        <w:ind w:left="2160" w:hanging="180"/>
+      </w:pPr>
+    </w:lvl>
+    <w:lvl w:ilvl="3" w:tplc="0409000F" w:tentative="1">
+      <w:start w:val="1"/>
+      <w:numFmt w:val="decimal"/>
+      <w:lvlText w:val="%4."/>
+      <w:lvlJc w:val="left"/>
+      <w:pPr>
+        <w:ind w:left="2880" w:hanging="360"/>
+      </w:pPr>
+    </w:lvl>
+    <w:lvl w:ilvl="4" w:tplc="04090019" w:tentative="1">
+      <w:start w:val="1"/>
+      <w:numFmt w:val="lowerLetter"/>
+      <w:lvlText w:val="%5."/>
+      <w:lvlJc w:val="left"/>
+      <w:pPr>
+        <w:ind w:left="3600" w:hanging="360"/>
+      </w:pPr>
+    </w:lvl>
+    <w:lvl w:ilvl="5" w:tplc="0409001B" w:tentative="1">
+      <w:start w:val="1"/>
+      <w:numFmt w:val="lowerRoman"/>
+      <w:lvlText w:val="%6."/>
+      <w:lvlJc w:val="right"/>
+      <w:pPr>
+        <w:ind w:left="4320" w:hanging="180"/>
+      </w:pPr>
+    </w:lvl>
+    <w:lvl w:ilvl="6" w:tplc="0409000F" w:tentative="1">
+      <w:start w:val="1"/>
+      <w:numFmt w:val="decimal"/>
+      <w:lvlText w:val="%7."/>
+      <w:lvlJc w:val="left"/>
+      <w:pPr>
+        <w:ind w:left="5040" w:hanging="360"/>
+      </w:pPr>
+    </w:lvl>
+    <w:lvl w:ilvl="7" w:tplc="04090019" w:tentative="1">
+      <w:start w:val="1"/>
+      <w:numFmt w:val="lowerLetter"/>
+      <w:lvlText w:val="%8."/>
+      <w:lvlJc w:val="left"/>
+      <w:pPr>
+        <w:ind w:left="5760" w:hanging="360"/>
+      </w:pPr>
+    </w:lvl>
+    <w:lvl w:ilvl="8" w:tplc="0409001B" w:tentative="1">
+      <w:start w:val="1"/>
+      <w:numFmt w:val="lowerRoman"/>
+      <w:lvlText w:val="%9."/>
+      <w:lvlJc w:val="right"/>
+      <w:pPr>
+        <w:ind w:left="6480" w:hanging="180"/>
+      </w:pPr>
+    </w:lvl>
+  </w:abstractNum>
+  <w:abstractNum w:abstractNumId="21">
     <w:nsid w:val="7213180A"/>
     <w:multiLevelType w:val="hybridMultilevel"/>
     <w:tmpl w:val="E7FAF32E"/>
@@ -9866,7 +9508,7 @@
       </w:rPr>
     </w:lvl>
   </w:abstractNum>
-  <w:abstractNum w:abstractNumId="20">
+  <w:abstractNum w:abstractNumId="22">
     <w:nsid w:val="774E3989"/>
     <w:multiLevelType w:val="multilevel"/>
     <w:tmpl w:val="F4CA9C22"/>
@@ -10015,68 +9657,166 @@
       </w:rPr>
     </w:lvl>
   </w:abstractNum>
+  <w:abstractNum w:abstractNumId="23">
+    <w:nsid w:val="789F4CA4"/>
+    <w:multiLevelType w:val="hybridMultilevel"/>
+    <w:tmpl w:val="81B8EAF8"/>
+    <w:lvl w:ilvl="0" w:tplc="0409000F">
+      <w:start w:val="1"/>
+      <w:numFmt w:val="decimal"/>
+      <w:lvlText w:val="%1."/>
+      <w:lvlJc w:val="left"/>
+      <w:pPr>
+        <w:ind w:left="720" w:hanging="360"/>
+      </w:pPr>
+      <w:rPr>
+        <w:rFonts w:hint="default"/>
+      </w:rPr>
+    </w:lvl>
+    <w:lvl w:ilvl="1" w:tplc="04090019" w:tentative="1">
+      <w:start w:val="1"/>
+      <w:numFmt w:val="lowerLetter"/>
+      <w:lvlText w:val="%2."/>
+      <w:lvlJc w:val="left"/>
+      <w:pPr>
+        <w:ind w:left="1440" w:hanging="360"/>
+      </w:pPr>
+    </w:lvl>
+    <w:lvl w:ilvl="2" w:tplc="0409001B" w:tentative="1">
+      <w:start w:val="1"/>
+      <w:numFmt w:val="lowerRoman"/>
+      <w:lvlText w:val="%3."/>
+      <w:lvlJc w:val="right"/>
+      <w:pPr>
+        <w:ind w:left="2160" w:hanging="180"/>
+      </w:pPr>
+    </w:lvl>
+    <w:lvl w:ilvl="3" w:tplc="0409000F" w:tentative="1">
+      <w:start w:val="1"/>
+      <w:numFmt w:val="decimal"/>
+      <w:lvlText w:val="%4."/>
+      <w:lvlJc w:val="left"/>
+      <w:pPr>
+        <w:ind w:left="2880" w:hanging="360"/>
+      </w:pPr>
+    </w:lvl>
+    <w:lvl w:ilvl="4" w:tplc="04090019" w:tentative="1">
+      <w:start w:val="1"/>
+      <w:numFmt w:val="lowerLetter"/>
+      <w:lvlText w:val="%5."/>
+      <w:lvlJc w:val="left"/>
+      <w:pPr>
+        <w:ind w:left="3600" w:hanging="360"/>
+      </w:pPr>
+    </w:lvl>
+    <w:lvl w:ilvl="5" w:tplc="0409001B" w:tentative="1">
+      <w:start w:val="1"/>
+      <w:numFmt w:val="lowerRoman"/>
+      <w:lvlText w:val="%6."/>
+      <w:lvlJc w:val="right"/>
+      <w:pPr>
+        <w:ind w:left="4320" w:hanging="180"/>
+      </w:pPr>
+    </w:lvl>
+    <w:lvl w:ilvl="6" w:tplc="0409000F" w:tentative="1">
+      <w:start w:val="1"/>
+      <w:numFmt w:val="decimal"/>
+      <w:lvlText w:val="%7."/>
+      <w:lvlJc w:val="left"/>
+      <w:pPr>
+        <w:ind w:left="5040" w:hanging="360"/>
+      </w:pPr>
+    </w:lvl>
+    <w:lvl w:ilvl="7" w:tplc="04090019" w:tentative="1">
+      <w:start w:val="1"/>
+      <w:numFmt w:val="lowerLetter"/>
+      <w:lvlText w:val="%8."/>
+      <w:lvlJc w:val="left"/>
+      <w:pPr>
+        <w:ind w:left="5760" w:hanging="360"/>
+      </w:pPr>
+    </w:lvl>
+    <w:lvl w:ilvl="8" w:tplc="0409001B" w:tentative="1">
+      <w:start w:val="1"/>
+      <w:numFmt w:val="lowerRoman"/>
+      <w:lvlText w:val="%9."/>
+      <w:lvlJc w:val="right"/>
+      <w:pPr>
+        <w:ind w:left="6480" w:hanging="180"/>
+      </w:pPr>
+    </w:lvl>
+  </w:abstractNum>
   <w:num w:numId="1">
-    <w:abstractNumId w:val="15"/>
+    <w:abstractNumId w:val="16"/>
   </w:num>
   <w:num w:numId="2">
     <w:abstractNumId w:val="0"/>
   </w:num>
   <w:num w:numId="3">
+    <w:abstractNumId w:val="6"/>
+  </w:num>
+  <w:num w:numId="4">
+    <w:abstractNumId w:val="2"/>
+  </w:num>
+  <w:num w:numId="5">
+    <w:abstractNumId w:val="8"/>
+  </w:num>
+  <w:num w:numId="6">
+    <w:abstractNumId w:val="3"/>
+  </w:num>
+  <w:num w:numId="7">
+    <w:abstractNumId w:val="13"/>
+  </w:num>
+  <w:num w:numId="8">
+    <w:abstractNumId w:val="19"/>
+  </w:num>
+  <w:num w:numId="9">
+    <w:abstractNumId w:val="7"/>
+  </w:num>
+  <w:num w:numId="10">
+    <w:abstractNumId w:val="22"/>
+  </w:num>
+  <w:num w:numId="11">
+    <w:abstractNumId w:val="12"/>
+  </w:num>
+  <w:num w:numId="12">
     <w:abstractNumId w:val="5"/>
   </w:num>
-  <w:num w:numId="4">
+  <w:num w:numId="13">
+    <w:abstractNumId w:val="15"/>
+  </w:num>
+  <w:num w:numId="14">
+    <w:abstractNumId w:val="10"/>
+  </w:num>
+  <w:num w:numId="15">
+    <w:abstractNumId w:val="9"/>
+  </w:num>
+  <w:num w:numId="16">
+    <w:abstractNumId w:val="14"/>
+  </w:num>
+  <w:num w:numId="17">
+    <w:abstractNumId w:val="21"/>
+  </w:num>
+  <w:num w:numId="18">
+    <w:abstractNumId w:val="4"/>
+  </w:num>
+  <w:num w:numId="19">
+    <w:abstractNumId w:val="17"/>
+  </w:num>
+  <w:num w:numId="20">
+    <w:abstractNumId w:val="11"/>
+  </w:num>
+  <w:num w:numId="21">
+    <w:abstractNumId w:val="18"/>
+  </w:num>
+  <w:num w:numId="22">
+    <w:abstractNumId w:val="20"/>
+  </w:num>
+  <w:num w:numId="23">
     <w:abstractNumId w:val="1"/>
   </w:num>
-  <w:num w:numId="5">
-    <w:abstractNumId w:val="7"/>
-  </w:num>
-  <w:num w:numId="6">
-    <w:abstractNumId w:val="2"/>
-  </w:num>
-  <w:num w:numId="7">
-    <w:abstractNumId w:val="12"/>
-  </w:num>
-  <w:num w:numId="8">
-    <w:abstractNumId w:val="18"/>
-  </w:num>
-  <w:num w:numId="9">
-    <w:abstractNumId w:val="6"/>
-  </w:num>
-  <w:num w:numId="10">
-    <w:abstractNumId w:val="20"/>
-  </w:num>
-  <w:num w:numId="11">
-    <w:abstractNumId w:val="11"/>
-  </w:num>
-  <w:num w:numId="12">
-    <w:abstractNumId w:val="4"/>
-  </w:num>
-  <w:num w:numId="13">
-    <w:abstractNumId w:val="14"/>
-  </w:num>
-  <w:num w:numId="14">
-    <w:abstractNumId w:val="9"/>
-  </w:num>
-  <w:num w:numId="15">
-    <w:abstractNumId w:val="8"/>
-  </w:num>
-  <w:num w:numId="16">
-    <w:abstractNumId w:val="13"/>
-  </w:num>
-  <w:num w:numId="17">
-    <w:abstractNumId w:val="19"/>
-  </w:num>
-  <w:num w:numId="18">
-    <w:abstractNumId w:val="3"/>
-  </w:num>
-  <w:num w:numId="19">
-    <w:abstractNumId w:val="16"/>
-  </w:num>
-  <w:num w:numId="20">
-    <w:abstractNumId w:val="10"/>
-  </w:num>
-  <w:num w:numId="21">
-    <w:abstractNumId w:val="17"/>
+  <w:num w:numId="24">
+    <w:abstractNumId w:val="23"/>
   </w:num>
 </w:numbering>
 </file>
@@ -10639,6 +10379,11 @@
       <w:szCs w:val="27"/>
     </w:rPr>
   </w:style>
+  <w:style w:type="character" w:customStyle="1" w:styleId="apple-converted-space">
+    <w:name w:val="apple-converted-space"/>
+    <w:basedOn w:val="DefaultParagraphFont"/>
+    <w:rsid w:val="00CB433F"/>
+  </w:style>
 </w:styles>
 </file>
 

</xml_diff>

<commit_message>
New Project and files added
</commit_message>
<xml_diff>
--- a/FireFighter work.docx
+++ b/FireFighter work.docx
@@ -2770,16 +2770,6 @@
     </w:p>
     <w:p>
       <w:pPr>
-        <w:rPr>
-          <w:rFonts w:ascii="Arial" w:hAnsi="Arial" w:cs="Arial"/>
-          <w:color w:val="0B5394"/>
-          <w:sz w:val="19"/>
-          <w:szCs w:val="19"/>
-        </w:rPr>
-      </w:pPr>
-    </w:p>
-    <w:p>
-      <w:pPr>
         <w:tabs>
           <w:tab w:val="left" w:pos="916"/>
           <w:tab w:val="left" w:pos="1832"/>
@@ -2806,69 +2796,48 @@
           <w:bdr w:val="none" w:sz="0" w:space="0" w:color="auto" w:frame="1"/>
         </w:rPr>
       </w:pPr>
-      <w:r>
-        <w:rPr>
-          <w:rFonts w:ascii="Consolas" w:hAnsi="Consolas" w:cs="Courier New"/>
+    </w:p>
+    <w:p>
+      <w:pPr>
+        <w:shd w:val="clear" w:color="auto" w:fill="FFFFFF"/>
+        <w:rPr>
+          <w:rFonts w:ascii="Arial" w:hAnsi="Arial" w:cs="Arial"/>
+          <w:color w:val="222222"/>
+          <w:sz w:val="19"/>
+          <w:szCs w:val="19"/>
+        </w:rPr>
+      </w:pPr>
+      <w:r>
+        <w:rPr>
+          <w:rFonts w:ascii="monospace" w:hAnsi="monospace" w:cs="Arial"/>
           <w:color w:val="333333"/>
           <w:sz w:val="20"/>
           <w:szCs w:val="20"/>
           <w:bdr w:val="none" w:sz="0" w:space="0" w:color="auto" w:frame="1"/>
         </w:rPr>
-        <w:t>MD</w:t>
-      </w:r>
-      <w:r>
-        <w:rPr>
-          <w:rFonts w:ascii="Consolas" w:hAnsi="Consolas" w:cs="Courier New"/>
-          <w:color w:val="333333"/>
-          <w:sz w:val="20"/>
-          <w:szCs w:val="20"/>
-          <w:bdr w:val="none" w:sz="0" w:space="0" w:color="auto" w:frame="1"/>
-        </w:rPr>
-        <w:t xml:space="preserve"> Firefighter Tasks:</w:t>
-      </w:r>
-    </w:p>
-    <w:p>
-      <w:pPr>
-        <w:tabs>
-          <w:tab w:val="left" w:pos="916"/>
-          <w:tab w:val="left" w:pos="1832"/>
-          <w:tab w:val="left" w:pos="2748"/>
-          <w:tab w:val="left" w:pos="3664"/>
-          <w:tab w:val="left" w:pos="4580"/>
-          <w:tab w:val="left" w:pos="5496"/>
-          <w:tab w:val="left" w:pos="6412"/>
-          <w:tab w:val="left" w:pos="7328"/>
-          <w:tab w:val="left" w:pos="8244"/>
-          <w:tab w:val="left" w:pos="9160"/>
-          <w:tab w:val="left" w:pos="10076"/>
-          <w:tab w:val="left" w:pos="10992"/>
-          <w:tab w:val="left" w:pos="11908"/>
-          <w:tab w:val="left" w:pos="12824"/>
-          <w:tab w:val="left" w:pos="13740"/>
-          <w:tab w:val="left" w:pos="14656"/>
-        </w:tabs>
-        <w:rPr>
-          <w:rFonts w:ascii="Consolas" w:hAnsi="Consolas" w:cs="Courier New"/>
-          <w:color w:val="333333"/>
-          <w:sz w:val="20"/>
-          <w:szCs w:val="20"/>
-          <w:bdr w:val="none" w:sz="0" w:space="0" w:color="auto" w:frame="1"/>
-        </w:rPr>
-      </w:pPr>
-      <w:r>
-        <w:rPr>
-          <w:rFonts w:ascii="Consolas" w:hAnsi="Consolas" w:cs="Courier New"/>
+        <w:t>MD Firefighter Tasks:</w:t>
+      </w:r>
+    </w:p>
+    <w:p>
+      <w:pPr>
+        <w:rPr>
+          <w:rFonts w:eastAsia="Times New Roman"/>
+        </w:rPr>
+      </w:pPr>
+      <w:r>
+        <w:rPr>
+          <w:rFonts w:ascii="Consolas" w:eastAsia="Times New Roman" w:hAnsi="Consolas"/>
           <w:noProof/>
-          <w:color w:val="333333"/>
-          <w:sz w:val="20"/>
-          <w:szCs w:val="20"/>
-          <w:bdr w:val="none" w:sz="0" w:space="0" w:color="auto" w:frame="1"/>
+          <w:color w:val="393939"/>
+          <w:sz w:val="18"/>
+          <w:szCs w:val="18"/>
+          <w:shd w:val="clear" w:color="auto" w:fill="FAFAFB"/>
         </w:rPr>
         <w:drawing>
-          <wp:inline distT="0" distB="0" distL="0" distR="0" wp14:anchorId="47F62C87" wp14:editId="4A172077">
-            <wp:extent cx="280035" cy="280035"/>
+          <wp:inline distT="0" distB="0" distL="0" distR="0" wp14:anchorId="2ADAB6FE" wp14:editId="5D4A1177">
+            <wp:extent cx="462280" cy="462280"/>
             <wp:effectExtent l="0" t="0" r="0" b="0"/>
-            <wp:docPr id="4" name="Picture 4"/>
+            <wp:docPr id="29" name="Picture 29" descr=""/>
             <wp:cNvGraphicFramePr>
               <a:graphicFrameLocks xmlns:a="http://schemas.openxmlformats.org/drawingml/2006/main" noChangeAspect="1"/>
             </wp:cNvGraphicFramePr>
@@ -2876,7 +2845,7 @@
               <a:graphicData uri="http://schemas.openxmlformats.org/drawingml/2006/picture">
                 <pic:pic xmlns:pic="http://schemas.openxmlformats.org/drawingml/2006/picture">
                   <pic:nvPicPr>
-                    <pic:cNvPr id="0" name="Picture 2"/>
+                    <pic:cNvPr id="0" name="Picture 1" descr=""/>
                     <pic:cNvPicPr>
                       <a:picLocks noChangeAspect="1" noChangeArrowheads="1"/>
                     </pic:cNvPicPr>
@@ -2897,7 +2866,7 @@
                   <pic:spPr bwMode="auto">
                     <a:xfrm>
                       <a:off x="0" y="0"/>
-                      <a:ext cx="281116" cy="281116"/>
+                      <a:ext cx="462280" cy="462280"/>
                     </a:xfrm>
                     <a:prstGeom prst="rect">
                       <a:avLst/>
@@ -2915,63 +2884,50 @@
       </w:r>
       <w:r>
         <w:rPr>
-          <w:rFonts w:ascii="Consolas" w:hAnsi="Consolas" w:cs="Courier New"/>
-          <w:color w:val="333333"/>
-          <w:sz w:val="20"/>
-          <w:szCs w:val="20"/>
+          <w:rFonts w:ascii="Consolas" w:eastAsia="Times New Roman" w:hAnsi="Consolas"/>
+          <w:color w:val="393939"/>
+          <w:sz w:val="18"/>
+          <w:szCs w:val="18"/>
+          <w:shd w:val="clear" w:color="auto" w:fill="FAFAFB"/>
+        </w:rPr>
+        <w:t> </w:t>
+      </w:r>
+      <w:r>
+        <w:rPr>
+          <w:rFonts w:ascii="monospace" w:eastAsia="Times New Roman" w:hAnsi="monospace"/>
+          <w:color w:val="222222"/>
+          <w:sz w:val="19"/>
+          <w:szCs w:val="19"/>
+          <w:shd w:val="clear" w:color="auto" w:fill="FFFFFF"/>
+        </w:rPr>
+        <w:t>Content Pull Release-2.9</w:t>
+      </w:r>
+    </w:p>
+    <w:p>
+      <w:pPr>
+        <w:shd w:val="clear" w:color="auto" w:fill="FFFFFF"/>
+        <w:rPr>
+          <w:rFonts w:ascii="Arial" w:eastAsia="Times New Roman" w:hAnsi="Arial" w:cs="Arial"/>
+          <w:color w:val="222222"/>
+          <w:sz w:val="19"/>
+          <w:szCs w:val="19"/>
+        </w:rPr>
+      </w:pPr>
+      <w:r>
+        <w:rPr>
+          <w:rFonts w:ascii="Consolas" w:eastAsia="Times New Roman" w:hAnsi="Consolas" w:cs="Arial"/>
+          <w:noProof/>
+          <w:color w:val="393939"/>
+          <w:sz w:val="18"/>
+          <w:szCs w:val="18"/>
           <w:bdr w:val="none" w:sz="0" w:space="0" w:color="auto" w:frame="1"/>
-        </w:rPr>
-        <w:t xml:space="preserve"> Content Pull </w:t>
-      </w:r>
-    </w:p>
-    <w:p>
-      <w:pPr>
-        <w:tabs>
-          <w:tab w:val="left" w:pos="916"/>
-          <w:tab w:val="left" w:pos="1832"/>
-          <w:tab w:val="left" w:pos="2748"/>
-          <w:tab w:val="left" w:pos="3664"/>
-          <w:tab w:val="left" w:pos="4580"/>
-          <w:tab w:val="left" w:pos="5496"/>
-          <w:tab w:val="left" w:pos="6412"/>
-          <w:tab w:val="left" w:pos="7328"/>
-          <w:tab w:val="left" w:pos="8244"/>
-          <w:tab w:val="left" w:pos="9160"/>
-          <w:tab w:val="left" w:pos="10076"/>
-          <w:tab w:val="left" w:pos="10992"/>
-          <w:tab w:val="left" w:pos="11908"/>
-          <w:tab w:val="left" w:pos="12824"/>
-          <w:tab w:val="left" w:pos="13740"/>
-          <w:tab w:val="left" w:pos="14656"/>
-        </w:tabs>
-        <w:rPr>
-          <w:rFonts w:ascii="Consolas" w:hAnsi="Consolas" w:cs="Courier New"/>
-          <w:color w:val="333333"/>
-          <w:sz w:val="20"/>
-          <w:szCs w:val="20"/>
-          <w:bdr w:val="none" w:sz="0" w:space="0" w:color="auto" w:frame="1"/>
-        </w:rPr>
-      </w:pPr>
-      <w:r>
-        <w:rPr>
-          <w:rFonts w:ascii="Consolas" w:hAnsi="Consolas" w:cs="Courier New"/>
-          <w:color w:val="333333"/>
-          <w:sz w:val="20"/>
-          <w:szCs w:val="20"/>
-          <w:bdr w:val="none" w:sz="0" w:space="0" w:color="auto" w:frame="1"/>
-        </w:rPr>
-        <w:tab/>
-      </w:r>
-      <w:r>
-        <w:rPr>
-          <w:noProof/>
-          <w:bdr w:val="none" w:sz="0" w:space="0" w:color="auto" w:frame="1"/>
+          <w:shd w:val="clear" w:color="auto" w:fill="FAFAFB"/>
         </w:rPr>
         <w:drawing>
-          <wp:inline distT="0" distB="0" distL="0" distR="0" wp14:anchorId="6168ACBC" wp14:editId="07B7A030">
-            <wp:extent cx="232188" cy="232188"/>
+          <wp:inline distT="0" distB="0" distL="0" distR="0" wp14:anchorId="23AAE50C" wp14:editId="1BF161C4">
+            <wp:extent cx="462280" cy="462280"/>
             <wp:effectExtent l="0" t="0" r="0" b="0"/>
-            <wp:docPr id="2" name="Picture 2"/>
+            <wp:docPr id="28" name="Picture 28" descr=""/>
             <wp:cNvGraphicFramePr>
               <a:graphicFrameLocks xmlns:a="http://schemas.openxmlformats.org/drawingml/2006/main" noChangeAspect="1"/>
             </wp:cNvGraphicFramePr>
@@ -2979,7 +2935,7 @@
               <a:graphicData uri="http://schemas.openxmlformats.org/drawingml/2006/picture">
                 <pic:pic xmlns:pic="http://schemas.openxmlformats.org/drawingml/2006/picture">
                   <pic:nvPicPr>
-                    <pic:cNvPr id="0" name="Picture 14"/>
+                    <pic:cNvPr id="0" name="Picture 2" descr=""/>
                     <pic:cNvPicPr>
                       <a:picLocks noChangeAspect="1" noChangeArrowheads="1"/>
                     </pic:cNvPicPr>
@@ -3000,7 +2956,7 @@
                   <pic:spPr bwMode="auto">
                     <a:xfrm>
                       <a:off x="0" y="0"/>
-                      <a:ext cx="246397" cy="246397"/>
+                      <a:ext cx="462280" cy="462280"/>
                     </a:xfrm>
                     <a:prstGeom prst="rect">
                       <a:avLst/>
@@ -3018,146 +2974,145 @@
       </w:r>
       <w:r>
         <w:rPr>
-          <w:rFonts w:ascii="Consolas" w:hAnsi="Consolas" w:cs="Courier New"/>
+          <w:rFonts w:ascii="Consolas" w:eastAsia="Times New Roman" w:hAnsi="Consolas" w:cs="Arial"/>
+          <w:color w:val="393939"/>
+          <w:sz w:val="18"/>
+          <w:szCs w:val="18"/>
+          <w:bdr w:val="none" w:sz="0" w:space="0" w:color="auto" w:frame="1"/>
+          <w:shd w:val="clear" w:color="auto" w:fill="FAFAFB"/>
+        </w:rPr>
+        <w:t> </w:t>
+      </w:r>
+      <w:r>
+        <w:rPr>
+          <w:rFonts w:ascii="Courier" w:eastAsia="Times New Roman" w:hAnsi="Courier" w:cs="Arial"/>
+          <w:color w:val="222222"/>
+          <w:sz w:val="19"/>
+          <w:szCs w:val="19"/>
+          <w:bdr w:val="none" w:sz="0" w:space="0" w:color="auto" w:frame="1"/>
+        </w:rPr>
+        <w:t> </w:t>
+      </w:r>
+      <w:r>
+        <w:rPr>
+          <w:rFonts w:ascii="monospace" w:eastAsia="Times New Roman" w:hAnsi="monospace" w:cs="Arial"/>
           <w:color w:val="333333"/>
           <w:sz w:val="20"/>
           <w:szCs w:val="20"/>
           <w:bdr w:val="none" w:sz="0" w:space="0" w:color="auto" w:frame="1"/>
         </w:rPr>
-        <w:t xml:space="preserve"> </w:t>
-      </w:r>
-      <w:r>
-        <w:rPr>
-          <w:rFonts w:ascii="Consolas" w:hAnsi="Consolas" w:cs="Courier New"/>
+        <w:t> </w:t>
+      </w:r>
+      <w:proofErr w:type="spellStart"/>
+      <w:r>
+        <w:rPr>
+          <w:rFonts w:ascii="monospace" w:eastAsia="Times New Roman" w:hAnsi="monospace" w:cs="Arial"/>
           <w:color w:val="333333"/>
-          <w:sz w:val="20"/>
-          <w:szCs w:val="20"/>
-          <w:bdr w:val="none" w:sz="0" w:space="0" w:color="auto" w:frame="1"/>
-        </w:rPr>
-        <w:t>ktea-3</w:t>
-      </w:r>
-    </w:p>
-    <w:p>
-      <w:pPr>
-        <w:pStyle w:val="ListParagraph"/>
+          <w:sz w:val="19"/>
+          <w:szCs w:val="19"/>
+        </w:rPr>
+        <w:t>wisc</w:t>
+      </w:r>
+      <w:proofErr w:type="spellEnd"/>
+      <w:r>
+        <w:rPr>
+          <w:rFonts w:ascii="monospace" w:eastAsia="Times New Roman" w:hAnsi="monospace" w:cs="Arial"/>
+          <w:color w:val="333333"/>
+          <w:sz w:val="19"/>
+          <w:szCs w:val="19"/>
+        </w:rPr>
+        <w:t>-v-</w:t>
+      </w:r>
+      <w:proofErr w:type="spellStart"/>
+      <w:r>
+        <w:rPr>
+          <w:rFonts w:ascii="monospace" w:eastAsia="Times New Roman" w:hAnsi="monospace" w:cs="Arial"/>
+          <w:color w:val="333333"/>
+          <w:sz w:val="19"/>
+          <w:szCs w:val="19"/>
+        </w:rPr>
+        <w:t>spanish</w:t>
+      </w:r>
+      <w:proofErr w:type="spellEnd"/>
+    </w:p>
+    <w:p>
+      <w:pPr>
         <w:numPr>
           <w:ilvl w:val="0"/>
-          <w:numId w:val="16"/>
+          <w:numId w:val="34"/>
         </w:numPr>
-        <w:tabs>
-          <w:tab w:val="left" w:pos="916"/>
-          <w:tab w:val="left" w:pos="1832"/>
-          <w:tab w:val="left" w:pos="2748"/>
-          <w:tab w:val="left" w:pos="3664"/>
-          <w:tab w:val="left" w:pos="4580"/>
-          <w:tab w:val="left" w:pos="5496"/>
-          <w:tab w:val="left" w:pos="6412"/>
-          <w:tab w:val="left" w:pos="7328"/>
-          <w:tab w:val="left" w:pos="8244"/>
-          <w:tab w:val="left" w:pos="9160"/>
-          <w:tab w:val="left" w:pos="10076"/>
-          <w:tab w:val="left" w:pos="10992"/>
-          <w:tab w:val="left" w:pos="11908"/>
-          <w:tab w:val="left" w:pos="12824"/>
-          <w:tab w:val="left" w:pos="13740"/>
-          <w:tab w:val="left" w:pos="14656"/>
-        </w:tabs>
-        <w:rPr>
-          <w:rFonts w:ascii="Consolas" w:hAnsi="Consolas" w:cs="Courier New"/>
-          <w:color w:val="333333"/>
-          <w:sz w:val="20"/>
-          <w:szCs w:val="20"/>
+        <w:shd w:val="clear" w:color="auto" w:fill="FFFFFF"/>
+        <w:spacing w:before="100" w:beforeAutospacing="1" w:after="100" w:afterAutospacing="1"/>
+        <w:rPr>
+          <w:rFonts w:ascii="monospace" w:eastAsia="Times New Roman" w:hAnsi="monospace" w:cs="Arial"/>
+          <w:color w:val="222222"/>
+          <w:sz w:val="19"/>
+          <w:szCs w:val="19"/>
           <w:bdr w:val="none" w:sz="0" w:space="0" w:color="auto" w:frame="1"/>
         </w:rPr>
       </w:pPr>
       <w:r>
         <w:rPr>
-          <w:rFonts w:ascii="Consolas" w:hAnsi="Consolas" w:cs="Courier New"/>
-          <w:color w:val="333333"/>
-          <w:sz w:val="20"/>
-          <w:szCs w:val="20"/>
+          <w:rFonts w:ascii="monospace" w:eastAsia="Times New Roman" w:hAnsi="monospace" w:cs="Arial"/>
+          <w:color w:val="222222"/>
+          <w:sz w:val="19"/>
+          <w:szCs w:val="19"/>
           <w:bdr w:val="none" w:sz="0" w:space="0" w:color="auto" w:frame="1"/>
         </w:rPr>
-        <w:t>Math computation</w:t>
-      </w:r>
-    </w:p>
-    <w:p>
-      <w:pPr>
-        <w:tabs>
-          <w:tab w:val="left" w:pos="916"/>
-          <w:tab w:val="left" w:pos="1832"/>
-          <w:tab w:val="left" w:pos="2748"/>
-          <w:tab w:val="left" w:pos="3664"/>
-          <w:tab w:val="left" w:pos="4580"/>
-          <w:tab w:val="left" w:pos="5496"/>
-          <w:tab w:val="left" w:pos="6412"/>
-          <w:tab w:val="left" w:pos="7328"/>
-          <w:tab w:val="left" w:pos="8244"/>
-          <w:tab w:val="left" w:pos="9160"/>
-          <w:tab w:val="left" w:pos="10076"/>
-          <w:tab w:val="left" w:pos="10992"/>
-          <w:tab w:val="left" w:pos="11908"/>
-          <w:tab w:val="left" w:pos="12824"/>
-          <w:tab w:val="left" w:pos="13740"/>
-          <w:tab w:val="left" w:pos="14656"/>
-        </w:tabs>
-        <w:rPr>
-          <w:rFonts w:ascii="Consolas" w:hAnsi="Consolas" w:cs="Courier New"/>
-          <w:color w:val="333333"/>
-          <w:sz w:val="20"/>
-          <w:szCs w:val="20"/>
+        <w:t>similarities</w:t>
+      </w:r>
+    </w:p>
+    <w:p>
+      <w:pPr>
+        <w:numPr>
+          <w:ilvl w:val="0"/>
+          <w:numId w:val="34"/>
+        </w:numPr>
+        <w:shd w:val="clear" w:color="auto" w:fill="FFFFFF"/>
+        <w:spacing w:before="60" w:after="100" w:afterAutospacing="1"/>
+        <w:rPr>
+          <w:rFonts w:ascii="monospace" w:eastAsia="Times New Roman" w:hAnsi="monospace" w:cs="Arial"/>
+          <w:color w:val="222222"/>
+          <w:sz w:val="19"/>
+          <w:szCs w:val="19"/>
           <w:bdr w:val="none" w:sz="0" w:space="0" w:color="auto" w:frame="1"/>
         </w:rPr>
       </w:pPr>
-    </w:p>
-    <w:p>
-      <w:pPr>
-        <w:tabs>
-          <w:tab w:val="left" w:pos="916"/>
-          <w:tab w:val="left" w:pos="1832"/>
-          <w:tab w:val="left" w:pos="2748"/>
-          <w:tab w:val="left" w:pos="3664"/>
-          <w:tab w:val="left" w:pos="4580"/>
-          <w:tab w:val="left" w:pos="5496"/>
-          <w:tab w:val="left" w:pos="6412"/>
-          <w:tab w:val="left" w:pos="7328"/>
-          <w:tab w:val="left" w:pos="8244"/>
-          <w:tab w:val="left" w:pos="9160"/>
-          <w:tab w:val="left" w:pos="10076"/>
-          <w:tab w:val="left" w:pos="10992"/>
-          <w:tab w:val="left" w:pos="11908"/>
-          <w:tab w:val="left" w:pos="12824"/>
-          <w:tab w:val="left" w:pos="13740"/>
-          <w:tab w:val="left" w:pos="14656"/>
-        </w:tabs>
-        <w:rPr>
-          <w:rFonts w:ascii="Consolas" w:hAnsi="Consolas" w:cs="Courier New"/>
-          <w:color w:val="333333"/>
-          <w:sz w:val="20"/>
-          <w:szCs w:val="20"/>
+      <w:r>
+        <w:rPr>
+          <w:rFonts w:ascii="monospace" w:eastAsia="Times New Roman" w:hAnsi="monospace" w:cs="Arial"/>
+          <w:color w:val="222222"/>
+          <w:sz w:val="19"/>
+          <w:szCs w:val="19"/>
           <w:bdr w:val="none" w:sz="0" w:space="0" w:color="auto" w:frame="1"/>
         </w:rPr>
-      </w:pPr>
-      <w:r>
-        <w:rPr>
-          <w:rFonts w:ascii="Consolas" w:hAnsi="Consolas" w:cs="Courier New"/>
-          <w:color w:val="333333"/>
-          <w:sz w:val="20"/>
-          <w:szCs w:val="20"/>
-          <w:bdr w:val="none" w:sz="0" w:space="0" w:color="auto" w:frame="1"/>
-        </w:rPr>
-        <w:tab/>
-      </w:r>
-      <w:r>
-        <w:rPr>
+        <w:t>vocabulary</w:t>
+      </w:r>
+    </w:p>
+    <w:p>
+      <w:pPr>
+        <w:shd w:val="clear" w:color="auto" w:fill="FFFFFF"/>
+        <w:rPr>
+          <w:rFonts w:ascii="Arial" w:eastAsia="Times New Roman" w:hAnsi="Arial" w:cs="Arial"/>
+          <w:color w:val="222222"/>
+          <w:sz w:val="19"/>
+          <w:szCs w:val="19"/>
+        </w:rPr>
+      </w:pPr>
+      <w:r>
+        <w:rPr>
+          <w:rFonts w:ascii="Consolas" w:eastAsia="Times New Roman" w:hAnsi="Consolas" w:cs="Arial"/>
           <w:noProof/>
-          <w:bdr w:val="none" w:sz="0" w:space="0" w:color="auto" w:frame="1"/>
+          <w:color w:val="393939"/>
+          <w:sz w:val="18"/>
+          <w:szCs w:val="18"/>
+          <w:shd w:val="clear" w:color="auto" w:fill="FAFAFB"/>
         </w:rPr>
         <w:drawing>
-          <wp:inline distT="0" distB="0" distL="0" distR="0" wp14:anchorId="021554AA" wp14:editId="075DBEA6">
-            <wp:extent cx="232188" cy="232188"/>
+          <wp:inline distT="0" distB="0" distL="0" distR="0" wp14:anchorId="6E21CEBB" wp14:editId="442DB249">
+            <wp:extent cx="462280" cy="462280"/>
             <wp:effectExtent l="0" t="0" r="0" b="0"/>
-            <wp:docPr id="7" name="Picture 7"/>
+            <wp:docPr id="27" name="Picture 27" descr=""/>
             <wp:cNvGraphicFramePr>
               <a:graphicFrameLocks xmlns:a="http://schemas.openxmlformats.org/drawingml/2006/main" noChangeAspect="1"/>
             </wp:cNvGraphicFramePr>
@@ -3165,7 +3120,96 @@
               <a:graphicData uri="http://schemas.openxmlformats.org/drawingml/2006/picture">
                 <pic:pic xmlns:pic="http://schemas.openxmlformats.org/drawingml/2006/picture">
                   <pic:nvPicPr>
-                    <pic:cNvPr id="0" name="Picture 14"/>
+                    <pic:cNvPr id="0" name="Picture 3" descr=""/>
+                    <pic:cNvPicPr>
+                      <a:picLocks noChangeAspect="1" noChangeArrowheads="1"/>
+                    </pic:cNvPicPr>
+                  </pic:nvPicPr>
+                  <pic:blipFill>
+                    <a:blip r:embed="rId15">
+                      <a:extLst>
+                        <a:ext uri="{28A0092B-C50C-407E-A947-70E740481C1C}">
+                          <a14:useLocalDpi xmlns:a14="http://schemas.microsoft.com/office/drawing/2010/main" val="0"/>
+                        </a:ext>
+                      </a:extLst>
+                    </a:blip>
+                    <a:srcRect/>
+                    <a:stretch>
+                      <a:fillRect/>
+                    </a:stretch>
+                  </pic:blipFill>
+                  <pic:spPr bwMode="auto">
+                    <a:xfrm>
+                      <a:off x="0" y="0"/>
+                      <a:ext cx="462280" cy="462280"/>
+                    </a:xfrm>
+                    <a:prstGeom prst="rect">
+                      <a:avLst/>
+                    </a:prstGeom>
+                    <a:noFill/>
+                    <a:ln>
+                      <a:noFill/>
+                    </a:ln>
+                  </pic:spPr>
+                </pic:pic>
+              </a:graphicData>
+            </a:graphic>
+          </wp:inline>
+        </w:drawing>
+      </w:r>
+      <w:r>
+        <w:rPr>
+          <w:rFonts w:ascii="Consolas" w:eastAsia="Times New Roman" w:hAnsi="Consolas" w:cs="Arial"/>
+          <w:color w:val="393939"/>
+          <w:sz w:val="18"/>
+          <w:szCs w:val="18"/>
+          <w:shd w:val="clear" w:color="auto" w:fill="FAFAFB"/>
+        </w:rPr>
+        <w:t> </w:t>
+      </w:r>
+      <w:r>
+        <w:rPr>
+          <w:rFonts w:ascii="Courier" w:eastAsia="Times New Roman" w:hAnsi="Courier" w:cs="Arial"/>
+          <w:color w:val="222222"/>
+          <w:sz w:val="19"/>
+          <w:szCs w:val="19"/>
+        </w:rPr>
+        <w:t>Content Pull master</w:t>
+      </w:r>
+    </w:p>
+    <w:p>
+      <w:pPr>
+        <w:shd w:val="clear" w:color="auto" w:fill="FFFFFF"/>
+        <w:rPr>
+          <w:rFonts w:ascii="Arial" w:eastAsia="Times New Roman" w:hAnsi="Arial" w:cs="Arial"/>
+          <w:color w:val="222222"/>
+          <w:sz w:val="19"/>
+          <w:szCs w:val="19"/>
+        </w:rPr>
+      </w:pPr>
+      <w:r>
+        <w:rPr>
+          <w:rFonts w:ascii="Consolas" w:eastAsia="Times New Roman" w:hAnsi="Consolas" w:cs="Arial"/>
+          <w:noProof/>
+          <w:color w:val="393939"/>
+          <w:sz w:val="18"/>
+          <w:szCs w:val="18"/>
+          <w:bdr w:val="none" w:sz="0" w:space="0" w:color="auto" w:frame="1"/>
+          <w:shd w:val="clear" w:color="auto" w:fill="FAFAFB"/>
+        </w:rPr>
+        <w:drawing>
+          <wp:inline distT="0" distB="0" distL="0" distR="0" wp14:anchorId="2204BFD1" wp14:editId="26C6181C">
+            <wp:extent cx="462280" cy="462280"/>
+            <wp:effectExtent l="0" t="0" r="0" b="0"/>
+            <wp:docPr id="26" name="Picture 26" descr=""/>
+            <wp:cNvGraphicFramePr>
+              <a:graphicFrameLocks xmlns:a="http://schemas.openxmlformats.org/drawingml/2006/main" noChangeAspect="1"/>
+            </wp:cNvGraphicFramePr>
+            <a:graphic xmlns:a="http://schemas.openxmlformats.org/drawingml/2006/main">
+              <a:graphicData uri="http://schemas.openxmlformats.org/drawingml/2006/picture">
+                <pic:pic xmlns:pic="http://schemas.openxmlformats.org/drawingml/2006/picture">
+                  <pic:nvPicPr>
+                    <pic:cNvPr id="0" name="Picture 4" descr=""/>
                     <pic:cNvPicPr>
                       <a:picLocks noChangeAspect="1" noChangeArrowheads="1"/>
                     </pic:cNvPicPr>
@@ -3186,7 +3230,7 @@
                   <pic:spPr bwMode="auto">
                     <a:xfrm>
                       <a:off x="0" y="0"/>
-                      <a:ext cx="246397" cy="246397"/>
+                      <a:ext cx="462280" cy="462280"/>
                     </a:xfrm>
                     <a:prstGeom prst="rect">
                       <a:avLst/>
@@ -3204,163 +3248,95 @@
       </w:r>
       <w:r>
         <w:rPr>
-          <w:rFonts w:ascii="Consolas" w:hAnsi="Consolas" w:cs="Courier New"/>
+          <w:rFonts w:ascii="Consolas" w:eastAsia="Times New Roman" w:hAnsi="Consolas" w:cs="Arial"/>
+          <w:color w:val="393939"/>
+          <w:sz w:val="18"/>
+          <w:szCs w:val="18"/>
+          <w:bdr w:val="none" w:sz="0" w:space="0" w:color="auto" w:frame="1"/>
+          <w:shd w:val="clear" w:color="auto" w:fill="FAFAFB"/>
+        </w:rPr>
+        <w:t> </w:t>
+      </w:r>
+      <w:r>
+        <w:rPr>
+          <w:rFonts w:ascii="Courier" w:eastAsia="Times New Roman" w:hAnsi="Courier" w:cs="Arial"/>
+          <w:color w:val="222222"/>
+          <w:sz w:val="19"/>
+          <w:szCs w:val="19"/>
+          <w:bdr w:val="none" w:sz="0" w:space="0" w:color="auto" w:frame="1"/>
+        </w:rPr>
+        <w:t> </w:t>
+      </w:r>
+      <w:r>
+        <w:rPr>
+          <w:rFonts w:ascii="Courier" w:eastAsia="Times New Roman" w:hAnsi="Courier" w:cs="Arial"/>
           <w:color w:val="333333"/>
           <w:sz w:val="20"/>
           <w:szCs w:val="20"/>
           <w:bdr w:val="none" w:sz="0" w:space="0" w:color="auto" w:frame="1"/>
         </w:rPr>
-        <w:t xml:space="preserve"> w</w:t>
-      </w:r>
-      <w:r>
-        <w:rPr>
-          <w:rFonts w:ascii="Consolas" w:hAnsi="Consolas" w:cs="Courier New"/>
+        <w:t> </w:t>
+      </w:r>
+      <w:r>
+        <w:rPr>
+          <w:rFonts w:ascii="monospace" w:eastAsia="Times New Roman" w:hAnsi="monospace" w:cs="Arial"/>
           <w:color w:val="333333"/>
-          <w:sz w:val="20"/>
-          <w:szCs w:val="20"/>
-          <w:bdr w:val="none" w:sz="0" w:space="0" w:color="auto" w:frame="1"/>
-        </w:rPr>
-        <w:t>ai</w:t>
-      </w:r>
-      <w:r>
-        <w:rPr>
-          <w:rFonts w:ascii="Consolas" w:hAnsi="Consolas" w:cs="Courier New"/>
-          <w:color w:val="333333"/>
-          <w:sz w:val="20"/>
-          <w:szCs w:val="20"/>
-          <w:bdr w:val="none" w:sz="0" w:space="0" w:color="auto" w:frame="1"/>
-        </w:rPr>
-        <w:t>s-5</w:t>
-      </w:r>
-    </w:p>
-    <w:p>
-      <w:pPr>
-        <w:pStyle w:val="ListParagraph"/>
+          <w:sz w:val="19"/>
+          <w:szCs w:val="19"/>
+        </w:rPr>
+        <w:t>wais-5</w:t>
+      </w:r>
+    </w:p>
+    <w:p>
+      <w:pPr>
         <w:numPr>
           <w:ilvl w:val="0"/>
-          <w:numId w:val="16"/>
+          <w:numId w:val="35"/>
         </w:numPr>
-        <w:tabs>
-          <w:tab w:val="left" w:pos="916"/>
-          <w:tab w:val="left" w:pos="1832"/>
-          <w:tab w:val="left" w:pos="2748"/>
-          <w:tab w:val="left" w:pos="3664"/>
-          <w:tab w:val="left" w:pos="4580"/>
-          <w:tab w:val="left" w:pos="5496"/>
-          <w:tab w:val="left" w:pos="6412"/>
-          <w:tab w:val="left" w:pos="7328"/>
-          <w:tab w:val="left" w:pos="8244"/>
-          <w:tab w:val="left" w:pos="9160"/>
-          <w:tab w:val="left" w:pos="10076"/>
-          <w:tab w:val="left" w:pos="10992"/>
-          <w:tab w:val="left" w:pos="11908"/>
-          <w:tab w:val="left" w:pos="12824"/>
-          <w:tab w:val="left" w:pos="13740"/>
-          <w:tab w:val="left" w:pos="14656"/>
-        </w:tabs>
-        <w:rPr>
-          <w:rFonts w:ascii="Consolas" w:hAnsi="Consolas" w:cs="Courier New"/>
+        <w:shd w:val="clear" w:color="auto" w:fill="FFFFFF"/>
+        <w:spacing w:before="100" w:beforeAutospacing="1" w:after="100" w:afterAutospacing="1"/>
+        <w:rPr>
+          <w:rFonts w:ascii="monospace" w:eastAsia="Times New Roman" w:hAnsi="monospace" w:cs="Arial"/>
           <w:color w:val="333333"/>
-          <w:sz w:val="20"/>
-          <w:szCs w:val="20"/>
+          <w:sz w:val="19"/>
+          <w:szCs w:val="19"/>
+        </w:rPr>
+      </w:pPr>
+      <w:r>
+        <w:rPr>
+          <w:rFonts w:ascii="monospace" w:eastAsia="Times New Roman" w:hAnsi="monospace" w:cs="Arial"/>
+          <w:color w:val="333333"/>
+          <w:sz w:val="19"/>
+          <w:szCs w:val="19"/>
+        </w:rPr>
+        <w:t>set relations</w:t>
+      </w:r>
+    </w:p>
+    <w:p>
+      <w:pPr>
+        <w:shd w:val="clear" w:color="auto" w:fill="FFFFFF"/>
+        <w:rPr>
+          <w:rFonts w:ascii="Arial" w:eastAsia="Times New Roman" w:hAnsi="Arial" w:cs="Arial"/>
+          <w:color w:val="222222"/>
+          <w:sz w:val="19"/>
+          <w:szCs w:val="19"/>
+        </w:rPr>
+      </w:pPr>
+      <w:r>
+        <w:rPr>
+          <w:rFonts w:ascii="Consolas" w:eastAsia="Times New Roman" w:hAnsi="Consolas" w:cs="Arial"/>
+          <w:noProof/>
+          <w:color w:val="393939"/>
+          <w:sz w:val="18"/>
+          <w:szCs w:val="18"/>
           <w:bdr w:val="none" w:sz="0" w:space="0" w:color="auto" w:frame="1"/>
-        </w:rPr>
-      </w:pPr>
-      <w:r>
-        <w:rPr>
-          <w:rFonts w:ascii="Consolas" w:hAnsi="Consolas" w:cs="Courier New"/>
-          <w:color w:val="333333"/>
-          <w:sz w:val="20"/>
-          <w:szCs w:val="20"/>
-          <w:bdr w:val="none" w:sz="0" w:space="0" w:color="auto" w:frame="1"/>
-        </w:rPr>
-        <w:t>set relations</w:t>
-      </w:r>
-    </w:p>
-    <w:p>
-      <w:pPr>
-        <w:tabs>
-          <w:tab w:val="left" w:pos="916"/>
-          <w:tab w:val="left" w:pos="1832"/>
-          <w:tab w:val="left" w:pos="2748"/>
-          <w:tab w:val="left" w:pos="3664"/>
-          <w:tab w:val="left" w:pos="4580"/>
-          <w:tab w:val="left" w:pos="5496"/>
-          <w:tab w:val="left" w:pos="6412"/>
-          <w:tab w:val="left" w:pos="7328"/>
-          <w:tab w:val="left" w:pos="8244"/>
-          <w:tab w:val="left" w:pos="9160"/>
-          <w:tab w:val="left" w:pos="10076"/>
-          <w:tab w:val="left" w:pos="10992"/>
-          <w:tab w:val="left" w:pos="11908"/>
-          <w:tab w:val="left" w:pos="12824"/>
-          <w:tab w:val="left" w:pos="13740"/>
-          <w:tab w:val="left" w:pos="14656"/>
-        </w:tabs>
-        <w:rPr>
-          <w:rFonts w:ascii="Consolas" w:hAnsi="Consolas" w:cs="Courier New"/>
-          <w:color w:val="333333"/>
-          <w:sz w:val="20"/>
-          <w:szCs w:val="20"/>
-          <w:bdr w:val="none" w:sz="0" w:space="0" w:color="auto" w:frame="1"/>
-        </w:rPr>
-      </w:pPr>
-      <w:r>
-        <w:rPr>
-          <w:rFonts w:ascii="Consolas" w:hAnsi="Consolas" w:cs="Courier New"/>
-          <w:color w:val="333333"/>
-          <w:sz w:val="20"/>
-          <w:szCs w:val="20"/>
-          <w:bdr w:val="none" w:sz="0" w:space="0" w:color="auto" w:frame="1"/>
-        </w:rPr>
-        <w:tab/>
-      </w:r>
-    </w:p>
-    <w:p>
-      <w:pPr>
-        <w:tabs>
-          <w:tab w:val="left" w:pos="916"/>
-          <w:tab w:val="left" w:pos="1832"/>
-          <w:tab w:val="left" w:pos="2748"/>
-          <w:tab w:val="left" w:pos="3664"/>
-          <w:tab w:val="left" w:pos="4580"/>
-          <w:tab w:val="left" w:pos="5496"/>
-          <w:tab w:val="left" w:pos="6412"/>
-          <w:tab w:val="left" w:pos="7328"/>
-          <w:tab w:val="left" w:pos="8244"/>
-          <w:tab w:val="left" w:pos="9160"/>
-          <w:tab w:val="left" w:pos="10076"/>
-          <w:tab w:val="left" w:pos="10992"/>
-          <w:tab w:val="left" w:pos="11908"/>
-          <w:tab w:val="left" w:pos="12824"/>
-          <w:tab w:val="left" w:pos="13740"/>
-          <w:tab w:val="left" w:pos="14656"/>
-        </w:tabs>
-        <w:rPr>
-          <w:rFonts w:ascii="Consolas" w:hAnsi="Consolas" w:cs="Courier New"/>
-          <w:color w:val="333333"/>
-          <w:sz w:val="20"/>
-          <w:szCs w:val="20"/>
-          <w:bdr w:val="none" w:sz="0" w:space="0" w:color="auto" w:frame="1"/>
-        </w:rPr>
-      </w:pPr>
-      <w:r>
-        <w:rPr>
-          <w:noProof/>
-          <w:bdr w:val="none" w:sz="0" w:space="0" w:color="auto" w:frame="1"/>
-        </w:rPr>
-        <w:t xml:space="preserve"> </w:t>
-      </w:r>
-      <w:r>
-        <w:rPr>
-          <w:noProof/>
-          <w:bdr w:val="none" w:sz="0" w:space="0" w:color="auto" w:frame="1"/>
+          <w:shd w:val="clear" w:color="auto" w:fill="FAFAFB"/>
         </w:rPr>
         <w:drawing>
-          <wp:inline distT="0" distB="0" distL="0" distR="0" wp14:anchorId="742B8BC0" wp14:editId="459D32E5">
-            <wp:extent cx="280035" cy="280035"/>
+          <wp:inline distT="0" distB="0" distL="0" distR="0" wp14:anchorId="2B3F6D59" wp14:editId="283E28CE">
+            <wp:extent cx="462280" cy="462280"/>
             <wp:effectExtent l="0" t="0" r="0" b="0"/>
-            <wp:docPr id="3" name="Picture 3"/>
+            <wp:docPr id="25" name="Picture 25" descr=""/>
             <wp:cNvGraphicFramePr>
               <a:graphicFrameLocks xmlns:a="http://schemas.openxmlformats.org/drawingml/2006/main" noChangeAspect="1"/>
             </wp:cNvGraphicFramePr>
@@ -3368,7 +3344,242 @@
               <a:graphicData uri="http://schemas.openxmlformats.org/drawingml/2006/picture">
                 <pic:pic xmlns:pic="http://schemas.openxmlformats.org/drawingml/2006/picture">
                   <pic:nvPicPr>
-                    <pic:cNvPr id="0" name="Picture 2"/>
+                    <pic:cNvPr id="0" name="Picture 5" descr=""/>
+                    <pic:cNvPicPr>
+                      <a:picLocks noChangeAspect="1" noChangeArrowheads="1"/>
+                    </pic:cNvPicPr>
+                  </pic:nvPicPr>
+                  <pic:blipFill>
+                    <a:blip r:embed="rId16">
+                      <a:extLst>
+                        <a:ext uri="{28A0092B-C50C-407E-A947-70E740481C1C}">
+                          <a14:useLocalDpi xmlns:a14="http://schemas.microsoft.com/office/drawing/2010/main" val="0"/>
+                        </a:ext>
+                      </a:extLst>
+                    </a:blip>
+                    <a:srcRect/>
+                    <a:stretch>
+                      <a:fillRect/>
+                    </a:stretch>
+                  </pic:blipFill>
+                  <pic:spPr bwMode="auto">
+                    <a:xfrm>
+                      <a:off x="0" y="0"/>
+                      <a:ext cx="462280" cy="462280"/>
+                    </a:xfrm>
+                    <a:prstGeom prst="rect">
+                      <a:avLst/>
+                    </a:prstGeom>
+                    <a:noFill/>
+                    <a:ln>
+                      <a:noFill/>
+                    </a:ln>
+                  </pic:spPr>
+                </pic:pic>
+              </a:graphicData>
+            </a:graphic>
+          </wp:inline>
+        </w:drawing>
+      </w:r>
+      <w:r>
+        <w:rPr>
+          <w:rFonts w:ascii="Consolas" w:eastAsia="Times New Roman" w:hAnsi="Consolas" w:cs="Arial"/>
+          <w:color w:val="393939"/>
+          <w:sz w:val="18"/>
+          <w:szCs w:val="18"/>
+          <w:bdr w:val="none" w:sz="0" w:space="0" w:color="auto" w:frame="1"/>
+          <w:shd w:val="clear" w:color="auto" w:fill="FAFAFB"/>
+        </w:rPr>
+        <w:t> </w:t>
+      </w:r>
+      <w:r>
+        <w:rPr>
+          <w:rFonts w:ascii="Courier" w:eastAsia="Times New Roman" w:hAnsi="Courier" w:cs="Arial"/>
+          <w:color w:val="222222"/>
+          <w:sz w:val="19"/>
+          <w:szCs w:val="19"/>
+          <w:bdr w:val="none" w:sz="0" w:space="0" w:color="auto" w:frame="1"/>
+        </w:rPr>
+        <w:t> </w:t>
+      </w:r>
+      <w:r>
+        <w:rPr>
+          <w:rFonts w:ascii="monospace" w:eastAsia="Times New Roman" w:hAnsi="monospace" w:cs="Arial"/>
+          <w:color w:val="333333"/>
+          <w:sz w:val="20"/>
+          <w:szCs w:val="20"/>
+          <w:bdr w:val="none" w:sz="0" w:space="0" w:color="auto" w:frame="1"/>
+        </w:rPr>
+        <w:t> </w:t>
+      </w:r>
+      <w:r>
+        <w:rPr>
+          <w:rFonts w:ascii="monospace" w:eastAsia="Times New Roman" w:hAnsi="monospace" w:cs="Arial"/>
+          <w:color w:val="333333"/>
+          <w:sz w:val="19"/>
+          <w:szCs w:val="19"/>
+        </w:rPr>
+        <w:t>wms-5</w:t>
+      </w:r>
+    </w:p>
+    <w:p>
+      <w:pPr>
+        <w:numPr>
+          <w:ilvl w:val="0"/>
+          <w:numId w:val="36"/>
+        </w:numPr>
+        <w:shd w:val="clear" w:color="auto" w:fill="FFFFFF"/>
+        <w:spacing w:before="100" w:beforeAutospacing="1" w:after="100" w:afterAutospacing="1"/>
+        <w:rPr>
+          <w:rFonts w:ascii="monospace" w:eastAsia="Times New Roman" w:hAnsi="monospace" w:cs="Arial"/>
+          <w:color w:val="222222"/>
+          <w:sz w:val="19"/>
+          <w:szCs w:val="19"/>
+          <w:bdr w:val="none" w:sz="0" w:space="0" w:color="auto" w:frame="1"/>
+        </w:rPr>
+      </w:pPr>
+      <w:r>
+        <w:rPr>
+          <w:rFonts w:ascii="monospace" w:eastAsia="Times New Roman" w:hAnsi="monospace" w:cs="Arial"/>
+          <w:color w:val="222222"/>
+          <w:sz w:val="19"/>
+          <w:szCs w:val="19"/>
+          <w:bdr w:val="none" w:sz="0" w:space="0" w:color="auto" w:frame="1"/>
+        </w:rPr>
+        <w:t>adult-logical memory ii - adult</w:t>
+      </w:r>
+    </w:p>
+    <w:p>
+      <w:pPr>
+        <w:numPr>
+          <w:ilvl w:val="0"/>
+          <w:numId w:val="36"/>
+        </w:numPr>
+        <w:shd w:val="clear" w:color="auto" w:fill="FFFFFF"/>
+        <w:spacing w:before="60" w:after="100" w:afterAutospacing="1"/>
+        <w:rPr>
+          <w:rFonts w:ascii="monospace" w:eastAsia="Times New Roman" w:hAnsi="monospace" w:cs="Arial"/>
+          <w:color w:val="222222"/>
+          <w:sz w:val="19"/>
+          <w:szCs w:val="19"/>
+          <w:bdr w:val="none" w:sz="0" w:space="0" w:color="auto" w:frame="1"/>
+        </w:rPr>
+      </w:pPr>
+      <w:r>
+        <w:rPr>
+          <w:rFonts w:ascii="monospace" w:eastAsia="Times New Roman" w:hAnsi="monospace" w:cs="Arial"/>
+          <w:color w:val="222222"/>
+          <w:sz w:val="19"/>
+          <w:szCs w:val="19"/>
+          <w:bdr w:val="none" w:sz="0" w:space="0" w:color="auto" w:frame="1"/>
+        </w:rPr>
+        <w:t>adult-symbol span</w:t>
+      </w:r>
+    </w:p>
+    <w:p>
+      <w:pPr>
+        <w:numPr>
+          <w:ilvl w:val="0"/>
+          <w:numId w:val="36"/>
+        </w:numPr>
+        <w:shd w:val="clear" w:color="auto" w:fill="FFFFFF"/>
+        <w:spacing w:before="60" w:after="100" w:afterAutospacing="1"/>
+        <w:rPr>
+          <w:rFonts w:ascii="monospace" w:eastAsia="Times New Roman" w:hAnsi="monospace" w:cs="Arial"/>
+          <w:color w:val="222222"/>
+          <w:sz w:val="19"/>
+          <w:szCs w:val="19"/>
+          <w:bdr w:val="none" w:sz="0" w:space="0" w:color="auto" w:frame="1"/>
+        </w:rPr>
+      </w:pPr>
+      <w:r>
+        <w:rPr>
+          <w:rFonts w:ascii="monospace" w:eastAsia="Times New Roman" w:hAnsi="monospace" w:cs="Arial"/>
+          <w:color w:val="222222"/>
+          <w:sz w:val="19"/>
+          <w:szCs w:val="19"/>
+          <w:bdr w:val="none" w:sz="0" w:space="0" w:color="auto" w:frame="1"/>
+        </w:rPr>
+        <w:t>adult-</w:t>
+      </w:r>
+      <w:proofErr w:type="spellStart"/>
+      <w:r>
+        <w:rPr>
+          <w:rFonts w:ascii="monospace" w:eastAsia="Times New Roman" w:hAnsi="monospace" w:cs="Arial"/>
+          <w:color w:val="222222"/>
+          <w:sz w:val="19"/>
+          <w:szCs w:val="19"/>
+          <w:bdr w:val="none" w:sz="0" w:space="0" w:color="auto" w:frame="1"/>
+        </w:rPr>
+        <w:t>tfls</w:t>
+      </w:r>
+      <w:proofErr w:type="spellEnd"/>
+      <w:r>
+        <w:rPr>
+          <w:rFonts w:ascii="monospace" w:eastAsia="Times New Roman" w:hAnsi="monospace" w:cs="Arial"/>
+          <w:color w:val="222222"/>
+          <w:sz w:val="19"/>
+          <w:szCs w:val="19"/>
+          <w:bdr w:val="none" w:sz="0" w:space="0" w:color="auto" w:frame="1"/>
+        </w:rPr>
+        <w:t xml:space="preserve"> 20</w:t>
+      </w:r>
+    </w:p>
+    <w:p>
+      <w:pPr>
+        <w:numPr>
+          <w:ilvl w:val="0"/>
+          <w:numId w:val="36"/>
+        </w:numPr>
+        <w:shd w:val="clear" w:color="auto" w:fill="FFFFFF"/>
+        <w:spacing w:before="60" w:after="100" w:afterAutospacing="1"/>
+        <w:rPr>
+          <w:rFonts w:ascii="monospace" w:eastAsia="Times New Roman" w:hAnsi="monospace" w:cs="Arial"/>
+          <w:color w:val="222222"/>
+          <w:sz w:val="19"/>
+          <w:szCs w:val="19"/>
+          <w:bdr w:val="none" w:sz="0" w:space="0" w:color="auto" w:frame="1"/>
+        </w:rPr>
+      </w:pPr>
+      <w:r>
+        <w:rPr>
+          <w:rFonts w:ascii="monospace" w:eastAsia="Times New Roman" w:hAnsi="monospace" w:cs="Arial"/>
+          <w:color w:val="222222"/>
+          <w:sz w:val="19"/>
+          <w:szCs w:val="19"/>
+          <w:bdr w:val="none" w:sz="0" w:space="0" w:color="auto" w:frame="1"/>
+        </w:rPr>
+        <w:t>older-adult-symbol span</w:t>
+      </w:r>
+    </w:p>
+    <w:p>
+      <w:pPr>
+        <w:rPr>
+          <w:rFonts w:eastAsia="Times New Roman"/>
+        </w:rPr>
+      </w:pPr>
+      <w:r>
+        <w:rPr>
+          <w:rFonts w:ascii="Consolas" w:eastAsia="Times New Roman" w:hAnsi="Consolas"/>
+          <w:noProof/>
+          <w:color w:val="393939"/>
+          <w:sz w:val="18"/>
+          <w:szCs w:val="18"/>
+          <w:shd w:val="clear" w:color="auto" w:fill="FAFAFB"/>
+        </w:rPr>
+        <w:drawing>
+          <wp:inline distT="0" distB="0" distL="0" distR="0" wp14:anchorId="3B52C08E" wp14:editId="7815FBAC">
+            <wp:extent cx="462280" cy="462280"/>
+            <wp:effectExtent l="0" t="0" r="0" b="0"/>
+            <wp:docPr id="24" name="Picture 24" descr=""/>
+            <wp:cNvGraphicFramePr>
+              <a:graphicFrameLocks xmlns:a="http://schemas.openxmlformats.org/drawingml/2006/main" noChangeAspect="1"/>
+            </wp:cNvGraphicFramePr>
+            <a:graphic xmlns:a="http://schemas.openxmlformats.org/drawingml/2006/main">
+              <a:graphicData uri="http://schemas.openxmlformats.org/drawingml/2006/picture">
+                <pic:pic xmlns:pic="http://schemas.openxmlformats.org/drawingml/2006/picture">
+                  <pic:nvPicPr>
+                    <pic:cNvPr id="0" name="Picture 6" descr=""/>
                     <pic:cNvPicPr>
                       <a:picLocks noChangeAspect="1" noChangeArrowheads="1"/>
                     </pic:cNvPicPr>
@@ -3389,7 +3600,7 @@
                   <pic:spPr bwMode="auto">
                     <a:xfrm>
                       <a:off x="0" y="0"/>
-                      <a:ext cx="281116" cy="281116"/>
+                      <a:ext cx="462280" cy="462280"/>
                     </a:xfrm>
                     <a:prstGeom prst="rect">
                       <a:avLst/>
@@ -3407,34 +3618,49 @@
       </w:r>
       <w:r>
         <w:rPr>
-          <w:rFonts w:ascii="Consolas" w:hAnsi="Consolas" w:cs="Courier New"/>
+          <w:rFonts w:ascii="Consolas" w:eastAsia="Times New Roman" w:hAnsi="Consolas"/>
+          <w:color w:val="393939"/>
+          <w:sz w:val="18"/>
+          <w:szCs w:val="18"/>
+          <w:shd w:val="clear" w:color="auto" w:fill="FAFAFB"/>
+        </w:rPr>
+        <w:t> </w:t>
+      </w:r>
+      <w:r>
+        <w:rPr>
+          <w:rFonts w:ascii="Courier" w:eastAsia="Times New Roman" w:hAnsi="Courier"/>
           <w:color w:val="333333"/>
           <w:sz w:val="20"/>
           <w:szCs w:val="20"/>
-          <w:bdr w:val="none" w:sz="0" w:space="0" w:color="auto" w:frame="1"/>
-        </w:rPr>
-        <w:t xml:space="preserve">Content Push to QA </w:t>
-      </w:r>
-      <w:r>
-        <w:rPr>
-          <w:rFonts w:ascii="Consolas" w:hAnsi="Consolas" w:cs="Courier New"/>
-          <w:color w:val="333333"/>
-          <w:sz w:val="20"/>
-          <w:szCs w:val="20"/>
-          <w:bdr w:val="none" w:sz="0" w:space="0" w:color="auto" w:frame="1"/>
-        </w:rPr>
-        <w:br/>
-      </w:r>
-      <w:r>
-        <w:rPr>
+          <w:shd w:val="clear" w:color="auto" w:fill="FFFFFF"/>
+        </w:rPr>
+        <w:t>Content Push-release-2.9 to master </w:t>
+      </w:r>
+    </w:p>
+    <w:p>
+      <w:pPr>
+        <w:shd w:val="clear" w:color="auto" w:fill="FFFFFF"/>
+        <w:rPr>
+          <w:rFonts w:ascii="Arial" w:eastAsia="Times New Roman" w:hAnsi="Arial" w:cs="Arial"/>
+          <w:color w:val="222222"/>
+          <w:sz w:val="19"/>
+          <w:szCs w:val="19"/>
+        </w:rPr>
+      </w:pPr>
+      <w:r>
+        <w:rPr>
+          <w:rFonts w:ascii="Consolas" w:eastAsia="Times New Roman" w:hAnsi="Consolas" w:cs="Arial"/>
           <w:noProof/>
-          <w:bdr w:val="none" w:sz="0" w:space="0" w:color="auto" w:frame="1"/>
+          <w:color w:val="393939"/>
+          <w:sz w:val="18"/>
+          <w:szCs w:val="18"/>
+          <w:shd w:val="clear" w:color="auto" w:fill="FAFAFB"/>
         </w:rPr>
         <w:drawing>
-          <wp:inline distT="0" distB="0" distL="0" distR="0" wp14:anchorId="11E757E6" wp14:editId="7323C893">
-            <wp:extent cx="280035" cy="280035"/>
+          <wp:inline distT="0" distB="0" distL="0" distR="0" wp14:anchorId="70B1DD87" wp14:editId="0D9DFE91">
+            <wp:extent cx="462280" cy="462280"/>
             <wp:effectExtent l="0" t="0" r="0" b="0"/>
-            <wp:docPr id="8" name="Picture 8"/>
+            <wp:docPr id="23" name="Picture 23" descr=""/>
             <wp:cNvGraphicFramePr>
               <a:graphicFrameLocks xmlns:a="http://schemas.openxmlformats.org/drawingml/2006/main" noChangeAspect="1"/>
             </wp:cNvGraphicFramePr>
@@ -3442,7 +3668,189 @@
               <a:graphicData uri="http://schemas.openxmlformats.org/drawingml/2006/picture">
                 <pic:pic xmlns:pic="http://schemas.openxmlformats.org/drawingml/2006/picture">
                   <pic:nvPicPr>
-                    <pic:cNvPr id="0" name="Picture 2"/>
+                    <pic:cNvPr id="0" name="Picture 7" descr=""/>
+                    <pic:cNvPicPr>
+                      <a:picLocks noChangeAspect="1" noChangeArrowheads="1"/>
+                    </pic:cNvPicPr>
+                  </pic:nvPicPr>
+                  <pic:blipFill>
+                    <a:blip r:embed="rId17">
+                      <a:extLst>
+                        <a:ext uri="{28A0092B-C50C-407E-A947-70E740481C1C}">
+                          <a14:useLocalDpi xmlns:a14="http://schemas.microsoft.com/office/drawing/2010/main" val="0"/>
+                        </a:ext>
+                      </a:extLst>
+                    </a:blip>
+                    <a:srcRect/>
+                    <a:stretch>
+                      <a:fillRect/>
+                    </a:stretch>
+                  </pic:blipFill>
+                  <pic:spPr bwMode="auto">
+                    <a:xfrm>
+                      <a:off x="0" y="0"/>
+                      <a:ext cx="462280" cy="462280"/>
+                    </a:xfrm>
+                    <a:prstGeom prst="rect">
+                      <a:avLst/>
+                    </a:prstGeom>
+                    <a:noFill/>
+                    <a:ln>
+                      <a:noFill/>
+                    </a:ln>
+                  </pic:spPr>
+                </pic:pic>
+              </a:graphicData>
+            </a:graphic>
+          </wp:inline>
+        </w:drawing>
+      </w:r>
+      <w:r>
+        <w:rPr>
+          <w:rFonts w:ascii="Courier" w:eastAsia="Times New Roman" w:hAnsi="Courier" w:cs="Arial"/>
+          <w:color w:val="333333"/>
+          <w:sz w:val="20"/>
+          <w:szCs w:val="20"/>
+        </w:rPr>
+        <w:t> Content Push-master to QA </w:t>
+      </w:r>
+    </w:p>
+    <w:p>
+      <w:pPr>
+        <w:shd w:val="clear" w:color="auto" w:fill="FFFFFF"/>
+        <w:rPr>
+          <w:rFonts w:ascii="Arial" w:eastAsia="Times New Roman" w:hAnsi="Arial" w:cs="Arial"/>
+          <w:color w:val="222222"/>
+          <w:sz w:val="19"/>
+          <w:szCs w:val="19"/>
+        </w:rPr>
+      </w:pPr>
+      <w:r>
+        <w:rPr>
+          <w:rFonts w:ascii="Consolas" w:eastAsia="Times New Roman" w:hAnsi="Consolas" w:cs="Arial"/>
+          <w:noProof/>
+          <w:color w:val="393939"/>
+          <w:sz w:val="18"/>
+          <w:szCs w:val="18"/>
+          <w:shd w:val="clear" w:color="auto" w:fill="FAFAFB"/>
+        </w:rPr>
+        <w:drawing>
+          <wp:inline distT="0" distB="0" distL="0" distR="0" wp14:anchorId="728C6AFE" wp14:editId="4109DD05">
+            <wp:extent cx="462280" cy="462280"/>
+            <wp:effectExtent l="0" t="0" r="0" b="0"/>
+            <wp:docPr id="22" name="Picture 22" descr=""/>
+            <wp:cNvGraphicFramePr>
+              <a:graphicFrameLocks xmlns:a="http://schemas.openxmlformats.org/drawingml/2006/main" noChangeAspect="1"/>
+            </wp:cNvGraphicFramePr>
+            <a:graphic xmlns:a="http://schemas.openxmlformats.org/drawingml/2006/main">
+              <a:graphicData uri="http://schemas.openxmlformats.org/drawingml/2006/picture">
+                <pic:pic xmlns:pic="http://schemas.openxmlformats.org/drawingml/2006/picture">
+                  <pic:nvPicPr>
+                    <pic:cNvPr id="0" name="Picture 8" descr=""/>
+                    <pic:cNvPicPr>
+                      <a:picLocks noChangeAspect="1" noChangeArrowheads="1"/>
+                    </pic:cNvPicPr>
+                  </pic:nvPicPr>
+                  <pic:blipFill>
+                    <a:blip r:embed="rId17">
+                      <a:extLst>
+                        <a:ext uri="{28A0092B-C50C-407E-A947-70E740481C1C}">
+                          <a14:useLocalDpi xmlns:a14="http://schemas.microsoft.com/office/drawing/2010/main" val="0"/>
+                        </a:ext>
+                      </a:extLst>
+                    </a:blip>
+                    <a:srcRect/>
+                    <a:stretch>
+                      <a:fillRect/>
+                    </a:stretch>
+                  </pic:blipFill>
+                  <pic:spPr bwMode="auto">
+                    <a:xfrm>
+                      <a:off x="0" y="0"/>
+                      <a:ext cx="462280" cy="462280"/>
+                    </a:xfrm>
+                    <a:prstGeom prst="rect">
+                      <a:avLst/>
+                    </a:prstGeom>
+                    <a:noFill/>
+                    <a:ln>
+                      <a:noFill/>
+                    </a:ln>
+                  </pic:spPr>
+                </pic:pic>
+              </a:graphicData>
+            </a:graphic>
+          </wp:inline>
+        </w:drawing>
+      </w:r>
+      <w:r>
+        <w:rPr>
+          <w:rStyle w:val="apple-converted-space"/>
+          <w:rFonts w:ascii="Consolas" w:eastAsia="Times New Roman" w:hAnsi="Consolas" w:cs="Arial"/>
+          <w:color w:val="393939"/>
+          <w:sz w:val="18"/>
+          <w:szCs w:val="18"/>
+          <w:shd w:val="clear" w:color="auto" w:fill="FAFAFB"/>
+        </w:rPr>
+        <w:t> </w:t>
+      </w:r>
+      <w:r>
+        <w:rPr>
+          <w:rFonts w:ascii="Courier" w:eastAsia="Times New Roman" w:hAnsi="Courier" w:cs="Arial"/>
+          <w:color w:val="333333"/>
+          <w:sz w:val="20"/>
+          <w:szCs w:val="20"/>
+        </w:rPr>
+        <w:t>New war file deployed to QA</w:t>
+      </w:r>
+    </w:p>
+    <w:p>
+      <w:pPr>
+        <w:shd w:val="clear" w:color="auto" w:fill="FFFFFF"/>
+        <w:rPr>
+          <w:color w:val="222222"/>
+        </w:rPr>
+      </w:pPr>
+      <w:r>
+        <w:rPr>
+          <w:rFonts w:ascii="Consolas" w:hAnsi="Consolas"/>
+          <w:color w:val="333333"/>
+          <w:sz w:val="20"/>
+          <w:szCs w:val="20"/>
+          <w:bdr w:val="none" w:sz="0" w:space="0" w:color="auto" w:frame="1"/>
+        </w:rPr>
+        <w:t>Legend:</w:t>
+      </w:r>
+    </w:p>
+    <w:p>
+      <w:pPr>
+        <w:shd w:val="clear" w:color="auto" w:fill="FFFFFF"/>
+        <w:rPr>
+          <w:color w:val="222222"/>
+        </w:rPr>
+      </w:pPr>
+      <w:r>
+        <w:rPr>
+          <w:rFonts w:ascii="Consolas" w:hAnsi="Consolas"/>
+          <w:noProof/>
+          <w:color w:val="393939"/>
+          <w:sz w:val="18"/>
+          <w:szCs w:val="18"/>
+          <w:shd w:val="clear" w:color="auto" w:fill="FAFAFB"/>
+        </w:rPr>
+        <w:drawing>
+          <wp:inline distT="0" distB="0" distL="0" distR="0" wp14:anchorId="0FF1824B" wp14:editId="0FDCB025">
+            <wp:extent cx="462280" cy="462280"/>
+            <wp:effectExtent l="0" t="0" r="0" b="0"/>
+            <wp:docPr id="21" name="Picture 21" descr=""/>
+            <wp:cNvGraphicFramePr>
+              <a:graphicFrameLocks xmlns:a="http://schemas.openxmlformats.org/drawingml/2006/main" noChangeAspect="1"/>
+            </wp:cNvGraphicFramePr>
+            <a:graphic xmlns:a="http://schemas.openxmlformats.org/drawingml/2006/main">
+              <a:graphicData uri="http://schemas.openxmlformats.org/drawingml/2006/picture">
+                <pic:pic xmlns:pic="http://schemas.openxmlformats.org/drawingml/2006/picture">
+                  <pic:nvPicPr>
+                    <pic:cNvPr id="0" name="Picture 9" descr=""/>
                     <pic:cNvPicPr>
                       <a:picLocks noChangeAspect="1" noChangeArrowheads="1"/>
                     </pic:cNvPicPr>
@@ -3463,7 +3871,7 @@
                   <pic:spPr bwMode="auto">
                     <a:xfrm>
                       <a:off x="0" y="0"/>
-                      <a:ext cx="281116" cy="281116"/>
+                      <a:ext cx="462280" cy="462280"/>
                     </a:xfrm>
                     <a:prstGeom prst="rect">
                       <a:avLst/>
@@ -3481,52 +3889,68 @@
       </w:r>
       <w:r>
         <w:rPr>
-          <w:rFonts w:ascii="Consolas" w:hAnsi="Consolas" w:cs="Courier New"/>
+          <w:rFonts w:ascii="Consolas" w:hAnsi="Consolas"/>
+          <w:color w:val="393939"/>
+          <w:sz w:val="18"/>
+          <w:szCs w:val="18"/>
+          <w:shd w:val="clear" w:color="auto" w:fill="FAFAFB"/>
+        </w:rPr>
+        <w:t> </w:t>
+      </w:r>
+      <w:r>
+        <w:rPr>
+          <w:color w:val="222222"/>
+        </w:rPr>
+        <w:t>= </w:t>
+      </w:r>
+      <w:r>
+        <w:rPr>
+          <w:rFonts w:ascii="Consolas" w:hAnsi="Consolas"/>
+          <w:color w:val="333333"/>
+          <w:bdr w:val="none" w:sz="0" w:space="0" w:color="auto" w:frame="1"/>
+        </w:rPr>
+        <w:t>Completed</w:t>
+      </w:r>
+      <w:r>
+        <w:rPr>
+          <w:rFonts w:ascii="Consolas" w:hAnsi="Consolas"/>
           <w:color w:val="333333"/>
           <w:sz w:val="20"/>
           <w:szCs w:val="20"/>
           <w:bdr w:val="none" w:sz="0" w:space="0" w:color="auto" w:frame="1"/>
         </w:rPr>
-        <w:t xml:space="preserve">New war file deployed to QA </w:t>
-      </w:r>
-    </w:p>
-    <w:p>
-      <w:pPr>
-        <w:tabs>
-          <w:tab w:val="left" w:pos="916"/>
-          <w:tab w:val="left" w:pos="1832"/>
-          <w:tab w:val="left" w:pos="2748"/>
-          <w:tab w:val="left" w:pos="3664"/>
-          <w:tab w:val="left" w:pos="4580"/>
-          <w:tab w:val="left" w:pos="5496"/>
-          <w:tab w:val="left" w:pos="6412"/>
-          <w:tab w:val="left" w:pos="7328"/>
-          <w:tab w:val="left" w:pos="8244"/>
-          <w:tab w:val="left" w:pos="9160"/>
-          <w:tab w:val="left" w:pos="10076"/>
-          <w:tab w:val="left" w:pos="10992"/>
-          <w:tab w:val="left" w:pos="11908"/>
-          <w:tab w:val="left" w:pos="12824"/>
-          <w:tab w:val="left" w:pos="13740"/>
-          <w:tab w:val="left" w:pos="14656"/>
-        </w:tabs>
-        <w:rPr>
-          <w:rFonts w:ascii="Consolas" w:hAnsi="Consolas" w:cs="Courier New"/>
-          <w:color w:val="333333"/>
-          <w:sz w:val="20"/>
-          <w:szCs w:val="20"/>
-          <w:bdr w:val="none" w:sz="0" w:space="0" w:color="auto" w:frame="1"/>
-        </w:rPr>
-      </w:pPr>
-      <w:r>
-        <w:rPr>
+        <w:t>  </w:t>
+      </w:r>
+      <w:r>
+        <w:rPr>
+          <w:color w:val="222222"/>
+        </w:rPr>
+        <w:t> </w:t>
+      </w:r>
+      <w:r>
+        <w:rPr>
+          <w:rFonts w:ascii="Consolas" w:hAnsi="Consolas"/>
+          <w:color w:val="393939"/>
+          <w:sz w:val="18"/>
+          <w:szCs w:val="18"/>
+          <w:shd w:val="clear" w:color="auto" w:fill="FAFAFB"/>
+        </w:rPr>
+        <w:t> </w:t>
+      </w:r>
+      <w:r>
+        <w:rPr>
+          <w:rFonts w:ascii="Consolas" w:hAnsi="Consolas"/>
           <w:noProof/>
+          <w:color w:val="393939"/>
+          <w:sz w:val="18"/>
+          <w:szCs w:val="18"/>
+          <w:shd w:val="clear" w:color="auto" w:fill="FAFAFB"/>
         </w:rPr>
         <w:drawing>
-          <wp:inline distT="0" distB="0" distL="0" distR="0" wp14:anchorId="1EDE8DED" wp14:editId="5769732E">
-            <wp:extent cx="394335" cy="394335"/>
-            <wp:effectExtent l="0" t="0" r="12065" b="12065"/>
-            <wp:docPr id="13" name="Picture 13" descr="../../../Downloads/images.png"/>
+          <wp:inline distT="0" distB="0" distL="0" distR="0" wp14:anchorId="3F204000" wp14:editId="05DF5973">
+            <wp:extent cx="462280" cy="462280"/>
+            <wp:effectExtent l="0" t="0" r="0" b="0"/>
+            <wp:docPr id="20" name="Picture 20" descr=""/>
             <wp:cNvGraphicFramePr>
               <a:graphicFrameLocks xmlns:a="http://schemas.openxmlformats.org/drawingml/2006/main" noChangeAspect="1"/>
             </wp:cNvGraphicFramePr>
@@ -3534,7 +3958,7 @@
               <a:graphicData uri="http://schemas.openxmlformats.org/drawingml/2006/picture">
                 <pic:pic xmlns:pic="http://schemas.openxmlformats.org/drawingml/2006/picture">
                   <pic:nvPicPr>
-                    <pic:cNvPr id="0" name="Picture 29" descr="../../../Downloads/images.png"/>
+                    <pic:cNvPr id="0" name="Picture 10" descr=""/>
                     <pic:cNvPicPr>
                       <a:picLocks noChangeAspect="1" noChangeArrowheads="1"/>
                     </pic:cNvPicPr>
@@ -3555,7 +3979,7 @@
                   <pic:spPr bwMode="auto">
                     <a:xfrm>
                       <a:off x="0" y="0"/>
-                      <a:ext cx="408111" cy="408111"/>
+                      <a:ext cx="462280" cy="462280"/>
                     </a:xfrm>
                     <a:prstGeom prst="rect">
                       <a:avLst/>
@@ -3573,124 +3997,69 @@
       </w:r>
       <w:r>
         <w:rPr>
-          <w:rFonts w:ascii="Consolas" w:hAnsi="Consolas" w:cs="Courier New"/>
+          <w:rFonts w:ascii="Consolas" w:hAnsi="Consolas"/>
+          <w:color w:val="393939"/>
+          <w:sz w:val="18"/>
+          <w:szCs w:val="18"/>
+          <w:shd w:val="clear" w:color="auto" w:fill="FAFAFB"/>
+        </w:rPr>
+        <w:t> </w:t>
+      </w:r>
+      <w:r>
+        <w:rPr>
+          <w:rFonts w:ascii="Courier New" w:hAnsi="Courier New" w:cs="Courier New"/>
+          <w:color w:val="222222"/>
+        </w:rPr>
+        <w:t>= </w:t>
+      </w:r>
+      <w:r>
+        <w:rPr>
+          <w:rFonts w:ascii="Consolas" w:hAnsi="Consolas"/>
+          <w:color w:val="333333"/>
+          <w:bdr w:val="none" w:sz="0" w:space="0" w:color="auto" w:frame="1"/>
+        </w:rPr>
+        <w:t>coming soon    </w:t>
+      </w:r>
+      <w:r>
+        <w:rPr>
+          <w:rFonts w:ascii="Consolas" w:hAnsi="Consolas"/>
           <w:color w:val="333333"/>
           <w:sz w:val="20"/>
           <w:szCs w:val="20"/>
           <w:bdr w:val="none" w:sz="0" w:space="0" w:color="auto" w:frame="1"/>
         </w:rPr>
-        <w:t>JIRA RTDs marked as RTT</w:t>
-      </w:r>
-    </w:p>
-    <w:p>
-      <w:pPr>
-        <w:tabs>
-          <w:tab w:val="left" w:pos="916"/>
-          <w:tab w:val="left" w:pos="1832"/>
-          <w:tab w:val="left" w:pos="2748"/>
-          <w:tab w:val="left" w:pos="3664"/>
-          <w:tab w:val="left" w:pos="4580"/>
-          <w:tab w:val="left" w:pos="5496"/>
-          <w:tab w:val="left" w:pos="6412"/>
-          <w:tab w:val="left" w:pos="7328"/>
-          <w:tab w:val="left" w:pos="8244"/>
-          <w:tab w:val="left" w:pos="9160"/>
-          <w:tab w:val="left" w:pos="10076"/>
-          <w:tab w:val="left" w:pos="10992"/>
-          <w:tab w:val="left" w:pos="11908"/>
-          <w:tab w:val="left" w:pos="12824"/>
-          <w:tab w:val="left" w:pos="13740"/>
-          <w:tab w:val="left" w:pos="14656"/>
-        </w:tabs>
-        <w:rPr>
-          <w:rFonts w:ascii="Consolas" w:hAnsi="Consolas" w:cs="Courier New"/>
+        <w:t>  </w:t>
+      </w:r>
+    </w:p>
+    <w:p>
+      <w:pPr>
+        <w:shd w:val="clear" w:color="auto" w:fill="FFFFFF"/>
+        <w:rPr>
+          <w:color w:val="222222"/>
+        </w:rPr>
+      </w:pPr>
+      <w:r>
+        <w:rPr>
+          <w:rFonts w:ascii="Consolas" w:hAnsi="Consolas"/>
           <w:color w:val="333333"/>
-          <w:sz w:val="20"/>
-          <w:szCs w:val="20"/>
           <w:bdr w:val="none" w:sz="0" w:space="0" w:color="auto" w:frame="1"/>
         </w:rPr>
-      </w:pPr>
-    </w:p>
-    <w:p>
-      <w:pPr>
-        <w:tabs>
-          <w:tab w:val="left" w:pos="916"/>
-          <w:tab w:val="left" w:pos="1832"/>
-          <w:tab w:val="left" w:pos="2748"/>
-          <w:tab w:val="left" w:pos="3664"/>
-          <w:tab w:val="left" w:pos="4580"/>
-          <w:tab w:val="left" w:pos="5496"/>
-          <w:tab w:val="left" w:pos="6412"/>
-          <w:tab w:val="left" w:pos="7328"/>
-          <w:tab w:val="left" w:pos="8244"/>
-          <w:tab w:val="left" w:pos="9160"/>
-          <w:tab w:val="left" w:pos="10076"/>
-          <w:tab w:val="left" w:pos="10992"/>
-          <w:tab w:val="left" w:pos="11908"/>
-          <w:tab w:val="left" w:pos="12824"/>
-          <w:tab w:val="left" w:pos="13740"/>
-          <w:tab w:val="left" w:pos="14656"/>
-        </w:tabs>
-        <w:rPr>
-          <w:rFonts w:ascii="Consolas" w:hAnsi="Consolas" w:cs="Courier New"/>
-          <w:color w:val="333333"/>
-          <w:sz w:val="20"/>
-          <w:szCs w:val="20"/>
-          <w:bdr w:val="none" w:sz="0" w:space="0" w:color="auto" w:frame="1"/>
-        </w:rPr>
-      </w:pPr>
-      <w:r>
-        <w:rPr>
-          <w:rFonts w:ascii="Consolas" w:hAnsi="Consolas" w:cs="Courier New"/>
-          <w:color w:val="333333"/>
-          <w:sz w:val="20"/>
-          <w:szCs w:val="20"/>
-          <w:bdr w:val="none" w:sz="0" w:space="0" w:color="auto" w:frame="1"/>
-        </w:rPr>
-        <w:t>Legend:</w:t>
-      </w:r>
-    </w:p>
-    <w:p>
-      <w:pPr>
-        <w:tabs>
-          <w:tab w:val="left" w:pos="916"/>
-          <w:tab w:val="left" w:pos="1832"/>
-          <w:tab w:val="left" w:pos="2748"/>
-          <w:tab w:val="left" w:pos="3664"/>
-          <w:tab w:val="left" w:pos="4580"/>
-          <w:tab w:val="left" w:pos="5496"/>
-          <w:tab w:val="left" w:pos="6412"/>
-          <w:tab w:val="left" w:pos="7328"/>
-          <w:tab w:val="left" w:pos="8244"/>
-          <w:tab w:val="left" w:pos="9160"/>
-          <w:tab w:val="left" w:pos="10076"/>
-          <w:tab w:val="left" w:pos="10992"/>
-          <w:tab w:val="left" w:pos="11908"/>
-          <w:tab w:val="left" w:pos="12824"/>
-          <w:tab w:val="left" w:pos="13740"/>
-          <w:tab w:val="left" w:pos="14656"/>
-        </w:tabs>
-        <w:rPr>
-          <w:rFonts w:ascii="Consolas" w:hAnsi="Consolas" w:cs="Courier New"/>
-          <w:color w:val="333333"/>
-          <w:szCs w:val="20"/>
-          <w:bdr w:val="none" w:sz="0" w:space="0" w:color="auto" w:frame="1"/>
-        </w:rPr>
-      </w:pPr>
-      <w:r>
-        <w:rPr>
-          <w:rFonts w:ascii="Consolas" w:hAnsi="Consolas" w:cs="Courier New"/>
+        <w:t> </w:t>
+      </w:r>
+      <w:r>
+        <w:rPr>
+          <w:rFonts w:ascii="Consolas" w:hAnsi="Consolas"/>
           <w:noProof/>
-          <w:color w:val="333333"/>
-          <w:sz w:val="20"/>
-          <w:szCs w:val="20"/>
-          <w:bdr w:val="none" w:sz="0" w:space="0" w:color="auto" w:frame="1"/>
+          <w:color w:val="393939"/>
+          <w:sz w:val="18"/>
+          <w:szCs w:val="18"/>
+          <w:shd w:val="clear" w:color="auto" w:fill="FAFAFB"/>
         </w:rPr>
         <w:drawing>
-          <wp:inline distT="0" distB="0" distL="0" distR="0" wp14:anchorId="40F7DA72" wp14:editId="7F842572">
-            <wp:extent cx="284303" cy="284303"/>
+          <wp:inline distT="0" distB="0" distL="0" distR="0" wp14:anchorId="53442826" wp14:editId="66308420">
+            <wp:extent cx="462280" cy="462280"/>
             <wp:effectExtent l="0" t="0" r="0" b="0"/>
-            <wp:docPr id="38" name="Picture 38"/>
+            <wp:docPr id="19" name="Picture 19" descr=""/>
             <wp:cNvGraphicFramePr>
               <a:graphicFrameLocks xmlns:a="http://schemas.openxmlformats.org/drawingml/2006/main" noChangeAspect="1"/>
             </wp:cNvGraphicFramePr>
@@ -3698,199 +4067,7 @@
               <a:graphicData uri="http://schemas.openxmlformats.org/drawingml/2006/picture">
                 <pic:pic xmlns:pic="http://schemas.openxmlformats.org/drawingml/2006/picture">
                   <pic:nvPicPr>
-                    <pic:cNvPr id="0" name="Picture 2"/>
-                    <pic:cNvPicPr>
-                      <a:picLocks noChangeAspect="1" noChangeArrowheads="1"/>
-                    </pic:cNvPicPr>
-                  </pic:nvPicPr>
-                  <pic:blipFill>
-                    <a:blip r:embed="rId15">
-                      <a:extLst>
-                        <a:ext uri="{28A0092B-C50C-407E-A947-70E740481C1C}">
-                          <a14:useLocalDpi xmlns:a14="http://schemas.microsoft.com/office/drawing/2010/main" val="0"/>
-                        </a:ext>
-                      </a:extLst>
-                    </a:blip>
-                    <a:srcRect/>
-                    <a:stretch>
-                      <a:fillRect/>
-                    </a:stretch>
-                  </pic:blipFill>
-                  <pic:spPr bwMode="auto">
-                    <a:xfrm>
-                      <a:off x="0" y="0"/>
-                      <a:ext cx="289571" cy="289571"/>
-                    </a:xfrm>
-                    <a:prstGeom prst="rect">
-                      <a:avLst/>
-                    </a:prstGeom>
-                    <a:noFill/>
-                    <a:ln>
-                      <a:noFill/>
-                    </a:ln>
-                  </pic:spPr>
-                </pic:pic>
-              </a:graphicData>
-            </a:graphic>
-          </wp:inline>
-        </w:drawing>
-      </w:r>
-      <w:r>
-        <w:rPr>
-          <w:rFonts w:ascii="Consolas" w:hAnsi="Consolas" w:cs="Courier New"/>
-          <w:color w:val="333333"/>
-          <w:sz w:val="20"/>
-          <w:szCs w:val="20"/>
-          <w:bdr w:val="none" w:sz="0" w:space="0" w:color="auto" w:frame="1"/>
-        </w:rPr>
-        <w:t xml:space="preserve"> = </w:t>
-      </w:r>
-      <w:r>
-        <w:rPr>
-          <w:rFonts w:ascii="Consolas" w:hAnsi="Consolas" w:cs="Courier New"/>
-          <w:color w:val="333333"/>
-          <w:szCs w:val="20"/>
-          <w:bdr w:val="none" w:sz="0" w:space="0" w:color="auto" w:frame="1"/>
-        </w:rPr>
-        <w:t>Completed</w:t>
-      </w:r>
-      <w:r>
-        <w:rPr>
-          <w:rFonts w:ascii="Consolas" w:hAnsi="Consolas" w:cs="Courier New"/>
-          <w:color w:val="333333"/>
-          <w:sz w:val="20"/>
-          <w:szCs w:val="20"/>
-          <w:bdr w:val="none" w:sz="0" w:space="0" w:color="auto" w:frame="1"/>
-        </w:rPr>
-        <w:t xml:space="preserve"> </w:t>
-      </w:r>
-      <w:r>
-        <w:rPr>
-          <w:rFonts w:ascii="Consolas" w:hAnsi="Consolas" w:cs="Courier New"/>
-          <w:color w:val="333333"/>
-          <w:sz w:val="20"/>
-          <w:szCs w:val="20"/>
-          <w:bdr w:val="none" w:sz="0" w:space="0" w:color="auto" w:frame="1"/>
-        </w:rPr>
-        <w:t xml:space="preserve"> </w:t>
-      </w:r>
-      <w:r>
-        <w:rPr>
-          <w:noProof/>
-        </w:rPr>
-        <w:drawing>
-          <wp:inline distT="0" distB="0" distL="0" distR="0" wp14:anchorId="1EF80FB2" wp14:editId="2D7EE38D">
-            <wp:extent cx="394335" cy="394335"/>
-            <wp:effectExtent l="0" t="0" r="12065" b="12065"/>
-            <wp:docPr id="9" name="Picture 9" descr="../../../Downloads/images.png"/>
-            <wp:cNvGraphicFramePr>
-              <a:graphicFrameLocks xmlns:a="http://schemas.openxmlformats.org/drawingml/2006/main" noChangeAspect="1"/>
-            </wp:cNvGraphicFramePr>
-            <a:graphic xmlns:a="http://schemas.openxmlformats.org/drawingml/2006/main">
-              <a:graphicData uri="http://schemas.openxmlformats.org/drawingml/2006/picture">
-                <pic:pic xmlns:pic="http://schemas.openxmlformats.org/drawingml/2006/picture">
-                  <pic:nvPicPr>
-                    <pic:cNvPr id="0" name="Picture 29" descr="../../../Downloads/images.png"/>
-                    <pic:cNvPicPr>
-                      <a:picLocks noChangeAspect="1" noChangeArrowheads="1"/>
-                    </pic:cNvPicPr>
-                  </pic:nvPicPr>
-                  <pic:blipFill>
-                    <a:blip r:embed="rId17">
-                      <a:extLst>
-                        <a:ext uri="{28A0092B-C50C-407E-A947-70E740481C1C}">
-                          <a14:useLocalDpi xmlns:a14="http://schemas.microsoft.com/office/drawing/2010/main" val="0"/>
-                        </a:ext>
-                      </a:extLst>
-                    </a:blip>
-                    <a:srcRect/>
-                    <a:stretch>
-                      <a:fillRect/>
-                    </a:stretch>
-                  </pic:blipFill>
-                  <pic:spPr bwMode="auto">
-                    <a:xfrm>
-                      <a:off x="0" y="0"/>
-                      <a:ext cx="408111" cy="408111"/>
-                    </a:xfrm>
-                    <a:prstGeom prst="rect">
-                      <a:avLst/>
-                    </a:prstGeom>
-                    <a:noFill/>
-                    <a:ln>
-                      <a:noFill/>
-                    </a:ln>
-                  </pic:spPr>
-                </pic:pic>
-              </a:graphicData>
-            </a:graphic>
-          </wp:inline>
-        </w:drawing>
-      </w:r>
-      <w:r>
-        <w:rPr>
-          <w:rFonts w:ascii="Courier New" w:hAnsi="Courier New" w:cs="Courier New"/>
-          <w:color w:val="222222"/>
-          <w:szCs w:val="20"/>
-        </w:rPr>
-        <w:t xml:space="preserve"> = </w:t>
-      </w:r>
-      <w:r>
-        <w:rPr>
-          <w:rFonts w:ascii="Consolas" w:hAnsi="Consolas" w:cs="Courier New"/>
-          <w:color w:val="333333"/>
-          <w:szCs w:val="20"/>
-          <w:bdr w:val="none" w:sz="0" w:space="0" w:color="auto" w:frame="1"/>
-        </w:rPr>
-        <w:t>coming soon</w:t>
-      </w:r>
-    </w:p>
-    <w:p>
-      <w:pPr>
-        <w:tabs>
-          <w:tab w:val="left" w:pos="916"/>
-          <w:tab w:val="left" w:pos="1832"/>
-          <w:tab w:val="left" w:pos="2748"/>
-          <w:tab w:val="left" w:pos="3664"/>
-          <w:tab w:val="left" w:pos="4580"/>
-          <w:tab w:val="left" w:pos="5496"/>
-          <w:tab w:val="left" w:pos="6412"/>
-          <w:tab w:val="left" w:pos="7328"/>
-          <w:tab w:val="left" w:pos="8244"/>
-          <w:tab w:val="left" w:pos="9160"/>
-          <w:tab w:val="left" w:pos="10076"/>
-          <w:tab w:val="left" w:pos="10992"/>
-          <w:tab w:val="left" w:pos="11908"/>
-          <w:tab w:val="left" w:pos="12824"/>
-          <w:tab w:val="left" w:pos="13740"/>
-          <w:tab w:val="left" w:pos="14656"/>
-        </w:tabs>
-        <w:rPr>
-          <w:rFonts w:ascii="Consolas" w:hAnsi="Consolas" w:cs="Courier New"/>
-          <w:color w:val="333333"/>
-          <w:szCs w:val="20"/>
-          <w:bdr w:val="none" w:sz="0" w:space="0" w:color="auto" w:frame="1"/>
-        </w:rPr>
-      </w:pPr>
-      <w:r>
-        <w:rPr>
-          <w:noProof/>
-          <w:sz w:val="20"/>
-          <w:bdr w:val="none" w:sz="0" w:space="0" w:color="auto" w:frame="1"/>
-        </w:rPr>
-        <w:drawing>
-          <wp:inline distT="0" distB="0" distL="0" distR="0" wp14:anchorId="2F013F32" wp14:editId="5DE22952">
-            <wp:extent cx="232188" cy="232188"/>
-            <wp:effectExtent l="0" t="0" r="0" b="0"/>
-            <wp:docPr id="18" name="Picture 18"/>
-            <wp:cNvGraphicFramePr>
-              <a:graphicFrameLocks xmlns:a="http://schemas.openxmlformats.org/drawingml/2006/main" noChangeAspect="1"/>
-            </wp:cNvGraphicFramePr>
-            <a:graphic xmlns:a="http://schemas.openxmlformats.org/drawingml/2006/main">
-              <a:graphicData uri="http://schemas.openxmlformats.org/drawingml/2006/picture">
-                <pic:pic xmlns:pic="http://schemas.openxmlformats.org/drawingml/2006/picture">
-                  <pic:nvPicPr>
-                    <pic:cNvPr id="0" name="Picture 14"/>
+                    <pic:cNvPr id="0" name="Picture 11" descr=""/>
                     <pic:cNvPicPr>
                       <a:picLocks noChangeAspect="1" noChangeArrowheads="1"/>
                     </pic:cNvPicPr>
@@ -3911,7 +4088,7 @@
                   <pic:spPr bwMode="auto">
                     <a:xfrm>
                       <a:off x="0" y="0"/>
-                      <a:ext cx="246397" cy="246397"/>
+                      <a:ext cx="462280" cy="462280"/>
                     </a:xfrm>
                     <a:prstGeom prst="rect">
                       <a:avLst/>
@@ -3929,129 +4106,171 @@
       </w:r>
       <w:r>
         <w:rPr>
-          <w:rFonts w:ascii="Consolas" w:hAnsi="Consolas" w:cs="Courier New"/>
+          <w:rStyle w:val="apple-converted-space"/>
+          <w:rFonts w:ascii="Consolas" w:hAnsi="Consolas"/>
+          <w:color w:val="393939"/>
+          <w:sz w:val="18"/>
+          <w:szCs w:val="18"/>
+          <w:shd w:val="clear" w:color="auto" w:fill="FAFAFB"/>
+        </w:rPr>
+        <w:t> </w:t>
+      </w:r>
+      <w:proofErr w:type="gramStart"/>
+      <w:r>
+        <w:rPr>
+          <w:rFonts w:ascii="Consolas" w:hAnsi="Consolas"/>
+          <w:color w:val="393939"/>
+          <w:sz w:val="18"/>
+          <w:szCs w:val="18"/>
+          <w:shd w:val="clear" w:color="auto" w:fill="FAFAFB"/>
+        </w:rPr>
+        <w:t>= </w:t>
+      </w:r>
+      <w:r>
+        <w:rPr>
+          <w:rFonts w:ascii="Consolas" w:hAnsi="Consolas"/>
           <w:color w:val="333333"/>
           <w:sz w:val="20"/>
           <w:szCs w:val="20"/>
           <w:bdr w:val="none" w:sz="0" w:space="0" w:color="auto" w:frame="1"/>
         </w:rPr>
-        <w:t xml:space="preserve"> = </w:t>
-      </w:r>
-      <w:r>
-        <w:rPr>
-          <w:rFonts w:ascii="Consolas" w:hAnsi="Consolas" w:cs="Courier New"/>
+        <w:t> </w:t>
+      </w:r>
+      <w:r>
+        <w:rPr>
+          <w:rFonts w:ascii="Consolas" w:hAnsi="Consolas"/>
           <w:color w:val="333333"/>
-          <w:szCs w:val="20"/>
+          <w:sz w:val="19"/>
+          <w:szCs w:val="19"/>
           <w:bdr w:val="none" w:sz="0" w:space="0" w:color="auto" w:frame="1"/>
         </w:rPr>
         <w:t>tests</w:t>
       </w:r>
-      <w:r>
-        <w:rPr>
-          <w:rFonts w:ascii="Consolas" w:hAnsi="Consolas" w:cs="Courier New"/>
+      <w:proofErr w:type="gramEnd"/>
+      <w:r>
+        <w:rPr>
+          <w:rFonts w:ascii="Consolas" w:hAnsi="Consolas"/>
           <w:color w:val="333333"/>
           <w:sz w:val="20"/>
           <w:szCs w:val="20"/>
           <w:bdr w:val="none" w:sz="0" w:space="0" w:color="auto" w:frame="1"/>
         </w:rPr>
-        <w:t xml:space="preserve">   </w:t>
-      </w:r>
-      <w:r>
-        <w:rPr>
-          <w:rFonts w:ascii="Consolas" w:hAnsi="Consolas" w:cs="Courier New"/>
+        <w:t>      </w:t>
+      </w:r>
+      <w:r>
+        <w:rPr>
+          <w:rFonts w:ascii="Consolas" w:hAnsi="Consolas"/>
+          <w:color w:val="333333"/>
+          <w:sz w:val="56"/>
+          <w:szCs w:val="56"/>
+          <w:bdr w:val="none" w:sz="0" w:space="0" w:color="auto" w:frame="1"/>
+        </w:rPr>
+        <w:t>. </w:t>
+      </w:r>
+      <w:r>
+        <w:rPr>
+          <w:rFonts w:ascii="Courier New" w:hAnsi="Courier New" w:cs="Courier New"/>
+          <w:color w:val="222222"/>
+          <w:sz w:val="19"/>
+          <w:szCs w:val="19"/>
+        </w:rPr>
+        <w:t>= </w:t>
+      </w:r>
+      <w:r>
+        <w:rPr>
+          <w:rFonts w:ascii="Consolas" w:hAnsi="Consolas"/>
+          <w:color w:val="333333"/>
+          <w:sz w:val="19"/>
+          <w:szCs w:val="19"/>
+          <w:bdr w:val="none" w:sz="0" w:space="0" w:color="auto" w:frame="1"/>
+        </w:rPr>
+        <w:t>subtest   </w:t>
+      </w:r>
+      <w:r>
+        <w:rPr>
+          <w:rFonts w:ascii="Consolas" w:hAnsi="Consolas"/>
+          <w:color w:val="333333"/>
+          <w:sz w:val="28"/>
+          <w:szCs w:val="28"/>
+          <w:bdr w:val="none" w:sz="0" w:space="0" w:color="auto" w:frame="1"/>
+        </w:rPr>
+        <w:t>◊</w:t>
+      </w:r>
+      <w:r>
+        <w:rPr>
+          <w:rFonts w:ascii="Consolas" w:hAnsi="Consolas"/>
           <w:color w:val="333333"/>
           <w:sz w:val="20"/>
           <w:szCs w:val="20"/>
           <w:bdr w:val="none" w:sz="0" w:space="0" w:color="auto" w:frame="1"/>
         </w:rPr>
-        <w:t xml:space="preserve"> </w:t>
-      </w:r>
-      <w:proofErr w:type="gramStart"/>
-      <w:r>
-        <w:rPr>
-          <w:rFonts w:ascii="Consolas" w:hAnsi="Consolas" w:cs="Courier New"/>
+        <w:t> Stims</w:t>
+      </w:r>
+    </w:p>
+    <w:p>
+      <w:pPr>
+        <w:rPr>
+          <w:rFonts w:ascii="monospace" w:hAnsi="monospace"/>
           <w:color w:val="333333"/>
           <w:sz w:val="20"/>
           <w:szCs w:val="20"/>
           <w:bdr w:val="none" w:sz="0" w:space="0" w:color="auto" w:frame="1"/>
         </w:rPr>
-        <w:t xml:space="preserve">  </w:t>
-      </w:r>
-      <w:r>
-        <w:rPr>
-          <w:rFonts w:ascii="Consolas" w:hAnsi="Consolas" w:cs="Courier New"/>
-          <w:color w:val="333333"/>
-          <w:sz w:val="56"/>
-          <w:szCs w:val="20"/>
-          <w:bdr w:val="none" w:sz="0" w:space="0" w:color="auto" w:frame="1"/>
-        </w:rPr>
-        <w:t>.</w:t>
-      </w:r>
-      <w:r>
-        <w:rPr>
-          <w:rFonts w:ascii="Consolas" w:hAnsi="Consolas" w:cs="Courier New"/>
-          <w:color w:val="333333"/>
-          <w:szCs w:val="20"/>
-          <w:bdr w:val="none" w:sz="0" w:space="0" w:color="auto" w:frame="1"/>
-        </w:rPr>
-        <w:t>subtest</w:t>
-      </w:r>
-      <w:proofErr w:type="gramEnd"/>
-      <w:r>
-        <w:rPr>
-          <w:rFonts w:ascii="Consolas" w:hAnsi="Consolas" w:cs="Courier New"/>
-          <w:color w:val="333333"/>
-          <w:szCs w:val="20"/>
-          <w:bdr w:val="none" w:sz="0" w:space="0" w:color="auto" w:frame="1"/>
-        </w:rPr>
-        <w:t xml:space="preserve">  </w:t>
-      </w:r>
-      <w:r>
-        <w:rPr>
-          <w:rFonts w:ascii="Consolas" w:hAnsi="Consolas" w:cs="Courier New"/>
-          <w:color w:val="333333"/>
-          <w:szCs w:val="20"/>
-          <w:bdr w:val="none" w:sz="0" w:space="0" w:color="auto" w:frame="1"/>
-        </w:rPr>
-        <w:t xml:space="preserve"> </w:t>
-      </w:r>
-      <w:r>
-        <w:rPr>
-          <w:rFonts w:ascii="Consolas" w:hAnsi="Consolas" w:cs="Courier New"/>
-          <w:color w:val="333333"/>
-          <w:sz w:val="28"/>
-          <w:szCs w:val="20"/>
-          <w:bdr w:val="none" w:sz="0" w:space="0" w:color="auto" w:frame="1"/>
-        </w:rPr>
-        <w:t>◊</w:t>
-      </w:r>
-      <w:r>
-        <w:rPr>
-          <w:rFonts w:ascii="Consolas" w:hAnsi="Consolas" w:cs="Courier New"/>
+      </w:pPr>
+    </w:p>
+    <w:p>
+      <w:pPr>
+        <w:rPr>
+          <w:rFonts w:ascii="monospace" w:hAnsi="monospace"/>
           <w:color w:val="333333"/>
           <w:sz w:val="20"/>
           <w:szCs w:val="20"/>
           <w:bdr w:val="none" w:sz="0" w:space="0" w:color="auto" w:frame="1"/>
         </w:rPr>
-        <w:t xml:space="preserve"> Stims </w:t>
-      </w:r>
-    </w:p>
-    <w:p>
-      <w:pPr>
-        <w:jc w:val="both"/>
-      </w:pPr>
-    </w:p>
-    <w:p>
-      <w:pPr>
-        <w:jc w:val="both"/>
-      </w:pPr>
-      <w:r>
-        <w:t xml:space="preserve">or </w:t>
-      </w:r>
-    </w:p>
-    <w:p>
-      <w:pPr>
-        <w:jc w:val="both"/>
+      </w:pPr>
+    </w:p>
+    <w:p>
+      <w:pPr>
+        <w:rPr>
+          <w:rFonts w:ascii="monospace" w:hAnsi="monospace"/>
+          <w:color w:val="333333"/>
+          <w:sz w:val="20"/>
+          <w:szCs w:val="20"/>
+          <w:bdr w:val="none" w:sz="0" w:space="0" w:color="auto" w:frame="1"/>
+        </w:rPr>
+      </w:pPr>
+    </w:p>
+    <w:p>
+      <w:pPr>
+        <w:rPr>
+          <w:rFonts w:ascii="monospace" w:hAnsi="monospace"/>
+          <w:color w:val="333333"/>
+          <w:sz w:val="20"/>
+          <w:szCs w:val="20"/>
+          <w:bdr w:val="none" w:sz="0" w:space="0" w:color="auto" w:frame="1"/>
+        </w:rPr>
+      </w:pPr>
+    </w:p>
+    <w:p>
+      <w:pPr>
+        <w:rPr>
+          <w:rFonts w:ascii="monospace" w:hAnsi="monospace"/>
+          <w:color w:val="333333"/>
+          <w:sz w:val="20"/>
+          <w:szCs w:val="20"/>
+          <w:bdr w:val="none" w:sz="0" w:space="0" w:color="auto" w:frame="1"/>
+        </w:rPr>
+      </w:pPr>
+    </w:p>
+    <w:p>
+      <w:pPr>
+        <w:rPr>
+          <w:rFonts w:ascii="monospace" w:hAnsi="monospace"/>
+          <w:color w:val="333333"/>
+          <w:sz w:val="20"/>
+          <w:szCs w:val="20"/>
+          <w:bdr w:val="none" w:sz="0" w:space="0" w:color="auto" w:frame="1"/>
+        </w:rPr>
       </w:pPr>
     </w:p>
     <w:p>
@@ -4061,6 +4280,18 @@
           <w:szCs w:val="19"/>
         </w:rPr>
       </w:pPr>
+      <w:bookmarkStart w:id="0" w:name="_GoBack"/>
+      <w:bookmarkEnd w:id="0"/>
+      <w:r>
+        <w:rPr>
+          <w:rFonts w:ascii="monospace" w:hAnsi="monospace"/>
+          <w:color w:val="333333"/>
+          <w:sz w:val="20"/>
+          <w:szCs w:val="20"/>
+          <w:bdr w:val="none" w:sz="0" w:space="0" w:color="auto" w:frame="1"/>
+        </w:rPr>
+        <w:t xml:space="preserve"> </w:t>
+      </w:r>
       <w:r>
         <w:rPr>
           <w:rFonts w:ascii="monospace" w:hAnsi="monospace"/>
@@ -4511,8 +4742,6 @@
           </wp:inline>
         </w:drawing>
       </w:r>
-      <w:bookmarkStart w:id="0" w:name="_GoBack"/>
-      <w:bookmarkEnd w:id="0"/>
       <w:r>
         <w:rPr>
           <w:rFonts w:ascii="monospace" w:eastAsia="Times New Roman" w:hAnsi="monospace"/>
@@ -4663,7 +4892,7 @@
           <wp:inline distT="0" distB="0" distL="0" distR="0" wp14:anchorId="039DEBFE" wp14:editId="2F3F8D61">
             <wp:extent cx="462280" cy="462280"/>
             <wp:effectExtent l="0" t="0" r="0" b="0"/>
-            <wp:docPr id="5" name="Picture 5" descr=""/>
+            <wp:docPr id="5" name="Picture 5"/>
             <wp:cNvGraphicFramePr>
               <a:graphicFrameLocks xmlns:a="http://schemas.openxmlformats.org/drawingml/2006/main" noChangeAspect="1"/>
             </wp:cNvGraphicFramePr>
@@ -4671,7 +4900,7 @@
               <a:graphicData uri="http://schemas.openxmlformats.org/drawingml/2006/picture">
                 <pic:pic xmlns:pic="http://schemas.openxmlformats.org/drawingml/2006/picture">
                   <pic:nvPicPr>
-                    <pic:cNvPr id="0" name="Picture 1" descr=""/>
+                    <pic:cNvPr id="0" name="Picture 1"/>
                     <pic:cNvPicPr>
                       <a:picLocks noChangeAspect="1" noChangeArrowheads="1"/>
                     </pic:cNvPicPr>
@@ -5155,7 +5384,7 @@
           <wp:inline distT="0" distB="0" distL="0" distR="0" wp14:anchorId="5C7329F1" wp14:editId="05E210AC">
             <wp:extent cx="462280" cy="462280"/>
             <wp:effectExtent l="0" t="0" r="0" b="0"/>
-            <wp:docPr id="1" name="Picture 1" descr=""/>
+            <wp:docPr id="1" name="Picture 1"/>
             <wp:cNvGraphicFramePr>
               <a:graphicFrameLocks xmlns:a="http://schemas.openxmlformats.org/drawingml/2006/main" noChangeAspect="1"/>
             </wp:cNvGraphicFramePr>
@@ -5163,7 +5392,7 @@
               <a:graphicData uri="http://schemas.openxmlformats.org/drawingml/2006/picture">
                 <pic:pic xmlns:pic="http://schemas.openxmlformats.org/drawingml/2006/picture">
                   <pic:nvPicPr>
-                    <pic:cNvPr id="0" name="Picture 2" descr=""/>
+                    <pic:cNvPr id="0" name="Picture 2"/>
                     <pic:cNvPicPr>
                       <a:picLocks noChangeAspect="1" noChangeArrowheads="1"/>
                     </pic:cNvPicPr>
@@ -10815,6 +11044,155 @@
     </w:lvl>
   </w:abstractNum>
   <w:abstractNum w:abstractNumId="12">
+    <w:nsid w:val="24465633"/>
+    <w:multiLevelType w:val="multilevel"/>
+    <w:tmpl w:val="5C3AB6D6"/>
+    <w:lvl w:ilvl="0">
+      <w:start w:val="1"/>
+      <w:numFmt w:val="bullet"/>
+      <w:lvlText w:val=""/>
+      <w:lvlJc w:val="left"/>
+      <w:pPr>
+        <w:tabs>
+          <w:tab w:val="num" w:pos="720"/>
+        </w:tabs>
+        <w:ind w:left="720" w:hanging="360"/>
+      </w:pPr>
+      <w:rPr>
+        <w:rFonts w:ascii="Symbol" w:hAnsi="Symbol" w:hint="default"/>
+        <w:sz w:val="20"/>
+      </w:rPr>
+    </w:lvl>
+    <w:lvl w:ilvl="1" w:tentative="1">
+      <w:start w:val="1"/>
+      <w:numFmt w:val="bullet"/>
+      <w:lvlText w:val="o"/>
+      <w:lvlJc w:val="left"/>
+      <w:pPr>
+        <w:tabs>
+          <w:tab w:val="num" w:pos="1440"/>
+        </w:tabs>
+        <w:ind w:left="1440" w:hanging="360"/>
+      </w:pPr>
+      <w:rPr>
+        <w:rFonts w:ascii="Courier New" w:hAnsi="Courier New" w:hint="default"/>
+        <w:sz w:val="20"/>
+      </w:rPr>
+    </w:lvl>
+    <w:lvl w:ilvl="2" w:tentative="1">
+      <w:start w:val="1"/>
+      <w:numFmt w:val="bullet"/>
+      <w:lvlText w:val=""/>
+      <w:lvlJc w:val="left"/>
+      <w:pPr>
+        <w:tabs>
+          <w:tab w:val="num" w:pos="2160"/>
+        </w:tabs>
+        <w:ind w:left="2160" w:hanging="360"/>
+      </w:pPr>
+      <w:rPr>
+        <w:rFonts w:ascii="Wingdings" w:hAnsi="Wingdings" w:hint="default"/>
+        <w:sz w:val="20"/>
+      </w:rPr>
+    </w:lvl>
+    <w:lvl w:ilvl="3" w:tentative="1">
+      <w:start w:val="1"/>
+      <w:numFmt w:val="bullet"/>
+      <w:lvlText w:val=""/>
+      <w:lvlJc w:val="left"/>
+      <w:pPr>
+        <w:tabs>
+          <w:tab w:val="num" w:pos="2880"/>
+        </w:tabs>
+        <w:ind w:left="2880" w:hanging="360"/>
+      </w:pPr>
+      <w:rPr>
+        <w:rFonts w:ascii="Wingdings" w:hAnsi="Wingdings" w:hint="default"/>
+        <w:sz w:val="20"/>
+      </w:rPr>
+    </w:lvl>
+    <w:lvl w:ilvl="4" w:tentative="1">
+      <w:start w:val="1"/>
+      <w:numFmt w:val="bullet"/>
+      <w:lvlText w:val=""/>
+      <w:lvlJc w:val="left"/>
+      <w:pPr>
+        <w:tabs>
+          <w:tab w:val="num" w:pos="3600"/>
+        </w:tabs>
+        <w:ind w:left="3600" w:hanging="360"/>
+      </w:pPr>
+      <w:rPr>
+        <w:rFonts w:ascii="Wingdings" w:hAnsi="Wingdings" w:hint="default"/>
+        <w:sz w:val="20"/>
+      </w:rPr>
+    </w:lvl>
+    <w:lvl w:ilvl="5" w:tentative="1">
+      <w:start w:val="1"/>
+      <w:numFmt w:val="bullet"/>
+      <w:lvlText w:val=""/>
+      <w:lvlJc w:val="left"/>
+      <w:pPr>
+        <w:tabs>
+          <w:tab w:val="num" w:pos="4320"/>
+        </w:tabs>
+        <w:ind w:left="4320" w:hanging="360"/>
+      </w:pPr>
+      <w:rPr>
+        <w:rFonts w:ascii="Wingdings" w:hAnsi="Wingdings" w:hint="default"/>
+        <w:sz w:val="20"/>
+      </w:rPr>
+    </w:lvl>
+    <w:lvl w:ilvl="6" w:tentative="1">
+      <w:start w:val="1"/>
+      <w:numFmt w:val="bullet"/>
+      <w:lvlText w:val=""/>
+      <w:lvlJc w:val="left"/>
+      <w:pPr>
+        <w:tabs>
+          <w:tab w:val="num" w:pos="5040"/>
+        </w:tabs>
+        <w:ind w:left="5040" w:hanging="360"/>
+      </w:pPr>
+      <w:rPr>
+        <w:rFonts w:ascii="Wingdings" w:hAnsi="Wingdings" w:hint="default"/>
+        <w:sz w:val="20"/>
+      </w:rPr>
+    </w:lvl>
+    <w:lvl w:ilvl="7" w:tentative="1">
+      <w:start w:val="1"/>
+      <w:numFmt w:val="bullet"/>
+      <w:lvlText w:val=""/>
+      <w:lvlJc w:val="left"/>
+      <w:pPr>
+        <w:tabs>
+          <w:tab w:val="num" w:pos="5760"/>
+        </w:tabs>
+        <w:ind w:left="5760" w:hanging="360"/>
+      </w:pPr>
+      <w:rPr>
+        <w:rFonts w:ascii="Wingdings" w:hAnsi="Wingdings" w:hint="default"/>
+        <w:sz w:val="20"/>
+      </w:rPr>
+    </w:lvl>
+    <w:lvl w:ilvl="8" w:tentative="1">
+      <w:start w:val="1"/>
+      <w:numFmt w:val="bullet"/>
+      <w:lvlText w:val=""/>
+      <w:lvlJc w:val="left"/>
+      <w:pPr>
+        <w:tabs>
+          <w:tab w:val="num" w:pos="6480"/>
+        </w:tabs>
+        <w:ind w:left="6480" w:hanging="360"/>
+      </w:pPr>
+      <w:rPr>
+        <w:rFonts w:ascii="Wingdings" w:hAnsi="Wingdings" w:hint="default"/>
+        <w:sz w:val="20"/>
+      </w:rPr>
+    </w:lvl>
+  </w:abstractNum>
+  <w:abstractNum w:abstractNumId="13">
     <w:nsid w:val="287724FC"/>
     <w:multiLevelType w:val="multilevel"/>
     <w:tmpl w:val="07EC551E"/>
@@ -10927,7 +11305,7 @@
       </w:rPr>
     </w:lvl>
   </w:abstractNum>
-  <w:abstractNum w:abstractNumId="13">
+  <w:abstractNum w:abstractNumId="14">
     <w:nsid w:val="28F339F0"/>
     <w:multiLevelType w:val="multilevel"/>
     <w:tmpl w:val="D5ACB566"/>
@@ -11076,7 +11454,7 @@
       </w:rPr>
     </w:lvl>
   </w:abstractNum>
-  <w:abstractNum w:abstractNumId="14">
+  <w:abstractNum w:abstractNumId="15">
     <w:nsid w:val="2DC9215F"/>
     <w:multiLevelType w:val="hybridMultilevel"/>
     <w:tmpl w:val="D5E4173C"/>
@@ -11162,7 +11540,7 @@
       </w:pPr>
     </w:lvl>
   </w:abstractNum>
-  <w:abstractNum w:abstractNumId="15">
+  <w:abstractNum w:abstractNumId="16">
     <w:nsid w:val="2E582A5D"/>
     <w:multiLevelType w:val="multilevel"/>
     <w:tmpl w:val="04090021"/>
@@ -11275,7 +11653,7 @@
       </w:rPr>
     </w:lvl>
   </w:abstractNum>
-  <w:abstractNum w:abstractNumId="16">
+  <w:abstractNum w:abstractNumId="17">
     <w:nsid w:val="2F215007"/>
     <w:multiLevelType w:val="multilevel"/>
     <w:tmpl w:val="A46EBDF0"/>
@@ -11424,7 +11802,7 @@
       </w:rPr>
     </w:lvl>
   </w:abstractNum>
-  <w:abstractNum w:abstractNumId="17">
+  <w:abstractNum w:abstractNumId="18">
     <w:nsid w:val="33730EA4"/>
     <w:multiLevelType w:val="multilevel"/>
     <w:tmpl w:val="A9CED762"/>
@@ -11573,7 +11951,7 @@
       </w:rPr>
     </w:lvl>
   </w:abstractNum>
-  <w:abstractNum w:abstractNumId="18">
+  <w:abstractNum w:abstractNumId="19">
     <w:nsid w:val="34707AB1"/>
     <w:multiLevelType w:val="multilevel"/>
     <w:tmpl w:val="7A24466A"/>
@@ -11722,7 +12100,7 @@
       </w:rPr>
     </w:lvl>
   </w:abstractNum>
-  <w:abstractNum w:abstractNumId="19">
+  <w:abstractNum w:abstractNumId="20">
     <w:nsid w:val="3A580F7B"/>
     <w:multiLevelType w:val="multilevel"/>
     <w:tmpl w:val="3724B828"/>
@@ -11871,7 +12249,7 @@
       </w:rPr>
     </w:lvl>
   </w:abstractNum>
-  <w:abstractNum w:abstractNumId="20">
+  <w:abstractNum w:abstractNumId="21">
     <w:nsid w:val="3ADF3F18"/>
     <w:multiLevelType w:val="multilevel"/>
     <w:tmpl w:val="71CC4312"/>
@@ -12020,7 +12398,7 @@
       </w:rPr>
     </w:lvl>
   </w:abstractNum>
-  <w:abstractNum w:abstractNumId="21">
+  <w:abstractNum w:abstractNumId="22">
     <w:nsid w:val="3BE50578"/>
     <w:multiLevelType w:val="hybridMultilevel"/>
     <w:tmpl w:val="BDB07CC8"/>
@@ -12109,7 +12487,7 @@
       </w:pPr>
     </w:lvl>
   </w:abstractNum>
-  <w:abstractNum w:abstractNumId="22">
+  <w:abstractNum w:abstractNumId="23">
     <w:nsid w:val="40F2547E"/>
     <w:multiLevelType w:val="multilevel"/>
     <w:tmpl w:val="6C56A3E6"/>
@@ -12258,7 +12636,7 @@
       </w:rPr>
     </w:lvl>
   </w:abstractNum>
-  <w:abstractNum w:abstractNumId="23">
+  <w:abstractNum w:abstractNumId="24">
     <w:nsid w:val="411C1815"/>
     <w:multiLevelType w:val="hybridMultilevel"/>
     <w:tmpl w:val="3672195C"/>
@@ -12371,7 +12749,7 @@
       </w:rPr>
     </w:lvl>
   </w:abstractNum>
-  <w:abstractNum w:abstractNumId="24">
+  <w:abstractNum w:abstractNumId="25">
     <w:nsid w:val="4E832FAC"/>
     <w:multiLevelType w:val="hybridMultilevel"/>
     <w:tmpl w:val="D9EE26EE"/>
@@ -12460,7 +12838,7 @@
       </w:pPr>
     </w:lvl>
   </w:abstractNum>
-  <w:abstractNum w:abstractNumId="25">
+  <w:abstractNum w:abstractNumId="26">
     <w:nsid w:val="4EA37D88"/>
     <w:multiLevelType w:val="hybridMultilevel"/>
     <w:tmpl w:val="58D0A724"/>
@@ -12549,7 +12927,7 @@
       </w:pPr>
     </w:lvl>
   </w:abstractNum>
-  <w:abstractNum w:abstractNumId="26">
+  <w:abstractNum w:abstractNumId="27">
     <w:nsid w:val="52914102"/>
     <w:multiLevelType w:val="multilevel"/>
     <w:tmpl w:val="53A0AAF4"/>
@@ -12698,7 +13076,7 @@
       </w:rPr>
     </w:lvl>
   </w:abstractNum>
-  <w:abstractNum w:abstractNumId="27">
+  <w:abstractNum w:abstractNumId="28">
     <w:nsid w:val="54F90DD9"/>
     <w:multiLevelType w:val="multilevel"/>
     <w:tmpl w:val="C42A203E"/>
@@ -12847,7 +13225,7 @@
       </w:rPr>
     </w:lvl>
   </w:abstractNum>
-  <w:abstractNum w:abstractNumId="28">
+  <w:abstractNum w:abstractNumId="29">
     <w:nsid w:val="5C1674B0"/>
     <w:multiLevelType w:val="multilevel"/>
     <w:tmpl w:val="B2A05634"/>
@@ -12996,7 +13374,156 @@
       </w:rPr>
     </w:lvl>
   </w:abstractNum>
-  <w:abstractNum w:abstractNumId="29">
+  <w:abstractNum w:abstractNumId="30">
+    <w:nsid w:val="639F17A1"/>
+    <w:multiLevelType w:val="multilevel"/>
+    <w:tmpl w:val="7FC40F56"/>
+    <w:lvl w:ilvl="0">
+      <w:start w:val="1"/>
+      <w:numFmt w:val="bullet"/>
+      <w:lvlText w:val=""/>
+      <w:lvlJc w:val="left"/>
+      <w:pPr>
+        <w:tabs>
+          <w:tab w:val="num" w:pos="720"/>
+        </w:tabs>
+        <w:ind w:left="720" w:hanging="360"/>
+      </w:pPr>
+      <w:rPr>
+        <w:rFonts w:ascii="Symbol" w:hAnsi="Symbol" w:hint="default"/>
+        <w:sz w:val="20"/>
+      </w:rPr>
+    </w:lvl>
+    <w:lvl w:ilvl="1" w:tentative="1">
+      <w:start w:val="1"/>
+      <w:numFmt w:val="bullet"/>
+      <w:lvlText w:val="o"/>
+      <w:lvlJc w:val="left"/>
+      <w:pPr>
+        <w:tabs>
+          <w:tab w:val="num" w:pos="1440"/>
+        </w:tabs>
+        <w:ind w:left="1440" w:hanging="360"/>
+      </w:pPr>
+      <w:rPr>
+        <w:rFonts w:ascii="Courier New" w:hAnsi="Courier New" w:hint="default"/>
+        <w:sz w:val="20"/>
+      </w:rPr>
+    </w:lvl>
+    <w:lvl w:ilvl="2" w:tentative="1">
+      <w:start w:val="1"/>
+      <w:numFmt w:val="bullet"/>
+      <w:lvlText w:val=""/>
+      <w:lvlJc w:val="left"/>
+      <w:pPr>
+        <w:tabs>
+          <w:tab w:val="num" w:pos="2160"/>
+        </w:tabs>
+        <w:ind w:left="2160" w:hanging="360"/>
+      </w:pPr>
+      <w:rPr>
+        <w:rFonts w:ascii="Wingdings" w:hAnsi="Wingdings" w:hint="default"/>
+        <w:sz w:val="20"/>
+      </w:rPr>
+    </w:lvl>
+    <w:lvl w:ilvl="3" w:tentative="1">
+      <w:start w:val="1"/>
+      <w:numFmt w:val="bullet"/>
+      <w:lvlText w:val=""/>
+      <w:lvlJc w:val="left"/>
+      <w:pPr>
+        <w:tabs>
+          <w:tab w:val="num" w:pos="2880"/>
+        </w:tabs>
+        <w:ind w:left="2880" w:hanging="360"/>
+      </w:pPr>
+      <w:rPr>
+        <w:rFonts w:ascii="Wingdings" w:hAnsi="Wingdings" w:hint="default"/>
+        <w:sz w:val="20"/>
+      </w:rPr>
+    </w:lvl>
+    <w:lvl w:ilvl="4" w:tentative="1">
+      <w:start w:val="1"/>
+      <w:numFmt w:val="bullet"/>
+      <w:lvlText w:val=""/>
+      <w:lvlJc w:val="left"/>
+      <w:pPr>
+        <w:tabs>
+          <w:tab w:val="num" w:pos="3600"/>
+        </w:tabs>
+        <w:ind w:left="3600" w:hanging="360"/>
+      </w:pPr>
+      <w:rPr>
+        <w:rFonts w:ascii="Wingdings" w:hAnsi="Wingdings" w:hint="default"/>
+        <w:sz w:val="20"/>
+      </w:rPr>
+    </w:lvl>
+    <w:lvl w:ilvl="5" w:tentative="1">
+      <w:start w:val="1"/>
+      <w:numFmt w:val="bullet"/>
+      <w:lvlText w:val=""/>
+      <w:lvlJc w:val="left"/>
+      <w:pPr>
+        <w:tabs>
+          <w:tab w:val="num" w:pos="4320"/>
+        </w:tabs>
+        <w:ind w:left="4320" w:hanging="360"/>
+      </w:pPr>
+      <w:rPr>
+        <w:rFonts w:ascii="Wingdings" w:hAnsi="Wingdings" w:hint="default"/>
+        <w:sz w:val="20"/>
+      </w:rPr>
+    </w:lvl>
+    <w:lvl w:ilvl="6" w:tentative="1">
+      <w:start w:val="1"/>
+      <w:numFmt w:val="bullet"/>
+      <w:lvlText w:val=""/>
+      <w:lvlJc w:val="left"/>
+      <w:pPr>
+        <w:tabs>
+          <w:tab w:val="num" w:pos="5040"/>
+        </w:tabs>
+        <w:ind w:left="5040" w:hanging="360"/>
+      </w:pPr>
+      <w:rPr>
+        <w:rFonts w:ascii="Wingdings" w:hAnsi="Wingdings" w:hint="default"/>
+        <w:sz w:val="20"/>
+      </w:rPr>
+    </w:lvl>
+    <w:lvl w:ilvl="7" w:tentative="1">
+      <w:start w:val="1"/>
+      <w:numFmt w:val="bullet"/>
+      <w:lvlText w:val=""/>
+      <w:lvlJc w:val="left"/>
+      <w:pPr>
+        <w:tabs>
+          <w:tab w:val="num" w:pos="5760"/>
+        </w:tabs>
+        <w:ind w:left="5760" w:hanging="360"/>
+      </w:pPr>
+      <w:rPr>
+        <w:rFonts w:ascii="Wingdings" w:hAnsi="Wingdings" w:hint="default"/>
+        <w:sz w:val="20"/>
+      </w:rPr>
+    </w:lvl>
+    <w:lvl w:ilvl="8" w:tentative="1">
+      <w:start w:val="1"/>
+      <w:numFmt w:val="bullet"/>
+      <w:lvlText w:val=""/>
+      <w:lvlJc w:val="left"/>
+      <w:pPr>
+        <w:tabs>
+          <w:tab w:val="num" w:pos="6480"/>
+        </w:tabs>
+        <w:ind w:left="6480" w:hanging="360"/>
+      </w:pPr>
+      <w:rPr>
+        <w:rFonts w:ascii="Wingdings" w:hAnsi="Wingdings" w:hint="default"/>
+        <w:sz w:val="20"/>
+      </w:rPr>
+    </w:lvl>
+  </w:abstractNum>
+  <w:abstractNum w:abstractNumId="31">
     <w:nsid w:val="6C705138"/>
     <w:multiLevelType w:val="hybridMultilevel"/>
     <w:tmpl w:val="FD30C7EC"/>
@@ -13085,7 +13612,7 @@
       </w:pPr>
     </w:lvl>
   </w:abstractNum>
-  <w:abstractNum w:abstractNumId="30">
+  <w:abstractNum w:abstractNumId="32">
     <w:nsid w:val="7213180A"/>
     <w:multiLevelType w:val="hybridMultilevel"/>
     <w:tmpl w:val="E7FAF32E"/>
@@ -13198,7 +13725,7 @@
       </w:rPr>
     </w:lvl>
   </w:abstractNum>
-  <w:abstractNum w:abstractNumId="31">
+  <w:abstractNum w:abstractNumId="33">
     <w:nsid w:val="774E3989"/>
     <w:multiLevelType w:val="multilevel"/>
     <w:tmpl w:val="F4CA9C22"/>
@@ -13347,7 +13874,7 @@
       </w:rPr>
     </w:lvl>
   </w:abstractNum>
-  <w:abstractNum w:abstractNumId="32">
+  <w:abstractNum w:abstractNumId="34">
     <w:nsid w:val="789F4CA4"/>
     <w:multiLevelType w:val="hybridMultilevel"/>
     <w:tmpl w:val="81B8EAF8"/>
@@ -13436,77 +13963,226 @@
       </w:pPr>
     </w:lvl>
   </w:abstractNum>
+  <w:abstractNum w:abstractNumId="35">
+    <w:nsid w:val="7D58769F"/>
+    <w:multiLevelType w:val="multilevel"/>
+    <w:tmpl w:val="0C92B110"/>
+    <w:lvl w:ilvl="0">
+      <w:start w:val="1"/>
+      <w:numFmt w:val="bullet"/>
+      <w:lvlText w:val=""/>
+      <w:lvlJc w:val="left"/>
+      <w:pPr>
+        <w:tabs>
+          <w:tab w:val="num" w:pos="720"/>
+        </w:tabs>
+        <w:ind w:left="720" w:hanging="360"/>
+      </w:pPr>
+      <w:rPr>
+        <w:rFonts w:ascii="Symbol" w:hAnsi="Symbol" w:hint="default"/>
+        <w:sz w:val="20"/>
+      </w:rPr>
+    </w:lvl>
+    <w:lvl w:ilvl="1" w:tentative="1">
+      <w:start w:val="1"/>
+      <w:numFmt w:val="bullet"/>
+      <w:lvlText w:val="o"/>
+      <w:lvlJc w:val="left"/>
+      <w:pPr>
+        <w:tabs>
+          <w:tab w:val="num" w:pos="1440"/>
+        </w:tabs>
+        <w:ind w:left="1440" w:hanging="360"/>
+      </w:pPr>
+      <w:rPr>
+        <w:rFonts w:ascii="Courier New" w:hAnsi="Courier New" w:hint="default"/>
+        <w:sz w:val="20"/>
+      </w:rPr>
+    </w:lvl>
+    <w:lvl w:ilvl="2" w:tentative="1">
+      <w:start w:val="1"/>
+      <w:numFmt w:val="bullet"/>
+      <w:lvlText w:val=""/>
+      <w:lvlJc w:val="left"/>
+      <w:pPr>
+        <w:tabs>
+          <w:tab w:val="num" w:pos="2160"/>
+        </w:tabs>
+        <w:ind w:left="2160" w:hanging="360"/>
+      </w:pPr>
+      <w:rPr>
+        <w:rFonts w:ascii="Wingdings" w:hAnsi="Wingdings" w:hint="default"/>
+        <w:sz w:val="20"/>
+      </w:rPr>
+    </w:lvl>
+    <w:lvl w:ilvl="3" w:tentative="1">
+      <w:start w:val="1"/>
+      <w:numFmt w:val="bullet"/>
+      <w:lvlText w:val=""/>
+      <w:lvlJc w:val="left"/>
+      <w:pPr>
+        <w:tabs>
+          <w:tab w:val="num" w:pos="2880"/>
+        </w:tabs>
+        <w:ind w:left="2880" w:hanging="360"/>
+      </w:pPr>
+      <w:rPr>
+        <w:rFonts w:ascii="Wingdings" w:hAnsi="Wingdings" w:hint="default"/>
+        <w:sz w:val="20"/>
+      </w:rPr>
+    </w:lvl>
+    <w:lvl w:ilvl="4" w:tentative="1">
+      <w:start w:val="1"/>
+      <w:numFmt w:val="bullet"/>
+      <w:lvlText w:val=""/>
+      <w:lvlJc w:val="left"/>
+      <w:pPr>
+        <w:tabs>
+          <w:tab w:val="num" w:pos="3600"/>
+        </w:tabs>
+        <w:ind w:left="3600" w:hanging="360"/>
+      </w:pPr>
+      <w:rPr>
+        <w:rFonts w:ascii="Wingdings" w:hAnsi="Wingdings" w:hint="default"/>
+        <w:sz w:val="20"/>
+      </w:rPr>
+    </w:lvl>
+    <w:lvl w:ilvl="5" w:tentative="1">
+      <w:start w:val="1"/>
+      <w:numFmt w:val="bullet"/>
+      <w:lvlText w:val=""/>
+      <w:lvlJc w:val="left"/>
+      <w:pPr>
+        <w:tabs>
+          <w:tab w:val="num" w:pos="4320"/>
+        </w:tabs>
+        <w:ind w:left="4320" w:hanging="360"/>
+      </w:pPr>
+      <w:rPr>
+        <w:rFonts w:ascii="Wingdings" w:hAnsi="Wingdings" w:hint="default"/>
+        <w:sz w:val="20"/>
+      </w:rPr>
+    </w:lvl>
+    <w:lvl w:ilvl="6" w:tentative="1">
+      <w:start w:val="1"/>
+      <w:numFmt w:val="bullet"/>
+      <w:lvlText w:val=""/>
+      <w:lvlJc w:val="left"/>
+      <w:pPr>
+        <w:tabs>
+          <w:tab w:val="num" w:pos="5040"/>
+        </w:tabs>
+        <w:ind w:left="5040" w:hanging="360"/>
+      </w:pPr>
+      <w:rPr>
+        <w:rFonts w:ascii="Wingdings" w:hAnsi="Wingdings" w:hint="default"/>
+        <w:sz w:val="20"/>
+      </w:rPr>
+    </w:lvl>
+    <w:lvl w:ilvl="7" w:tentative="1">
+      <w:start w:val="1"/>
+      <w:numFmt w:val="bullet"/>
+      <w:lvlText w:val=""/>
+      <w:lvlJc w:val="left"/>
+      <w:pPr>
+        <w:tabs>
+          <w:tab w:val="num" w:pos="5760"/>
+        </w:tabs>
+        <w:ind w:left="5760" w:hanging="360"/>
+      </w:pPr>
+      <w:rPr>
+        <w:rFonts w:ascii="Wingdings" w:hAnsi="Wingdings" w:hint="default"/>
+        <w:sz w:val="20"/>
+      </w:rPr>
+    </w:lvl>
+    <w:lvl w:ilvl="8" w:tentative="1">
+      <w:start w:val="1"/>
+      <w:numFmt w:val="bullet"/>
+      <w:lvlText w:val=""/>
+      <w:lvlJc w:val="left"/>
+      <w:pPr>
+        <w:tabs>
+          <w:tab w:val="num" w:pos="6480"/>
+        </w:tabs>
+        <w:ind w:left="6480" w:hanging="360"/>
+      </w:pPr>
+      <w:rPr>
+        <w:rFonts w:ascii="Wingdings" w:hAnsi="Wingdings" w:hint="default"/>
+        <w:sz w:val="20"/>
+      </w:rPr>
+    </w:lvl>
+  </w:abstractNum>
   <w:num w:numId="1">
-    <w:abstractNumId w:val="25"/>
+    <w:abstractNumId w:val="26"/>
   </w:num>
   <w:num w:numId="2">
     <w:abstractNumId w:val="0"/>
   </w:num>
   <w:num w:numId="3">
-    <w:abstractNumId w:val="12"/>
+    <w:abstractNumId w:val="13"/>
   </w:num>
   <w:num w:numId="4">
     <w:abstractNumId w:val="2"/>
   </w:num>
   <w:num w:numId="5">
-    <w:abstractNumId w:val="14"/>
+    <w:abstractNumId w:val="15"/>
   </w:num>
   <w:num w:numId="6">
     <w:abstractNumId w:val="6"/>
   </w:num>
   <w:num w:numId="7">
-    <w:abstractNumId w:val="20"/>
+    <w:abstractNumId w:val="21"/>
   </w:num>
   <w:num w:numId="8">
-    <w:abstractNumId w:val="28"/>
+    <w:abstractNumId w:val="29"/>
   </w:num>
   <w:num w:numId="9">
-    <w:abstractNumId w:val="13"/>
+    <w:abstractNumId w:val="14"/>
   </w:num>
   <w:num w:numId="10">
-    <w:abstractNumId w:val="31"/>
+    <w:abstractNumId w:val="33"/>
   </w:num>
   <w:num w:numId="11">
-    <w:abstractNumId w:val="19"/>
+    <w:abstractNumId w:val="20"/>
   </w:num>
   <w:num w:numId="12">
     <w:abstractNumId w:val="10"/>
   </w:num>
   <w:num w:numId="13">
+    <w:abstractNumId w:val="25"/>
+  </w:num>
+  <w:num w:numId="14">
+    <w:abstractNumId w:val="18"/>
+  </w:num>
+  <w:num w:numId="15">
+    <w:abstractNumId w:val="16"/>
+  </w:num>
+  <w:num w:numId="16">
     <w:abstractNumId w:val="24"/>
   </w:num>
-  <w:num w:numId="14">
-    <w:abstractNumId w:val="17"/>
-  </w:num>
-  <w:num w:numId="15">
-    <w:abstractNumId w:val="15"/>
-  </w:num>
-  <w:num w:numId="16">
-    <w:abstractNumId w:val="23"/>
-  </w:num>
   <w:num w:numId="17">
-    <w:abstractNumId w:val="30"/>
+    <w:abstractNumId w:val="32"/>
   </w:num>
   <w:num w:numId="18">
     <w:abstractNumId w:val="9"/>
   </w:num>
   <w:num w:numId="19">
-    <w:abstractNumId w:val="26"/>
+    <w:abstractNumId w:val="27"/>
   </w:num>
   <w:num w:numId="20">
-    <w:abstractNumId w:val="18"/>
+    <w:abstractNumId w:val="19"/>
   </w:num>
   <w:num w:numId="21">
-    <w:abstractNumId w:val="27"/>
+    <w:abstractNumId w:val="28"/>
   </w:num>
   <w:num w:numId="22">
-    <w:abstractNumId w:val="29"/>
+    <w:abstractNumId w:val="31"/>
   </w:num>
   <w:num w:numId="23">
     <w:abstractNumId w:val="1"/>
   </w:num>
   <w:num w:numId="24">
-    <w:abstractNumId w:val="32"/>
+    <w:abstractNumId w:val="34"/>
   </w:num>
   <w:num w:numId="25">
     <w:abstractNumId w:val="3"/>
@@ -13515,7 +14191,7 @@
     <w:abstractNumId w:val="7"/>
   </w:num>
   <w:num w:numId="27">
-    <w:abstractNumId w:val="21"/>
+    <w:abstractNumId w:val="22"/>
   </w:num>
   <w:num w:numId="28">
     <w:abstractNumId w:val="4"/>
@@ -13527,13 +14203,22 @@
     <w:abstractNumId w:val="11"/>
   </w:num>
   <w:num w:numId="31">
-    <w:abstractNumId w:val="22"/>
+    <w:abstractNumId w:val="23"/>
   </w:num>
   <w:num w:numId="32">
-    <w:abstractNumId w:val="16"/>
+    <w:abstractNumId w:val="17"/>
   </w:num>
   <w:num w:numId="33">
     <w:abstractNumId w:val="5"/>
+  </w:num>
+  <w:num w:numId="34">
+    <w:abstractNumId w:val="12"/>
+  </w:num>
+  <w:num w:numId="35">
+    <w:abstractNumId w:val="30"/>
+  </w:num>
+  <w:num w:numId="36">
+    <w:abstractNumId w:val="35"/>
   </w:num>
 </w:numbering>
 </file>

</xml_diff>

<commit_message>
new more points added
</commit_message>
<xml_diff>
--- a/FireFighter work.docx
+++ b/FireFighter work.docx
@@ -7988,8 +7988,6 @@
       <w:r>
         <w:t>Y</w:t>
       </w:r>
-      <w:bookmarkStart w:id="0" w:name="_GoBack"/>
-      <w:bookmarkEnd w:id="0"/>
       <w:r>
         <w:t>ou go to the branch in your terminal ( make sure you have the latest contents)</w:t>
       </w:r>
@@ -8006,7 +8004,31 @@
         <w:t>A</w:t>
       </w:r>
       <w:r>
-        <w:t>nd run the python commands ./buildContent.py dev</w:t>
+        <w:t>nd run the python command</w:t>
+      </w:r>
+      <w:r>
+        <w:t xml:space="preserve"> ./</w:t>
+      </w:r>
+      <w:r>
+        <w:rPr>
+          <w:b/>
+          <w:bCs/>
+          <w:color w:val="5B9BD5" w:themeColor="accent1"/>
+          <w14:shadow w14:blurRad="38100" w14:dist="25400" w14:dir="5400000" w14:sx="100000" w14:sy="100000" w14:kx="0" w14:ky="0" w14:algn="ctr">
+            <w14:srgbClr w14:val="6E747A">
+              <w14:alpha w14:val="57000"/>
+            </w14:srgbClr>
+          </w14:shadow>
+          <w14:textOutline w14:w="0" w14:cap="flat" w14:cmpd="sng" w14:algn="ctr">
+            <w14:noFill/>
+            <w14:prstDash w14:val="solid"/>
+            <w14:round/>
+          </w14:textOutline>
+        </w:rPr>
+        <w:t>buildContent.py dev</w:t>
+      </w:r>
+      <w:r>
+        <w:t xml:space="preserve"> </w:t>
       </w:r>
     </w:p>
     <w:p>
@@ -8018,10 +8040,145 @@
         </w:numPr>
       </w:pPr>
       <w:r>
+        <w:t xml:space="preserve">Make sure you know the right configuration for the right branch like </w:t>
+      </w:r>
+      <w:r>
+        <w:rPr>
+          <w:b/>
+          <w:bCs/>
+          <w:color w:val="5B9BD5" w:themeColor="accent1"/>
+          <w14:shadow w14:blurRad="38100" w14:dist="25400" w14:dir="5400000" w14:sx="100000" w14:sy="100000" w14:kx="0" w14:ky="0" w14:algn="ctr">
+            <w14:srgbClr w14:val="6E747A">
+              <w14:alpha w14:val="57000"/>
+            </w14:srgbClr>
+          </w14:shadow>
+          <w14:textOutline w14:w="0" w14:cap="flat" w14:cmpd="sng" w14:algn="ctr">
+            <w14:noFill/>
+            <w14:prstDash w14:val="solid"/>
+            <w14:round/>
+          </w14:textOutline>
+        </w:rPr>
+        <w:t>dev</w:t>
+      </w:r>
+      <w:r>
+        <w:t xml:space="preserve"> or </w:t>
+      </w:r>
+      <w:r>
+        <w:rPr>
+          <w:b/>
+          <w:bCs/>
+          <w:color w:val="5B9BD5" w:themeColor="accent1"/>
+          <w14:shadow w14:blurRad="38100" w14:dist="25400" w14:dir="5400000" w14:sx="100000" w14:sy="100000" w14:kx="0" w14:ky="0" w14:algn="ctr">
+            <w14:srgbClr w14:val="6E747A">
+              <w14:alpha w14:val="57000"/>
+            </w14:srgbClr>
+          </w14:shadow>
+          <w14:textOutline w14:w="0" w14:cap="flat" w14:cmpd="sng" w14:algn="ctr">
+            <w14:noFill/>
+            <w14:prstDash w14:val="solid"/>
+            <w14:round/>
+          </w14:textOutline>
+        </w:rPr>
+        <w:t>relleaseQA</w:t>
+      </w:r>
+      <w:r>
+        <w:t xml:space="preserve"> or </w:t>
+      </w:r>
+      <w:r>
+        <w:rPr>
+          <w:b/>
+          <w:bCs/>
+          <w:color w:val="5B9BD5" w:themeColor="accent1"/>
+          <w14:shadow w14:blurRad="38100" w14:dist="25400" w14:dir="5400000" w14:sx="100000" w14:sy="100000" w14:kx="0" w14:ky="0" w14:algn="ctr">
+            <w14:srgbClr w14:val="6E747A">
+              <w14:alpha w14:val="57000"/>
+            </w14:srgbClr>
+          </w14:shadow>
+          <w14:textOutline w14:w="0" w14:cap="flat" w14:cmpd="sng" w14:algn="ctr">
+            <w14:noFill/>
+            <w14:prstDash w14:val="solid"/>
+            <w14:round/>
+          </w14:textOutline>
+        </w:rPr>
+        <w:t>release</w:t>
+      </w:r>
+    </w:p>
+    <w:p>
+      <w:pPr>
+        <w:pStyle w:val="ListParagraph"/>
+        <w:numPr>
+          <w:ilvl w:val="0"/>
+          <w:numId w:val="47"/>
+        </w:numPr>
+      </w:pPr>
+      <w:r>
+        <w:t xml:space="preserve">Try to run the </w:t>
+      </w:r>
+      <w:r>
+        <w:t>server by going to the chooseShare</w:t>
+      </w:r>
+      <w:r>
+        <w:t xml:space="preserve"> directory</w:t>
+      </w:r>
+      <w:r>
+        <w:t xml:space="preserve"> and run the app using the command </w:t>
+      </w:r>
+      <w:r>
+        <w:rPr>
+          <w:b/>
+          <w:bCs/>
+          <w:color w:val="5B9BD5" w:themeColor="accent1"/>
+          <w14:shadow w14:blurRad="38100" w14:dist="25400" w14:dir="5400000" w14:sx="100000" w14:sy="100000" w14:kx="0" w14:ky="0" w14:algn="ctr">
+            <w14:srgbClr w14:val="6E747A">
+              <w14:alpha w14:val="57000"/>
+            </w14:srgbClr>
+          </w14:shadow>
+          <w14:textOutline w14:w="0" w14:cap="flat" w14:cmpd="sng" w14:algn="ctr">
+            <w14:noFill/>
+            <w14:prstDash w14:val="solid"/>
+            <w14:round/>
+          </w14:textOutline>
+        </w:rPr>
+        <w:t>grails run-</w:t>
+      </w:r>
+      <w:r>
+        <w:rPr>
+          <w:b/>
+          <w:bCs/>
+          <w:color w:val="5B9BD5" w:themeColor="accent1"/>
+          <w14:shadow w14:blurRad="38100" w14:dist="25400" w14:dir="5400000" w14:sx="100000" w14:sy="100000" w14:kx="0" w14:ky="0" w14:algn="ctr">
+            <w14:srgbClr w14:val="6E747A">
+              <w14:alpha w14:val="57000"/>
+            </w14:srgbClr>
+          </w14:shadow>
+          <w14:textOutline w14:w="0" w14:cap="flat" w14:cmpd="sng" w14:algn="ctr">
+            <w14:noFill/>
+            <w14:prstDash w14:val="solid"/>
+            <w14:round/>
+          </w14:textOutline>
+        </w:rPr>
+        <w:t>app</w:t>
+      </w:r>
+      <w:r>
+        <w:t>. You can do this before step 2 as well.</w:t>
+      </w:r>
+    </w:p>
+    <w:p>
+      <w:pPr>
+        <w:pStyle w:val="ListParagraph"/>
+        <w:numPr>
+          <w:ilvl w:val="0"/>
+          <w:numId w:val="47"/>
+        </w:numPr>
+      </w:pPr>
+      <w:r>
         <w:t>And</w:t>
       </w:r>
       <w:r>
-        <w:t xml:space="preserve"> then go to your project rejex link </w:t>
+        <w:t xml:space="preserve"> then go to your project re</w:t>
+      </w:r>
+      <w:r>
+        <w:t xml:space="preserve">x link </w:t>
       </w:r>
       <w:hyperlink r:id="rId34" w:history="1">
         <w:r>
@@ -8050,7 +8207,25 @@
         <w:t xml:space="preserve">nd open the </w:t>
       </w:r>
       <w:r>
-        <w:t>AdminAssess tab and you will see a new page which represents the app</w:t>
+        <w:rPr>
+          <w:b/>
+          <w:bCs/>
+          <w:color w:val="5B9BD5" w:themeColor="accent1"/>
+          <w14:shadow w14:blurRad="38100" w14:dist="25400" w14:dir="5400000" w14:sx="100000" w14:sy="100000" w14:kx="0" w14:ky="0" w14:algn="ctr">
+            <w14:srgbClr w14:val="6E747A">
+              <w14:alpha w14:val="57000"/>
+            </w14:srgbClr>
+          </w14:shadow>
+          <w14:textOutline w14:w="0" w14:cap="flat" w14:cmpd="sng" w14:algn="ctr">
+            <w14:noFill/>
+            <w14:prstDash w14:val="solid"/>
+            <w14:round/>
+          </w14:textOutline>
+        </w:rPr>
+        <w:t>AdminAssess</w:t>
+      </w:r>
+      <w:r>
+        <w:t xml:space="preserve"> tab and you will see a new page which represents the app</w:t>
       </w:r>
     </w:p>
     <w:p>
@@ -8064,10 +8239,95 @@
       <w:r>
         <w:t>You do your test then.</w:t>
       </w:r>
+      <w:r>
+        <w:t xml:space="preserve"> In the project rex page</w:t>
+      </w:r>
+    </w:p>
+    <w:p>
+      <w:pPr>
+        <w:pStyle w:val="ListParagraph"/>
+        <w:numPr>
+          <w:ilvl w:val="0"/>
+          <w:numId w:val="47"/>
+        </w:numPr>
+      </w:pPr>
+      <w:r>
+        <w:t xml:space="preserve">You can also go to the local page </w:t>
+      </w:r>
+      <w:r>
+        <w:rPr>
+          <w:b/>
+          <w:bCs/>
+          <w:color w:val="5B9BD5" w:themeColor="accent1"/>
+          <w14:shadow w14:blurRad="38100" w14:dist="25400" w14:dir="5400000" w14:sx="100000" w14:sy="100000" w14:kx="0" w14:ky="0" w14:algn="ctr">
+            <w14:srgbClr w14:val="6E747A">
+              <w14:alpha w14:val="57000"/>
+            </w14:srgbClr>
+          </w14:shadow>
+          <w14:textOutline w14:w="0" w14:cap="flat" w14:cmpd="sng" w14:algn="ctr">
+            <w14:noFill/>
+            <w14:prstDash w14:val="solid"/>
+            <w14:round/>
+          </w14:textOutline>
+        </w:rPr>
+        <w:t>localhost:8080/chooseShare</w:t>
+      </w:r>
+      <w:r>
+        <w:rPr>
+          <w:b/>
+          <w:bCs/>
+          <w:color w:val="5B9BD5" w:themeColor="accent1"/>
+          <w14:shadow w14:blurRad="38100" w14:dist="25400" w14:dir="5400000" w14:sx="100000" w14:sy="100000" w14:kx="0" w14:ky="0" w14:algn="ctr">
+            <w14:srgbClr w14:val="6E747A">
+              <w14:alpha w14:val="57000"/>
+            </w14:srgbClr>
+          </w14:shadow>
+          <w14:textOutline w14:w="0" w14:cap="flat" w14:cmpd="sng" w14:algn="ctr">
+            <w14:noFill/>
+            <w14:prstDash w14:val="solid"/>
+            <w14:round/>
+          </w14:textOutline>
+        </w:rPr>
+        <w:t xml:space="preserve"> </w:t>
+      </w:r>
+    </w:p>
+    <w:p>
+      <w:pPr>
+        <w:pStyle w:val="ListParagraph"/>
+      </w:pPr>
     </w:p>
     <w:p/>
+    <w:p>
+      <w:r>
+        <w:t xml:space="preserve">When deploying products to the </w:t>
+      </w:r>
+      <w:r>
+        <w:t>final server products</w:t>
+      </w:r>
+    </w:p>
     <w:p/>
-    <w:p/>
+    <w:p>
+      <w:r>
+        <w:t>You check the sql</w:t>
+      </w:r>
+    </w:p>
+    <w:p>
+      <w:r>
+        <w:t>You check the all the tests one by one</w:t>
+      </w:r>
+    </w:p>
+    <w:p>
+      <w:r>
+        <w:t xml:space="preserve">Add liscese </w:t>
+      </w:r>
+      <w:bookmarkStart w:id="0" w:name="_GoBack"/>
+      <w:bookmarkEnd w:id="0"/>
+    </w:p>
+    <w:p>
+      <w:r>
+        <w:t>But how with example</w:t>
+      </w:r>
+    </w:p>
     <w:p/>
     <w:p/>
     <w:p/>

</xml_diff>

<commit_message>
Revert "new more points added"
This reverts commit 42f8d2001c8ea43d1807b5bbd54afb0a3c0106d1.
</commit_message>
<xml_diff>
--- a/FireFighter work.docx
+++ b/FireFighter work.docx
@@ -7988,6 +7988,8 @@
       <w:r>
         <w:t>Y</w:t>
       </w:r>
+      <w:bookmarkStart w:id="0" w:name="_GoBack"/>
+      <w:bookmarkEnd w:id="0"/>
       <w:r>
         <w:t>ou go to the branch in your terminal ( make sure you have the latest contents)</w:t>
       </w:r>
@@ -8004,31 +8006,7 @@
         <w:t>A</w:t>
       </w:r>
       <w:r>
-        <w:t>nd run the python command</w:t>
-      </w:r>
-      <w:r>
-        <w:t xml:space="preserve"> ./</w:t>
-      </w:r>
-      <w:r>
-        <w:rPr>
-          <w:b/>
-          <w:bCs/>
-          <w:color w:val="5B9BD5" w:themeColor="accent1"/>
-          <w14:shadow w14:blurRad="38100" w14:dist="25400" w14:dir="5400000" w14:sx="100000" w14:sy="100000" w14:kx="0" w14:ky="0" w14:algn="ctr">
-            <w14:srgbClr w14:val="6E747A">
-              <w14:alpha w14:val="57000"/>
-            </w14:srgbClr>
-          </w14:shadow>
-          <w14:textOutline w14:w="0" w14:cap="flat" w14:cmpd="sng" w14:algn="ctr">
-            <w14:noFill/>
-            <w14:prstDash w14:val="solid"/>
-            <w14:round/>
-          </w14:textOutline>
-        </w:rPr>
-        <w:t>buildContent.py dev</w:t>
-      </w:r>
-      <w:r>
-        <w:t xml:space="preserve"> </w:t>
+        <w:t>nd run the python commands ./buildContent.py dev</w:t>
       </w:r>
     </w:p>
     <w:p>
@@ -8040,145 +8018,10 @@
         </w:numPr>
       </w:pPr>
       <w:r>
-        <w:t xml:space="preserve">Make sure you know the right configuration for the right branch like </w:t>
-      </w:r>
-      <w:r>
-        <w:rPr>
-          <w:b/>
-          <w:bCs/>
-          <w:color w:val="5B9BD5" w:themeColor="accent1"/>
-          <w14:shadow w14:blurRad="38100" w14:dist="25400" w14:dir="5400000" w14:sx="100000" w14:sy="100000" w14:kx="0" w14:ky="0" w14:algn="ctr">
-            <w14:srgbClr w14:val="6E747A">
-              <w14:alpha w14:val="57000"/>
-            </w14:srgbClr>
-          </w14:shadow>
-          <w14:textOutline w14:w="0" w14:cap="flat" w14:cmpd="sng" w14:algn="ctr">
-            <w14:noFill/>
-            <w14:prstDash w14:val="solid"/>
-            <w14:round/>
-          </w14:textOutline>
-        </w:rPr>
-        <w:t>dev</w:t>
-      </w:r>
-      <w:r>
-        <w:t xml:space="preserve"> or </w:t>
-      </w:r>
-      <w:r>
-        <w:rPr>
-          <w:b/>
-          <w:bCs/>
-          <w:color w:val="5B9BD5" w:themeColor="accent1"/>
-          <w14:shadow w14:blurRad="38100" w14:dist="25400" w14:dir="5400000" w14:sx="100000" w14:sy="100000" w14:kx="0" w14:ky="0" w14:algn="ctr">
-            <w14:srgbClr w14:val="6E747A">
-              <w14:alpha w14:val="57000"/>
-            </w14:srgbClr>
-          </w14:shadow>
-          <w14:textOutline w14:w="0" w14:cap="flat" w14:cmpd="sng" w14:algn="ctr">
-            <w14:noFill/>
-            <w14:prstDash w14:val="solid"/>
-            <w14:round/>
-          </w14:textOutline>
-        </w:rPr>
-        <w:t>relleaseQA</w:t>
-      </w:r>
-      <w:r>
-        <w:t xml:space="preserve"> or </w:t>
-      </w:r>
-      <w:r>
-        <w:rPr>
-          <w:b/>
-          <w:bCs/>
-          <w:color w:val="5B9BD5" w:themeColor="accent1"/>
-          <w14:shadow w14:blurRad="38100" w14:dist="25400" w14:dir="5400000" w14:sx="100000" w14:sy="100000" w14:kx="0" w14:ky="0" w14:algn="ctr">
-            <w14:srgbClr w14:val="6E747A">
-              <w14:alpha w14:val="57000"/>
-            </w14:srgbClr>
-          </w14:shadow>
-          <w14:textOutline w14:w="0" w14:cap="flat" w14:cmpd="sng" w14:algn="ctr">
-            <w14:noFill/>
-            <w14:prstDash w14:val="solid"/>
-            <w14:round/>
-          </w14:textOutline>
-        </w:rPr>
-        <w:t>release</w:t>
-      </w:r>
-    </w:p>
-    <w:p>
-      <w:pPr>
-        <w:pStyle w:val="ListParagraph"/>
-        <w:numPr>
-          <w:ilvl w:val="0"/>
-          <w:numId w:val="47"/>
-        </w:numPr>
-      </w:pPr>
-      <w:r>
-        <w:t xml:space="preserve">Try to run the </w:t>
-      </w:r>
-      <w:r>
-        <w:t>server by going to the chooseShare</w:t>
-      </w:r>
-      <w:r>
-        <w:t xml:space="preserve"> directory</w:t>
-      </w:r>
-      <w:r>
-        <w:t xml:space="preserve"> and run the app using the command </w:t>
-      </w:r>
-      <w:r>
-        <w:rPr>
-          <w:b/>
-          <w:bCs/>
-          <w:color w:val="5B9BD5" w:themeColor="accent1"/>
-          <w14:shadow w14:blurRad="38100" w14:dist="25400" w14:dir="5400000" w14:sx="100000" w14:sy="100000" w14:kx="0" w14:ky="0" w14:algn="ctr">
-            <w14:srgbClr w14:val="6E747A">
-              <w14:alpha w14:val="57000"/>
-            </w14:srgbClr>
-          </w14:shadow>
-          <w14:textOutline w14:w="0" w14:cap="flat" w14:cmpd="sng" w14:algn="ctr">
-            <w14:noFill/>
-            <w14:prstDash w14:val="solid"/>
-            <w14:round/>
-          </w14:textOutline>
-        </w:rPr>
-        <w:t>grails run-</w:t>
-      </w:r>
-      <w:r>
-        <w:rPr>
-          <w:b/>
-          <w:bCs/>
-          <w:color w:val="5B9BD5" w:themeColor="accent1"/>
-          <w14:shadow w14:blurRad="38100" w14:dist="25400" w14:dir="5400000" w14:sx="100000" w14:sy="100000" w14:kx="0" w14:ky="0" w14:algn="ctr">
-            <w14:srgbClr w14:val="6E747A">
-              <w14:alpha w14:val="57000"/>
-            </w14:srgbClr>
-          </w14:shadow>
-          <w14:textOutline w14:w="0" w14:cap="flat" w14:cmpd="sng" w14:algn="ctr">
-            <w14:noFill/>
-            <w14:prstDash w14:val="solid"/>
-            <w14:round/>
-          </w14:textOutline>
-        </w:rPr>
-        <w:t>app</w:t>
-      </w:r>
-      <w:r>
-        <w:t>. You can do this before step 2 as well.</w:t>
-      </w:r>
-    </w:p>
-    <w:p>
-      <w:pPr>
-        <w:pStyle w:val="ListParagraph"/>
-        <w:numPr>
-          <w:ilvl w:val="0"/>
-          <w:numId w:val="47"/>
-        </w:numPr>
-      </w:pPr>
-      <w:r>
         <w:t>And</w:t>
       </w:r>
       <w:r>
-        <w:t xml:space="preserve"> then go to your project re</w:t>
-      </w:r>
-      <w:r>
-        <w:t xml:space="preserve">x link </w:t>
+        <w:t xml:space="preserve"> then go to your project rejex link </w:t>
       </w:r>
       <w:hyperlink r:id="rId34" w:history="1">
         <w:r>
@@ -8207,25 +8050,7 @@
         <w:t xml:space="preserve">nd open the </w:t>
       </w:r>
       <w:r>
-        <w:rPr>
-          <w:b/>
-          <w:bCs/>
-          <w:color w:val="5B9BD5" w:themeColor="accent1"/>
-          <w14:shadow w14:blurRad="38100" w14:dist="25400" w14:dir="5400000" w14:sx="100000" w14:sy="100000" w14:kx="0" w14:ky="0" w14:algn="ctr">
-            <w14:srgbClr w14:val="6E747A">
-              <w14:alpha w14:val="57000"/>
-            </w14:srgbClr>
-          </w14:shadow>
-          <w14:textOutline w14:w="0" w14:cap="flat" w14:cmpd="sng" w14:algn="ctr">
-            <w14:noFill/>
-            <w14:prstDash w14:val="solid"/>
-            <w14:round/>
-          </w14:textOutline>
-        </w:rPr>
-        <w:t>AdminAssess</w:t>
-      </w:r>
-      <w:r>
-        <w:t xml:space="preserve"> tab and you will see a new page which represents the app</w:t>
+        <w:t>AdminAssess tab and you will see a new page which represents the app</w:t>
       </w:r>
     </w:p>
     <w:p>
@@ -8239,95 +8064,10 @@
       <w:r>
         <w:t>You do your test then.</w:t>
       </w:r>
-      <w:r>
-        <w:t xml:space="preserve"> In the project rex page</w:t>
-      </w:r>
-    </w:p>
-    <w:p>
-      <w:pPr>
-        <w:pStyle w:val="ListParagraph"/>
-        <w:numPr>
-          <w:ilvl w:val="0"/>
-          <w:numId w:val="47"/>
-        </w:numPr>
-      </w:pPr>
-      <w:r>
-        <w:t xml:space="preserve">You can also go to the local page </w:t>
-      </w:r>
-      <w:r>
-        <w:rPr>
-          <w:b/>
-          <w:bCs/>
-          <w:color w:val="5B9BD5" w:themeColor="accent1"/>
-          <w14:shadow w14:blurRad="38100" w14:dist="25400" w14:dir="5400000" w14:sx="100000" w14:sy="100000" w14:kx="0" w14:ky="0" w14:algn="ctr">
-            <w14:srgbClr w14:val="6E747A">
-              <w14:alpha w14:val="57000"/>
-            </w14:srgbClr>
-          </w14:shadow>
-          <w14:textOutline w14:w="0" w14:cap="flat" w14:cmpd="sng" w14:algn="ctr">
-            <w14:noFill/>
-            <w14:prstDash w14:val="solid"/>
-            <w14:round/>
-          </w14:textOutline>
-        </w:rPr>
-        <w:t>localhost:8080/chooseShare</w:t>
-      </w:r>
-      <w:r>
-        <w:rPr>
-          <w:b/>
-          <w:bCs/>
-          <w:color w:val="5B9BD5" w:themeColor="accent1"/>
-          <w14:shadow w14:blurRad="38100" w14:dist="25400" w14:dir="5400000" w14:sx="100000" w14:sy="100000" w14:kx="0" w14:ky="0" w14:algn="ctr">
-            <w14:srgbClr w14:val="6E747A">
-              <w14:alpha w14:val="57000"/>
-            </w14:srgbClr>
-          </w14:shadow>
-          <w14:textOutline w14:w="0" w14:cap="flat" w14:cmpd="sng" w14:algn="ctr">
-            <w14:noFill/>
-            <w14:prstDash w14:val="solid"/>
-            <w14:round/>
-          </w14:textOutline>
-        </w:rPr>
-        <w:t xml:space="preserve"> </w:t>
-      </w:r>
-    </w:p>
-    <w:p>
-      <w:pPr>
-        <w:pStyle w:val="ListParagraph"/>
-      </w:pPr>
     </w:p>
     <w:p/>
-    <w:p>
-      <w:r>
-        <w:t xml:space="preserve">When deploying products to the </w:t>
-      </w:r>
-      <w:r>
-        <w:t>final server products</w:t>
-      </w:r>
-    </w:p>
     <w:p/>
-    <w:p>
-      <w:r>
-        <w:t>You check the sql</w:t>
-      </w:r>
-    </w:p>
-    <w:p>
-      <w:r>
-        <w:t>You check the all the tests one by one</w:t>
-      </w:r>
-    </w:p>
-    <w:p>
-      <w:r>
-        <w:t xml:space="preserve">Add liscese </w:t>
-      </w:r>
-      <w:bookmarkStart w:id="0" w:name="_GoBack"/>
-      <w:bookmarkEnd w:id="0"/>
-    </w:p>
-    <w:p>
-      <w:r>
-        <w:t>But how with example</w:t>
-      </w:r>
-    </w:p>
+    <w:p/>
     <w:p/>
     <w:p/>
     <w:p/>

</xml_diff>

<commit_message>
FF updated and gitignore added
</commit_message>
<xml_diff>
--- a/FireFighter work.docx
+++ b/FireFighter work.docx
@@ -3567,7 +3567,7 @@
           <w:u w:val="single"/>
         </w:rPr>
         <w:lastRenderedPageBreak/>
-        <w:t xml:space="preserve">How to raise ticket to </w:t>
+        <w:t xml:space="preserve">How </w:t>
       </w:r>
       <w:r>
         <w:rPr>
@@ -3576,19 +3576,19 @@
           <w:szCs w:val="32"/>
           <w:u w:val="single"/>
         </w:rPr>
-        <w:t>deployment of Q-i 2.9  to </w:t>
-      </w:r>
-      <w:hyperlink r:id="rId23" w:tgtFrame="_blank" w:history="1">
-        <w:r>
-          <w:rPr>
-            <w:b/>
-            <w:sz w:val="40"/>
-            <w:szCs w:val="32"/>
-            <w:u w:val="single"/>
-          </w:rPr>
-          <w:t>beta1.qiactive.com</w:t>
-        </w:r>
-      </w:hyperlink>
+        <w:t>to collect DB scripts for release to be run in beta1 an</w:t>
+      </w:r>
+      <w:bookmarkStart w:id="0" w:name="_GoBack"/>
+      <w:bookmarkEnd w:id="0"/>
+      <w:r>
+        <w:rPr>
+          <w:b/>
+          <w:sz w:val="40"/>
+          <w:szCs w:val="32"/>
+          <w:u w:val="single"/>
+        </w:rPr>
+        <w:t>d Prod</w:t>
+      </w:r>
     </w:p>
     <w:p>
       <w:pPr>
@@ -3631,7 +3631,7 @@
         </w:rPr>
         <w:t xml:space="preserve"> </w:t>
       </w:r>
-      <w:hyperlink r:id="rId24" w:history="1">
+      <w:hyperlink r:id="rId23" w:history="1">
         <w:r>
           <w:rPr>
             <w:rStyle w:val="Hyperlink"/>
@@ -3669,7 +3669,7 @@
       <w:pPr>
         <w:pStyle w:val="ListParagraph"/>
         <w:numPr>
-          <w:ilvl w:val="1"/>
+          <w:ilvl w:val="2"/>
           <w:numId w:val="6"/>
         </w:numPr>
         <w:rPr>
@@ -3680,15 +3680,57 @@
         <w:rPr>
           <w:sz w:val="28"/>
         </w:rPr>
-        <w:t xml:space="preserve">One folder is the combination of all the updated scripts since last release sprints and combine them and </w:t>
-      </w:r>
-      <w:r>
+        <w:t>1_runAsEclickOwner</w:t>
+      </w:r>
+    </w:p>
+    <w:p>
+      <w:pPr>
+        <w:pStyle w:val="ListParagraph"/>
+        <w:numPr>
+          <w:ilvl w:val="3"/>
+          <w:numId w:val="6"/>
+        </w:numPr>
         <w:rPr>
           <w:sz w:val="28"/>
         </w:rPr>
-        <w:t xml:space="preserve">make one folder called release-x.xx you can find it </w:t>
-      </w:r>
-      <w:hyperlink r:id="rId25" w:history="1">
+      </w:pPr>
+      <w:r>
+        <w:rPr>
+          <w:sz w:val="28"/>
+        </w:rPr>
+        <w:t>here you can make number of files inside</w:t>
+      </w:r>
+    </w:p>
+    <w:p>
+      <w:pPr>
+        <w:pStyle w:val="ListParagraph"/>
+        <w:numPr>
+          <w:ilvl w:val="3"/>
+          <w:numId w:val="6"/>
+        </w:numPr>
+        <w:rPr>
+          <w:sz w:val="28"/>
+        </w:rPr>
+      </w:pPr>
+      <w:r>
+        <w:rPr>
+          <w:sz w:val="28"/>
+        </w:rPr>
+        <w:t>one file of all the new scripts created inside that release time from all the scripts under the sprint folders</w:t>
+      </w:r>
+    </w:p>
+    <w:p>
+      <w:pPr>
+        <w:pStyle w:val="ListParagraph"/>
+        <w:numPr>
+          <w:ilvl w:val="4"/>
+          <w:numId w:val="6"/>
+        </w:numPr>
+        <w:rPr>
+          <w:sz w:val="28"/>
+        </w:rPr>
+      </w:pPr>
+      <w:hyperlink r:id="rId24" w:history="1">
         <w:r>
           <w:rPr>
             <w:rStyle w:val="Hyperlink"/>
@@ -3708,7 +3750,7 @@
       <w:pPr>
         <w:pStyle w:val="ListParagraph"/>
         <w:numPr>
-          <w:ilvl w:val="1"/>
+          <w:ilvl w:val="3"/>
           <w:numId w:val="6"/>
         </w:numPr>
         <w:rPr>
@@ -3719,9 +3761,93 @@
         <w:rPr>
           <w:sz w:val="28"/>
         </w:rPr>
+        <w:t xml:space="preserve">another file/s can be found inside this folder and copy them separately without mixing them </w:t>
+      </w:r>
+      <w:hyperlink r:id="rId25" w:history="1">
+        <w:r>
+          <w:rPr>
+            <w:rStyle w:val="Hyperlink"/>
+            <w:sz w:val="28"/>
+          </w:rPr>
+          <w:t>https://github.com/pearca/qiactive/tree/master/web/choose-share/deployment/DBScriptsNotUnderDBMaintain/dataUpdates</w:t>
+        </w:r>
+      </w:hyperlink>
+      <w:r>
+        <w:rPr>
+          <w:sz w:val="28"/>
+        </w:rPr>
+        <w:t xml:space="preserve"> (if exist)</w:t>
+      </w:r>
+    </w:p>
+    <w:p>
+      <w:pPr>
+        <w:pStyle w:val="ListParagraph"/>
+        <w:numPr>
+          <w:ilvl w:val="3"/>
+          <w:numId w:val="6"/>
+        </w:numPr>
+        <w:rPr>
+          <w:sz w:val="28"/>
+        </w:rPr>
+      </w:pPr>
+      <w:r>
+        <w:rPr>
+          <w:sz w:val="28"/>
+        </w:rPr>
+        <w:t xml:space="preserve">Another file/s can be found and copy them separately  </w:t>
+      </w:r>
+      <w:hyperlink r:id="rId26" w:history="1">
+        <w:r>
+          <w:rPr>
+            <w:rStyle w:val="Hyperlink"/>
+            <w:sz w:val="28"/>
+          </w:rPr>
+          <w:t>https://github.com/pearca/qiactive/tree/master/web/choose-share/deployment/DBScriptsNotUnderDBMaintain/dataUpdates/qg</w:t>
+        </w:r>
+      </w:hyperlink>
+      <w:r>
+        <w:rPr>
+          <w:sz w:val="28"/>
+        </w:rPr>
+        <w:t xml:space="preserve">  (if exist)</w:t>
+      </w:r>
+    </w:p>
+    <w:p>
+      <w:pPr>
+        <w:pStyle w:val="ListParagraph"/>
+        <w:numPr>
+          <w:ilvl w:val="2"/>
+          <w:numId w:val="6"/>
+        </w:numPr>
+        <w:rPr>
+          <w:sz w:val="28"/>
+        </w:rPr>
+      </w:pPr>
+      <w:r>
+        <w:rPr>
+          <w:sz w:val="28"/>
+        </w:rPr>
+        <w:t>2_runAsEclickOwner</w:t>
+      </w:r>
+    </w:p>
+    <w:p>
+      <w:pPr>
+        <w:pStyle w:val="ListParagraph"/>
+        <w:numPr>
+          <w:ilvl w:val="3"/>
+          <w:numId w:val="6"/>
+        </w:numPr>
+        <w:rPr>
+          <w:sz w:val="28"/>
+        </w:rPr>
+      </w:pPr>
+      <w:r>
+        <w:rPr>
+          <w:sz w:val="28"/>
+        </w:rPr>
         <w:t xml:space="preserve">Next one will be for a repeatable files updated and make sure you get and add them into one folder. You can find it in  </w:t>
       </w:r>
-      <w:hyperlink r:id="rId26" w:history="1">
+      <w:hyperlink r:id="rId27" w:history="1">
         <w:r>
           <w:rPr>
             <w:rStyle w:val="Hyperlink"/>
@@ -3735,39 +3861,6 @@
           <w:sz w:val="28"/>
         </w:rPr>
         <w:t xml:space="preserve">   and you will look at </w:t>
-      </w:r>
-      <w:hyperlink r:id="rId27" w:history="1">
-        <w:r>
-          <w:rPr>
-            <w:rStyle w:val="Hyperlink"/>
-            <w:sz w:val="28"/>
-          </w:rPr>
-          <w:t>https://github.com/pearca/qiactive/tree/master/web/choose-share/deployment/DBScriptsNotUnderDBMaintain/repeatable</w:t>
-        </w:r>
-      </w:hyperlink>
-      <w:r>
-        <w:rPr>
-          <w:sz w:val="28"/>
-        </w:rPr>
-        <w:t xml:space="preserve"> and find some other files to be added to this folder</w:t>
-      </w:r>
-    </w:p>
-    <w:p>
-      <w:pPr>
-        <w:pStyle w:val="ListParagraph"/>
-        <w:numPr>
-          <w:ilvl w:val="1"/>
-          <w:numId w:val="6"/>
-        </w:numPr>
-        <w:rPr>
-          <w:sz w:val="28"/>
-        </w:rPr>
-      </w:pPr>
-      <w:r>
-        <w:rPr>
-          <w:sz w:val="28"/>
-        </w:rPr>
-        <w:t xml:space="preserve">The third one is something like combination of files with @user_xxxx file name. you can find these in </w:t>
       </w:r>
       <w:hyperlink r:id="rId28" w:history="1">
         <w:r>
@@ -3782,14 +3875,14 @@
         <w:rPr>
           <w:sz w:val="28"/>
         </w:rPr>
-        <w:t xml:space="preserve"> </w:t>
-      </w:r>
-    </w:p>
-    <w:p>
-      <w:pPr>
-        <w:pStyle w:val="ListParagraph"/>
-        <w:numPr>
-          <w:ilvl w:val="1"/>
+        <w:t xml:space="preserve"> and find some other files to be added to this folder</w:t>
+      </w:r>
+    </w:p>
+    <w:p>
+      <w:pPr>
+        <w:pStyle w:val="ListParagraph"/>
+        <w:numPr>
+          <w:ilvl w:val="2"/>
           <w:numId w:val="6"/>
         </w:numPr>
         <w:rPr>
@@ -3800,7 +3893,25 @@
         <w:rPr>
           <w:sz w:val="28"/>
         </w:rPr>
-        <w:t xml:space="preserve">Sometimes you can find new file/s from </w:t>
+        <w:t>3_runAsEclickUser</w:t>
+      </w:r>
+    </w:p>
+    <w:p>
+      <w:pPr>
+        <w:pStyle w:val="ListParagraph"/>
+        <w:numPr>
+          <w:ilvl w:val="3"/>
+          <w:numId w:val="6"/>
+        </w:numPr>
+        <w:rPr>
+          <w:sz w:val="28"/>
+        </w:rPr>
+      </w:pPr>
+      <w:r>
+        <w:rPr>
+          <w:sz w:val="28"/>
+        </w:rPr>
+        <w:t xml:space="preserve">The third one is something like combination of files with @user_xxxx file name. you can find these in </w:t>
       </w:r>
       <w:hyperlink r:id="rId29" w:history="1">
         <w:r>
@@ -3808,14 +3919,22 @@
             <w:rStyle w:val="Hyperlink"/>
             <w:sz w:val="28"/>
           </w:rPr>
-          <w:t>https://github.com/pearca/qiactive/tree/master/web/choose-share/deployment/DBScriptsNotUnderDBMaintain/dataUpdates</w:t>
+          <w:t>https://github.com/pearca/qiactive/tree/master/web/choos</w:t>
+        </w:r>
+        <w:r>
+          <w:rPr>
+            <w:rStyle w:val="Hyperlink"/>
+            <w:sz w:val="28"/>
+          </w:rPr>
+          <w:lastRenderedPageBreak/>
+          <w:t>e-share/deployment/DBScriptsNotUnderDBMaintain/repeatable</w:t>
         </w:r>
       </w:hyperlink>
       <w:r>
         <w:rPr>
           <w:sz w:val="28"/>
         </w:rPr>
-        <w:t xml:space="preserve"> and add it to step one as a separate file</w:t>
+        <w:t xml:space="preserve"> </w:t>
       </w:r>
     </w:p>
     <w:p>
@@ -3826,7 +3945,7 @@
           <w:numId w:val="6"/>
         </w:numPr>
         <w:rPr>
-          <w:rFonts w:eastAsia="Times New Roman"/>
+          <w:sz w:val="28"/>
         </w:rPr>
       </w:pPr>
       <w:r>
@@ -3862,28 +3981,6 @@
           <w:numId w:val="6"/>
         </w:numPr>
         <w:rPr>
-          <w:rFonts w:eastAsia="Times New Roman"/>
-        </w:rPr>
-      </w:pPr>
-      <w:r>
-        <w:rPr>
-          <w:rFonts w:ascii="Arial" w:eastAsia="Times New Roman" w:hAnsi="Arial" w:cs="Arial"/>
-          <w:color w:val="777777"/>
-          <w:sz w:val="20"/>
-          <w:szCs w:val="20"/>
-          <w:shd w:val="clear" w:color="auto" w:fill="FFFFFF"/>
-        </w:rPr>
-        <w:t>I can go and check them for future reference as well. We can use same scripts as Beta1, PRD and TEST envs</w:t>
-      </w:r>
-    </w:p>
-    <w:p>
-      <w:pPr>
-        <w:pStyle w:val="ListParagraph"/>
-        <w:numPr>
-          <w:ilvl w:val="0"/>
-          <w:numId w:val="6"/>
-        </w:numPr>
-        <w:rPr>
           <w:sz w:val="28"/>
         </w:rPr>
       </w:pPr>
@@ -4076,33 +4173,17 @@
     </w:p>
     <w:p>
       <w:pPr>
+        <w:jc w:val="center"/>
         <w:rPr>
           <w:sz w:val="28"/>
         </w:rPr>
       </w:pPr>
       <w:r>
-        <w:rPr>
-          <w:sz w:val="28"/>
-        </w:rPr>
-        <w:br w:type="page"/>
-      </w:r>
-    </w:p>
-    <w:p>
-      <w:pPr>
-        <w:jc w:val="center"/>
         <w:rPr>
           <w:b/>
           <w:sz w:val="48"/>
           <w:u w:val="single"/>
         </w:rPr>
-      </w:pPr>
-      <w:r>
-        <w:rPr>
-          <w:b/>
-          <w:sz w:val="48"/>
-          <w:u w:val="single"/>
-        </w:rPr>
-        <w:lastRenderedPageBreak/>
         <w:t>About release-2.9</w:t>
       </w:r>
     </w:p>
@@ -4384,6 +4465,7 @@
         <w:rPr>
           <w:sz w:val="28"/>
         </w:rPr>
+        <w:lastRenderedPageBreak/>
         <w:t>M</w:t>
       </w:r>
       <w:r>
@@ -5185,7 +5267,6 @@
         <w:rPr>
           <w:bCs/>
         </w:rPr>
-        <w:lastRenderedPageBreak/>
         <w:t xml:space="preserve">The do again step 10 and 11 with region in it like </w:t>
       </w:r>
       <w:r>
@@ -5718,6 +5799,7 @@
         <w:rPr>
           <w:sz w:val="28"/>
         </w:rPr>
+        <w:lastRenderedPageBreak/>
         <w:t xml:space="preserve">Lastly you PR your branches to be merged in to the main branch – </w:t>
       </w:r>
       <w:r>
@@ -6354,6 +6436,7 @@
         </w:rPr>
       </w:pPr>
       <w:r>
+        <w:lastRenderedPageBreak/>
         <w:t xml:space="preserve">you will be asked username and password for that and use jwilsdon and password is with </w:t>
       </w:r>
       <w:r>
@@ -7736,14 +7819,7 @@
           <w:rPr>
             <w:rStyle w:val="Hyperlink"/>
           </w:rPr>
-          <w:t>http://icdupaiammon03.ic.ncs.com:8000/en-US/app/search/search?earliest=1481140818.249&amp;latest=1481142028.25&amp;q=search%20s</w:t>
-        </w:r>
-        <w:r>
-          <w:rPr>
-            <w:rStyle w:val="Hyperlink"/>
-          </w:rPr>
-          <w:lastRenderedPageBreak/>
-          <w:t>ourcetype%3D%22eclick_cat_tomcat%22&amp;display.page.search.mode=smart&amp;display.prefs.events.offset=20&amp;sid=1481143767.4016972</w:t>
+          <w:t>http://icdupaiammon03.ic.ncs.com:8000/en-US/app/search/search?earliest=1481140818.249&amp;latest=1481142028.25&amp;q=search%20sourcetype%3D%22eclick_cat_tomcat%22&amp;display.page.search.mode=smart&amp;display.prefs.events.offset=20&amp;sid=1481143767.4016972</w:t>
         </w:r>
       </w:hyperlink>
       <w:r>
@@ -8139,6 +8215,7 @@
         </w:rPr>
       </w:pPr>
       <w:r>
+        <w:lastRenderedPageBreak/>
         <w:t>We also need to make sure we run ChooseShare-DD after all the previous steps</w:t>
       </w:r>
     </w:p>
@@ -9910,10 +9987,10 @@
       <w:r>
         <w:t xml:space="preserve">Run the command </w:t>
       </w:r>
-      <w:bookmarkStart w:id="0" w:name="OLE_LINK1"/>
-      <w:bookmarkStart w:id="1" w:name="OLE_LINK2"/>
-      <w:bookmarkStart w:id="2" w:name="OLE_LINK3"/>
-      <w:bookmarkStart w:id="3" w:name="OLE_LINK4"/>
+      <w:bookmarkStart w:id="1" w:name="OLE_LINK1"/>
+      <w:bookmarkStart w:id="2" w:name="OLE_LINK2"/>
+      <w:bookmarkStart w:id="3" w:name="OLE_LINK3"/>
+      <w:bookmarkStart w:id="4" w:name="OLE_LINK4"/>
       <w:r>
         <w:rPr>
           <w:b/>
@@ -9932,10 +10009,10 @@
         </w:rPr>
         <w:t>grails clean-all &amp;&amp; grails refresh-dependencies &amp;&amp; grails compile</w:t>
       </w:r>
-      <w:bookmarkEnd w:id="0"/>
       <w:bookmarkEnd w:id="1"/>
       <w:bookmarkEnd w:id="2"/>
       <w:bookmarkEnd w:id="3"/>
+      <w:bookmarkEnd w:id="4"/>
     </w:p>
     <w:p>
       <w:pPr>
@@ -14081,7 +14158,39 @@
             <w14:round/>
           </w14:textOutline>
         </w:rPr>
-        <w:t>You then add license for that business entity or use other  or you can create new one</w:t>
+        <w:t xml:space="preserve">You then add license for that business entity or use </w:t>
+      </w:r>
+      <w:r>
+        <w:rPr>
+          <w:color w:val="000000" w:themeColor="text1"/>
+          <w14:shadow w14:blurRad="38100" w14:dist="19050" w14:dir="2700000" w14:sx="100000" w14:sy="100000" w14:kx="0" w14:ky="0" w14:algn="tl">
+            <w14:schemeClr w14:val="dk1">
+              <w14:alpha w14:val="60000"/>
+            </w14:schemeClr>
+          </w14:shadow>
+          <w14:textOutline w14:w="0" w14:cap="flat" w14:cmpd="sng" w14:algn="ctr">
+            <w14:noFill/>
+            <w14:prstDash w14:val="solid"/>
+            <w14:round/>
+          </w14:textOutline>
+        </w:rPr>
+        <w:t>other or</w:t>
+      </w:r>
+      <w:r>
+        <w:rPr>
+          <w:color w:val="000000" w:themeColor="text1"/>
+          <w14:shadow w14:blurRad="38100" w14:dist="19050" w14:dir="2700000" w14:sx="100000" w14:sy="100000" w14:kx="0" w14:ky="0" w14:algn="tl">
+            <w14:schemeClr w14:val="dk1">
+              <w14:alpha w14:val="60000"/>
+            </w14:schemeClr>
+          </w14:shadow>
+          <w14:textOutline w14:w="0" w14:cap="flat" w14:cmpd="sng" w14:algn="ctr">
+            <w14:noFill/>
+            <w14:prstDash w14:val="solid"/>
+            <w14:round/>
+          </w14:textOutline>
+        </w:rPr>
+        <w:t xml:space="preserve"> you can create new one</w:t>
       </w:r>
     </w:p>
     <w:p>
@@ -14237,7 +14346,39 @@
             <w14:round/>
           </w14:textOutline>
         </w:rPr>
-        <w:t>You go and create new assessmet for each client then,</w:t>
+        <w:t xml:space="preserve">You go and create new </w:t>
+      </w:r>
+      <w:r>
+        <w:rPr>
+          <w:color w:val="000000" w:themeColor="text1"/>
+          <w14:shadow w14:blurRad="38100" w14:dist="19050" w14:dir="2700000" w14:sx="100000" w14:sy="100000" w14:kx="0" w14:ky="0" w14:algn="tl">
+            <w14:schemeClr w14:val="dk1">
+              <w14:alpha w14:val="60000"/>
+            </w14:schemeClr>
+          </w14:shadow>
+          <w14:textOutline w14:w="0" w14:cap="flat" w14:cmpd="sng" w14:algn="ctr">
+            <w14:noFill/>
+            <w14:prstDash w14:val="solid"/>
+            <w14:round/>
+          </w14:textOutline>
+        </w:rPr>
+        <w:t>assessment</w:t>
+      </w:r>
+      <w:r>
+        <w:rPr>
+          <w:color w:val="000000" w:themeColor="text1"/>
+          <w14:shadow w14:blurRad="38100" w14:dist="19050" w14:dir="2700000" w14:sx="100000" w14:sy="100000" w14:kx="0" w14:ky="0" w14:algn="tl">
+            <w14:schemeClr w14:val="dk1">
+              <w14:alpha w14:val="60000"/>
+            </w14:schemeClr>
+          </w14:shadow>
+          <w14:textOutline w14:w="0" w14:cap="flat" w14:cmpd="sng" w14:algn="ctr">
+            <w14:noFill/>
+            <w14:prstDash w14:val="solid"/>
+            <w14:round/>
+          </w14:textOutline>
+        </w:rPr>
+        <w:t xml:space="preserve"> for each client then,</w:t>
       </w:r>
     </w:p>
     <w:p>
@@ -19719,12 +19860,7 @@
         <w:t xml:space="preserve">and </w:t>
       </w:r>
       <w:r>
-        <w:t xml:space="preserve">go </w:t>
-      </w:r>
-      <w:bookmarkStart w:id="4" w:name="_GoBack"/>
-      <w:bookmarkEnd w:id="4"/>
-      <w:r>
-        <w:t>to</w:t>
+        <w:t>go to</w:t>
       </w:r>
       <w:r>
         <w:t xml:space="preserve"> the script file listed under the folder DBMaintain script and delete the file that is creating the problem, so that you will be able to run next time when it is fixed.</w:t>
@@ -23570,7 +23706,7 @@
         <w:ind w:left="1440" w:hanging="360"/>
       </w:pPr>
     </w:lvl>
-    <w:lvl w:ilvl="2" w:tplc="0409001B" w:tentative="1">
+    <w:lvl w:ilvl="2" w:tplc="0409001B">
       <w:start w:val="1"/>
       <w:numFmt w:val="lowerRoman"/>
       <w:lvlText w:val="%3."/>
@@ -23579,7 +23715,7 @@
         <w:ind w:left="2160" w:hanging="180"/>
       </w:pPr>
     </w:lvl>
-    <w:lvl w:ilvl="3" w:tplc="0409000F" w:tentative="1">
+    <w:lvl w:ilvl="3" w:tplc="0409000F">
       <w:start w:val="1"/>
       <w:numFmt w:val="decimal"/>
       <w:lvlText w:val="%4."/>
@@ -23588,7 +23724,7 @@
         <w:ind w:left="2880" w:hanging="360"/>
       </w:pPr>
     </w:lvl>
-    <w:lvl w:ilvl="4" w:tplc="04090019" w:tentative="1">
+    <w:lvl w:ilvl="4" w:tplc="04090019">
       <w:start w:val="1"/>
       <w:numFmt w:val="lowerLetter"/>
       <w:lvlText w:val="%5."/>
@@ -24853,7 +24989,7 @@
 </file>
 
 <file path=customXml/itemProps1.xml><?xml version="1.0" encoding="utf-8"?>
-<ds:datastoreItem xmlns:ds="http://schemas.openxmlformats.org/officeDocument/2006/customXml" ds:itemID="{4475093B-C43B-9945-B930-1C648687BD2F}">
+<ds:datastoreItem xmlns:ds="http://schemas.openxmlformats.org/officeDocument/2006/customXml" ds:itemID="{39020CDF-21F8-E445-8FB3-944F16B296D5}">
   <ds:schemaRefs>
     <ds:schemaRef ds:uri="http://schemas.openxmlformats.org/officeDocument/2006/bibliography"/>
   </ds:schemaRefs>

</xml_diff>